<commit_message>
Test report updated: review comments
</commit_message>
<xml_diff>
--- a/doc/Wave overtopping at dikes - Kernel - Test report.docx
+++ b/doc/Wave overtopping at dikes - Kernel - Test report.docx
@@ -7,6 +7,8 @@
         <w:spacing w:line="240" w:lineRule="auto"/>
         <w:jc w:val="left"/>
       </w:pPr>
+      <w:bookmarkStart w:id="0" w:name="_GoBack"/>
+      <w:bookmarkEnd w:id="0"/>
       <w:r>
         <w:br w:type="page"/>
       </w:r>
@@ -50,15 +52,14 @@
         <w:rPr>
           <w:noProof w:val="0"/>
         </w:rPr>
+        <w:lastRenderedPageBreak/>
         <w:t>Keywords</w:t>
       </w:r>
     </w:p>
     <w:p>
-      <w:proofErr w:type="gramStart"/>
       <w:r>
         <w:t>Wave overtopping, wave run-up, overtopping, run-up, WTI 2017, safety assessment, software, failure mechanism.</w:t>
       </w:r>
-      <w:proofErr w:type="gramEnd"/>
     </w:p>
     <w:p/>
     <w:p>
@@ -170,21 +171,7 @@
         <w:rPr>
           <w:lang w:val="nl-NL"/>
         </w:rPr>
-        <w:t xml:space="preserve">kern “golfoverslag bij </w:t>
-      </w:r>
-      <w:proofErr w:type="gramStart"/>
-      <w:r>
-        <w:rPr>
-          <w:lang w:val="nl-NL"/>
-        </w:rPr>
-        <w:t xml:space="preserve">dijken”.  </w:t>
-      </w:r>
-      <w:proofErr w:type="gramEnd"/>
-      <w:r>
-        <w:rPr>
-          <w:lang w:val="nl-NL"/>
-        </w:rPr>
-        <w:t>Het bevat ook enkele aanbevelingen voor verbeteringen van de test</w:t>
+        <w:t>kern “golfoverslag bij dijken”.  Het bevat ook enkele aanbevelingen voor verbeteringen van de test</w:t>
       </w:r>
       <w:r>
         <w:rPr>
@@ -286,7 +273,7 @@
             <w:pPr>
               <w:pStyle w:val="Huisstijl-Kopje"/>
             </w:pPr>
-            <w:bookmarkStart w:id="12" w:name="tblVersie"/>
+            <w:bookmarkStart w:id="13" w:name="tblVersie"/>
             <w:r>
               <w:t>Version</w:t>
             </w:r>
@@ -448,8 +435,8 @@
             <w:pPr>
               <w:pStyle w:val="Huisstijl-TabelStatus"/>
             </w:pPr>
-            <w:bookmarkStart w:id="13" w:name="bmVersie" w:colFirst="0" w:colLast="0"/>
-            <w:bookmarkStart w:id="14" w:name="bmDatum" w:colFirst="1" w:colLast="1"/>
+            <w:bookmarkStart w:id="14" w:name="bmVersie" w:colFirst="0" w:colLast="0"/>
+            <w:bookmarkStart w:id="15" w:name="bmDatum" w:colFirst="1" w:colLast="1"/>
           </w:p>
         </w:tc>
         <w:tc>
@@ -740,8 +727,8 @@
           </w:p>
         </w:tc>
       </w:tr>
-      <w:bookmarkEnd w:id="13"/>
       <w:bookmarkEnd w:id="14"/>
+      <w:bookmarkEnd w:id="15"/>
       <w:tr>
         <w:tc>
           <w:tcPr>
@@ -1002,7 +989,7 @@
           </w:p>
         </w:tc>
       </w:tr>
-      <w:bookmarkEnd w:id="12"/>
+      <w:bookmarkEnd w:id="13"/>
     </w:tbl>
     <w:p/>
     <w:tbl>
@@ -1027,7 +1014,7 @@
             <w:pPr>
               <w:pStyle w:val="Huisstijl-Kopje"/>
             </w:pPr>
-            <w:bookmarkStart w:id="15" w:name="bmStatus" w:colFirst="0" w:colLast="0"/>
+            <w:bookmarkStart w:id="16" w:name="bmStatus" w:colFirst="0" w:colLast="0"/>
             <w:r>
               <w:t>State</w:t>
             </w:r>
@@ -1042,7 +1029,7 @@
           </w:p>
         </w:tc>
       </w:tr>
-      <w:bookmarkEnd w:id="15"/>
+      <w:bookmarkEnd w:id="16"/>
     </w:tbl>
     <w:p/>
     <w:p/>
@@ -1068,12 +1055,14 @@
       <w:pPr>
         <w:pStyle w:val="Huisstijl-TitelInhoud"/>
       </w:pPr>
-      <w:bookmarkStart w:id="25" w:name="bmTOC"/>
-      <w:bookmarkEnd w:id="25"/>
-      <w:r>
+      <w:bookmarkStart w:id="26" w:name="bmTOC"/>
+      <w:bookmarkEnd w:id="26"/>
+      <w:r>
+        <w:lastRenderedPageBreak/>
         <w:t>Contents</w:t>
       </w:r>
     </w:p>
+    <w:commentRangeStart w:id="27"/>
     <w:p>
       <w:pPr>
         <w:pStyle w:val="TOC1"/>
@@ -2169,17 +2158,24 @@
       <w:r>
         <w:fldChar w:fldCharType="end"/>
       </w:r>
-      <w:bookmarkStart w:id="26" w:name="bmAppTOC"/>
-      <w:bookmarkEnd w:id="26"/>
+      <w:bookmarkStart w:id="28" w:name="bmAppTOC"/>
+      <w:bookmarkEnd w:id="28"/>
+      <w:commentRangeEnd w:id="27"/>
+      <w:r>
+        <w:rPr>
+          <w:rStyle w:val="CommentReference"/>
+        </w:rPr>
+        <w:commentReference w:id="27"/>
+      </w:r>
     </w:p>
     <w:p/>
     <w:p>
       <w:pPr>
         <w:sectPr>
-          <w:headerReference w:type="even" r:id="rId19"/>
-          <w:headerReference w:type="default" r:id="rId20"/>
-          <w:footerReference w:type="even" r:id="rId21"/>
-          <w:footerReference w:type="default" r:id="rId22"/>
+          <w:headerReference w:type="even" r:id="rId20"/>
+          <w:headerReference w:type="default" r:id="rId21"/>
+          <w:footerReference w:type="even" r:id="rId22"/>
+          <w:footerReference w:type="default" r:id="rId23"/>
           <w:type w:val="oddPage"/>
           <w:pgSz w:w="11906" w:h="16838" w:code="9"/>
           <w:pgMar w:top="2552" w:right="1094" w:bottom="1077" w:left="2098" w:header="822" w:footer="198" w:gutter="0"/>
@@ -2190,8 +2186,8 @@
         </w:sectPr>
       </w:pPr>
     </w:p>
-    <w:bookmarkStart w:id="38" w:name="bmChap1"/>
-    <w:bookmarkEnd w:id="38"/>
+    <w:bookmarkStart w:id="40" w:name="bmChap1"/>
+    <w:bookmarkEnd w:id="40"/>
     <w:p>
       <w:pPr>
         <w:pStyle w:val="Heading1"/>
@@ -2201,6 +2197,7 @@
         <w:rPr>
           <w:rStyle w:val="Hidden"/>
         </w:rPr>
+        <w:lastRenderedPageBreak/>
         <w:fldChar w:fldCharType="begin"/>
       </w:r>
       <w:r>
@@ -2251,11 +2248,11 @@
         </w:rPr>
         <w:fldChar w:fldCharType="end"/>
       </w:r>
-      <w:bookmarkStart w:id="39" w:name="_Toc496599528"/>
+      <w:bookmarkStart w:id="41" w:name="_Toc496599528"/>
       <w:r>
         <w:t>Introduction</w:t>
       </w:r>
-      <w:bookmarkEnd w:id="39"/>
+      <w:bookmarkEnd w:id="41"/>
     </w:p>
     <w:p>
       <w:r>
@@ -2439,7 +2436,21 @@
       </w:r>
       <w:proofErr w:type="spellEnd"/>
       <w:r>
-        <w:t xml:space="preserve">; ISSUE; test C related to issue 34 </w:t>
+        <w:t xml:space="preserve">; ISSUE; test C related to issue </w:t>
+      </w:r>
+      <w:commentRangeStart w:id="42"/>
+      <w:r>
+        <w:t>34</w:t>
+      </w:r>
+      <w:commentRangeEnd w:id="42"/>
+      <w:r>
+        <w:rPr>
+          <w:rStyle w:val="CommentReference"/>
+        </w:rPr>
+        <w:commentReference w:id="42"/>
+      </w:r>
+      <w:r>
+        <w:t xml:space="preserve"> </w:t>
       </w:r>
     </w:p>
     <w:p>
@@ -2649,10 +2660,10 @@
     <w:p>
       <w:pPr>
         <w:sectPr>
-          <w:headerReference w:type="even" r:id="rId23"/>
-          <w:headerReference w:type="default" r:id="rId24"/>
-          <w:footerReference w:type="even" r:id="rId25"/>
-          <w:footerReference w:type="default" r:id="rId26"/>
+          <w:headerReference w:type="even" r:id="rId24"/>
+          <w:headerReference w:type="default" r:id="rId25"/>
+          <w:footerReference w:type="even" r:id="rId26"/>
+          <w:footerReference w:type="default" r:id="rId27"/>
           <w:type w:val="oddPage"/>
           <w:pgSz w:w="11906" w:h="16838" w:code="9"/>
           <w:pgMar w:top="2552" w:right="1094" w:bottom="1077" w:left="2098" w:header="822" w:footer="199" w:gutter="0"/>
@@ -2671,6 +2682,7 @@
         <w:rPr>
           <w:rStyle w:val="Hidden"/>
         </w:rPr>
+        <w:lastRenderedPageBreak/>
         <w:fldChar w:fldCharType="begin"/>
       </w:r>
       <w:r>
@@ -2721,9 +2733,9 @@
         </w:rPr>
         <w:fldChar w:fldCharType="end"/>
       </w:r>
-      <w:bookmarkStart w:id="55" w:name="_Toc496599529"/>
-      <w:bookmarkStart w:id="56" w:name="_Ref430614466"/>
-      <w:bookmarkStart w:id="57" w:name="_Ref431289055"/>
+      <w:bookmarkStart w:id="58" w:name="_Toc496599529"/>
+      <w:bookmarkStart w:id="59" w:name="_Ref430614466"/>
+      <w:bookmarkStart w:id="60" w:name="_Ref431289055"/>
       <w:r>
         <w:t>T</w:t>
       </w:r>
@@ -2733,18 +2745,18 @@
       <w:r>
         <w:t>results</w:t>
       </w:r>
-      <w:bookmarkEnd w:id="55"/>
+      <w:bookmarkEnd w:id="58"/>
       <w:r>
         <w:t xml:space="preserve"> </w:t>
       </w:r>
-      <w:bookmarkEnd w:id="56"/>
-      <w:bookmarkEnd w:id="57"/>
+      <w:bookmarkEnd w:id="59"/>
+      <w:bookmarkEnd w:id="60"/>
     </w:p>
     <w:p>
       <w:pPr>
         <w:pStyle w:val="Heading2"/>
       </w:pPr>
-      <w:bookmarkStart w:id="58" w:name="_Toc496599530"/>
+      <w:bookmarkStart w:id="61" w:name="_Toc496599530"/>
       <w:r>
         <w:t xml:space="preserve">Results from </w:t>
       </w:r>
@@ -2752,7 +2764,7 @@
       <w:r>
         <w:t>TeamCity</w:t>
       </w:r>
-      <w:bookmarkEnd w:id="58"/>
+      <w:bookmarkEnd w:id="61"/>
       <w:proofErr w:type="spellEnd"/>
     </w:p>
     <w:p/>
@@ -2794,7 +2806,7 @@
       </w:r>
     </w:p>
     <w:p>
-      <w:hyperlink r:id="rId27" w:history="1">
+      <w:hyperlink r:id="rId28" w:history="1">
         <w:r>
           <w:rPr>
             <w:rStyle w:val="Hyperlink"/>
@@ -5129,6 +5141,7 @@
                 <w:szCs w:val="22"/>
                 <w:lang w:eastAsia="zh-CN"/>
               </w:rPr>
+              <w:lastRenderedPageBreak/>
               <w:t>OmkeerVariant</w:t>
             </w:r>
             <w:proofErr w:type="spellEnd"/>
@@ -8714,6 +8727,7 @@
                 <w:szCs w:val="22"/>
                 <w:lang w:eastAsia="zh-CN"/>
               </w:rPr>
+              <w:lastRenderedPageBreak/>
               <w:t xml:space="preserve">Trends; Series of varying load with the </w:t>
             </w:r>
             <w:proofErr w:type="spellStart"/>
@@ -12326,6 +12340,7 @@
                 <w:szCs w:val="22"/>
                 <w:lang w:eastAsia="zh-CN"/>
               </w:rPr>
+              <w:lastRenderedPageBreak/>
               <w:t xml:space="preserve">Trends; Series (A) of varying geometry with the </w:t>
             </w:r>
             <w:proofErr w:type="spellStart"/>
@@ -15938,6 +15953,7 @@
                 <w:szCs w:val="22"/>
                 <w:lang w:eastAsia="zh-CN"/>
               </w:rPr>
+              <w:lastRenderedPageBreak/>
               <w:t xml:space="preserve">Trends; Series of varying roughness with the </w:t>
             </w:r>
             <w:proofErr w:type="spellStart"/>
@@ -18304,23 +18320,24 @@
       <w:pPr>
         <w:pStyle w:val="Heading2"/>
       </w:pPr>
-      <w:bookmarkStart w:id="59" w:name="_Toc430690864"/>
-      <w:bookmarkStart w:id="60" w:name="_Toc496599531"/>
-      <w:r>
+      <w:bookmarkStart w:id="62" w:name="_Toc430690864"/>
+      <w:bookmarkStart w:id="63" w:name="_Toc496599531"/>
+      <w:r>
+        <w:lastRenderedPageBreak/>
         <w:t>Results from trends tests</w:t>
       </w:r>
-      <w:bookmarkEnd w:id="59"/>
-      <w:bookmarkEnd w:id="60"/>
+      <w:bookmarkEnd w:id="62"/>
+      <w:bookmarkEnd w:id="63"/>
     </w:p>
     <w:p>
       <w:pPr>
         <w:pStyle w:val="Heading3"/>
       </w:pPr>
-      <w:bookmarkStart w:id="61" w:name="_Toc496599532"/>
+      <w:bookmarkStart w:id="64" w:name="_Toc496599532"/>
       <w:r>
         <w:t>Overview</w:t>
       </w:r>
-      <w:bookmarkEnd w:id="61"/>
+      <w:bookmarkEnd w:id="64"/>
     </w:p>
     <w:p>
       <w:pPr>
@@ -20914,8 +20931,7 @@
       <w:pPr>
         <w:pStyle w:val="Caption"/>
       </w:pPr>
-      <w:bookmarkStart w:id="62" w:name="_Ref431149860"/>
-      <w:proofErr w:type="gramStart"/>
+      <w:bookmarkStart w:id="65" w:name="_Ref431149860"/>
       <w:r>
         <w:t xml:space="preserve">Table </w:t>
       </w:r>
@@ -20940,7 +20956,6 @@
       <w:r>
         <w:t>.</w:t>
       </w:r>
-      <w:proofErr w:type="gramEnd"/>
       <w:r>
         <w:fldChar w:fldCharType="begin"/>
       </w:r>
@@ -20959,7 +20974,7 @@
       <w:r>
         <w:fldChar w:fldCharType="end"/>
       </w:r>
-      <w:bookmarkEnd w:id="62"/>
+      <w:bookmarkEnd w:id="65"/>
       <w:r>
         <w:tab/>
       </w:r>
@@ -20996,13 +21011,26 @@
       <w:pPr>
         <w:pStyle w:val="Heading3"/>
       </w:pPr>
-      <w:bookmarkStart w:id="63" w:name="_Ref496537767"/>
-      <w:bookmarkStart w:id="64" w:name="_Toc496599533"/>
-      <w:r>
-        <w:t>Cross section 2, test series 18-19</w:t>
-      </w:r>
-      <w:bookmarkEnd w:id="63"/>
-      <w:bookmarkEnd w:id="64"/>
+      <w:bookmarkStart w:id="66" w:name="_Ref496537767"/>
+      <w:bookmarkStart w:id="67" w:name="_Toc496599533"/>
+      <w:r>
+        <w:t>Cross section 2, test series 18-</w:t>
+      </w:r>
+      <w:commentRangeStart w:id="68"/>
+      <w:r>
+        <w:t>19</w:t>
+      </w:r>
+      <w:bookmarkEnd w:id="66"/>
+      <w:bookmarkEnd w:id="67"/>
+      <w:commentRangeEnd w:id="68"/>
+      <w:r>
+        <w:rPr>
+          <w:rStyle w:val="CommentReference"/>
+          <w:bCs w:val="0"/>
+          <w:iCs w:val="0"/>
+        </w:rPr>
+        <w:commentReference w:id="68"/>
+      </w:r>
     </w:p>
     <w:p>
       <w:pPr>
@@ -21023,7 +21051,11 @@
         <w:t>lower</w:t>
       </w:r>
       <w:r>
-        <w:t xml:space="preserve"> segment is used (due the combination of the still water level and the wave run-up itself), and since the roughness of this segment is not varied in th</w:t>
+        <w:t xml:space="preserve"> segment is used (due the combination of the still </w:t>
+      </w:r>
+      <w:r>
+        <w:lastRenderedPageBreak/>
+        <w:t>water level and the wave run-up itself), and since the roughness of this segment is not varied in th</w:t>
       </w:r>
       <w:r>
         <w:t>is</w:t>
@@ -21043,16 +21075,16 @@
       <w:pPr>
         <w:pStyle w:val="Heading3"/>
       </w:pPr>
-      <w:bookmarkStart w:id="65" w:name="_Ref496537789"/>
-      <w:bookmarkStart w:id="66" w:name="_Toc496599534"/>
+      <w:bookmarkStart w:id="69" w:name="_Ref496537789"/>
+      <w:bookmarkStart w:id="70" w:name="_Toc496599534"/>
       <w:r>
         <w:t>C</w:t>
       </w:r>
       <w:r>
         <w:t>ross section 3, test series 1 (and 2)</w:t>
       </w:r>
-      <w:bookmarkEnd w:id="65"/>
-      <w:bookmarkEnd w:id="66"/>
+      <w:bookmarkEnd w:id="69"/>
+      <w:bookmarkEnd w:id="70"/>
     </w:p>
     <w:p>
       <w:pPr>
@@ -21134,7 +21166,7 @@
           <w:lang w:eastAsia="zh-CN"/>
         </w:rPr>
         <w:drawing>
-          <wp:inline distT="0" distB="0" distL="0" distR="0" wp14:anchorId="76097131" wp14:editId="6348575D">
+          <wp:inline distT="0" distB="0" distL="0" distR="0" wp14:anchorId="67AFC69C" wp14:editId="5D6347FB">
             <wp:extent cx="5533390" cy="3616325"/>
             <wp:effectExtent l="0" t="0" r="0" b="3175"/>
             <wp:docPr id="31" name="Picture 31"/>
@@ -21149,7 +21181,7 @@
                     <pic:cNvPicPr/>
                   </pic:nvPicPr>
                   <pic:blipFill>
-                    <a:blip r:embed="rId28" cstate="print">
+                    <a:blip r:embed="rId29" cstate="print">
                       <a:extLst>
                         <a:ext uri="{28A0092B-C50C-407E-A947-70E740481C1C}">
                           <a14:useLocalDpi xmlns:a14="http://schemas.microsoft.com/office/drawing/2010/main" val="0"/>
@@ -21180,8 +21212,7 @@
       <w:pPr>
         <w:pStyle w:val="Caption"/>
       </w:pPr>
-      <w:bookmarkStart w:id="67" w:name="_Ref431196528"/>
-      <w:proofErr w:type="gramStart"/>
+      <w:bookmarkStart w:id="71" w:name="_Ref431196528"/>
       <w:r>
         <w:t xml:space="preserve">Figure </w:t>
       </w:r>
@@ -21206,7 +21237,6 @@
       <w:r>
         <w:t>.</w:t>
       </w:r>
-      <w:proofErr w:type="gramEnd"/>
       <w:r>
         <w:fldChar w:fldCharType="begin"/>
       </w:r>
@@ -21225,7 +21255,7 @@
       <w:r>
         <w:fldChar w:fldCharType="end"/>
       </w:r>
-      <w:bookmarkEnd w:id="67"/>
+      <w:bookmarkEnd w:id="71"/>
       <w:r>
         <w:tab/>
         <w:t>Dimensionless overtopping discharge for breaking (</w:t>
@@ -21264,13 +21294,14 @@
       <w:pPr>
         <w:pStyle w:val="Heading3"/>
       </w:pPr>
-      <w:bookmarkStart w:id="68" w:name="_Ref496537826"/>
-      <w:bookmarkStart w:id="69" w:name="_Toc496599535"/>
-      <w:r>
+      <w:bookmarkStart w:id="72" w:name="_Ref496537826"/>
+      <w:bookmarkStart w:id="73" w:name="_Toc496599535"/>
+      <w:r>
+        <w:lastRenderedPageBreak/>
         <w:t>Cross section 3, test series 19</w:t>
       </w:r>
-      <w:bookmarkEnd w:id="68"/>
-      <w:bookmarkEnd w:id="69"/>
+      <w:bookmarkEnd w:id="72"/>
+      <w:bookmarkEnd w:id="73"/>
     </w:p>
     <w:p>
       <w:pPr>
@@ -21322,7 +21353,7 @@
           <w:lang w:eastAsia="zh-CN"/>
         </w:rPr>
         <w:drawing>
-          <wp:inline distT="0" distB="0" distL="0" distR="0" wp14:anchorId="694C80A5" wp14:editId="36F02F6E">
+          <wp:inline distT="0" distB="0" distL="0" distR="0" wp14:anchorId="44CD44F2" wp14:editId="11DACCD0">
             <wp:extent cx="5533390" cy="3613150"/>
             <wp:effectExtent l="0" t="0" r="0" b="6350"/>
             <wp:docPr id="129" name="Picture 129"/>
@@ -21334,366 +21365,6 @@
                 <pic:pic xmlns:pic="http://schemas.openxmlformats.org/drawingml/2006/picture">
                   <pic:nvPicPr>
                     <pic:cNvPr id="0" name="3-3.png"/>
-                    <pic:cNvPicPr/>
-                  </pic:nvPicPr>
-                  <pic:blipFill>
-                    <a:blip r:embed="rId29" cstate="print">
-                      <a:extLst>
-                        <a:ext uri="{28A0092B-C50C-407E-A947-70E740481C1C}">
-                          <a14:useLocalDpi xmlns:a14="http://schemas.microsoft.com/office/drawing/2010/main" val="0"/>
-                        </a:ext>
-                      </a:extLst>
-                    </a:blip>
-                    <a:stretch>
-                      <a:fillRect/>
-                    </a:stretch>
-                  </pic:blipFill>
-                  <pic:spPr>
-                    <a:xfrm>
-                      <a:off x="0" y="0"/>
-                      <a:ext cx="5533390" cy="3613150"/>
-                    </a:xfrm>
-                    <a:prstGeom prst="rect">
-                      <a:avLst/>
-                    </a:prstGeom>
-                  </pic:spPr>
-                </pic:pic>
-              </a:graphicData>
-            </a:graphic>
-          </wp:inline>
-        </w:drawing>
-      </w:r>
-    </w:p>
-    <w:p>
-      <w:pPr>
-        <w:pStyle w:val="Caption"/>
-      </w:pPr>
-      <w:bookmarkStart w:id="70" w:name="_Ref431196706"/>
-      <w:proofErr w:type="gramStart"/>
-      <w:r>
-        <w:t xml:space="preserve">Figure </w:t>
-      </w:r>
-      <w:r>
-        <w:fldChar w:fldCharType="begin"/>
-      </w:r>
-      <w:r>
-        <w:instrText xml:space="preserve"> STYLEREF 1 \s </w:instrText>
-      </w:r>
-      <w:r>
-        <w:fldChar w:fldCharType="separate"/>
-      </w:r>
-      <w:r>
-        <w:rPr>
-          <w:noProof/>
-        </w:rPr>
-        <w:t>2</w:t>
-      </w:r>
-      <w:r>
-        <w:fldChar w:fldCharType="end"/>
-      </w:r>
-      <w:r>
-        <w:t>.</w:t>
-      </w:r>
-      <w:proofErr w:type="gramEnd"/>
-      <w:r>
-        <w:fldChar w:fldCharType="begin"/>
-      </w:r>
-      <w:r>
-        <w:instrText xml:space="preserve"> SEQ Figure \* ARABIC \s 1 </w:instrText>
-      </w:r>
-      <w:r>
-        <w:fldChar w:fldCharType="separate"/>
-      </w:r>
-      <w:r>
-        <w:rPr>
-          <w:noProof/>
-        </w:rPr>
-        <w:t>2</w:t>
-      </w:r>
-      <w:r>
-        <w:fldChar w:fldCharType="end"/>
-      </w:r>
-      <w:bookmarkEnd w:id="70"/>
-      <w:r>
-        <w:tab/>
-        <w:t>Representative slope (</w:t>
-      </w:r>
-      <w:proofErr w:type="spellStart"/>
-      <w:r>
-        <w:t>tanAlpha</w:t>
-      </w:r>
-      <w:proofErr w:type="spellEnd"/>
-      <w:r>
-        <w:t>), breaker parameter (ksi0) and influence factor roughness (</w:t>
-      </w:r>
-      <w:proofErr w:type="spellStart"/>
-      <w:r>
-        <w:t>gammaF</w:t>
-      </w:r>
-      <w:proofErr w:type="spellEnd"/>
-      <w:r>
-        <w:t xml:space="preserve">), cross section 3, </w:t>
-      </w:r>
-      <w:proofErr w:type="gramStart"/>
-      <w:r>
-        <w:t>test</w:t>
-      </w:r>
-      <w:proofErr w:type="gramEnd"/>
-      <w:r>
-        <w:t xml:space="preserve"> series 19, based on old test data</w:t>
-      </w:r>
-    </w:p>
-    <w:p/>
-    <w:p/>
-    <w:p>
-      <w:pPr>
-        <w:pStyle w:val="Heading3"/>
-      </w:pPr>
-      <w:bookmarkStart w:id="71" w:name="_Ref496537838"/>
-      <w:bookmarkStart w:id="72" w:name="_Toc496599536"/>
-      <w:r>
-        <w:t>Cross section 6, test series 12-17</w:t>
-      </w:r>
-      <w:bookmarkEnd w:id="71"/>
-      <w:bookmarkEnd w:id="72"/>
-    </w:p>
-    <w:p>
-      <w:pPr>
-        <w:keepNext/>
-      </w:pPr>
-    </w:p>
-    <w:p>
-      <w:r>
-        <w:t>The wave run-up and/or overtopping discharge in these test series are constant for varying roughness. For the test series 12, 14, and 16, with wave direction 0º (w.r.t. the dike normal) only the overtopping discharge is constant. For the test series 13, 15 and 17, with wave direction 85º (w.r.t. the dike normal) both the wave run-up and overtopping discharge are constant.</w:t>
-      </w:r>
-    </w:p>
-    <w:p/>
-    <w:p>
-      <w:r>
-        <w:t xml:space="preserve">In the latter cases, the explanation is </w:t>
-      </w:r>
-      <w:r>
-        <w:t>as follows</w:t>
-      </w:r>
-      <w:r>
-        <w:t>: in the calculation of the influence factor for roughness only the roughness of the upper segment is used (due the combination of the still water level and the wave run-up itself), and since the roughness of this segment is not varied in the test series, the results are the same for all roughness coefficients.</w:t>
-      </w:r>
-    </w:p>
-    <w:p/>
-    <w:p>
-      <w:r>
-        <w:t xml:space="preserve">For the test series 12, 14 and 16 the situation is more complex: the wave run-up changes, but the overtopping discharge is constant for varying roughness coefficients. This </w:t>
-      </w:r>
-      <w:r>
-        <w:t xml:space="preserve">most likely </w:t>
-      </w:r>
-      <w:r>
-        <w:t>has to do with the iteration procedure in the calculation of the wave run-up</w:t>
-      </w:r>
-      <w:r>
-        <w:t xml:space="preserve">: probably </w:t>
-      </w:r>
-      <w:r>
-        <w:rPr>
-          <w:lang w:eastAsia="zh-CN"/>
-        </w:rPr>
-        <w:t>z</w:t>
-      </w:r>
-      <w:r>
-        <w:rPr>
-          <w:sz w:val="14"/>
-          <w:szCs w:val="14"/>
-          <w:lang w:eastAsia="zh-CN"/>
-        </w:rPr>
-        <w:t xml:space="preserve">2% </w:t>
-      </w:r>
-      <w:r>
-        <w:t>shows</w:t>
-      </w:r>
-      <w:r>
-        <w:t xml:space="preserve"> flop </w:t>
-      </w:r>
-      <w:r>
-        <w:t xml:space="preserve">behaviour </w:t>
-      </w:r>
-      <w:r>
-        <w:t>between two values.</w:t>
-      </w:r>
-      <w:r>
-        <w:t xml:space="preserve"> </w:t>
-      </w:r>
-    </w:p>
-    <w:p/>
-    <w:p>
-      <w:r>
-        <w:t>For the calculation of the overtopping discharge</w:t>
-      </w:r>
-      <w:r>
-        <w:t>,</w:t>
-      </w:r>
-      <w:r>
-        <w:t xml:space="preserve"> the influence factor for roughness is based on the final value of the wave run-up</w:t>
-      </w:r>
-      <w:r>
-        <w:t xml:space="preserve">. </w:t>
-      </w:r>
-      <w:r>
-        <w:t>Thereby only the upper segment is used in the calculation of the influence factor for roughness, and since the roughness of this segment is not varied in the test series, the overtopping discharge is the same for all roughness coefficients.</w:t>
-      </w:r>
-    </w:p>
-    <w:p/>
-    <w:p>
-      <w:r>
-        <w:t>T</w:t>
-      </w:r>
-      <w:r>
-        <w:t xml:space="preserve">he final </w:t>
-      </w:r>
-      <w:r>
-        <w:t>value of the wave run-up</w:t>
-      </w:r>
-      <w:r>
-        <w:t xml:space="preserve"> is </w:t>
-      </w:r>
-      <w:r>
-        <w:t xml:space="preserve">assessed using </w:t>
-      </w:r>
-      <w:r>
-        <w:t xml:space="preserve">the influence factor for roughness </w:t>
-      </w:r>
-      <w:r>
-        <w:t xml:space="preserve">that was based on </w:t>
-      </w:r>
-      <w:r>
-        <w:t>the pre</w:t>
-      </w:r>
-      <w:r>
-        <w:t>ceding</w:t>
-      </w:r>
-      <w:r>
-        <w:t xml:space="preserve"> </w:t>
-      </w:r>
-      <w:r>
-        <w:t>value of the wave run-up</w:t>
-      </w:r>
-      <w:r>
-        <w:t xml:space="preserve">. </w:t>
-      </w:r>
-      <w:r>
-        <w:t xml:space="preserve">As a consequence of flip flop behaviour, the run-up values from two succeeding iteration steps can differ significantly, leading to different values for the </w:t>
-      </w:r>
-      <w:r>
-        <w:t>influence factor for roughness</w:t>
-      </w:r>
-      <w:r>
-        <w:t xml:space="preserve">. </w:t>
-      </w:r>
-      <w:r>
-        <w:t xml:space="preserve">Most likely the run-up value in the last but one iteration step was larger, so that in the final step the varying roughness of segment (1 and/or) 2 and/or 3 was taken into account. Some further analysis is recommended in order to confirm this explanation. </w:t>
-      </w:r>
-    </w:p>
-    <w:p/>
-    <w:p/>
-    <w:p>
-      <w:pPr>
-        <w:pStyle w:val="Heading3"/>
-      </w:pPr>
-      <w:bookmarkStart w:id="73" w:name="_Ref496537893"/>
-      <w:bookmarkStart w:id="74" w:name="_Toc496599537"/>
-      <w:r>
-        <w:t>C</w:t>
-      </w:r>
-      <w:r>
-        <w:t>ross section 7 (and 8), test series 3 (and 4)</w:t>
-      </w:r>
-      <w:bookmarkEnd w:id="73"/>
-      <w:bookmarkEnd w:id="74"/>
-    </w:p>
-    <w:p>
-      <w:pPr>
-        <w:keepNext/>
-      </w:pPr>
-    </w:p>
-    <w:p>
-      <w:pPr>
-        <w:keepNext/>
-      </w:pPr>
-      <w:r>
-        <w:t>The test series for cross section 7 and cross section 8 show a remarkable jump in the run-up level and overtopping discharge when the wave height increases (test series 3 and 4). This jump occurs for wave height (H</w:t>
-      </w:r>
-      <w:r>
-        <w:rPr>
-          <w:vertAlign w:val="subscript"/>
-        </w:rPr>
-        <w:t>m0</w:t>
-      </w:r>
-      <w:r>
-        <w:t xml:space="preserve">) equal to 2 m, and is a direct consequence of a jump in the reduction factor for berms, as shown in </w:t>
-      </w:r>
-      <w:r>
-        <w:fldChar w:fldCharType="begin"/>
-      </w:r>
-      <w:r>
-        <w:instrText xml:space="preserve"> REF _Ref431196679 </w:instrText>
-      </w:r>
-      <w:r>
-        <w:instrText xml:space="preserve"> \* MERGEFORMAT </w:instrText>
-      </w:r>
-      <w:r>
-        <w:fldChar w:fldCharType="separate"/>
-      </w:r>
-      <w:r>
-        <w:t xml:space="preserve">Figure </w:t>
-      </w:r>
-      <w:r>
-        <w:rPr>
-          <w:noProof/>
-        </w:rPr>
-        <w:t>2.3</w:t>
-      </w:r>
-      <w:r>
-        <w:fldChar w:fldCharType="end"/>
-      </w:r>
-      <w:r>
-        <w:t>. The calculation of the reduction factor for berms uses the influence width of each berm, which (for each berm separately) is defined as the horizontal distance between cross section point at the berm height minus one wave height and the berm height plus one wave height. For the berms in cross section 7 there is a jump in the influence width of each berm at H</w:t>
-      </w:r>
-      <w:r>
-        <w:rPr>
-          <w:vertAlign w:val="subscript"/>
-        </w:rPr>
-        <w:t>m0</w:t>
-      </w:r>
-      <w:r>
-        <w:t xml:space="preserve"> = 2 m, because that is exactly the point at which the width of the other berm is added to the influence width. So, in short: the jump in run-up level occurs at a wave height of 2 m, since that is exactly the vertical distance between the two berms in this cross section. </w:t>
-      </w:r>
-    </w:p>
-    <w:p>
-      <w:pPr>
-        <w:keepNext/>
-      </w:pPr>
-    </w:p>
-    <w:p>
-      <w:pPr>
-        <w:keepNext/>
-      </w:pPr>
-      <w:r>
-        <w:rPr>
-          <w:noProof/>
-          <w:lang w:eastAsia="zh-CN"/>
-        </w:rPr>
-        <w:drawing>
-          <wp:inline distT="0" distB="0" distL="0" distR="0" wp14:anchorId="3758619C" wp14:editId="54A55E8F">
-            <wp:extent cx="5533390" cy="3613150"/>
-            <wp:effectExtent l="0" t="0" r="0" b="6350"/>
-            <wp:docPr id="128" name="Picture 128"/>
-            <wp:cNvGraphicFramePr>
-              <a:graphicFrameLocks xmlns:a="http://schemas.openxmlformats.org/drawingml/2006/main" noChangeAspect="1"/>
-            </wp:cNvGraphicFramePr>
-            <a:graphic xmlns:a="http://schemas.openxmlformats.org/drawingml/2006/main">
-              <a:graphicData uri="http://schemas.openxmlformats.org/drawingml/2006/picture">
-                <pic:pic xmlns:pic="http://schemas.openxmlformats.org/drawingml/2006/picture">
-                  <pic:nvPicPr>
-                    <pic:cNvPr id="0" name="3-2.png"/>
                     <pic:cNvPicPr/>
                   </pic:nvPicPr>
                   <pic:blipFill>
@@ -21728,8 +21399,7 @@
       <w:pPr>
         <w:pStyle w:val="Caption"/>
       </w:pPr>
-      <w:bookmarkStart w:id="75" w:name="_Ref431196679"/>
-      <w:proofErr w:type="gramStart"/>
+      <w:bookmarkStart w:id="74" w:name="_Ref431196706"/>
       <w:r>
         <w:t xml:space="preserve">Figure </w:t>
       </w:r>
@@ -21754,7 +21424,6 @@
       <w:r>
         <w:t>.</w:t>
       </w:r>
-      <w:proofErr w:type="gramEnd"/>
       <w:r>
         <w:fldChar w:fldCharType="begin"/>
       </w:r>
@@ -21768,15 +21437,31 @@
         <w:rPr>
           <w:noProof/>
         </w:rPr>
-        <w:t>3</w:t>
+        <w:t>2</w:t>
       </w:r>
       <w:r>
         <w:fldChar w:fldCharType="end"/>
       </w:r>
-      <w:bookmarkEnd w:id="75"/>
+      <w:bookmarkEnd w:id="74"/>
       <w:r>
         <w:tab/>
-        <w:t>Reduction factor berms, cross section 7, test series 3, based on old test data</w:t>
+        <w:t>Representative slope (</w:t>
+      </w:r>
+      <w:proofErr w:type="spellStart"/>
+      <w:r>
+        <w:t>tanAlpha</w:t>
+      </w:r>
+      <w:proofErr w:type="spellEnd"/>
+      <w:r>
+        <w:t>), breaker parameter (ksi0) and influence factor roughness (</w:t>
+      </w:r>
+      <w:proofErr w:type="spellStart"/>
+      <w:r>
+        <w:t>gammaF</w:t>
+      </w:r>
+      <w:proofErr w:type="spellEnd"/>
+      <w:r>
+        <w:t>), cross section 3, test series 19, based on old test data</w:t>
       </w:r>
     </w:p>
     <w:p/>
@@ -21785,16 +21470,134 @@
       <w:pPr>
         <w:pStyle w:val="Heading3"/>
       </w:pPr>
-      <w:bookmarkStart w:id="76" w:name="_Ref496537964"/>
-      <w:bookmarkStart w:id="77" w:name="_Toc496599538"/>
-      <w:r>
+      <w:bookmarkStart w:id="75" w:name="_Ref496537838"/>
+      <w:bookmarkStart w:id="76" w:name="_Toc496599536"/>
+      <w:r>
+        <w:t>Cross section 6, test series 12-17</w:t>
+      </w:r>
+      <w:bookmarkEnd w:id="75"/>
+      <w:bookmarkEnd w:id="76"/>
+    </w:p>
+    <w:p>
+      <w:pPr>
+        <w:keepNext/>
+      </w:pPr>
+    </w:p>
+    <w:p>
+      <w:r>
+        <w:t>The wave run-up and/or overtopping discharge in these test series are constant for varying roughness. For the test series 12, 14, and 16, with wave direction 0º (w.r.t. the dike normal) only the overtopping discharge is constant. For the test series 13, 15 and 17, with wave direction 85º (w.r.t. the dike normal) both the wave run-up and overtopping discharge are constant.</w:t>
+      </w:r>
+    </w:p>
+    <w:p/>
+    <w:p>
+      <w:r>
+        <w:t xml:space="preserve">In the latter cases, the explanation is </w:t>
+      </w:r>
+      <w:r>
+        <w:t>as follows</w:t>
+      </w:r>
+      <w:r>
+        <w:t xml:space="preserve">: in the calculation of the influence factor for roughness only the roughness of the upper segment is used (due the combination of the still </w:t>
+      </w:r>
+      <w:r>
+        <w:lastRenderedPageBreak/>
+        <w:t>water level and the wave run-up itself), and since the roughness of this segment is not varied in the test series, the results are the same for all roughness coefficients.</w:t>
+      </w:r>
+    </w:p>
+    <w:p/>
+    <w:p>
+      <w:r>
+        <w:t xml:space="preserve">For the test series 12, 14 and 16 the situation is more complex: the wave run-up changes, but the overtopping discharge is constant for varying roughness coefficients. This </w:t>
+      </w:r>
+      <w:r>
+        <w:t xml:space="preserve">most likely </w:t>
+      </w:r>
+      <w:r>
+        <w:t>has to do with the iteration procedure in the calculation of the wave run-up</w:t>
+      </w:r>
+      <w:r>
+        <w:t xml:space="preserve">: probably </w:t>
+      </w:r>
+      <w:r>
+        <w:rPr>
+          <w:lang w:eastAsia="zh-CN"/>
+        </w:rPr>
+        <w:t>z</w:t>
+      </w:r>
+      <w:r>
+        <w:rPr>
+          <w:sz w:val="14"/>
+          <w:szCs w:val="14"/>
+          <w:lang w:eastAsia="zh-CN"/>
+        </w:rPr>
+        <w:t xml:space="preserve">2% </w:t>
+      </w:r>
+      <w:r>
+        <w:t>shows flop behaviour between two values.</w:t>
+      </w:r>
+      <w:r>
+        <w:t xml:space="preserve"> </w:t>
+      </w:r>
+    </w:p>
+    <w:p/>
+    <w:p>
+      <w:r>
+        <w:t>For the calculation of the overtopping discharge, the influence factor for roughness is based on the final value of the wave run-up</w:t>
+      </w:r>
+      <w:r>
+        <w:t>. Thereby only the upper segment is used in the calculation of the influence factor for roughness, and since the roughness of this segment is not varied in the test series, the overtopping discharge is the same for all roughness coefficients.</w:t>
+      </w:r>
+    </w:p>
+    <w:p/>
+    <w:p>
+      <w:r>
+        <w:t>T</w:t>
+      </w:r>
+      <w:r>
+        <w:t xml:space="preserve">he final value of the wave run-up is </w:t>
+      </w:r>
+      <w:r>
+        <w:t xml:space="preserve">assessed using the influence factor for roughness that was based on </w:t>
+      </w:r>
+      <w:r>
+        <w:t>the pre</w:t>
+      </w:r>
+      <w:r>
+        <w:t>ceding</w:t>
+      </w:r>
+      <w:r>
+        <w:t xml:space="preserve"> </w:t>
+      </w:r>
+      <w:r>
+        <w:t>value of the wave run-up</w:t>
+      </w:r>
+      <w:r>
+        <w:t xml:space="preserve">. </w:t>
+      </w:r>
+      <w:r>
+        <w:t xml:space="preserve">As a consequence of flip flop behaviour, the run-up values from two succeeding iteration steps can differ significantly, leading to different values for the influence factor for roughness. </w:t>
+      </w:r>
+      <w:r>
+        <w:t xml:space="preserve">Most likely the run-up value in the last but one iteration step was larger, so that in the final step the varying roughness of segment (1 and/or) 2 and/or 3 was taken into account. Some further analysis is recommended in order to confirm this explanation. </w:t>
+      </w:r>
+    </w:p>
+    <w:p/>
+    <w:p/>
+    <w:p>
+      <w:pPr>
+        <w:pStyle w:val="Heading3"/>
+      </w:pPr>
+      <w:bookmarkStart w:id="77" w:name="_Ref496537893"/>
+      <w:bookmarkStart w:id="78" w:name="_Toc496599537"/>
+      <w:r>
+        <w:lastRenderedPageBreak/>
         <w:t>C</w:t>
       </w:r>
       <w:r>
-        <w:t>ross section 7, test series 11</w:t>
-      </w:r>
-      <w:bookmarkEnd w:id="76"/>
+        <w:t>ross section 7 (and 8), test series 3 (and 4)</w:t>
+      </w:r>
       <w:bookmarkEnd w:id="77"/>
+      <w:bookmarkEnd w:id="78"/>
     </w:p>
     <w:p>
       <w:pPr>
@@ -21806,7 +21609,52 @@
         <w:keepNext/>
       </w:pPr>
       <w:r>
-        <w:t>For cross section 7, test series 11 there is a remarkable jump in the overtopping discharge from roughness coefficient 0.52 to roughness coefficient 0.53. For this test series the roughness coefficient in question is the roughness coefficient of the berms.</w:t>
+        <w:t>The test series for cross section 7 and cross section 8 show a remarkable jump in the run-up level and overtopping discharge when the wave height increases (test series 3 and 4). This jump occurs for wave height (H</w:t>
+      </w:r>
+      <w:r>
+        <w:rPr>
+          <w:vertAlign w:val="subscript"/>
+        </w:rPr>
+        <w:t>m0</w:t>
+      </w:r>
+      <w:r>
+        <w:t xml:space="preserve">) equal to 2 m, and is a direct consequence of a jump in the reduction factor for berms, as shown in </w:t>
+      </w:r>
+      <w:r>
+        <w:fldChar w:fldCharType="begin"/>
+      </w:r>
+      <w:r>
+        <w:instrText xml:space="preserve"> REF _Ref431196679 </w:instrText>
+      </w:r>
+      <w:r>
+        <w:instrText xml:space="preserve"> \* MERGEFORMAT </w:instrText>
+      </w:r>
+      <w:r>
+        <w:fldChar w:fldCharType="separate"/>
+      </w:r>
+      <w:r>
+        <w:t xml:space="preserve">Figure </w:t>
+      </w:r>
+      <w:r>
+        <w:rPr>
+          <w:noProof/>
+        </w:rPr>
+        <w:t>2.3</w:t>
+      </w:r>
+      <w:r>
+        <w:fldChar w:fldCharType="end"/>
+      </w:r>
+      <w:r>
+        <w:t>. The calculation of the reduction factor for berms uses the influence width of each berm, which (for each berm separately) is defined as the horizontal distance between cross section point at the berm height minus one wave height and the berm height plus one wave height. For the berms in cross section 7 there is a jump in the influence width of each berm at H</w:t>
+      </w:r>
+      <w:r>
+        <w:rPr>
+          <w:vertAlign w:val="subscript"/>
+        </w:rPr>
+        <w:t>m0</w:t>
+      </w:r>
+      <w:r>
+        <w:t xml:space="preserve"> = 2 m, because that is exactly the point at which the width of the other berm is added to the influence width. So, in short: the jump in run-up level occurs at a wave height of 2 m, since that is exactly the vertical distance between the two berms in this cross section. </w:t>
       </w:r>
     </w:p>
     <w:p>
@@ -21819,83 +21667,15 @@
         <w:keepNext/>
       </w:pPr>
       <w:r>
-        <w:t xml:space="preserve">Further analysis shows that the same jump occurs in the influence factor for roughness (see Figure </w:t>
-      </w:r>
-      <w:r>
-        <w:t>A</w:t>
-      </w:r>
-      <w:r>
-        <w:t>.</w:t>
-      </w:r>
-      <w:r>
-        <w:t>3</w:t>
-      </w:r>
-      <w:r>
-        <w:t>.</w:t>
-      </w:r>
-      <w:r>
-        <w:t xml:space="preserve">4). This is due to the fact that in for roughness coefficient 0.52 the wave run-up equals a little less than 2 m and therefore the influence factor for roughness is calculated based on the cross section between about 2.5 </w:t>
-      </w:r>
-      <w:proofErr w:type="spellStart"/>
-      <w:r>
-        <w:t>m+NAP</w:t>
-      </w:r>
-      <w:proofErr w:type="spellEnd"/>
-      <w:r>
-        <w:t xml:space="preserve"> and a little less than 4 </w:t>
-      </w:r>
-      <w:proofErr w:type="spellStart"/>
-      <w:r>
-        <w:t>m+NAP</w:t>
-      </w:r>
-      <w:proofErr w:type="spellEnd"/>
-      <w:r>
-        <w:t xml:space="preserve">. For roughness coefficient 0.53 the wave run up equals a little more than 2 m and therefore the influence factor for roughness is calculated based on the cross section between about 2.5 </w:t>
-      </w:r>
-      <w:proofErr w:type="spellStart"/>
-      <w:r>
-        <w:t>m+NAP</w:t>
-      </w:r>
-      <w:proofErr w:type="spellEnd"/>
-      <w:r>
-        <w:t xml:space="preserve"> and a little more than 4 </w:t>
-      </w:r>
-      <w:proofErr w:type="spellStart"/>
-      <w:r>
-        <w:t>m+NAP</w:t>
-      </w:r>
-      <w:proofErr w:type="spellEnd"/>
-      <w:r>
-        <w:t xml:space="preserve">. In the latter case the roughness coefficient on the second berm (at exactly 4 </w:t>
-      </w:r>
-      <w:proofErr w:type="spellStart"/>
-      <w:r>
-        <w:t>m+NAP</w:t>
-      </w:r>
-      <w:proofErr w:type="spellEnd"/>
-      <w:r>
-        <w:t>) is also taken into account, in the first case not. The jump occurs because the berms in this cross section are horizontal, so the roughness on the berm is immediately taken into account for the complete berm width. This is exactly the reason why horizontal berms won’t be permitted in a real application of the overtopping module, but only for test purposes.</w:t>
-      </w:r>
-    </w:p>
-    <w:p>
-      <w:pPr>
-        <w:keepNext/>
-      </w:pPr>
-    </w:p>
-    <w:p>
-      <w:pPr>
-        <w:keepNext/>
-      </w:pPr>
-      <w:r>
         <w:rPr>
           <w:noProof/>
           <w:lang w:eastAsia="zh-CN"/>
         </w:rPr>
         <w:drawing>
-          <wp:inline distT="0" distB="0" distL="0" distR="0" wp14:anchorId="67297953" wp14:editId="3D205C24">
+          <wp:inline distT="0" distB="0" distL="0" distR="0" wp14:anchorId="11EFF353" wp14:editId="3D566DA0">
             <wp:extent cx="5533390" cy="3613150"/>
             <wp:effectExtent l="0" t="0" r="0" b="6350"/>
-            <wp:docPr id="130" name="Picture 130"/>
+            <wp:docPr id="128" name="Picture 128"/>
             <wp:cNvGraphicFramePr>
               <a:graphicFrameLocks xmlns:a="http://schemas.openxmlformats.org/drawingml/2006/main" noChangeAspect="1"/>
             </wp:cNvGraphicFramePr>
@@ -21903,7 +21683,7 @@
               <a:graphicData uri="http://schemas.openxmlformats.org/drawingml/2006/picture">
                 <pic:pic xmlns:pic="http://schemas.openxmlformats.org/drawingml/2006/picture">
                   <pic:nvPicPr>
-                    <pic:cNvPr id="0" name="3-4.png"/>
+                    <pic:cNvPr id="0" name="3-2.png"/>
                     <pic:cNvPicPr/>
                   </pic:nvPicPr>
                   <pic:blipFill>
@@ -21938,7 +21718,7 @@
       <w:pPr>
         <w:pStyle w:val="Caption"/>
       </w:pPr>
-      <w:proofErr w:type="gramStart"/>
+      <w:bookmarkStart w:id="79" w:name="_Ref431196679"/>
       <w:r>
         <w:t xml:space="preserve">Figure </w:t>
       </w:r>
@@ -21963,7 +21743,6 @@
       <w:r>
         <w:t>.</w:t>
       </w:r>
-      <w:proofErr w:type="gramEnd"/>
       <w:r>
         <w:fldChar w:fldCharType="begin"/>
       </w:r>
@@ -21977,39 +21756,33 @@
         <w:rPr>
           <w:noProof/>
         </w:rPr>
-        <w:t>4</w:t>
+        <w:t>3</w:t>
       </w:r>
       <w:r>
         <w:fldChar w:fldCharType="end"/>
       </w:r>
+      <w:bookmarkEnd w:id="79"/>
       <w:r>
         <w:tab/>
-        <w:t xml:space="preserve">Influence factor roughness, cross section 7, </w:t>
-      </w:r>
-      <w:proofErr w:type="gramStart"/>
-      <w:r>
-        <w:t>test</w:t>
-      </w:r>
-      <w:proofErr w:type="gramEnd"/>
-      <w:r>
-        <w:t xml:space="preserve"> series 11, based on old test data</w:t>
+        <w:t>Reduction factor berms, cross section 7, test series 3, based on old test data</w:t>
       </w:r>
     </w:p>
+    <w:p/>
     <w:p/>
     <w:p>
       <w:pPr>
         <w:pStyle w:val="Heading3"/>
       </w:pPr>
-      <w:bookmarkStart w:id="78" w:name="_Ref496537969"/>
-      <w:bookmarkStart w:id="79" w:name="_Toc496599539"/>
+      <w:bookmarkStart w:id="80" w:name="_Ref496537964"/>
+      <w:bookmarkStart w:id="81" w:name="_Toc496599538"/>
       <w:r>
         <w:t>C</w:t>
       </w:r>
       <w:r>
-        <w:t>ross section 7, test series 12</w:t>
-      </w:r>
-      <w:bookmarkEnd w:id="78"/>
-      <w:bookmarkEnd w:id="79"/>
+        <w:t>ross section 7, test series 11</w:t>
+      </w:r>
+      <w:bookmarkEnd w:id="80"/>
+      <w:bookmarkEnd w:id="81"/>
     </w:p>
     <w:p>
       <w:pPr>
@@ -22017,6 +21790,215 @@
       </w:pPr>
     </w:p>
     <w:p>
+      <w:pPr>
+        <w:keepNext/>
+      </w:pPr>
+      <w:r>
+        <w:t>For cross section 7, test series 11 there is a remarkable jump in the overtopping discharge from roughness coefficient 0.52 to roughness coefficient 0.53. For this test series the roughness coefficient in question is the roughness coefficient of the berms.</w:t>
+      </w:r>
+    </w:p>
+    <w:p>
+      <w:pPr>
+        <w:keepNext/>
+      </w:pPr>
+    </w:p>
+    <w:p>
+      <w:pPr>
+        <w:keepNext/>
+      </w:pPr>
+      <w:r>
+        <w:t xml:space="preserve">Further analysis shows that the same jump occurs in the influence factor for roughness (see Figure </w:t>
+      </w:r>
+      <w:r>
+        <w:t>A</w:t>
+      </w:r>
+      <w:r>
+        <w:t>.</w:t>
+      </w:r>
+      <w:r>
+        <w:t>3</w:t>
+      </w:r>
+      <w:r>
+        <w:t>.</w:t>
+      </w:r>
+      <w:r>
+        <w:t xml:space="preserve">4). This is due to the fact that in for roughness coefficient 0.52 the wave run-up equals a little less than 2 m and therefore the influence factor for roughness is calculated based on the cross section between about 2.5 </w:t>
+      </w:r>
+      <w:proofErr w:type="spellStart"/>
+      <w:r>
+        <w:t>m+NAP</w:t>
+      </w:r>
+      <w:proofErr w:type="spellEnd"/>
+      <w:r>
+        <w:t xml:space="preserve"> and a little less than 4 </w:t>
+      </w:r>
+      <w:proofErr w:type="spellStart"/>
+      <w:r>
+        <w:t>m+NAP</w:t>
+      </w:r>
+      <w:proofErr w:type="spellEnd"/>
+      <w:r>
+        <w:t xml:space="preserve">. For roughness coefficient 0.53 the wave run up equals a little more than 2 m and therefore the </w:t>
+      </w:r>
+      <w:r>
+        <w:lastRenderedPageBreak/>
+        <w:t xml:space="preserve">influence factor for roughness is calculated based on the cross section between about 2.5 </w:t>
+      </w:r>
+      <w:proofErr w:type="spellStart"/>
+      <w:r>
+        <w:t>m+NAP</w:t>
+      </w:r>
+      <w:proofErr w:type="spellEnd"/>
+      <w:r>
+        <w:t xml:space="preserve"> and a little more than 4 </w:t>
+      </w:r>
+      <w:proofErr w:type="spellStart"/>
+      <w:r>
+        <w:t>m+NAP</w:t>
+      </w:r>
+      <w:proofErr w:type="spellEnd"/>
+      <w:r>
+        <w:t xml:space="preserve">. In the latter case the roughness coefficient on the second berm (at exactly 4 </w:t>
+      </w:r>
+      <w:proofErr w:type="spellStart"/>
+      <w:r>
+        <w:t>m+NAP</w:t>
+      </w:r>
+      <w:proofErr w:type="spellEnd"/>
+      <w:r>
+        <w:t>) is also taken into account, in the first case not. The jump occurs because the berms in this cross section are horizontal, so the roughness on the berm is immediately taken into account for the complete berm width. This is exactly the reason why horizontal berms won’t be permitted in a real application of the overtopping module, but only for test purposes.</w:t>
+      </w:r>
+    </w:p>
+    <w:p>
+      <w:pPr>
+        <w:keepNext/>
+      </w:pPr>
+    </w:p>
+    <w:p>
+      <w:pPr>
+        <w:keepNext/>
+      </w:pPr>
+      <w:r>
+        <w:rPr>
+          <w:noProof/>
+          <w:lang w:eastAsia="zh-CN"/>
+        </w:rPr>
+        <w:drawing>
+          <wp:inline distT="0" distB="0" distL="0" distR="0" wp14:anchorId="37B86EFD" wp14:editId="3986ADE9">
+            <wp:extent cx="5533390" cy="3613150"/>
+            <wp:effectExtent l="0" t="0" r="0" b="6350"/>
+            <wp:docPr id="130" name="Picture 130"/>
+            <wp:cNvGraphicFramePr>
+              <a:graphicFrameLocks xmlns:a="http://schemas.openxmlformats.org/drawingml/2006/main" noChangeAspect="1"/>
+            </wp:cNvGraphicFramePr>
+            <a:graphic xmlns:a="http://schemas.openxmlformats.org/drawingml/2006/main">
+              <a:graphicData uri="http://schemas.openxmlformats.org/drawingml/2006/picture">
+                <pic:pic xmlns:pic="http://schemas.openxmlformats.org/drawingml/2006/picture">
+                  <pic:nvPicPr>
+                    <pic:cNvPr id="0" name="3-4.png"/>
+                    <pic:cNvPicPr/>
+                  </pic:nvPicPr>
+                  <pic:blipFill>
+                    <a:blip r:embed="rId32" cstate="print">
+                      <a:extLst>
+                        <a:ext uri="{28A0092B-C50C-407E-A947-70E740481C1C}">
+                          <a14:useLocalDpi xmlns:a14="http://schemas.microsoft.com/office/drawing/2010/main" val="0"/>
+                        </a:ext>
+                      </a:extLst>
+                    </a:blip>
+                    <a:stretch>
+                      <a:fillRect/>
+                    </a:stretch>
+                  </pic:blipFill>
+                  <pic:spPr>
+                    <a:xfrm>
+                      <a:off x="0" y="0"/>
+                      <a:ext cx="5533390" cy="3613150"/>
+                    </a:xfrm>
+                    <a:prstGeom prst="rect">
+                      <a:avLst/>
+                    </a:prstGeom>
+                  </pic:spPr>
+                </pic:pic>
+              </a:graphicData>
+            </a:graphic>
+          </wp:inline>
+        </w:drawing>
+      </w:r>
+    </w:p>
+    <w:p>
+      <w:pPr>
+        <w:pStyle w:val="Caption"/>
+      </w:pPr>
+      <w:r>
+        <w:t xml:space="preserve">Figure </w:t>
+      </w:r>
+      <w:r>
+        <w:fldChar w:fldCharType="begin"/>
+      </w:r>
+      <w:r>
+        <w:instrText xml:space="preserve"> STYLEREF 1 \s </w:instrText>
+      </w:r>
+      <w:r>
+        <w:fldChar w:fldCharType="separate"/>
+      </w:r>
+      <w:r>
+        <w:rPr>
+          <w:noProof/>
+        </w:rPr>
+        <w:t>2</w:t>
+      </w:r>
+      <w:r>
+        <w:fldChar w:fldCharType="end"/>
+      </w:r>
+      <w:r>
+        <w:t>.</w:t>
+      </w:r>
+      <w:r>
+        <w:fldChar w:fldCharType="begin"/>
+      </w:r>
+      <w:r>
+        <w:instrText xml:space="preserve"> SEQ Figure \* ARABIC \s 1 </w:instrText>
+      </w:r>
+      <w:r>
+        <w:fldChar w:fldCharType="separate"/>
+      </w:r>
+      <w:r>
+        <w:rPr>
+          <w:noProof/>
+        </w:rPr>
+        <w:t>4</w:t>
+      </w:r>
+      <w:r>
+        <w:fldChar w:fldCharType="end"/>
+      </w:r>
+      <w:r>
+        <w:tab/>
+        <w:t>Influence factor roughness, cross section 7, test series 11, based on old test data</w:t>
+      </w:r>
+    </w:p>
+    <w:p/>
+    <w:p>
+      <w:pPr>
+        <w:pStyle w:val="Heading3"/>
+      </w:pPr>
+      <w:bookmarkStart w:id="82" w:name="_Ref496537969"/>
+      <w:bookmarkStart w:id="83" w:name="_Toc496599539"/>
+      <w:r>
+        <w:t>C</w:t>
+      </w:r>
+      <w:r>
+        <w:t>ross section 7, test series 12</w:t>
+      </w:r>
+      <w:bookmarkEnd w:id="82"/>
+      <w:bookmarkEnd w:id="83"/>
+    </w:p>
+    <w:p>
+      <w:pPr>
+        <w:keepNext/>
+      </w:pPr>
+    </w:p>
+    <w:p>
       <w:r>
         <w:t>For this test series a minor jump in the overtopping discharge occurs due to a larger jump in the wave run-up. The latter occurs because at this point the roughness coefficient of the lower berm is taken into account in the calculation of the influence factor for roughness. In this test series the roughness coefficient of the berms is 1 and the roughness coefficient of the other segments is varied. Therefore, the influence factor for the roughness becomes much closer to 1 when the roughness of the lower berm segment is taken into account, and as a result of that the wave run-up takes a higher value.</w:t>
       </w:r>
@@ -22028,10 +22010,10 @@
     <w:p>
       <w:pPr>
         <w:sectPr>
-          <w:headerReference w:type="even" r:id="rId32"/>
-          <w:headerReference w:type="default" r:id="rId33"/>
-          <w:footerReference w:type="even" r:id="rId34"/>
-          <w:footerReference w:type="default" r:id="rId35"/>
+          <w:headerReference w:type="even" r:id="rId33"/>
+          <w:headerReference w:type="default" r:id="rId34"/>
+          <w:footerReference w:type="even" r:id="rId35"/>
+          <w:footerReference w:type="default" r:id="rId36"/>
           <w:type w:val="oddPage"/>
           <w:pgSz w:w="11906" w:h="16838" w:code="9"/>
           <w:pgMar w:top="2552" w:right="1094" w:bottom="1077" w:left="2098" w:header="822" w:footer="199" w:gutter="0"/>
@@ -22046,11 +22028,12 @@
       <w:pPr>
         <w:pStyle w:val="Heading1"/>
       </w:pPr>
-      <w:bookmarkStart w:id="80" w:name="_Toc496599540"/>
-      <w:r>
+      <w:bookmarkStart w:id="84" w:name="_Toc496599540"/>
+      <w:r>
+        <w:lastRenderedPageBreak/>
         <w:t>Conclusions and recommendations</w:t>
       </w:r>
-      <w:bookmarkEnd w:id="80"/>
+      <w:bookmarkEnd w:id="84"/>
     </w:p>
     <w:p>
       <w:r>
@@ -22107,13 +22090,8 @@
       <w:r>
         <w:t xml:space="preserve">n most </w:t>
       </w:r>
-      <w:proofErr w:type="gramStart"/>
-      <w:r>
-        <w:t>trend</w:t>
-      </w:r>
-      <w:proofErr w:type="gramEnd"/>
-      <w:r>
-        <w:t xml:space="preserve"> </w:t>
+      <w:r>
+        <w:t xml:space="preserve">trend </w:t>
       </w:r>
       <w:r>
         <w:t xml:space="preserve">test series the wave run-up and overtopping discharge followed expected </w:t>
@@ -22140,17 +22118,14 @@
         <w:t xml:space="preserve"> It is recommended to analyse the still remaining trend tests showing unexpected behaviour.</w:t>
       </w:r>
     </w:p>
-    <w:p>
-      <w:bookmarkStart w:id="81" w:name="_GoBack"/>
-      <w:bookmarkEnd w:id="81"/>
-    </w:p>
+    <w:p/>
     <w:p>
       <w:pPr>
         <w:sectPr>
-          <w:headerReference w:type="even" r:id="rId36"/>
-          <w:headerReference w:type="default" r:id="rId37"/>
-          <w:footerReference w:type="even" r:id="rId38"/>
-          <w:footerReference w:type="default" r:id="rId39"/>
+          <w:headerReference w:type="even" r:id="rId37"/>
+          <w:headerReference w:type="default" r:id="rId38"/>
+          <w:footerReference w:type="even" r:id="rId39"/>
+          <w:footerReference w:type="default" r:id="rId40"/>
           <w:type w:val="oddPage"/>
           <w:pgSz w:w="11906" w:h="16838" w:code="9"/>
           <w:pgMar w:top="2552" w:right="1094" w:bottom="1077" w:left="2098" w:header="822" w:footer="199" w:gutter="0"/>
@@ -22165,11 +22140,12 @@
       <w:pPr>
         <w:pStyle w:val="Heading1"/>
       </w:pPr>
-      <w:bookmarkStart w:id="82" w:name="_Toc496599541"/>
-      <w:r>
+      <w:bookmarkStart w:id="85" w:name="_Toc496599541"/>
+      <w:r>
+        <w:lastRenderedPageBreak/>
         <w:t>References</w:t>
       </w:r>
-      <w:bookmarkEnd w:id="82"/>
+      <w:bookmarkEnd w:id="85"/>
     </w:p>
     <w:p>
       <w:pPr>
@@ -22241,13 +22217,8 @@
         </w:rPr>
         <w:t xml:space="preserve">. </w:t>
       </w:r>
-      <w:proofErr w:type="gramStart"/>
-      <w:r>
-        <w:t>Functional design.</w:t>
-      </w:r>
-      <w:proofErr w:type="gramEnd"/>
-      <w:r>
-        <w:t xml:space="preserve"> Deltares report, </w:t>
+      <w:r>
+        <w:t xml:space="preserve">Functional design. Deltares report, </w:t>
       </w:r>
       <w:r>
         <w:t>October</w:t>
@@ -22334,8 +22305,8 @@
       <w:pPr>
         <w:ind w:left="709" w:hanging="709"/>
         <w:sectPr>
-          <w:footerReference w:type="even" r:id="rId40"/>
-          <w:footerReference w:type="default" r:id="rId41"/>
+          <w:footerReference w:type="even" r:id="rId41"/>
+          <w:footerReference w:type="default" r:id="rId42"/>
           <w:type w:val="oddPage"/>
           <w:pgSz w:w="11906" w:h="16838" w:code="9"/>
           <w:pgMar w:top="2552" w:right="1094" w:bottom="1077" w:left="2098" w:header="822" w:footer="199" w:gutter="0"/>
@@ -22346,8 +22317,8 @@
         </w:sectPr>
       </w:pPr>
     </w:p>
-    <w:bookmarkStart w:id="84" w:name="bmApp1"/>
-    <w:bookmarkEnd w:id="84"/>
+    <w:bookmarkStart w:id="87" w:name="bmApp1"/>
+    <w:bookmarkEnd w:id="87"/>
     <w:p>
       <w:pPr>
         <w:pStyle w:val="Heading6"/>
@@ -22356,6 +22327,7 @@
         <w:rPr>
           <w:rStyle w:val="Hidden"/>
         </w:rPr>
+        <w:lastRenderedPageBreak/>
         <w:fldChar w:fldCharType="begin"/>
       </w:r>
       <w:r>
@@ -22449,6 +22421,93 @@
     </w:sectPr>
   </w:body>
 </w:document>
+</file>
+
+<file path=word/comments.xml><?xml version="1.0" encoding="utf-8"?>
+<w:comments xmlns:wpc="http://schemas.microsoft.com/office/word/2010/wordprocessingCanvas" xmlns:mc="http://schemas.openxmlformats.org/markup-compatibility/2006" xmlns:o="urn:schemas-microsoft-com:office:office" xmlns:r="http://schemas.openxmlformats.org/officeDocument/2006/relationships" xmlns:m="http://schemas.openxmlformats.org/officeDocument/2006/math" xmlns:v="urn:schemas-microsoft-com:vml" xmlns:wp14="http://schemas.microsoft.com/office/word/2010/wordprocessingDrawing" xmlns:wp="http://schemas.openxmlformats.org/drawingml/2006/wordprocessingDrawing" xmlns:w10="urn:schemas-microsoft-com:office:word" xmlns:w="http://schemas.openxmlformats.org/wordprocessingml/2006/main" xmlns:w14="http://schemas.microsoft.com/office/word/2010/wordml" xmlns:wpg="http://schemas.microsoft.com/office/word/2010/wordprocessingGroup" xmlns:wpi="http://schemas.microsoft.com/office/word/2010/wordprocessingInk" xmlns:wne="http://schemas.microsoft.com/office/word/2006/wordml" xmlns:wps="http://schemas.microsoft.com/office/word/2010/wordprocessingShape" mc:Ignorable="w14 wp14">
+  <w:comment w:id="27" w:author="Hans van Putten" w:date="2017-10-25T18:00:00Z" w:initials="HvP">
+    <w:p>
+      <w:pPr>
+        <w:pStyle w:val="CommentText"/>
+        <w:rPr>
+          <w:lang w:val="nl-NL"/>
+        </w:rPr>
+      </w:pPr>
+      <w:r>
+        <w:rPr>
+          <w:rStyle w:val="CommentReference"/>
+        </w:rPr>
+        <w:annotationRef/>
+      </w:r>
+      <w:r>
+        <w:rPr>
+          <w:lang w:val="nl-NL"/>
+        </w:rPr>
+        <w:t>Inhoudsopgave bijwerken</w:t>
+      </w:r>
+    </w:p>
+  </w:comment>
+  <w:comment w:id="42" w:author="Hans van Putten" w:date="2017-10-25T18:01:00Z" w:initials="HvP">
+    <w:p>
+      <w:pPr>
+        <w:pStyle w:val="CommentText"/>
+        <w:rPr>
+          <w:lang w:val="nl-NL"/>
+        </w:rPr>
+      </w:pPr>
+      <w:r>
+        <w:rPr>
+          <w:rStyle w:val="CommentReference"/>
+        </w:rPr>
+        <w:annotationRef/>
+      </w:r>
+      <w:r>
+        <w:rPr>
+          <w:lang w:val="nl-NL"/>
+        </w:rPr>
+        <w:t>Wordt hier verwezen naar JIRA issues?</w:t>
+      </w:r>
+    </w:p>
+  </w:comment>
+  <w:comment w:id="68" w:author="Hans van Putten" w:date="2017-10-25T18:04:00Z" w:initials="HvP">
+    <w:p>
+      <w:pPr>
+        <w:pStyle w:val="CommentText"/>
+        <w:rPr>
+          <w:lang w:val="nl-NL"/>
+        </w:rPr>
+      </w:pPr>
+      <w:r>
+        <w:rPr>
+          <w:rStyle w:val="CommentReference"/>
+        </w:rPr>
+        <w:annotationRef/>
+      </w:r>
+      <w:r>
+        <w:rPr>
+          <w:lang w:val="nl-NL"/>
+        </w:rPr>
+        <w:t>Waarom begin je niet met de uitleg voor cross section 1 uit de tabel?</w:t>
+      </w:r>
+    </w:p>
+  </w:comment>
+</w:comments>
+</file>
+
+<file path=word/commentsExtended.xml><?xml version="1.0" encoding="utf-8"?>
+<w15:commentsEx xmlns:wpc="http://schemas.microsoft.com/office/word/2010/wordprocessingCanvas" xmlns:cx="http://schemas.microsoft.com/office/drawing/2014/chartex" xmlns:cx1="http://schemas.microsoft.com/office/drawing/2015/9/8/chartex" xmlns:cx2="http://schemas.microsoft.com/office/drawing/2015/10/21/chartex" xmlns:cx3="http://schemas.microsoft.com/office/drawing/2016/5/9/chartex" xmlns:cx4="http://schemas.microsoft.com/office/drawing/2016/5/10/chartex" xmlns:cx5="http://schemas.microsoft.com/office/drawing/2016/5/11/chartex" xmlns:cx6="http://schemas.microsoft.com/office/drawing/2016/5/12/chartex" xmlns:cx7="http://schemas.microsoft.com/office/drawing/2016/5/13/chartex" xmlns:cx8="http://schemas.microsoft.com/office/drawing/2016/5/14/chartex" xmlns:mc="http://schemas.openxmlformats.org/markup-compatibility/2006" xmlns:aink="http://schemas.microsoft.com/office/drawing/2016/ink" xmlns:am3d="http://schemas.microsoft.com/office/drawing/2017/model3d" xmlns:o="urn:schemas-microsoft-com:office:office" xmlns:r="http://schemas.openxmlformats.org/officeDocument/2006/relationships" xmlns:m="http://schemas.openxmlformats.org/officeDocument/2006/math" xmlns:v="urn:schemas-microsoft-com:vml" xmlns:wp14="http://schemas.microsoft.com/office/word/2010/wordprocessingDrawing" xmlns:wp="http://schemas.openxmlformats.org/drawingml/2006/wordprocessingDrawing" xmlns:w10="urn:schemas-microsoft-com:office:word" xmlns:w="http://schemas.openxmlformats.org/wordprocessingml/2006/main" xmlns:w14="http://schemas.microsoft.com/office/word/2010/wordml" xmlns:w15="http://schemas.microsoft.com/office/word/2012/wordml" xmlns:w16cid="http://schemas.microsoft.com/office/word/2016/wordml/cid" xmlns:w16se="http://schemas.microsoft.com/office/word/2015/wordml/symex" xmlns:wpg="http://schemas.microsoft.com/office/word/2010/wordprocessingGroup" xmlns:wpi="http://schemas.microsoft.com/office/word/2010/wordprocessingInk" xmlns:wne="http://schemas.microsoft.com/office/word/2006/wordml" xmlns:wps="http://schemas.microsoft.com/office/word/2010/wordprocessingShape" mc:Ignorable="w14 w15 w16se w16cid wp14">
+  <w15:commentEx w15:paraId="524D89C5" w15:done="0"/>
+  <w15:commentEx w15:paraId="0C5132F3" w15:done="0"/>
+  <w15:commentEx w15:paraId="7B7EFA2B" w15:done="0"/>
+</w15:commentsEx>
+</file>
+
+<file path=word/commentsIds.xml><?xml version="1.0" encoding="utf-8"?>
+<w16cid:commentsIds xmlns:wpc="http://schemas.microsoft.com/office/word/2010/wordprocessingCanvas" xmlns:cx="http://schemas.microsoft.com/office/drawing/2014/chartex" xmlns:cx1="http://schemas.microsoft.com/office/drawing/2015/9/8/chartex" xmlns:cx2="http://schemas.microsoft.com/office/drawing/2015/10/21/chartex" xmlns:cx3="http://schemas.microsoft.com/office/drawing/2016/5/9/chartex" xmlns:cx4="http://schemas.microsoft.com/office/drawing/2016/5/10/chartex" xmlns:cx5="http://schemas.microsoft.com/office/drawing/2016/5/11/chartex" xmlns:cx6="http://schemas.microsoft.com/office/drawing/2016/5/12/chartex" xmlns:cx7="http://schemas.microsoft.com/office/drawing/2016/5/13/chartex" xmlns:cx8="http://schemas.microsoft.com/office/drawing/2016/5/14/chartex" xmlns:mc="http://schemas.openxmlformats.org/markup-compatibility/2006" xmlns:aink="http://schemas.microsoft.com/office/drawing/2016/ink" xmlns:am3d="http://schemas.microsoft.com/office/drawing/2017/model3d" xmlns:o="urn:schemas-microsoft-com:office:office" xmlns:r="http://schemas.openxmlformats.org/officeDocument/2006/relationships" xmlns:m="http://schemas.openxmlformats.org/officeDocument/2006/math" xmlns:v="urn:schemas-microsoft-com:vml" xmlns:wp14="http://schemas.microsoft.com/office/word/2010/wordprocessingDrawing" xmlns:wp="http://schemas.openxmlformats.org/drawingml/2006/wordprocessingDrawing" xmlns:w10="urn:schemas-microsoft-com:office:word" xmlns:w="http://schemas.openxmlformats.org/wordprocessingml/2006/main" xmlns:w14="http://schemas.microsoft.com/office/word/2010/wordml" xmlns:w15="http://schemas.microsoft.com/office/word/2012/wordml" xmlns:w16cid="http://schemas.microsoft.com/office/word/2016/wordml/cid" xmlns:w16se="http://schemas.microsoft.com/office/word/2015/wordml/symex" xmlns:wpg="http://schemas.microsoft.com/office/word/2010/wordprocessingGroup" xmlns:wpi="http://schemas.microsoft.com/office/word/2010/wordprocessingInk" xmlns:wne="http://schemas.microsoft.com/office/word/2006/wordml" xmlns:wps="http://schemas.microsoft.com/office/word/2010/wordprocessingShape" mc:Ignorable="w14 w15 w16se w16cid wp14">
+  <w16cid:commentId w16cid:paraId="524D89C5" w16cid:durableId="1D9B4FCA"/>
+  <w16cid:commentId w16cid:paraId="0C5132F3" w16cid:durableId="1D9B5005"/>
+  <w16cid:commentId w16cid:paraId="7B7EFA2B" w16cid:durableId="1D9B50A0"/>
+</w16cid:commentsIds>
 </file>
 
 <file path=word/endnotes.xml><?xml version="1.0" encoding="utf-8"?>
@@ -22495,14 +22554,14 @@
           <w:pPr>
             <w:pStyle w:val="Huisstijl-Gegeven"/>
           </w:pPr>
-          <w:bookmarkStart w:id="5" w:name="bmProject1" w:colFirst="0" w:colLast="0"/>
+          <w:bookmarkStart w:id="6" w:name="bmProject1" w:colFirst="0" w:colLast="0"/>
           <w:r>
             <w:t>-</w:t>
           </w:r>
         </w:p>
       </w:tc>
     </w:tr>
-    <w:bookmarkEnd w:id="5"/>
+    <w:bookmarkEnd w:id="6"/>
   </w:tbl>
   <w:p/>
   <w:p/>
@@ -22531,16 +22590,16 @@
           <w:pPr>
             <w:pStyle w:val="Huisstijl-Voettekst"/>
           </w:pPr>
-          <w:bookmarkStart w:id="6" w:name="bmCopyrightSectie1_1" w:colFirst="0" w:colLast="0"/>
-          <w:bookmarkStart w:id="7" w:name="bmReportCmdVersion" w:colFirst="0" w:colLast="0"/>
+          <w:bookmarkStart w:id="7" w:name="bmCopyrightSectie1_1" w:colFirst="0" w:colLast="0"/>
+          <w:bookmarkStart w:id="8" w:name="bmReportCmdVersion" w:colFirst="0" w:colLast="0"/>
           <w:r>
             <w:t>© Deltares, 2017, B</w:t>
           </w:r>
         </w:p>
       </w:tc>
     </w:tr>
-    <w:bookmarkEnd w:id="6"/>
     <w:bookmarkEnd w:id="7"/>
+    <w:bookmarkEnd w:id="8"/>
   </w:tbl>
   <w:p>
     <w:pPr>
@@ -22600,14 +22659,14 @@
     <w:r>
       <w:fldChar w:fldCharType="separate"/>
     </w:r>
-    <w:bookmarkStart w:id="8" w:name="Seq1"/>
+    <w:bookmarkStart w:id="9" w:name="Seq1"/>
     <w:r>
       <w:rPr>
         <w:noProof/>
       </w:rPr>
       <w:t>3</w:t>
     </w:r>
-    <w:bookmarkEnd w:id="8"/>
+    <w:bookmarkEnd w:id="9"/>
     <w:r>
       <w:fldChar w:fldCharType="end"/>
     </w:r>
@@ -22629,7 +22688,7 @@
       <mc:AlternateContent>
         <mc:Choice Requires="wps">
           <w:drawing>
-            <wp:anchor distT="0" distB="0" distL="114300" distR="114300" simplePos="0" relativeHeight="251675648" behindDoc="0" locked="0" layoutInCell="1" allowOverlap="1" wp14:anchorId="0D68A692" wp14:editId="02CAD4CF">
+            <wp:anchor distT="0" distB="0" distL="114300" distR="114300" simplePos="0" relativeHeight="251675648" behindDoc="0" locked="0" layoutInCell="1" allowOverlap="1" wp14:anchorId="4C119A39" wp14:editId="5A566754">
               <wp:simplePos x="0" y="0"/>
               <wp:positionH relativeFrom="margin">
                 <wp:posOffset>-128270</wp:posOffset>
@@ -22883,7 +22942,7 @@
       <mc:AlternateContent>
         <mc:Choice Requires="wps">
           <w:drawing>
-            <wp:anchor distT="0" distB="0" distL="114300" distR="114300" simplePos="0" relativeHeight="251673600" behindDoc="0" locked="0" layoutInCell="1" allowOverlap="1" wp14:anchorId="3A52AB4B" wp14:editId="10822887">
+            <wp:anchor distT="0" distB="0" distL="114300" distR="114300" simplePos="0" relativeHeight="251673600" behindDoc="0" locked="0" layoutInCell="1" allowOverlap="1" wp14:anchorId="3FC6ED90" wp14:editId="4D94844E">
               <wp:simplePos x="0" y="0"/>
               <wp:positionH relativeFrom="margin">
                 <wp:align>right</wp:align>
@@ -23141,7 +23200,7 @@
       <mc:AlternateContent>
         <mc:Choice Requires="wps">
           <w:drawing>
-            <wp:anchor distT="0" distB="0" distL="114300" distR="114300" simplePos="0" relativeHeight="251681792" behindDoc="0" locked="0" layoutInCell="1" allowOverlap="1" wp14:anchorId="68516D23" wp14:editId="16D4CC02">
+            <wp:anchor distT="0" distB="0" distL="114300" distR="114300" simplePos="0" relativeHeight="251681792" behindDoc="0" locked="0" layoutInCell="1" allowOverlap="1" wp14:anchorId="3B00A187" wp14:editId="22418FC9">
               <wp:simplePos x="0" y="0"/>
               <wp:positionH relativeFrom="margin">
                 <wp:posOffset>-128270</wp:posOffset>
@@ -23395,7 +23454,7 @@
       <mc:AlternateContent>
         <mc:Choice Requires="wps">
           <w:drawing>
-            <wp:anchor distT="0" distB="0" distL="114300" distR="114300" simplePos="0" relativeHeight="251679744" behindDoc="0" locked="0" layoutInCell="1" allowOverlap="1" wp14:anchorId="7CA3189A" wp14:editId="17F3CEC6">
+            <wp:anchor distT="0" distB="0" distL="114300" distR="114300" simplePos="0" relativeHeight="251679744" behindDoc="0" locked="0" layoutInCell="1" allowOverlap="1" wp14:anchorId="4835E065" wp14:editId="55EE5C61">
               <wp:simplePos x="0" y="0"/>
               <wp:positionH relativeFrom="margin">
                 <wp:align>right</wp:align>
@@ -23653,7 +23712,7 @@
       <mc:AlternateContent>
         <mc:Choice Requires="wps">
           <w:drawing>
-            <wp:anchor distT="0" distB="0" distL="114300" distR="114300" simplePos="0" relativeHeight="251669504" behindDoc="0" locked="0" layoutInCell="1" allowOverlap="1" wp14:anchorId="528DC5C5" wp14:editId="23E8E551">
+            <wp:anchor distT="0" distB="0" distL="114300" distR="114300" simplePos="0" relativeHeight="251669504" behindDoc="0" locked="0" layoutInCell="1" allowOverlap="1" wp14:anchorId="345ADF56" wp14:editId="1D36C7E0">
               <wp:simplePos x="0" y="0"/>
               <wp:positionH relativeFrom="margin">
                 <wp:posOffset>-128270</wp:posOffset>
@@ -23879,7 +23938,7 @@
       <mc:AlternateContent>
         <mc:Choice Requires="wps">
           <w:drawing>
-            <wp:anchor distT="0" distB="0" distL="114300" distR="114300" simplePos="0" relativeHeight="251667456" behindDoc="0" locked="0" layoutInCell="1" allowOverlap="1" wp14:anchorId="38B22A98" wp14:editId="2618DEB7">
+            <wp:anchor distT="0" distB="0" distL="114300" distR="114300" simplePos="0" relativeHeight="251667456" behindDoc="0" locked="0" layoutInCell="1" allowOverlap="1" wp14:anchorId="599EA9DA" wp14:editId="36E6E2FE">
               <wp:simplePos x="0" y="0"/>
               <wp:positionH relativeFrom="margin">
                 <wp:align>right</wp:align>
@@ -24062,7 +24121,7 @@
           <w:tcW w:w="7371" w:type="dxa"/>
           <w:shd w:val="clear" w:color="auto" w:fill="auto"/>
         </w:tcPr>
-        <w:bookmarkStart w:id="83" w:name="bmVoettekstBijlage" w:colFirst="0" w:colLast="0"/>
+        <w:bookmarkStart w:id="86" w:name="bmVoettekstBijlage" w:colFirst="0" w:colLast="0"/>
         <w:p>
           <w:pPr>
             <w:pStyle w:val="Huisstijl-Koptekst"/>
@@ -24085,7 +24144,7 @@
         </w:p>
       </w:tc>
     </w:tr>
-    <w:bookmarkEnd w:id="83"/>
+    <w:bookmarkEnd w:id="86"/>
   </w:tbl>
   <w:p>
     <w:pPr>
@@ -24157,7 +24216,7 @@
           <w:pPr>
             <w:pStyle w:val="Huisstijl-Koptekst"/>
           </w:pPr>
-          <w:bookmarkStart w:id="22" w:name="bmVoettekstSectie2_2" w:colFirst="0" w:colLast="0"/>
+          <w:bookmarkStart w:id="23" w:name="bmVoettekstSectie2_2" w:colFirst="0" w:colLast="0"/>
           <w:r>
             <w:t>Wave overtopping at dikes kernel - Test report 16.2</w:t>
           </w:r>
@@ -24174,7 +24233,7 @@
         </w:p>
       </w:tc>
     </w:tr>
-    <w:bookmarkEnd w:id="22"/>
+    <w:bookmarkEnd w:id="23"/>
   </w:tbl>
   <w:p>
     <w:pPr>
@@ -24216,7 +24275,7 @@
           <w:pPr>
             <w:pStyle w:val="Huisstijl-Koptekst"/>
           </w:pPr>
-          <w:bookmarkStart w:id="23" w:name="bmVoettekstSectie2_1" w:colFirst="0" w:colLast="0"/>
+          <w:bookmarkStart w:id="24" w:name="bmVoettekstSectie2_1" w:colFirst="0" w:colLast="0"/>
           <w:r>
             <w:t>Wave overtopping at dikes kernel - Test report 16.2</w:t>
           </w:r>
@@ -24234,7 +24293,7 @@
       </w:tc>
     </w:tr>
   </w:tbl>
-  <w:bookmarkEnd w:id="23"/>
+  <w:bookmarkEnd w:id="24"/>
   <w:p>
     <w:pPr>
       <w:pStyle w:val="Footer"/>
@@ -24278,14 +24337,14 @@
     <w:r>
       <w:fldChar w:fldCharType="separate"/>
     </w:r>
-    <w:bookmarkStart w:id="24" w:name="Seq2"/>
+    <w:bookmarkStart w:id="25" w:name="Seq2"/>
     <w:r>
       <w:rPr>
         <w:noProof/>
       </w:rPr>
       <w:t>1</w:t>
     </w:r>
-    <w:bookmarkEnd w:id="24"/>
+    <w:bookmarkEnd w:id="25"/>
     <w:r>
       <w:fldChar w:fldCharType="end"/>
     </w:r>
@@ -24361,7 +24420,7 @@
       <mc:AlternateContent>
         <mc:Choice Requires="wps">
           <w:drawing>
-            <wp:anchor distT="0" distB="0" distL="114300" distR="114300" simplePos="0" relativeHeight="251664384" behindDoc="0" locked="0" layoutInCell="1" allowOverlap="1" wp14:anchorId="2EE01DD1" wp14:editId="66E49C43">
+            <wp:anchor distT="0" distB="0" distL="114300" distR="114300" simplePos="0" relativeHeight="251664384" behindDoc="0" locked="0" layoutInCell="1" allowOverlap="1" wp14:anchorId="683B5A38" wp14:editId="4800FECB">
               <wp:simplePos x="0" y="0"/>
               <wp:positionH relativeFrom="margin">
                 <wp:posOffset>568960</wp:posOffset>
@@ -24441,14 +24500,14 @@
                                   <w:pStyle w:val="Huisstijl-Koptekst"/>
                                   <w:jc w:val="right"/>
                                 </w:pPr>
-                                <w:bookmarkStart w:id="34" w:name="bmVoettekstSectie3_2" w:colFirst="0" w:colLast="0"/>
+                                <w:bookmarkStart w:id="36" w:name="bmVoettekstSectie3_2" w:colFirst="0" w:colLast="0"/>
                                 <w:r>
                                   <w:t>Wave overtopping at dikes kernel - Test report 16.2</w:t>
                                 </w:r>
                               </w:p>
                             </w:tc>
                           </w:tr>
-                          <w:bookmarkEnd w:id="34"/>
+                          <w:bookmarkEnd w:id="36"/>
                         </w:tbl>
                         <w:p/>
                       </w:txbxContent>
@@ -24502,14 +24561,14 @@
                             <w:pStyle w:val="Huisstijl-Koptekst"/>
                             <w:jc w:val="right"/>
                           </w:pPr>
-                          <w:bookmarkStart w:id="35" w:name="bmVoettekstSectie3_2" w:colFirst="0" w:colLast="0"/>
+                          <w:bookmarkStart w:id="37" w:name="bmVoettekstSectie3_2" w:colFirst="0" w:colLast="0"/>
                           <w:r>
                             <w:t>Wave overtopping at dikes kernel - Test report 16.2</w:t>
                           </w:r>
                         </w:p>
                       </w:tc>
                     </w:tr>
-                    <w:bookmarkEnd w:id="35"/>
+                    <w:bookmarkEnd w:id="37"/>
                   </w:tbl>
                   <w:p/>
                 </w:txbxContent>
@@ -24587,7 +24646,7 @@
       <mc:AlternateContent>
         <mc:Choice Requires="wps">
           <w:drawing>
-            <wp:anchor distT="0" distB="0" distL="114300" distR="114300" simplePos="0" relativeHeight="251663360" behindDoc="0" locked="0" layoutInCell="1" allowOverlap="1" wp14:anchorId="6B4B9F2A" wp14:editId="4F25EC84">
+            <wp:anchor distT="0" distB="0" distL="114300" distR="114300" simplePos="0" relativeHeight="251663360" behindDoc="0" locked="0" layoutInCell="1" allowOverlap="1" wp14:anchorId="693B9386" wp14:editId="2D977D75">
               <wp:simplePos x="0" y="0"/>
               <wp:positionH relativeFrom="margin">
                 <wp:align>right</wp:align>
@@ -24794,7 +24853,7 @@
           <w:pPr>
             <w:pStyle w:val="Huisstijl-Koptekst"/>
           </w:pPr>
-          <w:bookmarkStart w:id="36" w:name="bmVoettekstSectie3_1" w:colFirst="0" w:colLast="0"/>
+          <w:bookmarkStart w:id="38" w:name="bmVoettekstSectie3_1" w:colFirst="0" w:colLast="0"/>
           <w:r>
             <w:t>Wave overtopping at dikes kernel - Test report 16.2</w:t>
           </w:r>
@@ -24802,7 +24861,7 @@
       </w:tc>
     </w:tr>
   </w:tbl>
-  <w:bookmarkEnd w:id="36"/>
+  <w:bookmarkEnd w:id="38"/>
   <w:p>
     <w:pPr>
       <w:pStyle w:val="Footer"/>
@@ -24846,14 +24905,14 @@
     <w:r>
       <w:fldChar w:fldCharType="separate"/>
     </w:r>
-    <w:bookmarkStart w:id="37" w:name="Seq3"/>
+    <w:bookmarkStart w:id="39" w:name="Seq3"/>
     <w:r>
       <w:rPr>
         <w:noProof/>
       </w:rPr>
       <w:t>1</w:t>
     </w:r>
-    <w:bookmarkEnd w:id="37"/>
+    <w:bookmarkEnd w:id="39"/>
     <w:r>
       <w:fldChar w:fldCharType="end"/>
     </w:r>
@@ -24875,7 +24934,7 @@
       <mc:AlternateContent>
         <mc:Choice Requires="wps">
           <w:drawing>
-            <wp:anchor distT="0" distB="0" distL="114300" distR="114300" simplePos="0" relativeHeight="251665408" behindDoc="0" locked="0" layoutInCell="1" allowOverlap="1" wp14:anchorId="1B150E43" wp14:editId="11D0E880">
+            <wp:anchor distT="0" distB="0" distL="114300" distR="114300" simplePos="0" relativeHeight="251665408" behindDoc="0" locked="0" layoutInCell="1" allowOverlap="1" wp14:anchorId="21E42434" wp14:editId="484DA134">
               <wp:simplePos x="0" y="0"/>
               <wp:positionH relativeFrom="margin">
                 <wp:posOffset>-128270</wp:posOffset>
@@ -24949,7 +25008,7 @@
                               <w:tcPr>
                                 <w:tcW w:w="1176" w:type="dxa"/>
                               </w:tcPr>
-                              <w:bookmarkStart w:id="47" w:name="bmPagina2" w:colFirst="0" w:colLast="0"/>
+                              <w:bookmarkStart w:id="50" w:name="bmPagina2" w:colFirst="0" w:colLast="0"/>
                               <w:p>
                                 <w:pPr>
                                   <w:pStyle w:val="Huisstijl-Pagina"/>
@@ -24981,7 +25040,7 @@
                               </w:p>
                             </w:tc>
                           </w:tr>
-                          <w:bookmarkEnd w:id="47"/>
+                          <w:bookmarkEnd w:id="50"/>
                         </w:tbl>
                         <w:p/>
                       </w:txbxContent>
@@ -25029,7 +25088,7 @@
                         <w:tcPr>
                           <w:tcW w:w="1176" w:type="dxa"/>
                         </w:tcPr>
-                        <w:bookmarkStart w:id="48" w:name="bmPagina2" w:colFirst="0" w:colLast="0"/>
+                        <w:bookmarkStart w:id="51" w:name="bmPagina2" w:colFirst="0" w:colLast="0"/>
                         <w:p>
                           <w:pPr>
                             <w:pStyle w:val="Huisstijl-Pagina"/>
@@ -25061,7 +25120,7 @@
                         </w:p>
                       </w:tc>
                     </w:tr>
-                    <w:bookmarkEnd w:id="48"/>
+                    <w:bookmarkEnd w:id="51"/>
                   </w:tbl>
                   <w:p/>
                 </w:txbxContent>
@@ -25104,14 +25163,14 @@
             <w:pStyle w:val="Huisstijl-Koptekst"/>
             <w:jc w:val="right"/>
           </w:pPr>
-          <w:bookmarkStart w:id="49" w:name="bmVoettekstSectie4_2" w:colFirst="0" w:colLast="0"/>
+          <w:bookmarkStart w:id="52" w:name="bmVoettekstSectie4_2" w:colFirst="0" w:colLast="0"/>
           <w:r>
             <w:t>Wave overtopping at dikes kernel - Test report 16.2</w:t>
           </w:r>
         </w:p>
       </w:tc>
     </w:tr>
-    <w:bookmarkEnd w:id="49"/>
+    <w:bookmarkEnd w:id="52"/>
   </w:tbl>
   <w:p>
     <w:pPr>
@@ -25135,7 +25194,7 @@
       <mc:AlternateContent>
         <mc:Choice Requires="wps">
           <w:drawing>
-            <wp:anchor distT="0" distB="0" distL="114300" distR="114300" simplePos="0" relativeHeight="251660288" behindDoc="0" locked="0" layoutInCell="1" allowOverlap="1" wp14:anchorId="167426E8" wp14:editId="010552CC">
+            <wp:anchor distT="0" distB="0" distL="114300" distR="114300" simplePos="0" relativeHeight="251660288" behindDoc="0" locked="0" layoutInCell="1" allowOverlap="1" wp14:anchorId="652E1836" wp14:editId="3463C508">
               <wp:simplePos x="0" y="0"/>
               <wp:positionH relativeFrom="margin">
                 <wp:align>right</wp:align>
@@ -25216,8 +25275,8 @@
                                   <w:right w:w="85" w:type="dxa"/>
                                 </w:tcMar>
                               </w:tcPr>
-                              <w:bookmarkStart w:id="50" w:name="bmPagina1" w:colFirst="0" w:colLast="0"/>
-                              <w:bookmarkStart w:id="51" w:name="bmTotPag" w:colFirst="0" w:colLast="0"/>
+                              <w:bookmarkStart w:id="53" w:name="bmPagina1" w:colFirst="0" w:colLast="0"/>
+                              <w:bookmarkStart w:id="54" w:name="bmTotPag" w:colFirst="0" w:colLast="0"/>
                               <w:p>
                                 <w:pPr>
                                   <w:pStyle w:val="Huisstijl-Pagina"/>
@@ -25248,8 +25307,8 @@
                               </w:p>
                             </w:tc>
                           </w:tr>
-                          <w:bookmarkEnd w:id="50"/>
-                          <w:bookmarkEnd w:id="51"/>
+                          <w:bookmarkEnd w:id="53"/>
+                          <w:bookmarkEnd w:id="54"/>
                         </w:tbl>
                         <w:p/>
                       </w:txbxContent>
@@ -25304,8 +25363,8 @@
                             <w:right w:w="85" w:type="dxa"/>
                           </w:tcMar>
                         </w:tcPr>
-                        <w:bookmarkStart w:id="52" w:name="bmPagina1" w:colFirst="0" w:colLast="0"/>
-                        <w:bookmarkStart w:id="53" w:name="bmTotPag" w:colFirst="0" w:colLast="0"/>
+                        <w:bookmarkStart w:id="55" w:name="bmPagina1" w:colFirst="0" w:colLast="0"/>
+                        <w:bookmarkStart w:id="56" w:name="bmTotPag" w:colFirst="0" w:colLast="0"/>
                         <w:p>
                           <w:pPr>
                             <w:pStyle w:val="Huisstijl-Pagina"/>
@@ -25336,8 +25395,8 @@
                         </w:p>
                       </w:tc>
                     </w:tr>
-                    <w:bookmarkEnd w:id="52"/>
-                    <w:bookmarkEnd w:id="53"/>
+                    <w:bookmarkEnd w:id="55"/>
+                    <w:bookmarkEnd w:id="56"/>
                   </w:tbl>
                   <w:p/>
                 </w:txbxContent>
@@ -25372,14 +25431,14 @@
           <w:pPr>
             <w:pStyle w:val="Huisstijl-Koptekst"/>
           </w:pPr>
-          <w:bookmarkStart w:id="54" w:name="bmVoettekstSectie4_1" w:colFirst="0" w:colLast="0"/>
+          <w:bookmarkStart w:id="57" w:name="bmVoettekstSectie4_1" w:colFirst="0" w:colLast="0"/>
           <w:r>
             <w:t>Wave overtopping at dikes kernel - Test report 16.2</w:t>
           </w:r>
         </w:p>
       </w:tc>
     </w:tr>
-    <w:bookmarkEnd w:id="54"/>
+    <w:bookmarkEnd w:id="57"/>
   </w:tbl>
   <w:p>
     <w:pPr>
@@ -25419,7 +25478,7 @@
       <mc:AlternateContent>
         <mc:Choice Requires="wps">
           <w:drawing>
-            <wp:anchor distT="0" distB="0" distL="114300" distR="114300" simplePos="0" relativeHeight="251656192" behindDoc="0" locked="0" layoutInCell="1" allowOverlap="1" wp14:anchorId="40313C96" wp14:editId="3BEE1312">
+            <wp:anchor distT="0" distB="0" distL="114300" distR="114300" simplePos="0" relativeHeight="251656192" behindDoc="0" locked="0" layoutInCell="1" allowOverlap="1" wp14:anchorId="11B64205" wp14:editId="180F76BC">
               <wp:simplePos x="0" y="0"/>
               <wp:positionH relativeFrom="page">
                 <wp:posOffset>1605915</wp:posOffset>
@@ -25497,14 +25556,14 @@
                                 <w:pPr>
                                   <w:pStyle w:val="Huisstijl-Gegeven"/>
                                 </w:pPr>
-                                <w:bookmarkStart w:id="0" w:name="bmAuteurs1" w:colFirst="0" w:colLast="0"/>
+                                <w:bookmarkStart w:id="1" w:name="bmAuteurs1" w:colFirst="0" w:colLast="0"/>
                                 <w:r>
                                   <w:t>J.P. de Waal</w:t>
                                 </w:r>
                               </w:p>
                             </w:tc>
                           </w:tr>
-                          <w:bookmarkEnd w:id="0"/>
+                          <w:bookmarkEnd w:id="1"/>
                         </w:tbl>
                         <w:p>
                           <w:pPr>
@@ -25561,14 +25620,14 @@
                           <w:pPr>
                             <w:pStyle w:val="Huisstijl-Gegeven"/>
                           </w:pPr>
-                          <w:bookmarkStart w:id="1" w:name="bmAuteurs1" w:colFirst="0" w:colLast="0"/>
+                          <w:bookmarkStart w:id="2" w:name="bmAuteurs1" w:colFirst="0" w:colLast="0"/>
                           <w:r>
                             <w:t>J.P. de Waal</w:t>
                           </w:r>
                         </w:p>
                       </w:tc>
                     </w:tr>
-                    <w:bookmarkEnd w:id="1"/>
+                    <w:bookmarkEnd w:id="2"/>
                   </w:tbl>
                   <w:p>
                     <w:pPr>
@@ -25592,7 +25651,7 @@
       <mc:AlternateContent>
         <mc:Choice Requires="wps">
           <w:drawing>
-            <wp:anchor distT="0" distB="0" distL="114300" distR="114300" simplePos="0" relativeHeight="251650048" behindDoc="1" locked="0" layoutInCell="1" allowOverlap="1" wp14:anchorId="375E6571" wp14:editId="3B6679F7">
+            <wp:anchor distT="0" distB="0" distL="114300" distR="114300" simplePos="0" relativeHeight="251650048" behindDoc="1" locked="0" layoutInCell="1" allowOverlap="1" wp14:anchorId="244AD7A0" wp14:editId="663ED9FB">
               <wp:simplePos x="0" y="0"/>
               <wp:positionH relativeFrom="page">
                 <wp:posOffset>4212590</wp:posOffset>
@@ -25673,14 +25732,14 @@
                                 <w:pPr>
                                   <w:jc w:val="right"/>
                                 </w:pPr>
-                                <w:bookmarkStart w:id="2" w:name="bmLogoSectie1_1" w:colFirst="0" w:colLast="0"/>
+                                <w:bookmarkStart w:id="3" w:name="bmLogoSectie1_1" w:colFirst="0" w:colLast="0"/>
                                 <w:r>
                                   <w:rPr>
                                     <w:noProof/>
                                     <w:lang w:eastAsia="zh-CN"/>
                                   </w:rPr>
                                   <w:drawing>
-                                    <wp:inline distT="0" distB="0" distL="0" distR="0" wp14:anchorId="6F45319E" wp14:editId="4C8D63BF">
+                                    <wp:inline distT="0" distB="0" distL="0" distR="0" wp14:anchorId="1F7C21D7" wp14:editId="782AEA74">
                                       <wp:extent cx="1225296" cy="352044"/>
                                       <wp:effectExtent l="0" t="0" r="0" b="0"/>
                                       <wp:docPr id="17" name="Picture 17"/>
@@ -25716,7 +25775,7 @@
                               </w:p>
                             </w:tc>
                           </w:tr>
-                          <w:bookmarkEnd w:id="2"/>
+                          <w:bookmarkEnd w:id="3"/>
                         </w:tbl>
                         <w:p/>
                       </w:txbxContent>
@@ -25767,14 +25826,14 @@
                           <w:pPr>
                             <w:jc w:val="right"/>
                           </w:pPr>
-                          <w:bookmarkStart w:id="3" w:name="bmLogoSectie1_1" w:colFirst="0" w:colLast="0"/>
+                          <w:bookmarkStart w:id="4" w:name="bmLogoSectie1_1" w:colFirst="0" w:colLast="0"/>
                           <w:r>
                             <w:rPr>
                               <w:noProof/>
                               <w:lang w:eastAsia="zh-CN"/>
                             </w:rPr>
                             <w:drawing>
-                              <wp:inline distT="0" distB="0" distL="0" distR="0" wp14:anchorId="6F45319E" wp14:editId="4C8D63BF">
+                              <wp:inline distT="0" distB="0" distL="0" distR="0" wp14:anchorId="1F7C21D7" wp14:editId="782AEA74">
                                 <wp:extent cx="1225296" cy="352044"/>
                                 <wp:effectExtent l="0" t="0" r="0" b="0"/>
                                 <wp:docPr id="17" name="Picture 17"/>
@@ -25810,7 +25869,7 @@
                         </w:p>
                       </w:tc>
                     </w:tr>
-                    <w:bookmarkEnd w:id="3"/>
+                    <w:bookmarkEnd w:id="4"/>
                   </w:tbl>
                   <w:p/>
                 </w:txbxContent>
@@ -25864,7 +25923,7 @@
           <w:pPr>
             <w:pStyle w:val="Huisstijl-Titel"/>
           </w:pPr>
-          <w:bookmarkStart w:id="4" w:name="bmTitel1" w:colFirst="0" w:colLast="0"/>
+          <w:bookmarkStart w:id="5" w:name="bmTitel1" w:colFirst="0" w:colLast="0"/>
           <w:r>
             <w:t>Wave overtopping at dikes kernel</w:t>
           </w:r>
@@ -25884,7 +25943,7 @@
         </w:p>
       </w:tc>
     </w:tr>
-    <w:bookmarkEnd w:id="4"/>
+    <w:bookmarkEnd w:id="5"/>
   </w:tbl>
   <w:p>
     <w:pPr>
@@ -25929,7 +25988,7 @@
       <mc:AlternateContent>
         <mc:Choice Requires="wps">
           <w:drawing>
-            <wp:anchor distT="0" distB="0" distL="114300" distR="114300" simplePos="0" relativeHeight="251674624" behindDoc="0" locked="0" layoutInCell="1" allowOverlap="1" wp14:anchorId="60B53478" wp14:editId="22AAD8D4">
+            <wp:anchor distT="0" distB="0" distL="114300" distR="114300" simplePos="0" relativeHeight="251674624" behindDoc="0" locked="0" layoutInCell="1" allowOverlap="1" wp14:anchorId="728A8F95" wp14:editId="48B33280">
               <wp:simplePos x="0" y="0"/>
               <wp:positionH relativeFrom="margin">
                 <wp:align>right</wp:align>
@@ -26103,7 +26162,7 @@
       <mc:AlternateContent>
         <mc:Choice Requires="wps">
           <w:drawing>
-            <wp:anchor distT="0" distB="0" distL="114300" distR="114300" simplePos="0" relativeHeight="251672576" behindDoc="1" locked="1" layoutInCell="1" allowOverlap="1" wp14:anchorId="0F4D12D0" wp14:editId="1AD76837">
+            <wp:anchor distT="0" distB="0" distL="114300" distR="114300" simplePos="0" relativeHeight="251672576" behindDoc="1" locked="1" layoutInCell="1" allowOverlap="1" wp14:anchorId="1DA53D95" wp14:editId="673831E0">
               <wp:simplePos x="0" y="0"/>
               <wp:positionH relativeFrom="margin">
                 <wp:align>left</wp:align>
@@ -26187,7 +26246,7 @@
                                     <w:lang w:eastAsia="zh-CN"/>
                                   </w:rPr>
                                   <w:drawing>
-                                    <wp:inline distT="0" distB="0" distL="0" distR="0" wp14:anchorId="30114AAA" wp14:editId="226A238B">
+                                    <wp:inline distT="0" distB="0" distL="0" distR="0" wp14:anchorId="33C8FBA0" wp14:editId="4069FBEC">
                                       <wp:extent cx="1225296" cy="352044"/>
                                       <wp:effectExtent l="0" t="0" r="0" b="0"/>
                                       <wp:docPr id="30" name="Picture 30"/>
@@ -26276,7 +26335,7 @@
                               <w:lang w:eastAsia="zh-CN"/>
                             </w:rPr>
                             <w:drawing>
-                              <wp:inline distT="0" distB="0" distL="0" distR="0" wp14:anchorId="30114AAA" wp14:editId="226A238B">
+                              <wp:inline distT="0" distB="0" distL="0" distR="0" wp14:anchorId="33C8FBA0" wp14:editId="4069FBEC">
                                 <wp:extent cx="1225296" cy="352044"/>
                                 <wp:effectExtent l="0" t="0" r="0" b="0"/>
                                 <wp:docPr id="30" name="Picture 30"/>
@@ -26356,7 +26415,7 @@
       <mc:AlternateContent>
         <mc:Choice Requires="wps">
           <w:drawing>
-            <wp:anchor distT="0" distB="0" distL="114300" distR="114300" simplePos="0" relativeHeight="251671552" behindDoc="1" locked="1" layoutInCell="1" allowOverlap="1" wp14:anchorId="54C5D7BA" wp14:editId="44F1DAEE">
+            <wp:anchor distT="0" distB="0" distL="114300" distR="114300" simplePos="0" relativeHeight="251671552" behindDoc="1" locked="1" layoutInCell="1" allowOverlap="1" wp14:anchorId="71DE59C7" wp14:editId="7A272DB6">
               <wp:simplePos x="0" y="0"/>
               <wp:positionH relativeFrom="page">
                 <wp:align>right</wp:align>
@@ -26443,7 +26502,7 @@
                                     <w:lang w:eastAsia="zh-CN"/>
                                   </w:rPr>
                                   <w:drawing>
-                                    <wp:inline distT="0" distB="0" distL="0" distR="0" wp14:anchorId="57C7D311" wp14:editId="27F918DB">
+                                    <wp:inline distT="0" distB="0" distL="0" distR="0" wp14:anchorId="3CF26710" wp14:editId="3A689632">
                                       <wp:extent cx="1225296" cy="352044"/>
                                       <wp:effectExtent l="0" t="0" r="0" b="0"/>
                                       <wp:docPr id="131" name="Picture 131"/>
@@ -26539,7 +26598,7 @@
                               <w:lang w:eastAsia="zh-CN"/>
                             </w:rPr>
                             <w:drawing>
-                              <wp:inline distT="0" distB="0" distL="0" distR="0" wp14:anchorId="57C7D311" wp14:editId="27F918DB">
+                              <wp:inline distT="0" distB="0" distL="0" distR="0" wp14:anchorId="3CF26710" wp14:editId="3A689632">
                                 <wp:extent cx="1225296" cy="352044"/>
                                 <wp:effectExtent l="0" t="0" r="0" b="0"/>
                                 <wp:docPr id="131" name="Picture 131"/>
@@ -26639,7 +26698,7 @@
       <mc:AlternateContent>
         <mc:Choice Requires="wps">
           <w:drawing>
-            <wp:anchor distT="0" distB="0" distL="114300" distR="114300" simplePos="0" relativeHeight="251680768" behindDoc="0" locked="0" layoutInCell="1" allowOverlap="1" wp14:anchorId="097A1C97" wp14:editId="2CA7765E">
+            <wp:anchor distT="0" distB="0" distL="114300" distR="114300" simplePos="0" relativeHeight="251680768" behindDoc="0" locked="0" layoutInCell="1" allowOverlap="1" wp14:anchorId="55A479C1" wp14:editId="21DFBDA7">
               <wp:simplePos x="0" y="0"/>
               <wp:positionH relativeFrom="margin">
                 <wp:align>right</wp:align>
@@ -26813,7 +26872,7 @@
       <mc:AlternateContent>
         <mc:Choice Requires="wps">
           <w:drawing>
-            <wp:anchor distT="0" distB="0" distL="114300" distR="114300" simplePos="0" relativeHeight="251678720" behindDoc="1" locked="1" layoutInCell="1" allowOverlap="1" wp14:anchorId="2F74BFC1" wp14:editId="2CED0D28">
+            <wp:anchor distT="0" distB="0" distL="114300" distR="114300" simplePos="0" relativeHeight="251678720" behindDoc="1" locked="1" layoutInCell="1" allowOverlap="1" wp14:anchorId="1F7B6FA9" wp14:editId="5D775E84">
               <wp:simplePos x="0" y="0"/>
               <wp:positionH relativeFrom="margin">
                 <wp:align>left</wp:align>
@@ -26897,7 +26956,7 @@
                                     <w:lang w:eastAsia="zh-CN"/>
                                   </w:rPr>
                                   <w:drawing>
-                                    <wp:inline distT="0" distB="0" distL="0" distR="0" wp14:anchorId="3DF64316" wp14:editId="2B78744A">
+                                    <wp:inline distT="0" distB="0" distL="0" distR="0" wp14:anchorId="5956DDA5" wp14:editId="7481E8D7">
                                       <wp:extent cx="1225296" cy="352044"/>
                                       <wp:effectExtent l="0" t="0" r="0" b="0"/>
                                       <wp:docPr id="140" name="Picture 140"/>
@@ -26986,7 +27045,7 @@
                               <w:lang w:eastAsia="zh-CN"/>
                             </w:rPr>
                             <w:drawing>
-                              <wp:inline distT="0" distB="0" distL="0" distR="0" wp14:anchorId="3DF64316" wp14:editId="2B78744A">
+                              <wp:inline distT="0" distB="0" distL="0" distR="0" wp14:anchorId="5956DDA5" wp14:editId="7481E8D7">
                                 <wp:extent cx="1225296" cy="352044"/>
                                 <wp:effectExtent l="0" t="0" r="0" b="0"/>
                                 <wp:docPr id="140" name="Picture 140"/>
@@ -27066,7 +27125,7 @@
       <mc:AlternateContent>
         <mc:Choice Requires="wps">
           <w:drawing>
-            <wp:anchor distT="0" distB="0" distL="114300" distR="114300" simplePos="0" relativeHeight="251677696" behindDoc="1" locked="1" layoutInCell="1" allowOverlap="1" wp14:anchorId="1D1E7A4B" wp14:editId="35466304">
+            <wp:anchor distT="0" distB="0" distL="114300" distR="114300" simplePos="0" relativeHeight="251677696" behindDoc="1" locked="1" layoutInCell="1" allowOverlap="1" wp14:anchorId="4771C9AA" wp14:editId="7352652F">
               <wp:simplePos x="0" y="0"/>
               <wp:positionH relativeFrom="page">
                 <wp:align>right</wp:align>
@@ -27153,7 +27212,7 @@
                                     <w:lang w:eastAsia="zh-CN"/>
                                   </w:rPr>
                                   <w:drawing>
-                                    <wp:inline distT="0" distB="0" distL="0" distR="0" wp14:anchorId="47D026DD" wp14:editId="176FB771">
+                                    <wp:inline distT="0" distB="0" distL="0" distR="0" wp14:anchorId="36CE8182" wp14:editId="2B4B2661">
                                       <wp:extent cx="1225296" cy="352044"/>
                                       <wp:effectExtent l="0" t="0" r="0" b="0"/>
                                       <wp:docPr id="141" name="Picture 141"/>
@@ -27249,7 +27308,7 @@
                               <w:lang w:eastAsia="zh-CN"/>
                             </w:rPr>
                             <w:drawing>
-                              <wp:inline distT="0" distB="0" distL="0" distR="0" wp14:anchorId="47D026DD" wp14:editId="176FB771">
+                              <wp:inline distT="0" distB="0" distL="0" distR="0" wp14:anchorId="36CE8182" wp14:editId="2B4B2661">
                                 <wp:extent cx="1225296" cy="352044"/>
                                 <wp:effectExtent l="0" t="0" r="0" b="0"/>
                                 <wp:docPr id="141" name="Picture 141"/>
@@ -27346,7 +27405,7 @@
       <mc:AlternateContent>
         <mc:Choice Requires="wps">
           <w:drawing>
-            <wp:anchor distT="0" distB="0" distL="114300" distR="114300" simplePos="0" relativeHeight="251655168" behindDoc="1" locked="0" layoutInCell="1" allowOverlap="1" wp14:anchorId="6561D15E" wp14:editId="74A9FEC7">
+            <wp:anchor distT="0" distB="0" distL="114300" distR="114300" simplePos="0" relativeHeight="251655168" behindDoc="1" locked="0" layoutInCell="1" allowOverlap="1" wp14:anchorId="143D6F9E" wp14:editId="13EFB66D">
               <wp:simplePos x="0" y="0"/>
               <wp:positionH relativeFrom="page">
                 <wp:posOffset>25400</wp:posOffset>
@@ -27410,14 +27469,14 @@
                                 <w:tcW w:w="11732" w:type="dxa"/>
                               </w:tcPr>
                               <w:p>
-                                <w:bookmarkStart w:id="9" w:name="bmLogo0" w:colFirst="0" w:colLast="0"/>
+                                <w:bookmarkStart w:id="10" w:name="bmLogo0" w:colFirst="0" w:colLast="0"/>
                                 <w:r>
                                   <w:rPr>
                                     <w:noProof/>
                                     <w:lang w:eastAsia="zh-CN"/>
                                   </w:rPr>
                                   <w:drawing>
-                                    <wp:inline distT="0" distB="0" distL="0" distR="0" wp14:anchorId="4F38B6FB" wp14:editId="4DD09C11">
+                                    <wp:inline distT="0" distB="0" distL="0" distR="0" wp14:anchorId="21714A92" wp14:editId="12468235">
                                       <wp:extent cx="7322820" cy="10351770"/>
                                       <wp:effectExtent l="0" t="0" r="0" b="0"/>
                                       <wp:docPr id="136" name="Picture 136"/>
@@ -27453,7 +27512,7 @@
                               </w:p>
                             </w:tc>
                           </w:tr>
-                          <w:bookmarkEnd w:id="9"/>
+                          <w:bookmarkEnd w:id="10"/>
                         </w:tbl>
                         <w:p/>
                       </w:txbxContent>
@@ -27496,14 +27555,14 @@
                           <w:tcW w:w="11732" w:type="dxa"/>
                         </w:tcPr>
                         <w:p>
-                          <w:bookmarkStart w:id="10" w:name="bmLogo0" w:colFirst="0" w:colLast="0"/>
+                          <w:bookmarkStart w:id="11" w:name="bmLogo0" w:colFirst="0" w:colLast="0"/>
                           <w:r>
                             <w:rPr>
                               <w:noProof/>
                               <w:lang w:eastAsia="zh-CN"/>
                             </w:rPr>
                             <w:drawing>
-                              <wp:inline distT="0" distB="0" distL="0" distR="0" wp14:anchorId="4F38B6FB" wp14:editId="4DD09C11">
+                              <wp:inline distT="0" distB="0" distL="0" distR="0" wp14:anchorId="21714A92" wp14:editId="12468235">
                                 <wp:extent cx="7322820" cy="10351770"/>
                                 <wp:effectExtent l="0" t="0" r="0" b="0"/>
                                 <wp:docPr id="136" name="Picture 136"/>
@@ -27539,7 +27598,7 @@
                         </w:p>
                       </w:tc>
                     </w:tr>
-                    <w:bookmarkEnd w:id="10"/>
+                    <w:bookmarkEnd w:id="11"/>
                   </w:tbl>
                   <w:p/>
                 </w:txbxContent>
@@ -27593,7 +27652,7 @@
           <w:pPr>
             <w:pStyle w:val="Huisstijl-Titel"/>
           </w:pPr>
-          <w:bookmarkStart w:id="11" w:name="bmTitel0" w:colFirst="0" w:colLast="0"/>
+          <w:bookmarkStart w:id="12" w:name="bmTitel0" w:colFirst="0" w:colLast="0"/>
           <w:r>
             <w:t>Wave overtopping at dikes kernel</w:t>
           </w:r>
@@ -27613,7 +27672,7 @@
         </w:p>
       </w:tc>
     </w:tr>
-    <w:bookmarkEnd w:id="11"/>
+    <w:bookmarkEnd w:id="12"/>
   </w:tbl>
   <w:p>
     <w:pPr>
@@ -27696,7 +27755,7 @@
           <w:pPr>
             <w:pStyle w:val="Huisstijl-Gegeven"/>
           </w:pPr>
-          <w:bookmarkStart w:id="16" w:name="tblGegevensSectie2b" w:colFirst="0" w:colLast="3"/>
+          <w:bookmarkStart w:id="17" w:name="tblGegevensSectie2b" w:colFirst="0" w:colLast="3"/>
         </w:p>
       </w:tc>
       <w:tc>
@@ -27849,7 +27908,7 @@
       </w:tc>
     </w:tr>
   </w:tbl>
-  <w:bookmarkEnd w:id="16"/>
+  <w:bookmarkEnd w:id="17"/>
   <w:p>
     <w:pPr>
       <w:pStyle w:val="Header"/>
@@ -27862,7 +27921,7 @@
       <mc:AlternateContent>
         <mc:Choice Requires="wps">
           <w:drawing>
-            <wp:anchor distT="0" distB="0" distL="114300" distR="114300" simplePos="0" relativeHeight="251657216" behindDoc="1" locked="1" layoutInCell="1" allowOverlap="1" wp14:anchorId="0271D44E" wp14:editId="63EA52FB">
+            <wp:anchor distT="0" distB="0" distL="114300" distR="114300" simplePos="0" relativeHeight="251657216" behindDoc="1" locked="1" layoutInCell="1" allowOverlap="1" wp14:anchorId="6E3625A6" wp14:editId="2E4F3808">
               <wp:simplePos x="0" y="0"/>
               <wp:positionH relativeFrom="margin">
                 <wp:align>left</wp:align>
@@ -27940,14 +27999,14 @@
                                 <w:shd w:val="clear" w:color="auto" w:fill="auto"/>
                               </w:tcPr>
                               <w:p>
-                                <w:bookmarkStart w:id="17" w:name="bmLogoSectie2_2" w:colFirst="0" w:colLast="0"/>
+                                <w:bookmarkStart w:id="18" w:name="bmLogoSectie2_2" w:colFirst="0" w:colLast="0"/>
                                 <w:r>
                                   <w:rPr>
                                     <w:noProof/>
                                     <w:lang w:eastAsia="zh-CN"/>
                                   </w:rPr>
                                   <w:drawing>
-                                    <wp:inline distT="0" distB="0" distL="0" distR="0" wp14:anchorId="5F954862" wp14:editId="7D06CE82">
+                                    <wp:inline distT="0" distB="0" distL="0" distR="0" wp14:anchorId="35FDE373" wp14:editId="680B9575">
                                       <wp:extent cx="1225296" cy="352044"/>
                                       <wp:effectExtent l="0" t="0" r="0" b="0"/>
                                       <wp:docPr id="19" name="Picture 19"/>
@@ -27983,7 +28042,7 @@
                               </w:p>
                             </w:tc>
                           </w:tr>
-                          <w:bookmarkEnd w:id="17"/>
+                          <w:bookmarkEnd w:id="18"/>
                         </w:tbl>
                         <w:p/>
                       </w:txbxContent>
@@ -28035,14 +28094,14 @@
                           <w:shd w:val="clear" w:color="auto" w:fill="auto"/>
                         </w:tcPr>
                         <w:p>
-                          <w:bookmarkStart w:id="18" w:name="bmLogoSectie2_2" w:colFirst="0" w:colLast="0"/>
+                          <w:bookmarkStart w:id="19" w:name="bmLogoSectie2_2" w:colFirst="0" w:colLast="0"/>
                           <w:r>
                             <w:rPr>
                               <w:noProof/>
                               <w:lang w:eastAsia="zh-CN"/>
                             </w:rPr>
                             <w:drawing>
-                              <wp:inline distT="0" distB="0" distL="0" distR="0" wp14:anchorId="5F954862" wp14:editId="7D06CE82">
+                              <wp:inline distT="0" distB="0" distL="0" distR="0" wp14:anchorId="35FDE373" wp14:editId="680B9575">
                                 <wp:extent cx="1225296" cy="352044"/>
                                 <wp:effectExtent l="0" t="0" r="0" b="0"/>
                                 <wp:docPr id="19" name="Picture 19"/>
@@ -28078,7 +28137,7 @@
                         </w:p>
                       </w:tc>
                     </w:tr>
-                    <w:bookmarkEnd w:id="18"/>
+                    <w:bookmarkEnd w:id="19"/>
                   </w:tbl>
                   <w:p/>
                 </w:txbxContent>
@@ -28108,7 +28167,7 @@
       <mc:AlternateContent>
         <mc:Choice Requires="wps">
           <w:drawing>
-            <wp:anchor distT="0" distB="0" distL="114300" distR="114300" simplePos="0" relativeHeight="251652096" behindDoc="1" locked="1" layoutInCell="1" allowOverlap="1" wp14:anchorId="2F7E4C31" wp14:editId="1B3DB896">
+            <wp:anchor distT="0" distB="0" distL="114300" distR="114300" simplePos="0" relativeHeight="251652096" behindDoc="1" locked="1" layoutInCell="1" allowOverlap="1" wp14:anchorId="302565F2" wp14:editId="25C4C2FE">
               <wp:simplePos x="0" y="0"/>
               <wp:positionH relativeFrom="page">
                 <wp:align>right</wp:align>
@@ -28189,14 +28248,14 @@
                                 <w:pPr>
                                   <w:jc w:val="right"/>
                                 </w:pPr>
-                                <w:bookmarkStart w:id="19" w:name="bmLogoSectie2_1" w:colFirst="0" w:colLast="0"/>
+                                <w:bookmarkStart w:id="20" w:name="bmLogoSectie2_1" w:colFirst="0" w:colLast="0"/>
                                 <w:r>
                                   <w:rPr>
                                     <w:noProof/>
                                     <w:lang w:eastAsia="zh-CN"/>
                                   </w:rPr>
                                   <w:drawing>
-                                    <wp:inline distT="0" distB="0" distL="0" distR="0" wp14:anchorId="0DA89E52" wp14:editId="18CE6836">
+                                    <wp:inline distT="0" distB="0" distL="0" distR="0" wp14:anchorId="1F718BD0" wp14:editId="620D6A06">
                                       <wp:extent cx="1225296" cy="352044"/>
                                       <wp:effectExtent l="0" t="0" r="0" b="0"/>
                                       <wp:docPr id="18" name="Picture 18"/>
@@ -28232,7 +28291,7 @@
                               </w:p>
                             </w:tc>
                           </w:tr>
-                          <w:bookmarkEnd w:id="19"/>
+                          <w:bookmarkEnd w:id="20"/>
                         </w:tbl>
                         <w:p/>
                       </w:txbxContent>
@@ -28287,14 +28346,14 @@
                           <w:pPr>
                             <w:jc w:val="right"/>
                           </w:pPr>
-                          <w:bookmarkStart w:id="20" w:name="bmLogoSectie2_1" w:colFirst="0" w:colLast="0"/>
+                          <w:bookmarkStart w:id="21" w:name="bmLogoSectie2_1" w:colFirst="0" w:colLast="0"/>
                           <w:r>
                             <w:rPr>
                               <w:noProof/>
                               <w:lang w:eastAsia="zh-CN"/>
                             </w:rPr>
                             <w:drawing>
-                              <wp:inline distT="0" distB="0" distL="0" distR="0" wp14:anchorId="0DA89E52" wp14:editId="18CE6836">
+                              <wp:inline distT="0" distB="0" distL="0" distR="0" wp14:anchorId="1F718BD0" wp14:editId="620D6A06">
                                 <wp:extent cx="1225296" cy="352044"/>
                                 <wp:effectExtent l="0" t="0" r="0" b="0"/>
                                 <wp:docPr id="18" name="Picture 18"/>
@@ -28330,7 +28389,7 @@
                         </w:p>
                       </w:tc>
                     </w:tr>
-                    <w:bookmarkEnd w:id="20"/>
+                    <w:bookmarkEnd w:id="21"/>
                   </w:tbl>
                   <w:p/>
                 </w:txbxContent>
@@ -28385,7 +28444,7 @@
           <w:pPr>
             <w:pStyle w:val="Huisstijl-Kopje"/>
           </w:pPr>
-          <w:bookmarkStart w:id="21" w:name="tblGegevensSectie2a" w:colFirst="0" w:colLast="3"/>
+          <w:bookmarkStart w:id="22" w:name="tblGegevensSectie2a" w:colFirst="0" w:colLast="3"/>
           <w:r>
             <w:t>Title</w:t>
           </w:r>
@@ -28521,7 +28580,7 @@
         </w:p>
       </w:tc>
     </w:tr>
-    <w:bookmarkEnd w:id="21"/>
+    <w:bookmarkEnd w:id="22"/>
   </w:tbl>
   <w:p>
     <w:pPr>
@@ -28545,7 +28604,7 @@
       <mc:AlternateContent>
         <mc:Choice Requires="wps">
           <w:drawing>
-            <wp:anchor distT="0" distB="0" distL="114300" distR="114300" simplePos="0" relativeHeight="251651072" behindDoc="1" locked="0" layoutInCell="1" allowOverlap="1" wp14:anchorId="29DF2298" wp14:editId="703EDB5C">
+            <wp:anchor distT="0" distB="0" distL="114300" distR="114300" simplePos="0" relativeHeight="251651072" behindDoc="1" locked="0" layoutInCell="1" allowOverlap="1" wp14:anchorId="08794818" wp14:editId="2FCF6E94">
               <wp:simplePos x="0" y="0"/>
               <wp:positionH relativeFrom="margin">
                 <wp:align>left</wp:align>
@@ -28841,7 +28900,7 @@
       <mc:AlternateContent>
         <mc:Choice Requires="wps">
           <w:drawing>
-            <wp:anchor distT="0" distB="0" distL="114300" distR="114300" simplePos="0" relativeHeight="251662336" behindDoc="0" locked="0" layoutInCell="1" allowOverlap="1" wp14:anchorId="350DCF80" wp14:editId="6DDE34F8">
+            <wp:anchor distT="0" distB="0" distL="114300" distR="114300" simplePos="0" relativeHeight="251662336" behindDoc="0" locked="0" layoutInCell="1" allowOverlap="1" wp14:anchorId="43D1DD89" wp14:editId="652CAC54">
               <wp:simplePos x="0" y="0"/>
               <wp:positionH relativeFrom="margin">
                 <wp:align>right</wp:align>
@@ -28921,14 +28980,14 @@
                                   <w:pStyle w:val="Huisstijl-Koptekst"/>
                                   <w:jc w:val="right"/>
                                 </w:pPr>
-                                <w:bookmarkStart w:id="27" w:name="bmKoptekstSectie3_2" w:colFirst="0" w:colLast="0"/>
+                                <w:bookmarkStart w:id="29" w:name="bmKoptekstSectie3_2" w:colFirst="0" w:colLast="0"/>
                                 <w:r>
                                   <w:t>24 October 2017, final</w:t>
                                 </w:r>
                               </w:p>
                             </w:tc>
                           </w:tr>
-                          <w:bookmarkEnd w:id="27"/>
+                          <w:bookmarkEnd w:id="29"/>
                         </w:tbl>
                         <w:p/>
                       </w:txbxContent>
@@ -28982,14 +29041,14 @@
                             <w:pStyle w:val="Huisstijl-Koptekst"/>
                             <w:jc w:val="right"/>
                           </w:pPr>
-                          <w:bookmarkStart w:id="28" w:name="bmKoptekstSectie3_2" w:colFirst="0" w:colLast="0"/>
+                          <w:bookmarkStart w:id="30" w:name="bmKoptekstSectie3_2" w:colFirst="0" w:colLast="0"/>
                           <w:r>
                             <w:t>24 October 2017, final</w:t>
                           </w:r>
                         </w:p>
                       </w:tc>
                     </w:tr>
-                    <w:bookmarkEnd w:id="28"/>
+                    <w:bookmarkEnd w:id="30"/>
                   </w:tbl>
                   <w:p/>
                 </w:txbxContent>
@@ -29013,7 +29072,7 @@
       <mc:AlternateContent>
         <mc:Choice Requires="wps">
           <w:drawing>
-            <wp:anchor distT="0" distB="0" distL="114300" distR="114300" simplePos="0" relativeHeight="251658240" behindDoc="1" locked="1" layoutInCell="1" allowOverlap="1" wp14:anchorId="00A2F546" wp14:editId="06A8368E">
+            <wp:anchor distT="0" distB="0" distL="114300" distR="114300" simplePos="0" relativeHeight="251658240" behindDoc="1" locked="1" layoutInCell="1" allowOverlap="1" wp14:anchorId="7DDC115E" wp14:editId="7E9330D7">
               <wp:simplePos x="0" y="0"/>
               <wp:positionH relativeFrom="margin">
                 <wp:align>left</wp:align>
@@ -29091,14 +29150,14 @@
                                 <w:shd w:val="clear" w:color="auto" w:fill="auto"/>
                               </w:tcPr>
                               <w:p>
-                                <w:bookmarkStart w:id="29" w:name="bmLogoSectie3_2" w:colFirst="0" w:colLast="0"/>
+                                <w:bookmarkStart w:id="31" w:name="bmLogoSectie3_2" w:colFirst="0" w:colLast="0"/>
                                 <w:r>
                                   <w:rPr>
                                     <w:noProof/>
                                     <w:lang w:eastAsia="zh-CN"/>
                                   </w:rPr>
                                   <w:drawing>
-                                    <wp:inline distT="0" distB="0" distL="0" distR="0" wp14:anchorId="31B4F8CA" wp14:editId="06B93BDF">
+                                    <wp:inline distT="0" distB="0" distL="0" distR="0" wp14:anchorId="37A9629D" wp14:editId="7838F33A">
                                       <wp:extent cx="1225296" cy="352044"/>
                                       <wp:effectExtent l="0" t="0" r="0" b="0"/>
                                       <wp:docPr id="21" name="Picture 21"/>
@@ -29134,7 +29193,7 @@
                               </w:p>
                             </w:tc>
                           </w:tr>
-                          <w:bookmarkEnd w:id="29"/>
+                          <w:bookmarkEnd w:id="31"/>
                         </w:tbl>
                         <w:p/>
                       </w:txbxContent>
@@ -29182,14 +29241,14 @@
                           <w:shd w:val="clear" w:color="auto" w:fill="auto"/>
                         </w:tcPr>
                         <w:p>
-                          <w:bookmarkStart w:id="30" w:name="bmLogoSectie3_2" w:colFirst="0" w:colLast="0"/>
+                          <w:bookmarkStart w:id="32" w:name="bmLogoSectie3_2" w:colFirst="0" w:colLast="0"/>
                           <w:r>
                             <w:rPr>
                               <w:noProof/>
                               <w:lang w:eastAsia="zh-CN"/>
                             </w:rPr>
                             <w:drawing>
-                              <wp:inline distT="0" distB="0" distL="0" distR="0" wp14:anchorId="31B4F8CA" wp14:editId="06B93BDF">
+                              <wp:inline distT="0" distB="0" distL="0" distR="0" wp14:anchorId="37A9629D" wp14:editId="7838F33A">
                                 <wp:extent cx="1225296" cy="352044"/>
                                 <wp:effectExtent l="0" t="0" r="0" b="0"/>
                                 <wp:docPr id="21" name="Picture 21"/>
@@ -29225,7 +29284,7 @@
                         </w:p>
                       </w:tc>
                     </w:tr>
-                    <w:bookmarkEnd w:id="30"/>
+                    <w:bookmarkEnd w:id="32"/>
                   </w:tbl>
                   <w:p/>
                 </w:txbxContent>
@@ -29281,7 +29340,7 @@
           <w:pPr>
             <w:pStyle w:val="Huisstijl-Koptekst"/>
           </w:pPr>
-          <w:bookmarkStart w:id="31" w:name="bmKoptekstSectie3_1" w:colFirst="0" w:colLast="0"/>
+          <w:bookmarkStart w:id="33" w:name="bmKoptekstSectie3_1" w:colFirst="0" w:colLast="0"/>
           <w:r>
             <w:t>24 October 2017, final</w:t>
           </w:r>
@@ -29289,7 +29348,7 @@
       </w:tc>
     </w:tr>
   </w:tbl>
-  <w:bookmarkEnd w:id="31"/>
+  <w:bookmarkEnd w:id="33"/>
   <w:p>
     <w:pPr>
       <w:pStyle w:val="Header"/>
@@ -29302,7 +29361,7 @@
       <mc:AlternateContent>
         <mc:Choice Requires="wps">
           <w:drawing>
-            <wp:anchor distT="0" distB="0" distL="114300" distR="114300" simplePos="0" relativeHeight="251653120" behindDoc="1" locked="1" layoutInCell="1" allowOverlap="1" wp14:anchorId="7E419AEF" wp14:editId="35E1B4C1">
+            <wp:anchor distT="0" distB="0" distL="114300" distR="114300" simplePos="0" relativeHeight="251653120" behindDoc="1" locked="1" layoutInCell="1" allowOverlap="1" wp14:anchorId="6FC5A54F" wp14:editId="0C63B59F">
               <wp:simplePos x="0" y="0"/>
               <wp:positionH relativeFrom="page">
                 <wp:align>right</wp:align>
@@ -29383,14 +29442,14 @@
                                 <w:pPr>
                                   <w:jc w:val="right"/>
                                 </w:pPr>
-                                <w:bookmarkStart w:id="32" w:name="bmLogoSectie3_1" w:colFirst="0" w:colLast="0"/>
+                                <w:bookmarkStart w:id="34" w:name="bmLogoSectie3_1" w:colFirst="0" w:colLast="0"/>
                                 <w:r>
                                   <w:rPr>
                                     <w:noProof/>
                                     <w:lang w:eastAsia="zh-CN"/>
                                   </w:rPr>
                                   <w:drawing>
-                                    <wp:inline distT="0" distB="0" distL="0" distR="0" wp14:anchorId="25E424FA" wp14:editId="3C6B4664">
+                                    <wp:inline distT="0" distB="0" distL="0" distR="0" wp14:anchorId="3BD8023D" wp14:editId="68DAB5E6">
                                       <wp:extent cx="1225296" cy="352044"/>
                                       <wp:effectExtent l="0" t="0" r="0" b="0"/>
                                       <wp:docPr id="20" name="Picture 20"/>
@@ -29426,7 +29485,7 @@
                               </w:p>
                             </w:tc>
                           </w:tr>
-                          <w:bookmarkEnd w:id="32"/>
+                          <w:bookmarkEnd w:id="34"/>
                         </w:tbl>
                         <w:p/>
                       </w:txbxContent>
@@ -29481,14 +29540,14 @@
                           <w:pPr>
                             <w:jc w:val="right"/>
                           </w:pPr>
-                          <w:bookmarkStart w:id="33" w:name="bmLogoSectie3_1" w:colFirst="0" w:colLast="0"/>
+                          <w:bookmarkStart w:id="35" w:name="bmLogoSectie3_1" w:colFirst="0" w:colLast="0"/>
                           <w:r>
                             <w:rPr>
                               <w:noProof/>
                               <w:lang w:eastAsia="zh-CN"/>
                             </w:rPr>
                             <w:drawing>
-                              <wp:inline distT="0" distB="0" distL="0" distR="0" wp14:anchorId="25E424FA" wp14:editId="3C6B4664">
+                              <wp:inline distT="0" distB="0" distL="0" distR="0" wp14:anchorId="3BD8023D" wp14:editId="68DAB5E6">
                                 <wp:extent cx="1225296" cy="352044"/>
                                 <wp:effectExtent l="0" t="0" r="0" b="0"/>
                                 <wp:docPr id="20" name="Picture 20"/>
@@ -29524,7 +29583,7 @@
                         </w:p>
                       </w:tc>
                     </w:tr>
-                    <w:bookmarkEnd w:id="33"/>
+                    <w:bookmarkEnd w:id="35"/>
                   </w:tbl>
                   <w:p/>
                 </w:txbxContent>
@@ -29554,7 +29613,7 @@
       <mc:AlternateContent>
         <mc:Choice Requires="wps">
           <w:drawing>
-            <wp:anchor distT="0" distB="0" distL="114300" distR="114300" simplePos="0" relativeHeight="251661312" behindDoc="0" locked="0" layoutInCell="1" allowOverlap="1" wp14:anchorId="7761C113" wp14:editId="7C38DD86">
+            <wp:anchor distT="0" distB="0" distL="114300" distR="114300" simplePos="0" relativeHeight="251661312" behindDoc="0" locked="0" layoutInCell="1" allowOverlap="1" wp14:anchorId="27B4BC0F" wp14:editId="5B9F5B06">
               <wp:simplePos x="0" y="0"/>
               <wp:positionH relativeFrom="margin">
                 <wp:align>right</wp:align>
@@ -29637,14 +29696,14 @@
                                   <w:pStyle w:val="Huisstijl-Koptekst"/>
                                   <w:jc w:val="right"/>
                                 </w:pPr>
-                                <w:bookmarkStart w:id="40" w:name="bmKoptekstSectie4_2" w:colFirst="0" w:colLast="0"/>
+                                <w:bookmarkStart w:id="43" w:name="bmKoptekstSectie4_2" w:colFirst="0" w:colLast="0"/>
                                 <w:r>
                                   <w:t>24 October 2017, final</w:t>
                                 </w:r>
                               </w:p>
                             </w:tc>
                           </w:tr>
-                          <w:bookmarkEnd w:id="40"/>
+                          <w:bookmarkEnd w:id="43"/>
                         </w:tbl>
                         <w:p/>
                       </w:txbxContent>
@@ -29701,14 +29760,14 @@
                             <w:pStyle w:val="Huisstijl-Koptekst"/>
                             <w:jc w:val="right"/>
                           </w:pPr>
-                          <w:bookmarkStart w:id="41" w:name="bmKoptekstSectie4_2" w:colFirst="0" w:colLast="0"/>
+                          <w:bookmarkStart w:id="44" w:name="bmKoptekstSectie4_2" w:colFirst="0" w:colLast="0"/>
                           <w:r>
                             <w:t>24 October 2017, final</w:t>
                           </w:r>
                         </w:p>
                       </w:tc>
                     </w:tr>
-                    <w:bookmarkEnd w:id="41"/>
+                    <w:bookmarkEnd w:id="44"/>
                   </w:tbl>
                   <w:p/>
                 </w:txbxContent>
@@ -29732,7 +29791,7 @@
       <mc:AlternateContent>
         <mc:Choice Requires="wps">
           <w:drawing>
-            <wp:anchor distT="0" distB="0" distL="114300" distR="114300" simplePos="0" relativeHeight="251659264" behindDoc="1" locked="1" layoutInCell="1" allowOverlap="1" wp14:anchorId="2C9765FA" wp14:editId="472FEAE2">
+            <wp:anchor distT="0" distB="0" distL="114300" distR="114300" simplePos="0" relativeHeight="251659264" behindDoc="1" locked="1" layoutInCell="1" allowOverlap="1" wp14:anchorId="0B73CB47" wp14:editId="744A0AF4">
               <wp:simplePos x="0" y="0"/>
               <wp:positionH relativeFrom="margin">
                 <wp:align>left</wp:align>
@@ -29810,14 +29869,14 @@
                                 <w:shd w:val="clear" w:color="auto" w:fill="auto"/>
                               </w:tcPr>
                               <w:p>
-                                <w:bookmarkStart w:id="42" w:name="bmLogoSectie4_2" w:colFirst="0" w:colLast="0"/>
+                                <w:bookmarkStart w:id="45" w:name="bmLogoSectie4_2" w:colFirst="0" w:colLast="0"/>
                                 <w:r>
                                   <w:rPr>
                                     <w:noProof/>
                                     <w:lang w:eastAsia="zh-CN"/>
                                   </w:rPr>
                                   <w:drawing>
-                                    <wp:inline distT="0" distB="0" distL="0" distR="0" wp14:anchorId="0BCD92D3" wp14:editId="68866A96">
+                                    <wp:inline distT="0" distB="0" distL="0" distR="0" wp14:anchorId="29812D4B" wp14:editId="5BB36FEF">
                                       <wp:extent cx="1225296" cy="352044"/>
                                       <wp:effectExtent l="0" t="0" r="0" b="0"/>
                                       <wp:docPr id="23" name="Picture 23"/>
@@ -29853,7 +29912,7 @@
                               </w:p>
                             </w:tc>
                           </w:tr>
-                          <w:bookmarkEnd w:id="42"/>
+                          <w:bookmarkEnd w:id="45"/>
                         </w:tbl>
                         <w:p/>
                       </w:txbxContent>
@@ -29901,14 +29960,14 @@
                           <w:shd w:val="clear" w:color="auto" w:fill="auto"/>
                         </w:tcPr>
                         <w:p>
-                          <w:bookmarkStart w:id="43" w:name="bmLogoSectie4_2" w:colFirst="0" w:colLast="0"/>
+                          <w:bookmarkStart w:id="46" w:name="bmLogoSectie4_2" w:colFirst="0" w:colLast="0"/>
                           <w:r>
                             <w:rPr>
                               <w:noProof/>
                               <w:lang w:eastAsia="zh-CN"/>
                             </w:rPr>
                             <w:drawing>
-                              <wp:inline distT="0" distB="0" distL="0" distR="0" wp14:anchorId="0BCD92D3" wp14:editId="68866A96">
+                              <wp:inline distT="0" distB="0" distL="0" distR="0" wp14:anchorId="29812D4B" wp14:editId="5BB36FEF">
                                 <wp:extent cx="1225296" cy="352044"/>
                                 <wp:effectExtent l="0" t="0" r="0" b="0"/>
                                 <wp:docPr id="23" name="Picture 23"/>
@@ -29944,7 +30003,7 @@
                         </w:p>
                       </w:tc>
                     </w:tr>
-                    <w:bookmarkEnd w:id="43"/>
+                    <w:bookmarkEnd w:id="46"/>
                   </w:tbl>
                   <w:p/>
                 </w:txbxContent>
@@ -29989,7 +30048,7 @@
       <mc:AlternateContent>
         <mc:Choice Requires="wps">
           <w:drawing>
-            <wp:anchor distT="0" distB="0" distL="114300" distR="114300" simplePos="0" relativeHeight="251654144" behindDoc="1" locked="1" layoutInCell="1" allowOverlap="1" wp14:anchorId="1452A962" wp14:editId="4238E0CE">
+            <wp:anchor distT="0" distB="0" distL="114300" distR="114300" simplePos="0" relativeHeight="251654144" behindDoc="1" locked="1" layoutInCell="1" allowOverlap="1" wp14:anchorId="57931A44" wp14:editId="416384A2">
               <wp:simplePos x="0" y="0"/>
               <wp:positionH relativeFrom="page">
                 <wp:align>right</wp:align>
@@ -30070,14 +30129,14 @@
                                 <w:pPr>
                                   <w:jc w:val="right"/>
                                 </w:pPr>
-                                <w:bookmarkStart w:id="44" w:name="bmLogoSectie4_1" w:colFirst="0" w:colLast="0"/>
+                                <w:bookmarkStart w:id="47" w:name="bmLogoSectie4_1" w:colFirst="0" w:colLast="0"/>
                                 <w:r>
                                   <w:rPr>
                                     <w:noProof/>
                                     <w:lang w:eastAsia="zh-CN"/>
                                   </w:rPr>
                                   <w:drawing>
-                                    <wp:inline distT="0" distB="0" distL="0" distR="0" wp14:anchorId="61EDEC7F" wp14:editId="7F96B546">
+                                    <wp:inline distT="0" distB="0" distL="0" distR="0" wp14:anchorId="0DDA0DED" wp14:editId="0154F85F">
                                       <wp:extent cx="1225296" cy="352044"/>
                                       <wp:effectExtent l="0" t="0" r="0" b="0"/>
                                       <wp:docPr id="22" name="Picture 22"/>
@@ -30113,7 +30172,7 @@
                               </w:p>
                             </w:tc>
                           </w:tr>
-                          <w:bookmarkEnd w:id="44"/>
+                          <w:bookmarkEnd w:id="47"/>
                         </w:tbl>
                         <w:p/>
                       </w:txbxContent>
@@ -30168,14 +30227,14 @@
                           <w:pPr>
                             <w:jc w:val="right"/>
                           </w:pPr>
-                          <w:bookmarkStart w:id="45" w:name="bmLogoSectie4_1" w:colFirst="0" w:colLast="0"/>
+                          <w:bookmarkStart w:id="48" w:name="bmLogoSectie4_1" w:colFirst="0" w:colLast="0"/>
                           <w:r>
                             <w:rPr>
                               <w:noProof/>
                               <w:lang w:eastAsia="zh-CN"/>
                             </w:rPr>
                             <w:drawing>
-                              <wp:inline distT="0" distB="0" distL="0" distR="0" wp14:anchorId="61EDEC7F" wp14:editId="7F96B546">
+                              <wp:inline distT="0" distB="0" distL="0" distR="0" wp14:anchorId="0DDA0DED" wp14:editId="0154F85F">
                                 <wp:extent cx="1225296" cy="352044"/>
                                 <wp:effectExtent l="0" t="0" r="0" b="0"/>
                                 <wp:docPr id="22" name="Picture 22"/>
@@ -30211,7 +30270,7 @@
                         </w:p>
                       </w:tc>
                     </w:tr>
-                    <w:bookmarkEnd w:id="45"/>
+                    <w:bookmarkEnd w:id="48"/>
                   </w:tbl>
                   <w:p/>
                 </w:txbxContent>
@@ -30247,14 +30306,14 @@
           <w:pPr>
             <w:pStyle w:val="Huisstijl-Koptekst"/>
           </w:pPr>
-          <w:bookmarkStart w:id="46" w:name="bmKoptekstSectie4_1" w:colFirst="0" w:colLast="0"/>
+          <w:bookmarkStart w:id="49" w:name="bmKoptekstSectie4_1" w:colFirst="0" w:colLast="0"/>
           <w:r>
             <w:t>24 October 2017, final</w:t>
           </w:r>
         </w:p>
       </w:tc>
     </w:tr>
-    <w:bookmarkEnd w:id="46"/>
+    <w:bookmarkEnd w:id="49"/>
   </w:tbl>
   <w:p>
     <w:pPr>
@@ -32112,6 +32171,14 @@
 </w:numbering>
 </file>
 
+<file path=word/people.xml><?xml version="1.0" encoding="utf-8"?>
+<w15:people xmlns:wpc="http://schemas.microsoft.com/office/word/2010/wordprocessingCanvas" xmlns:cx="http://schemas.microsoft.com/office/drawing/2014/chartex" xmlns:cx1="http://schemas.microsoft.com/office/drawing/2015/9/8/chartex" xmlns:cx2="http://schemas.microsoft.com/office/drawing/2015/10/21/chartex" xmlns:cx3="http://schemas.microsoft.com/office/drawing/2016/5/9/chartex" xmlns:cx4="http://schemas.microsoft.com/office/drawing/2016/5/10/chartex" xmlns:cx5="http://schemas.microsoft.com/office/drawing/2016/5/11/chartex" xmlns:cx6="http://schemas.microsoft.com/office/drawing/2016/5/12/chartex" xmlns:cx7="http://schemas.microsoft.com/office/drawing/2016/5/13/chartex" xmlns:cx8="http://schemas.microsoft.com/office/drawing/2016/5/14/chartex" xmlns:mc="http://schemas.openxmlformats.org/markup-compatibility/2006" xmlns:aink="http://schemas.microsoft.com/office/drawing/2016/ink" xmlns:am3d="http://schemas.microsoft.com/office/drawing/2017/model3d" xmlns:o="urn:schemas-microsoft-com:office:office" xmlns:r="http://schemas.openxmlformats.org/officeDocument/2006/relationships" xmlns:m="http://schemas.openxmlformats.org/officeDocument/2006/math" xmlns:v="urn:schemas-microsoft-com:vml" xmlns:wp14="http://schemas.microsoft.com/office/word/2010/wordprocessingDrawing" xmlns:wp="http://schemas.openxmlformats.org/drawingml/2006/wordprocessingDrawing" xmlns:w10="urn:schemas-microsoft-com:office:word" xmlns:w="http://schemas.openxmlformats.org/wordprocessingml/2006/main" xmlns:w14="http://schemas.microsoft.com/office/word/2010/wordml" xmlns:w15="http://schemas.microsoft.com/office/word/2012/wordml" xmlns:w16cid="http://schemas.microsoft.com/office/word/2016/wordml/cid" xmlns:w16se="http://schemas.microsoft.com/office/word/2015/wordml/symex" xmlns:wpg="http://schemas.microsoft.com/office/word/2010/wordprocessingGroup" xmlns:wpi="http://schemas.microsoft.com/office/word/2010/wordprocessingInk" xmlns:wne="http://schemas.microsoft.com/office/word/2006/wordml" xmlns:wps="http://schemas.microsoft.com/office/word/2010/wordprocessingShape" mc:Ignorable="w14 w15 w16se w16cid wp14">
+  <w15:person w15:author="Hans van Putten">
+    <w15:presenceInfo w15:providerId="Windows Live" w15:userId="46860644_tp_dropbox"/>
+  </w15:person>
+</w15:people>
+</file>
+
 <file path=word/styles.xml><?xml version="1.0" encoding="utf-8"?>
 <w:styles xmlns:mc="http://schemas.openxmlformats.org/markup-compatibility/2006" xmlns:r="http://schemas.openxmlformats.org/officeDocument/2006/relationships" xmlns:w="http://schemas.openxmlformats.org/wordprocessingml/2006/main" xmlns:w14="http://schemas.microsoft.com/office/word/2010/wordml" mc:Ignorable="w14">
   <w:docDefaults>
@@ -32123,10 +32190,10 @@
     </w:rPrDefault>
     <w:pPrDefault/>
   </w:docDefaults>
-  <w:latentStyles w:defLockedState="0" w:defUIPriority="0" w:defSemiHidden="0" w:defUnhideWhenUsed="0" w:defQFormat="0" w:count="267">
-    <w:lsdException w:name="Normal" w:qFormat="1"/>
-    <w:lsdException w:name="heading 1" w:qFormat="1"/>
-    <w:lsdException w:name="heading 2" w:qFormat="1"/>
+  <w:latentStyles w:defLockedState="0" w:defUIPriority="0" w:defSemiHidden="1" w:defUnhideWhenUsed="1" w:defQFormat="0" w:count="267">
+    <w:lsdException w:name="Normal" w:semiHidden="0" w:unhideWhenUsed="0" w:qFormat="1"/>
+    <w:lsdException w:name="heading 1" w:semiHidden="0" w:unhideWhenUsed="0" w:qFormat="1"/>
+    <w:lsdException w:name="heading 2" w:semiHidden="0" w:unhideWhenUsed="0" w:qFormat="1"/>
     <w:lsdException w:name="heading 3" w:qFormat="1"/>
     <w:lsdException w:name="heading 4" w:qFormat="1"/>
     <w:lsdException w:name="heading 5" w:qFormat="1"/>
@@ -32135,128 +32202,139 @@
     <w:lsdException w:name="heading 8" w:qFormat="1"/>
     <w:lsdException w:name="heading 9" w:qFormat="1"/>
     <w:lsdException w:name="caption" w:qFormat="1"/>
-    <w:lsdException w:name="Title" w:qFormat="1"/>
+    <w:lsdException w:name="macro" w:semiHidden="0" w:unhideWhenUsed="0"/>
+    <w:lsdException w:name="List Bullet" w:semiHidden="0" w:unhideWhenUsed="0"/>
+    <w:lsdException w:name="List Number" w:semiHidden="0" w:unhideWhenUsed="0"/>
+    <w:lsdException w:name="Title" w:semiHidden="0" w:unhideWhenUsed="0" w:qFormat="1"/>
     <w:lsdException w:name="Default Paragraph Font" w:uiPriority="1"/>
-    <w:lsdException w:name="Subtitle" w:qFormat="1"/>
-    <w:lsdException w:name="Strong" w:qFormat="1"/>
-    <w:lsdException w:name="Emphasis" w:qFormat="1"/>
+    <w:lsdException w:name="List Continue 3" w:semiHidden="0" w:unhideWhenUsed="0"/>
+    <w:lsdException w:name="List Continue 4" w:semiHidden="0" w:unhideWhenUsed="0"/>
+    <w:lsdException w:name="List Continue 5" w:semiHidden="0" w:unhideWhenUsed="0"/>
+    <w:lsdException w:name="Message Header" w:semiHidden="0" w:unhideWhenUsed="0"/>
+    <w:lsdException w:name="Subtitle" w:semiHidden="0" w:unhideWhenUsed="0" w:qFormat="1"/>
+    <w:lsdException w:name="Strong" w:semiHidden="0" w:unhideWhenUsed="0" w:qFormat="1"/>
+    <w:lsdException w:name="Emphasis" w:semiHidden="0" w:unhideWhenUsed="0" w:qFormat="1"/>
     <w:lsdException w:name="No List" w:uiPriority="99"/>
-    <w:lsdException w:name="Placeholder Text" w:semiHidden="1" w:uiPriority="99"/>
-    <w:lsdException w:name="No Spacing" w:uiPriority="1" w:qFormat="1"/>
-    <w:lsdException w:name="Light Shading" w:uiPriority="60"/>
-    <w:lsdException w:name="Light List" w:uiPriority="61"/>
-    <w:lsdException w:name="Light Grid" w:uiPriority="62"/>
-    <w:lsdException w:name="Medium Shading 1" w:uiPriority="63"/>
-    <w:lsdException w:name="Medium Shading 2" w:uiPriority="64"/>
-    <w:lsdException w:name="Medium List 1" w:uiPriority="65"/>
-    <w:lsdException w:name="Medium List 2" w:uiPriority="66"/>
-    <w:lsdException w:name="Medium Grid 1" w:uiPriority="67"/>
-    <w:lsdException w:name="Medium Grid 2" w:uiPriority="68"/>
-    <w:lsdException w:name="Medium Grid 3" w:uiPriority="69"/>
-    <w:lsdException w:name="Dark List" w:uiPriority="70"/>
-    <w:lsdException w:name="Colorful Shading" w:uiPriority="71"/>
-    <w:lsdException w:name="Colorful List" w:uiPriority="72"/>
-    <w:lsdException w:name="Colorful Grid" w:uiPriority="73"/>
-    <w:lsdException w:name="Light Shading Accent 1" w:uiPriority="60"/>
-    <w:lsdException w:name="Light List Accent 1" w:uiPriority="61"/>
-    <w:lsdException w:name="Light Grid Accent 1" w:uiPriority="62"/>
-    <w:lsdException w:name="Medium Shading 1 Accent 1" w:uiPriority="63"/>
-    <w:lsdException w:name="Medium Shading 2 Accent 1" w:uiPriority="64"/>
-    <w:lsdException w:name="Medium List 1 Accent 1" w:uiPriority="65"/>
-    <w:lsdException w:name="Revision" w:semiHidden="1" w:uiPriority="99"/>
-    <w:lsdException w:name="List Paragraph" w:uiPriority="34" w:qFormat="1"/>
-    <w:lsdException w:name="Quote" w:uiPriority="29" w:qFormat="1"/>
-    <w:lsdException w:name="Intense Quote" w:uiPriority="30" w:qFormat="1"/>
-    <w:lsdException w:name="Medium List 2 Accent 1" w:uiPriority="66"/>
-    <w:lsdException w:name="Medium Grid 1 Accent 1" w:uiPriority="67"/>
-    <w:lsdException w:name="Medium Grid 2 Accent 1" w:uiPriority="68"/>
-    <w:lsdException w:name="Medium Grid 3 Accent 1" w:uiPriority="69"/>
-    <w:lsdException w:name="Dark List Accent 1" w:uiPriority="70"/>
-    <w:lsdException w:name="Colorful Shading Accent 1" w:uiPriority="71"/>
-    <w:lsdException w:name="Colorful List Accent 1" w:uiPriority="72"/>
-    <w:lsdException w:name="Colorful Grid Accent 1" w:uiPriority="73"/>
-    <w:lsdException w:name="Light Shading Accent 2" w:uiPriority="60"/>
-    <w:lsdException w:name="Light List Accent 2" w:uiPriority="61"/>
-    <w:lsdException w:name="Light Grid Accent 2" w:uiPriority="62"/>
-    <w:lsdException w:name="Medium Shading 1 Accent 2" w:uiPriority="63"/>
-    <w:lsdException w:name="Medium Shading 2 Accent 2" w:uiPriority="64"/>
-    <w:lsdException w:name="Medium List 1 Accent 2" w:uiPriority="65"/>
-    <w:lsdException w:name="Medium List 2 Accent 2" w:uiPriority="66"/>
-    <w:lsdException w:name="Medium Grid 1 Accent 2" w:uiPriority="67"/>
-    <w:lsdException w:name="Medium Grid 2 Accent 2" w:uiPriority="68"/>
-    <w:lsdException w:name="Medium Grid 3 Accent 2" w:uiPriority="69"/>
-    <w:lsdException w:name="Dark List Accent 2" w:uiPriority="70"/>
-    <w:lsdException w:name="Colorful Shading Accent 2" w:uiPriority="71"/>
-    <w:lsdException w:name="Colorful List Accent 2" w:uiPriority="72"/>
-    <w:lsdException w:name="Colorful Grid Accent 2" w:uiPriority="73"/>
-    <w:lsdException w:name="Light Shading Accent 3" w:uiPriority="60"/>
-    <w:lsdException w:name="Light List Accent 3" w:uiPriority="61"/>
-    <w:lsdException w:name="Light Grid Accent 3" w:uiPriority="62"/>
-    <w:lsdException w:name="Medium Shading 1 Accent 3" w:uiPriority="63"/>
-    <w:lsdException w:name="Medium Shading 2 Accent 3" w:uiPriority="64"/>
-    <w:lsdException w:name="Medium List 1 Accent 3" w:uiPriority="65"/>
-    <w:lsdException w:name="Medium List 2 Accent 3" w:uiPriority="66"/>
-    <w:lsdException w:name="Medium Grid 1 Accent 3" w:uiPriority="67"/>
-    <w:lsdException w:name="Medium Grid 2 Accent 3" w:uiPriority="68"/>
-    <w:lsdException w:name="Medium Grid 3 Accent 3" w:uiPriority="69"/>
-    <w:lsdException w:name="Dark List Accent 3" w:uiPriority="70"/>
-    <w:lsdException w:name="Colorful Shading Accent 3" w:uiPriority="71"/>
-    <w:lsdException w:name="Colorful List Accent 3" w:uiPriority="72"/>
-    <w:lsdException w:name="Colorful Grid Accent 3" w:uiPriority="73"/>
-    <w:lsdException w:name="Light Shading Accent 4" w:uiPriority="60"/>
-    <w:lsdException w:name="Light List Accent 4" w:uiPriority="61"/>
-    <w:lsdException w:name="Light Grid Accent 4" w:uiPriority="62"/>
-    <w:lsdException w:name="Medium Shading 1 Accent 4" w:uiPriority="63"/>
-    <w:lsdException w:name="Medium Shading 2 Accent 4" w:uiPriority="64"/>
-    <w:lsdException w:name="Medium List 1 Accent 4" w:uiPriority="65"/>
-    <w:lsdException w:name="Medium List 2 Accent 4" w:uiPriority="66"/>
-    <w:lsdException w:name="Medium Grid 1 Accent 4" w:uiPriority="67"/>
-    <w:lsdException w:name="Medium Grid 2 Accent 4" w:uiPriority="68"/>
-    <w:lsdException w:name="Medium Grid 3 Accent 4" w:uiPriority="69"/>
-    <w:lsdException w:name="Dark List Accent 4" w:uiPriority="70"/>
-    <w:lsdException w:name="Colorful Shading Accent 4" w:uiPriority="71"/>
-    <w:lsdException w:name="Colorful List Accent 4" w:uiPriority="72"/>
-    <w:lsdException w:name="Colorful Grid Accent 4" w:uiPriority="73"/>
-    <w:lsdException w:name="Light Shading Accent 5" w:uiPriority="60"/>
-    <w:lsdException w:name="Light List Accent 5" w:uiPriority="61"/>
-    <w:lsdException w:name="Light Grid Accent 5" w:uiPriority="62"/>
-    <w:lsdException w:name="Medium Shading 1 Accent 5" w:uiPriority="63"/>
-    <w:lsdException w:name="Medium Shading 2 Accent 5" w:uiPriority="64"/>
-    <w:lsdException w:name="Medium List 1 Accent 5" w:uiPriority="65"/>
-    <w:lsdException w:name="Medium List 2 Accent 5" w:uiPriority="66"/>
-    <w:lsdException w:name="Medium Grid 1 Accent 5" w:uiPriority="67"/>
-    <w:lsdException w:name="Medium Grid 2 Accent 5" w:uiPriority="68"/>
-    <w:lsdException w:name="Medium Grid 3 Accent 5" w:uiPriority="69"/>
-    <w:lsdException w:name="Dark List Accent 5" w:uiPriority="70"/>
-    <w:lsdException w:name="Colorful Shading Accent 5" w:uiPriority="71"/>
-    <w:lsdException w:name="Colorful List Accent 5" w:uiPriority="72"/>
-    <w:lsdException w:name="Colorful Grid Accent 5" w:uiPriority="73"/>
-    <w:lsdException w:name="Light Shading Accent 6" w:uiPriority="60"/>
-    <w:lsdException w:name="Light List Accent 6" w:uiPriority="61"/>
-    <w:lsdException w:name="Light Grid Accent 6" w:uiPriority="62"/>
-    <w:lsdException w:name="Medium Shading 1 Accent 6" w:uiPriority="63"/>
-    <w:lsdException w:name="Medium Shading 2 Accent 6" w:uiPriority="64"/>
-    <w:lsdException w:name="Medium List 1 Accent 6" w:uiPriority="65"/>
-    <w:lsdException w:name="Medium List 2 Accent 6" w:uiPriority="66"/>
-    <w:lsdException w:name="Medium Grid 1 Accent 6" w:uiPriority="67"/>
-    <w:lsdException w:name="Medium Grid 2 Accent 6" w:uiPriority="68"/>
-    <w:lsdException w:name="Medium Grid 3 Accent 6" w:uiPriority="69"/>
-    <w:lsdException w:name="Dark List Accent 6" w:uiPriority="70"/>
-    <w:lsdException w:name="Colorful Shading Accent 6" w:uiPriority="71"/>
-    <w:lsdException w:name="Colorful List Accent 6" w:uiPriority="72"/>
-    <w:lsdException w:name="Colorful Grid Accent 6" w:uiPriority="73"/>
-    <w:lsdException w:name="Subtle Emphasis" w:uiPriority="19" w:qFormat="1"/>
-    <w:lsdException w:name="Intense Emphasis" w:uiPriority="21" w:qFormat="1"/>
-    <w:lsdException w:name="Subtle Reference" w:uiPriority="31" w:qFormat="1"/>
-    <w:lsdException w:name="Intense Reference" w:uiPriority="32" w:qFormat="1"/>
-    <w:lsdException w:name="Book Title" w:uiPriority="33" w:qFormat="1"/>
-    <w:lsdException w:name="Bibliography" w:semiHidden="1" w:uiPriority="37" w:unhideWhenUsed="1"/>
-    <w:lsdException w:name="TOC Heading" w:semiHidden="1" w:uiPriority="39" w:unhideWhenUsed="1" w:qFormat="1"/>
+    <w:lsdException w:name="Table Web 3" w:semiHidden="0" w:unhideWhenUsed="0"/>
+    <w:lsdException w:name="Balloon Text" w:semiHidden="0" w:unhideWhenUsed="0"/>
+    <w:lsdException w:name="Table Grid" w:semiHidden="0" w:unhideWhenUsed="0"/>
+    <w:lsdException w:name="Table Theme" w:semiHidden="0" w:unhideWhenUsed="0"/>
+    <w:lsdException w:name="Placeholder Text" w:uiPriority="99" w:unhideWhenUsed="0"/>
+    <w:lsdException w:name="No Spacing" w:semiHidden="0" w:uiPriority="1" w:unhideWhenUsed="0" w:qFormat="1"/>
+    <w:lsdException w:name="Light Shading" w:semiHidden="0" w:uiPriority="60" w:unhideWhenUsed="0"/>
+    <w:lsdException w:name="Light List" w:semiHidden="0" w:uiPriority="61" w:unhideWhenUsed="0"/>
+    <w:lsdException w:name="Light Grid" w:semiHidden="0" w:uiPriority="62" w:unhideWhenUsed="0"/>
+    <w:lsdException w:name="Medium Shading 1" w:semiHidden="0" w:uiPriority="63" w:unhideWhenUsed="0"/>
+    <w:lsdException w:name="Medium Shading 2" w:semiHidden="0" w:uiPriority="64" w:unhideWhenUsed="0"/>
+    <w:lsdException w:name="Medium List 1" w:semiHidden="0" w:uiPriority="65" w:unhideWhenUsed="0"/>
+    <w:lsdException w:name="Medium List 2" w:semiHidden="0" w:uiPriority="66" w:unhideWhenUsed="0"/>
+    <w:lsdException w:name="Medium Grid 1" w:semiHidden="0" w:uiPriority="67" w:unhideWhenUsed="0"/>
+    <w:lsdException w:name="Medium Grid 2" w:semiHidden="0" w:uiPriority="68" w:unhideWhenUsed="0"/>
+    <w:lsdException w:name="Medium Grid 3" w:semiHidden="0" w:uiPriority="69" w:unhideWhenUsed="0"/>
+    <w:lsdException w:name="Dark List" w:semiHidden="0" w:uiPriority="70" w:unhideWhenUsed="0"/>
+    <w:lsdException w:name="Colorful Shading" w:semiHidden="0" w:uiPriority="71" w:unhideWhenUsed="0"/>
+    <w:lsdException w:name="Colorful List" w:semiHidden="0" w:uiPriority="72" w:unhideWhenUsed="0"/>
+    <w:lsdException w:name="Colorful Grid" w:semiHidden="0" w:uiPriority="73" w:unhideWhenUsed="0"/>
+    <w:lsdException w:name="Light Shading Accent 1" w:semiHidden="0" w:uiPriority="60" w:unhideWhenUsed="0"/>
+    <w:lsdException w:name="Light List Accent 1" w:semiHidden="0" w:uiPriority="61" w:unhideWhenUsed="0"/>
+    <w:lsdException w:name="Light Grid Accent 1" w:semiHidden="0" w:uiPriority="62" w:unhideWhenUsed="0"/>
+    <w:lsdException w:name="Medium Shading 1 Accent 1" w:semiHidden="0" w:uiPriority="63" w:unhideWhenUsed="0"/>
+    <w:lsdException w:name="Medium Shading 2 Accent 1" w:semiHidden="0" w:uiPriority="64" w:unhideWhenUsed="0"/>
+    <w:lsdException w:name="Medium List 1 Accent 1" w:semiHidden="0" w:uiPriority="65" w:unhideWhenUsed="0"/>
+    <w:lsdException w:name="Revision" w:uiPriority="99" w:unhideWhenUsed="0"/>
+    <w:lsdException w:name="List Paragraph" w:semiHidden="0" w:uiPriority="34" w:unhideWhenUsed="0" w:qFormat="1"/>
+    <w:lsdException w:name="Quote" w:semiHidden="0" w:uiPriority="29" w:unhideWhenUsed="0" w:qFormat="1"/>
+    <w:lsdException w:name="Intense Quote" w:semiHidden="0" w:uiPriority="30" w:unhideWhenUsed="0" w:qFormat="1"/>
+    <w:lsdException w:name="Medium List 2 Accent 1" w:semiHidden="0" w:uiPriority="66" w:unhideWhenUsed="0"/>
+    <w:lsdException w:name="Medium Grid 1 Accent 1" w:semiHidden="0" w:uiPriority="67" w:unhideWhenUsed="0"/>
+    <w:lsdException w:name="Medium Grid 2 Accent 1" w:semiHidden="0" w:uiPriority="68" w:unhideWhenUsed="0"/>
+    <w:lsdException w:name="Medium Grid 3 Accent 1" w:semiHidden="0" w:uiPriority="69" w:unhideWhenUsed="0"/>
+    <w:lsdException w:name="Dark List Accent 1" w:semiHidden="0" w:uiPriority="70" w:unhideWhenUsed="0"/>
+    <w:lsdException w:name="Colorful Shading Accent 1" w:semiHidden="0" w:uiPriority="71" w:unhideWhenUsed="0"/>
+    <w:lsdException w:name="Colorful List Accent 1" w:semiHidden="0" w:uiPriority="72" w:unhideWhenUsed="0"/>
+    <w:lsdException w:name="Colorful Grid Accent 1" w:semiHidden="0" w:uiPriority="73" w:unhideWhenUsed="0"/>
+    <w:lsdException w:name="Light Shading Accent 2" w:semiHidden="0" w:uiPriority="60" w:unhideWhenUsed="0"/>
+    <w:lsdException w:name="Light List Accent 2" w:semiHidden="0" w:uiPriority="61" w:unhideWhenUsed="0"/>
+    <w:lsdException w:name="Light Grid Accent 2" w:semiHidden="0" w:uiPriority="62" w:unhideWhenUsed="0"/>
+    <w:lsdException w:name="Medium Shading 1 Accent 2" w:semiHidden="0" w:uiPriority="63" w:unhideWhenUsed="0"/>
+    <w:lsdException w:name="Medium Shading 2 Accent 2" w:semiHidden="0" w:uiPriority="64" w:unhideWhenUsed="0"/>
+    <w:lsdException w:name="Medium List 1 Accent 2" w:semiHidden="0" w:uiPriority="65" w:unhideWhenUsed="0"/>
+    <w:lsdException w:name="Medium List 2 Accent 2" w:semiHidden="0" w:uiPriority="66" w:unhideWhenUsed="0"/>
+    <w:lsdException w:name="Medium Grid 1 Accent 2" w:semiHidden="0" w:uiPriority="67" w:unhideWhenUsed="0"/>
+    <w:lsdException w:name="Medium Grid 2 Accent 2" w:semiHidden="0" w:uiPriority="68" w:unhideWhenUsed="0"/>
+    <w:lsdException w:name="Medium Grid 3 Accent 2" w:semiHidden="0" w:uiPriority="69" w:unhideWhenUsed="0"/>
+    <w:lsdException w:name="Dark List Accent 2" w:semiHidden="0" w:uiPriority="70" w:unhideWhenUsed="0"/>
+    <w:lsdException w:name="Colorful Shading Accent 2" w:semiHidden="0" w:uiPriority="71" w:unhideWhenUsed="0"/>
+    <w:lsdException w:name="Colorful List Accent 2" w:semiHidden="0" w:uiPriority="72" w:unhideWhenUsed="0"/>
+    <w:lsdException w:name="Colorful Grid Accent 2" w:semiHidden="0" w:uiPriority="73" w:unhideWhenUsed="0"/>
+    <w:lsdException w:name="Light Shading Accent 3" w:semiHidden="0" w:uiPriority="60" w:unhideWhenUsed="0"/>
+    <w:lsdException w:name="Light List Accent 3" w:semiHidden="0" w:uiPriority="61" w:unhideWhenUsed="0"/>
+    <w:lsdException w:name="Light Grid Accent 3" w:semiHidden="0" w:uiPriority="62" w:unhideWhenUsed="0"/>
+    <w:lsdException w:name="Medium Shading 1 Accent 3" w:semiHidden="0" w:uiPriority="63" w:unhideWhenUsed="0"/>
+    <w:lsdException w:name="Medium Shading 2 Accent 3" w:semiHidden="0" w:uiPriority="64" w:unhideWhenUsed="0"/>
+    <w:lsdException w:name="Medium List 1 Accent 3" w:semiHidden="0" w:uiPriority="65" w:unhideWhenUsed="0"/>
+    <w:lsdException w:name="Medium List 2 Accent 3" w:semiHidden="0" w:uiPriority="66" w:unhideWhenUsed="0"/>
+    <w:lsdException w:name="Medium Grid 1 Accent 3" w:semiHidden="0" w:uiPriority="67" w:unhideWhenUsed="0"/>
+    <w:lsdException w:name="Medium Grid 2 Accent 3" w:semiHidden="0" w:uiPriority="68" w:unhideWhenUsed="0"/>
+    <w:lsdException w:name="Medium Grid 3 Accent 3" w:semiHidden="0" w:uiPriority="69" w:unhideWhenUsed="0"/>
+    <w:lsdException w:name="Dark List Accent 3" w:semiHidden="0" w:uiPriority="70" w:unhideWhenUsed="0"/>
+    <w:lsdException w:name="Colorful Shading Accent 3" w:semiHidden="0" w:uiPriority="71" w:unhideWhenUsed="0"/>
+    <w:lsdException w:name="Colorful List Accent 3" w:semiHidden="0" w:uiPriority="72" w:unhideWhenUsed="0"/>
+    <w:lsdException w:name="Colorful Grid Accent 3" w:semiHidden="0" w:uiPriority="73" w:unhideWhenUsed="0"/>
+    <w:lsdException w:name="Light Shading Accent 4" w:semiHidden="0" w:uiPriority="60" w:unhideWhenUsed="0"/>
+    <w:lsdException w:name="Light List Accent 4" w:semiHidden="0" w:uiPriority="61" w:unhideWhenUsed="0"/>
+    <w:lsdException w:name="Light Grid Accent 4" w:semiHidden="0" w:uiPriority="62" w:unhideWhenUsed="0"/>
+    <w:lsdException w:name="Medium Shading 1 Accent 4" w:semiHidden="0" w:uiPriority="63" w:unhideWhenUsed="0"/>
+    <w:lsdException w:name="Medium Shading 2 Accent 4" w:semiHidden="0" w:uiPriority="64" w:unhideWhenUsed="0"/>
+    <w:lsdException w:name="Medium List 1 Accent 4" w:semiHidden="0" w:uiPriority="65" w:unhideWhenUsed="0"/>
+    <w:lsdException w:name="Medium List 2 Accent 4" w:semiHidden="0" w:uiPriority="66" w:unhideWhenUsed="0"/>
+    <w:lsdException w:name="Medium Grid 1 Accent 4" w:semiHidden="0" w:uiPriority="67" w:unhideWhenUsed="0"/>
+    <w:lsdException w:name="Medium Grid 2 Accent 4" w:semiHidden="0" w:uiPriority="68" w:unhideWhenUsed="0"/>
+    <w:lsdException w:name="Medium Grid 3 Accent 4" w:semiHidden="0" w:uiPriority="69" w:unhideWhenUsed="0"/>
+    <w:lsdException w:name="Dark List Accent 4" w:semiHidden="0" w:uiPriority="70" w:unhideWhenUsed="0"/>
+    <w:lsdException w:name="Colorful Shading Accent 4" w:semiHidden="0" w:uiPriority="71" w:unhideWhenUsed="0"/>
+    <w:lsdException w:name="Colorful List Accent 4" w:semiHidden="0" w:uiPriority="72" w:unhideWhenUsed="0"/>
+    <w:lsdException w:name="Colorful Grid Accent 4" w:semiHidden="0" w:uiPriority="73" w:unhideWhenUsed="0"/>
+    <w:lsdException w:name="Light Shading Accent 5" w:semiHidden="0" w:uiPriority="60" w:unhideWhenUsed="0"/>
+    <w:lsdException w:name="Light List Accent 5" w:semiHidden="0" w:uiPriority="61" w:unhideWhenUsed="0"/>
+    <w:lsdException w:name="Light Grid Accent 5" w:semiHidden="0" w:uiPriority="62" w:unhideWhenUsed="0"/>
+    <w:lsdException w:name="Medium Shading 1 Accent 5" w:semiHidden="0" w:uiPriority="63" w:unhideWhenUsed="0"/>
+    <w:lsdException w:name="Medium Shading 2 Accent 5" w:semiHidden="0" w:uiPriority="64" w:unhideWhenUsed="0"/>
+    <w:lsdException w:name="Medium List 1 Accent 5" w:semiHidden="0" w:uiPriority="65" w:unhideWhenUsed="0"/>
+    <w:lsdException w:name="Medium List 2 Accent 5" w:semiHidden="0" w:uiPriority="66" w:unhideWhenUsed="0"/>
+    <w:lsdException w:name="Medium Grid 1 Accent 5" w:semiHidden="0" w:uiPriority="67" w:unhideWhenUsed="0"/>
+    <w:lsdException w:name="Medium Grid 2 Accent 5" w:semiHidden="0" w:uiPriority="68" w:unhideWhenUsed="0"/>
+    <w:lsdException w:name="Medium Grid 3 Accent 5" w:semiHidden="0" w:uiPriority="69" w:unhideWhenUsed="0"/>
+    <w:lsdException w:name="Dark List Accent 5" w:semiHidden="0" w:uiPriority="70" w:unhideWhenUsed="0"/>
+    <w:lsdException w:name="Colorful Shading Accent 5" w:semiHidden="0" w:uiPriority="71" w:unhideWhenUsed="0"/>
+    <w:lsdException w:name="Colorful List Accent 5" w:semiHidden="0" w:uiPriority="72" w:unhideWhenUsed="0"/>
+    <w:lsdException w:name="Colorful Grid Accent 5" w:semiHidden="0" w:uiPriority="73" w:unhideWhenUsed="0"/>
+    <w:lsdException w:name="Light Shading Accent 6" w:semiHidden="0" w:uiPriority="60" w:unhideWhenUsed="0"/>
+    <w:lsdException w:name="Light List Accent 6" w:semiHidden="0" w:uiPriority="61" w:unhideWhenUsed="0"/>
+    <w:lsdException w:name="Light Grid Accent 6" w:semiHidden="0" w:uiPriority="62" w:unhideWhenUsed="0"/>
+    <w:lsdException w:name="Medium Shading 1 Accent 6" w:semiHidden="0" w:uiPriority="63" w:unhideWhenUsed="0"/>
+    <w:lsdException w:name="Medium Shading 2 Accent 6" w:semiHidden="0" w:uiPriority="64" w:unhideWhenUsed="0"/>
+    <w:lsdException w:name="Medium List 1 Accent 6" w:semiHidden="0" w:uiPriority="65" w:unhideWhenUsed="0"/>
+    <w:lsdException w:name="Medium List 2 Accent 6" w:semiHidden="0" w:uiPriority="66" w:unhideWhenUsed="0"/>
+    <w:lsdException w:name="Medium Grid 1 Accent 6" w:semiHidden="0" w:uiPriority="67" w:unhideWhenUsed="0"/>
+    <w:lsdException w:name="Medium Grid 2 Accent 6" w:semiHidden="0" w:uiPriority="68" w:unhideWhenUsed="0"/>
+    <w:lsdException w:name="Medium Grid 3 Accent 6" w:semiHidden="0" w:uiPriority="69" w:unhideWhenUsed="0"/>
+    <w:lsdException w:name="Dark List Accent 6" w:semiHidden="0" w:uiPriority="70" w:unhideWhenUsed="0"/>
+    <w:lsdException w:name="Colorful Shading Accent 6" w:semiHidden="0" w:uiPriority="71" w:unhideWhenUsed="0"/>
+    <w:lsdException w:name="Colorful List Accent 6" w:semiHidden="0" w:uiPriority="72" w:unhideWhenUsed="0"/>
+    <w:lsdException w:name="Colorful Grid Accent 6" w:semiHidden="0" w:uiPriority="73" w:unhideWhenUsed="0"/>
+    <w:lsdException w:name="Subtle Emphasis" w:semiHidden="0" w:uiPriority="19" w:unhideWhenUsed="0" w:qFormat="1"/>
+    <w:lsdException w:name="Intense Emphasis" w:semiHidden="0" w:uiPriority="21" w:unhideWhenUsed="0" w:qFormat="1"/>
+    <w:lsdException w:name="Subtle Reference" w:semiHidden="0" w:uiPriority="31" w:unhideWhenUsed="0" w:qFormat="1"/>
+    <w:lsdException w:name="Intense Reference" w:semiHidden="0" w:uiPriority="32" w:unhideWhenUsed="0" w:qFormat="1"/>
+    <w:lsdException w:name="Book Title" w:semiHidden="0" w:uiPriority="33" w:unhideWhenUsed="0" w:qFormat="1"/>
+    <w:lsdException w:name="Bibliography" w:uiPriority="37"/>
+    <w:lsdException w:name="TOC Heading" w:uiPriority="39" w:qFormat="1"/>
   </w:latentStyles>
   <w:style w:type="paragraph" w:default="1" w:styleId="Normal">
     <w:name w:val="Normal"/>
     <w:qFormat/>
-    <w:rsid w:val="00701D95"/>
+    <w:rsid w:val="003D0D15"/>
     <w:pPr>
       <w:spacing w:line="255" w:lineRule="atLeast"/>
       <w:jc w:val="both"/>
@@ -32273,7 +32351,7 @@
     <w:basedOn w:val="Normal"/>
     <w:next w:val="Normal"/>
     <w:qFormat/>
-    <w:rsid w:val="00701D95"/>
+    <w:rsid w:val="003D0D15"/>
     <w:pPr>
       <w:keepNext/>
       <w:keepLines/>
@@ -32296,7 +32374,7 @@
     <w:basedOn w:val="Heading1"/>
     <w:next w:val="Normal"/>
     <w:qFormat/>
-    <w:rsid w:val="00701D95"/>
+    <w:rsid w:val="003D0D15"/>
     <w:pPr>
       <w:numPr>
         <w:ilvl w:val="1"/>
@@ -32317,7 +32395,7 @@
     <w:next w:val="Normal"/>
     <w:link w:val="Heading3Char"/>
     <w:qFormat/>
-    <w:rsid w:val="00701D95"/>
+    <w:rsid w:val="003D0D15"/>
     <w:pPr>
       <w:numPr>
         <w:ilvl w:val="2"/>
@@ -32335,7 +32413,7 @@
     <w:basedOn w:val="Heading3"/>
     <w:next w:val="Normal"/>
     <w:qFormat/>
-    <w:rsid w:val="00701D95"/>
+    <w:rsid w:val="003D0D15"/>
     <w:pPr>
       <w:numPr>
         <w:ilvl w:val="3"/>
@@ -32353,7 +32431,7 @@
     <w:basedOn w:val="Heading4"/>
     <w:next w:val="Normal"/>
     <w:qFormat/>
-    <w:rsid w:val="00701D95"/>
+    <w:rsid w:val="003D0D15"/>
     <w:pPr>
       <w:numPr>
         <w:ilvl w:val="4"/>
@@ -32371,7 +32449,7 @@
     <w:basedOn w:val="Heading1"/>
     <w:next w:val="Normal"/>
     <w:qFormat/>
-    <w:rsid w:val="00701D95"/>
+    <w:rsid w:val="003D0D15"/>
     <w:pPr>
       <w:numPr>
         <w:ilvl w:val="5"/>
@@ -32388,7 +32466,7 @@
     <w:basedOn w:val="Heading2"/>
     <w:next w:val="Normal"/>
     <w:qFormat/>
-    <w:rsid w:val="00701D95"/>
+    <w:rsid w:val="003D0D15"/>
     <w:pPr>
       <w:numPr>
         <w:ilvl w:val="6"/>
@@ -32401,7 +32479,7 @@
     <w:basedOn w:val="Heading3"/>
     <w:next w:val="Normal"/>
     <w:qFormat/>
-    <w:rsid w:val="00701D95"/>
+    <w:rsid w:val="003D0D15"/>
     <w:pPr>
       <w:numPr>
         <w:ilvl w:val="7"/>
@@ -32417,7 +32495,7 @@
     <w:basedOn w:val="Heading4"/>
     <w:next w:val="Normal"/>
     <w:qFormat/>
-    <w:rsid w:val="00701D95"/>
+    <w:rsid w:val="003D0D15"/>
     <w:pPr>
       <w:numPr>
         <w:ilvl w:val="8"/>
@@ -32433,7 +32511,7 @@
     <w:uiPriority w:val="1"/>
     <w:semiHidden/>
     <w:unhideWhenUsed/>
-    <w:rsid w:val="00701D95"/>
+    <w:rsid w:val="003D0D15"/>
   </w:style>
   <w:style w:type="table" w:default="1" w:styleId="TableNormal">
     <w:name w:val="Normal Table"/>
@@ -32455,12 +32533,12 @@
     <w:uiPriority w:val="99"/>
     <w:semiHidden/>
     <w:unhideWhenUsed/>
-    <w:rsid w:val="00701D95"/>
+    <w:rsid w:val="003D0D15"/>
   </w:style>
   <w:style w:type="paragraph" w:styleId="Header">
     <w:name w:val="header"/>
     <w:basedOn w:val="Normal"/>
-    <w:rsid w:val="00701D95"/>
+    <w:rsid w:val="003D0D15"/>
     <w:pPr>
       <w:tabs>
         <w:tab w:val="center" w:pos="4153"/>
@@ -32472,7 +32550,7 @@
     <w:name w:val="footer"/>
     <w:basedOn w:val="Normal"/>
     <w:link w:val="FooterChar"/>
-    <w:rsid w:val="00701D95"/>
+    <w:rsid w:val="003D0D15"/>
     <w:pPr>
       <w:tabs>
         <w:tab w:val="center" w:pos="4153"/>
@@ -32483,7 +32561,7 @@
   <w:style w:type="paragraph" w:customStyle="1" w:styleId="Huisstijl-Sjabloonnaam">
     <w:name w:val="Huisstijl-Sjabloonnaam"/>
     <w:basedOn w:val="Huisstijl-Naw"/>
-    <w:rsid w:val="00701D95"/>
+    <w:rsid w:val="003D0D15"/>
     <w:pPr>
       <w:spacing w:before="255" w:after="255" w:line="255" w:lineRule="exact"/>
       <w:jc w:val="left"/>
@@ -32496,12 +32574,12 @@
   <w:style w:type="paragraph" w:customStyle="1" w:styleId="Huisstijl-Adres">
     <w:name w:val="Huisstijl-Adres"/>
     <w:basedOn w:val="Huisstijl-Naw"/>
-    <w:rsid w:val="00701D95"/>
+    <w:rsid w:val="003D0D15"/>
   </w:style>
   <w:style w:type="paragraph" w:styleId="ListBullet">
     <w:name w:val="List Bullet"/>
     <w:basedOn w:val="Normal"/>
-    <w:rsid w:val="00701D95"/>
+    <w:rsid w:val="003D0D15"/>
     <w:pPr>
       <w:numPr>
         <w:numId w:val="13"/>
@@ -32511,7 +32589,7 @@
   <w:style w:type="paragraph" w:customStyle="1" w:styleId="Huisstijl-Naw">
     <w:name w:val="Huisstijl-Naw"/>
     <w:basedOn w:val="Normal"/>
-    <w:rsid w:val="00701D95"/>
+    <w:rsid w:val="003D0D15"/>
     <w:rPr>
       <w:noProof/>
     </w:rPr>
@@ -32519,7 +32597,7 @@
   <w:style w:type="paragraph" w:customStyle="1" w:styleId="Huisstijl-Kopje">
     <w:name w:val="Huisstijl-Kopje"/>
     <w:basedOn w:val="Huisstijl-Naw"/>
-    <w:rsid w:val="00701D95"/>
+    <w:rsid w:val="003D0D15"/>
     <w:rPr>
       <w:b/>
       <w:sz w:val="17"/>
@@ -32528,7 +32606,7 @@
   <w:style w:type="paragraph" w:customStyle="1" w:styleId="Huisstijl-Gegeven">
     <w:name w:val="Huisstijl-Gegeven"/>
     <w:basedOn w:val="Huisstijl-Naw"/>
-    <w:rsid w:val="00701D95"/>
+    <w:rsid w:val="003D0D15"/>
     <w:pPr>
       <w:jc w:val="left"/>
     </w:pPr>
@@ -32536,7 +32614,7 @@
   <w:style w:type="paragraph" w:styleId="ListBullet2">
     <w:name w:val="List Bullet 2"/>
     <w:basedOn w:val="ListBullet"/>
-    <w:rsid w:val="00701D95"/>
+    <w:rsid w:val="003D0D15"/>
     <w:pPr>
       <w:numPr>
         <w:ilvl w:val="1"/>
@@ -32546,7 +32624,7 @@
   <w:style w:type="paragraph" w:customStyle="1" w:styleId="Huisstijl-Voettekst">
     <w:name w:val="Huisstijl-Voettekst"/>
     <w:basedOn w:val="Huisstijl-Naw"/>
-    <w:rsid w:val="00701D95"/>
+    <w:rsid w:val="003D0D15"/>
     <w:rPr>
       <w:sz w:val="17"/>
     </w:rPr>
@@ -32555,7 +32633,7 @@
     <w:name w:val="Kop 1 zonder nummer"/>
     <w:basedOn w:val="Heading1"/>
     <w:next w:val="Normal"/>
-    <w:rsid w:val="00701D95"/>
+    <w:rsid w:val="003D0D15"/>
     <w:pPr>
       <w:numPr>
         <w:numId w:val="0"/>
@@ -32566,7 +32644,7 @@
     <w:name w:val="Kop 2 zonder nummer"/>
     <w:basedOn w:val="Heading2"/>
     <w:next w:val="Normal"/>
-    <w:rsid w:val="00701D95"/>
+    <w:rsid w:val="003D0D15"/>
     <w:pPr>
       <w:numPr>
         <w:ilvl w:val="0"/>
@@ -32578,7 +32656,7 @@
     <w:name w:val="Kop 3 zonder nummer"/>
     <w:basedOn w:val="Heading3"/>
     <w:next w:val="Normal"/>
-    <w:rsid w:val="00701D95"/>
+    <w:rsid w:val="003D0D15"/>
     <w:pPr>
       <w:numPr>
         <w:ilvl w:val="0"/>
@@ -32589,7 +32667,7 @@
   <w:style w:type="paragraph" w:customStyle="1" w:styleId="Huisstijl-Titel">
     <w:name w:val="Huisstijl-Titel"/>
     <w:basedOn w:val="Huisstijl-Naw"/>
-    <w:rsid w:val="00701D95"/>
+    <w:rsid w:val="003D0D15"/>
     <w:pPr>
       <w:spacing w:line="510" w:lineRule="atLeast"/>
       <w:jc w:val="left"/>
@@ -32603,7 +32681,7 @@
     <w:name w:val="Kop 4 zonder nummer"/>
     <w:basedOn w:val="Heading4"/>
     <w:next w:val="Normal"/>
-    <w:rsid w:val="00701D95"/>
+    <w:rsid w:val="003D0D15"/>
     <w:pPr>
       <w:numPr>
         <w:ilvl w:val="0"/>
@@ -32615,7 +32693,7 @@
     <w:name w:val="toc 1"/>
     <w:basedOn w:val="Normal"/>
     <w:next w:val="Normal"/>
-    <w:rsid w:val="00701D95"/>
+    <w:rsid w:val="003D0D15"/>
     <w:pPr>
       <w:tabs>
         <w:tab w:val="right" w:pos="8419"/>
@@ -32632,7 +32710,7 @@
     <w:name w:val="toc 2"/>
     <w:basedOn w:val="Normal"/>
     <w:next w:val="Normal"/>
-    <w:rsid w:val="00701D95"/>
+    <w:rsid w:val="003D0D15"/>
     <w:pPr>
       <w:tabs>
         <w:tab w:val="right" w:pos="8419"/>
@@ -32645,7 +32723,7 @@
     <w:name w:val="toc 3"/>
     <w:basedOn w:val="Normal"/>
     <w:next w:val="Normal"/>
-    <w:rsid w:val="00701D95"/>
+    <w:rsid w:val="003D0D15"/>
     <w:pPr>
       <w:tabs>
         <w:tab w:val="right" w:pos="8419"/>
@@ -32657,7 +32735,7 @@
   <w:style w:type="paragraph" w:customStyle="1" w:styleId="Huisstijl-Koptekst">
     <w:name w:val="Huisstijl-Koptekst"/>
     <w:basedOn w:val="Huisstijl-Naw"/>
-    <w:rsid w:val="00701D95"/>
+    <w:rsid w:val="003D0D15"/>
     <w:rPr>
       <w:i/>
       <w:sz w:val="17"/>
@@ -32666,7 +32744,7 @@
   <w:style w:type="paragraph" w:customStyle="1" w:styleId="Huisstijl-Pagina">
     <w:name w:val="Huisstijl-Pagina"/>
     <w:basedOn w:val="Huisstijl-Gegeven"/>
-    <w:rsid w:val="00701D95"/>
+    <w:rsid w:val="003D0D15"/>
     <w:pPr>
       <w:jc w:val="right"/>
     </w:pPr>
@@ -32677,12 +32755,12 @@
   <w:style w:type="character" w:styleId="PageNumber">
     <w:name w:val="page number"/>
     <w:basedOn w:val="DefaultParagraphFont"/>
-    <w:rsid w:val="00701D95"/>
+    <w:rsid w:val="003D0D15"/>
   </w:style>
   <w:style w:type="paragraph" w:customStyle="1" w:styleId="Huisstijl-Subtitel">
     <w:name w:val="Huisstijl-Subtitel"/>
     <w:basedOn w:val="Huisstijl-Naw"/>
-    <w:rsid w:val="00701D95"/>
+    <w:rsid w:val="003D0D15"/>
     <w:pPr>
       <w:jc w:val="left"/>
     </w:pPr>
@@ -32693,7 +32771,7 @@
   <w:style w:type="table" w:customStyle="1" w:styleId="dTable">
     <w:name w:val="d_Table"/>
     <w:basedOn w:val="TableGrid"/>
-    <w:rsid w:val="00701D95"/>
+    <w:rsid w:val="003D0D15"/>
     <w:rPr>
       <w:rFonts w:ascii="Arial" w:hAnsi="Arial"/>
       <w:sz w:val="18"/>
@@ -32731,7 +32809,7 @@
   <w:style w:type="table" w:styleId="TableGrid">
     <w:name w:val="Table Grid"/>
     <w:basedOn w:val="TableNormal"/>
-    <w:rsid w:val="00701D95"/>
+    <w:rsid w:val="003D0D15"/>
     <w:pPr>
       <w:spacing w:line="255" w:lineRule="atLeast"/>
     </w:pPr>
@@ -32757,7 +32835,7 @@
     <w:name w:val="toc 6"/>
     <w:basedOn w:val="Normal"/>
     <w:next w:val="Normal"/>
-    <w:rsid w:val="00701D95"/>
+    <w:rsid w:val="003D0D15"/>
     <w:pPr>
       <w:tabs>
         <w:tab w:val="right" w:pos="8419"/>
@@ -32775,7 +32853,7 @@
     <w:basedOn w:val="Normal"/>
     <w:next w:val="Normal"/>
     <w:semiHidden/>
-    <w:rsid w:val="00701D95"/>
+    <w:rsid w:val="003D0D15"/>
     <w:pPr>
       <w:tabs>
         <w:tab w:val="right" w:pos="8419"/>
@@ -32789,7 +32867,7 @@
     <w:basedOn w:val="Normal"/>
     <w:next w:val="Normal"/>
     <w:semiHidden/>
-    <w:rsid w:val="00701D95"/>
+    <w:rsid w:val="003D0D15"/>
     <w:pPr>
       <w:tabs>
         <w:tab w:val="right" w:pos="8419"/>
@@ -32803,7 +32881,7 @@
     <w:basedOn w:val="Normal"/>
     <w:next w:val="Normal"/>
     <w:qFormat/>
-    <w:rsid w:val="00701D95"/>
+    <w:rsid w:val="003D0D15"/>
     <w:pPr>
       <w:tabs>
         <w:tab w:val="left" w:pos="907"/>
@@ -32822,7 +32900,7 @@
     <w:name w:val="footnote text"/>
     <w:basedOn w:val="Normal"/>
     <w:next w:val="FootnoteTextnormal"/>
-    <w:rsid w:val="00701D95"/>
+    <w:rsid w:val="003D0D15"/>
     <w:pPr>
       <w:ind w:hanging="340"/>
       <w:jc w:val="left"/>
@@ -32837,7 +32915,7 @@
     <w:name w:val="HeadNoTOC"/>
     <w:basedOn w:val="Normal"/>
     <w:next w:val="Normal"/>
-    <w:rsid w:val="00701D95"/>
+    <w:rsid w:val="003D0D15"/>
     <w:pPr>
       <w:spacing w:before="255" w:after="510"/>
       <w:jc w:val="left"/>
@@ -32851,7 +32929,7 @@
     <w:name w:val="List of References"/>
     <w:basedOn w:val="Normal"/>
     <w:next w:val="Normal"/>
-    <w:rsid w:val="00701D95"/>
+    <w:rsid w:val="003D0D15"/>
     <w:pPr>
       <w:spacing w:after="255"/>
       <w:ind w:left="765" w:hanging="765"/>
@@ -32861,7 +32939,7 @@
     <w:name w:val="Heading 10"/>
     <w:basedOn w:val="Heading6"/>
     <w:next w:val="Normal"/>
-    <w:rsid w:val="00701D95"/>
+    <w:rsid w:val="003D0D15"/>
     <w:pPr>
       <w:numPr>
         <w:ilvl w:val="0"/>
@@ -32872,7 +32950,7 @@
   <w:style w:type="paragraph" w:customStyle="1" w:styleId="FootnoteTextnormal">
     <w:name w:val="Footnote Text normal"/>
     <w:basedOn w:val="FootnoteText"/>
-    <w:rsid w:val="00701D95"/>
+    <w:rsid w:val="003D0D15"/>
     <w:pPr>
       <w:ind w:firstLine="0"/>
     </w:pPr>
@@ -32880,7 +32958,7 @@
   <w:style w:type="paragraph" w:styleId="ListBullet3">
     <w:name w:val="List Bullet 3"/>
     <w:basedOn w:val="ListNumber2"/>
-    <w:rsid w:val="00701D95"/>
+    <w:rsid w:val="003D0D15"/>
     <w:pPr>
       <w:numPr>
         <w:ilvl w:val="2"/>
@@ -32891,7 +32969,7 @@
   <w:style w:type="paragraph" w:styleId="ListBullet4">
     <w:name w:val="List Bullet 4"/>
     <w:basedOn w:val="Normal"/>
-    <w:rsid w:val="00701D95"/>
+    <w:rsid w:val="003D0D15"/>
     <w:pPr>
       <w:numPr>
         <w:ilvl w:val="3"/>
@@ -32902,7 +32980,7 @@
   <w:style w:type="paragraph" w:styleId="ListBullet5">
     <w:name w:val="List Bullet 5"/>
     <w:basedOn w:val="Normal"/>
-    <w:rsid w:val="00701D95"/>
+    <w:rsid w:val="003D0D15"/>
     <w:pPr>
       <w:numPr>
         <w:ilvl w:val="4"/>
@@ -32914,7 +32992,7 @@
     <w:name w:val="d_Table_Body_text"/>
     <w:basedOn w:val="BodyText"/>
     <w:next w:val="BodyText"/>
-    <w:rsid w:val="00701D95"/>
+    <w:rsid w:val="003D0D15"/>
     <w:pPr>
       <w:spacing w:after="0"/>
       <w:jc w:val="left"/>
@@ -32926,7 +33004,7 @@
   <w:style w:type="paragraph" w:styleId="ListNumber2">
     <w:name w:val="List Number 2"/>
     <w:basedOn w:val="Normal"/>
-    <w:rsid w:val="00701D95"/>
+    <w:rsid w:val="003D0D15"/>
     <w:pPr>
       <w:numPr>
         <w:ilvl w:val="1"/>
@@ -32938,7 +33016,7 @@
     <w:name w:val="table of figures"/>
     <w:basedOn w:val="Normal"/>
     <w:next w:val="Normal"/>
-    <w:rsid w:val="00701D95"/>
+    <w:rsid w:val="003D0D15"/>
     <w:pPr>
       <w:spacing w:after="120"/>
       <w:ind w:left="1276" w:hanging="1276"/>
@@ -32947,7 +33025,7 @@
   <w:style w:type="paragraph" w:styleId="BodyText">
     <w:name w:val="Body Text"/>
     <w:basedOn w:val="Normal"/>
-    <w:rsid w:val="00701D95"/>
+    <w:rsid w:val="003D0D15"/>
     <w:pPr>
       <w:spacing w:after="120"/>
     </w:pPr>
@@ -32955,7 +33033,7 @@
   <w:style w:type="paragraph" w:styleId="ListNumber">
     <w:name w:val="List Number"/>
     <w:basedOn w:val="Normal"/>
-    <w:rsid w:val="00701D95"/>
+    <w:rsid w:val="003D0D15"/>
     <w:pPr>
       <w:numPr>
         <w:numId w:val="17"/>
@@ -32965,7 +33043,7 @@
   <w:style w:type="paragraph" w:styleId="ListNumber3">
     <w:name w:val="List Number 3"/>
     <w:basedOn w:val="Normal"/>
-    <w:rsid w:val="00701D95"/>
+    <w:rsid w:val="003D0D15"/>
     <w:pPr>
       <w:numPr>
         <w:ilvl w:val="2"/>
@@ -32976,7 +33054,7 @@
   <w:style w:type="paragraph" w:styleId="ListNumber4">
     <w:name w:val="List Number 4"/>
     <w:basedOn w:val="Normal"/>
-    <w:rsid w:val="00701D95"/>
+    <w:rsid w:val="003D0D15"/>
     <w:pPr>
       <w:numPr>
         <w:ilvl w:val="3"/>
@@ -32987,7 +33065,7 @@
   <w:style w:type="paragraph" w:styleId="ListNumber5">
     <w:name w:val="List Number 5"/>
     <w:basedOn w:val="Normal"/>
-    <w:rsid w:val="00701D95"/>
+    <w:rsid w:val="003D0D15"/>
     <w:pPr>
       <w:numPr>
         <w:ilvl w:val="4"/>
@@ -32998,7 +33076,7 @@
   <w:style w:type="character" w:customStyle="1" w:styleId="FooterChar">
     <w:name w:val="Footer Char"/>
     <w:link w:val="Footer"/>
-    <w:rsid w:val="00701D95"/>
+    <w:rsid w:val="003D0D15"/>
     <w:rPr>
       <w:rFonts w:ascii="Arial" w:hAnsi="Arial" w:cs="Arial"/>
       <w:sz w:val="21"/>
@@ -33009,7 +33087,7 @@
   <w:style w:type="numbering" w:customStyle="1" w:styleId="Huisstijl-LijstOpsomming">
     <w:name w:val="Huisstijl-LijstOpsomming"/>
     <w:uiPriority w:val="99"/>
-    <w:rsid w:val="00701D95"/>
+    <w:rsid w:val="003D0D15"/>
     <w:pPr>
       <w:numPr>
         <w:numId w:val="13"/>
@@ -33019,7 +33097,7 @@
   <w:style w:type="numbering" w:customStyle="1" w:styleId="Huisstijl-LijstNummering">
     <w:name w:val="Huisstijl-LijstNummering"/>
     <w:uiPriority w:val="99"/>
-    <w:rsid w:val="00701D95"/>
+    <w:rsid w:val="003D0D15"/>
     <w:pPr>
       <w:numPr>
         <w:numId w:val="17"/>
@@ -33282,10 +33360,10 @@
     </w:rPrDefault>
     <w:pPrDefault/>
   </w:docDefaults>
-  <w:latentStyles w:defLockedState="0" w:defUIPriority="0" w:defSemiHidden="0" w:defUnhideWhenUsed="0" w:defQFormat="0" w:count="267">
-    <w:lsdException w:name="Normal" w:qFormat="1"/>
-    <w:lsdException w:name="heading 1" w:qFormat="1"/>
-    <w:lsdException w:name="heading 2" w:qFormat="1"/>
+  <w:latentStyles w:defLockedState="0" w:defUIPriority="0" w:defSemiHidden="1" w:defUnhideWhenUsed="1" w:defQFormat="0" w:count="267">
+    <w:lsdException w:name="Normal" w:semiHidden="0" w:unhideWhenUsed="0" w:qFormat="1"/>
+    <w:lsdException w:name="heading 1" w:semiHidden="0" w:unhideWhenUsed="0" w:qFormat="1"/>
+    <w:lsdException w:name="heading 2" w:semiHidden="0" w:unhideWhenUsed="0" w:qFormat="1"/>
     <w:lsdException w:name="heading 3" w:qFormat="1"/>
     <w:lsdException w:name="heading 4" w:qFormat="1"/>
     <w:lsdException w:name="heading 5" w:qFormat="1"/>
@@ -33294,128 +33372,139 @@
     <w:lsdException w:name="heading 8" w:qFormat="1"/>
     <w:lsdException w:name="heading 9" w:qFormat="1"/>
     <w:lsdException w:name="caption" w:qFormat="1"/>
-    <w:lsdException w:name="Title" w:qFormat="1"/>
+    <w:lsdException w:name="macro" w:semiHidden="0" w:unhideWhenUsed="0"/>
+    <w:lsdException w:name="List Bullet" w:semiHidden="0" w:unhideWhenUsed="0"/>
+    <w:lsdException w:name="List Number" w:semiHidden="0" w:unhideWhenUsed="0"/>
+    <w:lsdException w:name="Title" w:semiHidden="0" w:unhideWhenUsed="0" w:qFormat="1"/>
     <w:lsdException w:name="Default Paragraph Font" w:uiPriority="1"/>
-    <w:lsdException w:name="Subtitle" w:qFormat="1"/>
-    <w:lsdException w:name="Strong" w:qFormat="1"/>
-    <w:lsdException w:name="Emphasis" w:qFormat="1"/>
+    <w:lsdException w:name="List Continue 3" w:semiHidden="0" w:unhideWhenUsed="0"/>
+    <w:lsdException w:name="List Continue 4" w:semiHidden="0" w:unhideWhenUsed="0"/>
+    <w:lsdException w:name="List Continue 5" w:semiHidden="0" w:unhideWhenUsed="0"/>
+    <w:lsdException w:name="Message Header" w:semiHidden="0" w:unhideWhenUsed="0"/>
+    <w:lsdException w:name="Subtitle" w:semiHidden="0" w:unhideWhenUsed="0" w:qFormat="1"/>
+    <w:lsdException w:name="Strong" w:semiHidden="0" w:unhideWhenUsed="0" w:qFormat="1"/>
+    <w:lsdException w:name="Emphasis" w:semiHidden="0" w:unhideWhenUsed="0" w:qFormat="1"/>
     <w:lsdException w:name="No List" w:uiPriority="99"/>
-    <w:lsdException w:name="Placeholder Text" w:semiHidden="1" w:uiPriority="99"/>
-    <w:lsdException w:name="No Spacing" w:uiPriority="1" w:qFormat="1"/>
-    <w:lsdException w:name="Light Shading" w:uiPriority="60"/>
-    <w:lsdException w:name="Light List" w:uiPriority="61"/>
-    <w:lsdException w:name="Light Grid" w:uiPriority="62"/>
-    <w:lsdException w:name="Medium Shading 1" w:uiPriority="63"/>
-    <w:lsdException w:name="Medium Shading 2" w:uiPriority="64"/>
-    <w:lsdException w:name="Medium List 1" w:uiPriority="65"/>
-    <w:lsdException w:name="Medium List 2" w:uiPriority="66"/>
-    <w:lsdException w:name="Medium Grid 1" w:uiPriority="67"/>
-    <w:lsdException w:name="Medium Grid 2" w:uiPriority="68"/>
-    <w:lsdException w:name="Medium Grid 3" w:uiPriority="69"/>
-    <w:lsdException w:name="Dark List" w:uiPriority="70"/>
-    <w:lsdException w:name="Colorful Shading" w:uiPriority="71"/>
-    <w:lsdException w:name="Colorful List" w:uiPriority="72"/>
-    <w:lsdException w:name="Colorful Grid" w:uiPriority="73"/>
-    <w:lsdException w:name="Light Shading Accent 1" w:uiPriority="60"/>
-    <w:lsdException w:name="Light List Accent 1" w:uiPriority="61"/>
-    <w:lsdException w:name="Light Grid Accent 1" w:uiPriority="62"/>
-    <w:lsdException w:name="Medium Shading 1 Accent 1" w:uiPriority="63"/>
-    <w:lsdException w:name="Medium Shading 2 Accent 1" w:uiPriority="64"/>
-    <w:lsdException w:name="Medium List 1 Accent 1" w:uiPriority="65"/>
-    <w:lsdException w:name="Revision" w:semiHidden="1" w:uiPriority="99"/>
-    <w:lsdException w:name="List Paragraph" w:uiPriority="34" w:qFormat="1"/>
-    <w:lsdException w:name="Quote" w:uiPriority="29" w:qFormat="1"/>
-    <w:lsdException w:name="Intense Quote" w:uiPriority="30" w:qFormat="1"/>
-    <w:lsdException w:name="Medium List 2 Accent 1" w:uiPriority="66"/>
-    <w:lsdException w:name="Medium Grid 1 Accent 1" w:uiPriority="67"/>
-    <w:lsdException w:name="Medium Grid 2 Accent 1" w:uiPriority="68"/>
-    <w:lsdException w:name="Medium Grid 3 Accent 1" w:uiPriority="69"/>
-    <w:lsdException w:name="Dark List Accent 1" w:uiPriority="70"/>
-    <w:lsdException w:name="Colorful Shading Accent 1" w:uiPriority="71"/>
-    <w:lsdException w:name="Colorful List Accent 1" w:uiPriority="72"/>
-    <w:lsdException w:name="Colorful Grid Accent 1" w:uiPriority="73"/>
-    <w:lsdException w:name="Light Shading Accent 2" w:uiPriority="60"/>
-    <w:lsdException w:name="Light List Accent 2" w:uiPriority="61"/>
-    <w:lsdException w:name="Light Grid Accent 2" w:uiPriority="62"/>
-    <w:lsdException w:name="Medium Shading 1 Accent 2" w:uiPriority="63"/>
-    <w:lsdException w:name="Medium Shading 2 Accent 2" w:uiPriority="64"/>
-    <w:lsdException w:name="Medium List 1 Accent 2" w:uiPriority="65"/>
-    <w:lsdException w:name="Medium List 2 Accent 2" w:uiPriority="66"/>
-    <w:lsdException w:name="Medium Grid 1 Accent 2" w:uiPriority="67"/>
-    <w:lsdException w:name="Medium Grid 2 Accent 2" w:uiPriority="68"/>
-    <w:lsdException w:name="Medium Grid 3 Accent 2" w:uiPriority="69"/>
-    <w:lsdException w:name="Dark List Accent 2" w:uiPriority="70"/>
-    <w:lsdException w:name="Colorful Shading Accent 2" w:uiPriority="71"/>
-    <w:lsdException w:name="Colorful List Accent 2" w:uiPriority="72"/>
-    <w:lsdException w:name="Colorful Grid Accent 2" w:uiPriority="73"/>
-    <w:lsdException w:name="Light Shading Accent 3" w:uiPriority="60"/>
-    <w:lsdException w:name="Light List Accent 3" w:uiPriority="61"/>
-    <w:lsdException w:name="Light Grid Accent 3" w:uiPriority="62"/>
-    <w:lsdException w:name="Medium Shading 1 Accent 3" w:uiPriority="63"/>
-    <w:lsdException w:name="Medium Shading 2 Accent 3" w:uiPriority="64"/>
-    <w:lsdException w:name="Medium List 1 Accent 3" w:uiPriority="65"/>
-    <w:lsdException w:name="Medium List 2 Accent 3" w:uiPriority="66"/>
-    <w:lsdException w:name="Medium Grid 1 Accent 3" w:uiPriority="67"/>
-    <w:lsdException w:name="Medium Grid 2 Accent 3" w:uiPriority="68"/>
-    <w:lsdException w:name="Medium Grid 3 Accent 3" w:uiPriority="69"/>
-    <w:lsdException w:name="Dark List Accent 3" w:uiPriority="70"/>
-    <w:lsdException w:name="Colorful Shading Accent 3" w:uiPriority="71"/>
-    <w:lsdException w:name="Colorful List Accent 3" w:uiPriority="72"/>
-    <w:lsdException w:name="Colorful Grid Accent 3" w:uiPriority="73"/>
-    <w:lsdException w:name="Light Shading Accent 4" w:uiPriority="60"/>
-    <w:lsdException w:name="Light List Accent 4" w:uiPriority="61"/>
-    <w:lsdException w:name="Light Grid Accent 4" w:uiPriority="62"/>
-    <w:lsdException w:name="Medium Shading 1 Accent 4" w:uiPriority="63"/>
-    <w:lsdException w:name="Medium Shading 2 Accent 4" w:uiPriority="64"/>
-    <w:lsdException w:name="Medium List 1 Accent 4" w:uiPriority="65"/>
-    <w:lsdException w:name="Medium List 2 Accent 4" w:uiPriority="66"/>
-    <w:lsdException w:name="Medium Grid 1 Accent 4" w:uiPriority="67"/>
-    <w:lsdException w:name="Medium Grid 2 Accent 4" w:uiPriority="68"/>
-    <w:lsdException w:name="Medium Grid 3 Accent 4" w:uiPriority="69"/>
-    <w:lsdException w:name="Dark List Accent 4" w:uiPriority="70"/>
-    <w:lsdException w:name="Colorful Shading Accent 4" w:uiPriority="71"/>
-    <w:lsdException w:name="Colorful List Accent 4" w:uiPriority="72"/>
-    <w:lsdException w:name="Colorful Grid Accent 4" w:uiPriority="73"/>
-    <w:lsdException w:name="Light Shading Accent 5" w:uiPriority="60"/>
-    <w:lsdException w:name="Light List Accent 5" w:uiPriority="61"/>
-    <w:lsdException w:name="Light Grid Accent 5" w:uiPriority="62"/>
-    <w:lsdException w:name="Medium Shading 1 Accent 5" w:uiPriority="63"/>
-    <w:lsdException w:name="Medium Shading 2 Accent 5" w:uiPriority="64"/>
-    <w:lsdException w:name="Medium List 1 Accent 5" w:uiPriority="65"/>
-    <w:lsdException w:name="Medium List 2 Accent 5" w:uiPriority="66"/>
-    <w:lsdException w:name="Medium Grid 1 Accent 5" w:uiPriority="67"/>
-    <w:lsdException w:name="Medium Grid 2 Accent 5" w:uiPriority="68"/>
-    <w:lsdException w:name="Medium Grid 3 Accent 5" w:uiPriority="69"/>
-    <w:lsdException w:name="Dark List Accent 5" w:uiPriority="70"/>
-    <w:lsdException w:name="Colorful Shading Accent 5" w:uiPriority="71"/>
-    <w:lsdException w:name="Colorful List Accent 5" w:uiPriority="72"/>
-    <w:lsdException w:name="Colorful Grid Accent 5" w:uiPriority="73"/>
-    <w:lsdException w:name="Light Shading Accent 6" w:uiPriority="60"/>
-    <w:lsdException w:name="Light List Accent 6" w:uiPriority="61"/>
-    <w:lsdException w:name="Light Grid Accent 6" w:uiPriority="62"/>
-    <w:lsdException w:name="Medium Shading 1 Accent 6" w:uiPriority="63"/>
-    <w:lsdException w:name="Medium Shading 2 Accent 6" w:uiPriority="64"/>
-    <w:lsdException w:name="Medium List 1 Accent 6" w:uiPriority="65"/>
-    <w:lsdException w:name="Medium List 2 Accent 6" w:uiPriority="66"/>
-    <w:lsdException w:name="Medium Grid 1 Accent 6" w:uiPriority="67"/>
-    <w:lsdException w:name="Medium Grid 2 Accent 6" w:uiPriority="68"/>
-    <w:lsdException w:name="Medium Grid 3 Accent 6" w:uiPriority="69"/>
-    <w:lsdException w:name="Dark List Accent 6" w:uiPriority="70"/>
-    <w:lsdException w:name="Colorful Shading Accent 6" w:uiPriority="71"/>
-    <w:lsdException w:name="Colorful List Accent 6" w:uiPriority="72"/>
-    <w:lsdException w:name="Colorful Grid Accent 6" w:uiPriority="73"/>
-    <w:lsdException w:name="Subtle Emphasis" w:uiPriority="19" w:qFormat="1"/>
-    <w:lsdException w:name="Intense Emphasis" w:uiPriority="21" w:qFormat="1"/>
-    <w:lsdException w:name="Subtle Reference" w:uiPriority="31" w:qFormat="1"/>
-    <w:lsdException w:name="Intense Reference" w:uiPriority="32" w:qFormat="1"/>
-    <w:lsdException w:name="Book Title" w:uiPriority="33" w:qFormat="1"/>
-    <w:lsdException w:name="Bibliography" w:semiHidden="1" w:uiPriority="37" w:unhideWhenUsed="1"/>
-    <w:lsdException w:name="TOC Heading" w:semiHidden="1" w:uiPriority="39" w:unhideWhenUsed="1" w:qFormat="1"/>
+    <w:lsdException w:name="Table Web 3" w:semiHidden="0" w:unhideWhenUsed="0"/>
+    <w:lsdException w:name="Balloon Text" w:semiHidden="0" w:unhideWhenUsed="0"/>
+    <w:lsdException w:name="Table Grid" w:semiHidden="0" w:unhideWhenUsed="0"/>
+    <w:lsdException w:name="Table Theme" w:semiHidden="0" w:unhideWhenUsed="0"/>
+    <w:lsdException w:name="Placeholder Text" w:uiPriority="99" w:unhideWhenUsed="0"/>
+    <w:lsdException w:name="No Spacing" w:semiHidden="0" w:uiPriority="1" w:unhideWhenUsed="0" w:qFormat="1"/>
+    <w:lsdException w:name="Light Shading" w:semiHidden="0" w:uiPriority="60" w:unhideWhenUsed="0"/>
+    <w:lsdException w:name="Light List" w:semiHidden="0" w:uiPriority="61" w:unhideWhenUsed="0"/>
+    <w:lsdException w:name="Light Grid" w:semiHidden="0" w:uiPriority="62" w:unhideWhenUsed="0"/>
+    <w:lsdException w:name="Medium Shading 1" w:semiHidden="0" w:uiPriority="63" w:unhideWhenUsed="0"/>
+    <w:lsdException w:name="Medium Shading 2" w:semiHidden="0" w:uiPriority="64" w:unhideWhenUsed="0"/>
+    <w:lsdException w:name="Medium List 1" w:semiHidden="0" w:uiPriority="65" w:unhideWhenUsed="0"/>
+    <w:lsdException w:name="Medium List 2" w:semiHidden="0" w:uiPriority="66" w:unhideWhenUsed="0"/>
+    <w:lsdException w:name="Medium Grid 1" w:semiHidden="0" w:uiPriority="67" w:unhideWhenUsed="0"/>
+    <w:lsdException w:name="Medium Grid 2" w:semiHidden="0" w:uiPriority="68" w:unhideWhenUsed="0"/>
+    <w:lsdException w:name="Medium Grid 3" w:semiHidden="0" w:uiPriority="69" w:unhideWhenUsed="0"/>
+    <w:lsdException w:name="Dark List" w:semiHidden="0" w:uiPriority="70" w:unhideWhenUsed="0"/>
+    <w:lsdException w:name="Colorful Shading" w:semiHidden="0" w:uiPriority="71" w:unhideWhenUsed="0"/>
+    <w:lsdException w:name="Colorful List" w:semiHidden="0" w:uiPriority="72" w:unhideWhenUsed="0"/>
+    <w:lsdException w:name="Colorful Grid" w:semiHidden="0" w:uiPriority="73" w:unhideWhenUsed="0"/>
+    <w:lsdException w:name="Light Shading Accent 1" w:semiHidden="0" w:uiPriority="60" w:unhideWhenUsed="0"/>
+    <w:lsdException w:name="Light List Accent 1" w:semiHidden="0" w:uiPriority="61" w:unhideWhenUsed="0"/>
+    <w:lsdException w:name="Light Grid Accent 1" w:semiHidden="0" w:uiPriority="62" w:unhideWhenUsed="0"/>
+    <w:lsdException w:name="Medium Shading 1 Accent 1" w:semiHidden="0" w:uiPriority="63" w:unhideWhenUsed="0"/>
+    <w:lsdException w:name="Medium Shading 2 Accent 1" w:semiHidden="0" w:uiPriority="64" w:unhideWhenUsed="0"/>
+    <w:lsdException w:name="Medium List 1 Accent 1" w:semiHidden="0" w:uiPriority="65" w:unhideWhenUsed="0"/>
+    <w:lsdException w:name="Revision" w:uiPriority="99" w:unhideWhenUsed="0"/>
+    <w:lsdException w:name="List Paragraph" w:semiHidden="0" w:uiPriority="34" w:unhideWhenUsed="0" w:qFormat="1"/>
+    <w:lsdException w:name="Quote" w:semiHidden="0" w:uiPriority="29" w:unhideWhenUsed="0" w:qFormat="1"/>
+    <w:lsdException w:name="Intense Quote" w:semiHidden="0" w:uiPriority="30" w:unhideWhenUsed="0" w:qFormat="1"/>
+    <w:lsdException w:name="Medium List 2 Accent 1" w:semiHidden="0" w:uiPriority="66" w:unhideWhenUsed="0"/>
+    <w:lsdException w:name="Medium Grid 1 Accent 1" w:semiHidden="0" w:uiPriority="67" w:unhideWhenUsed="0"/>
+    <w:lsdException w:name="Medium Grid 2 Accent 1" w:semiHidden="0" w:uiPriority="68" w:unhideWhenUsed="0"/>
+    <w:lsdException w:name="Medium Grid 3 Accent 1" w:semiHidden="0" w:uiPriority="69" w:unhideWhenUsed="0"/>
+    <w:lsdException w:name="Dark List Accent 1" w:semiHidden="0" w:uiPriority="70" w:unhideWhenUsed="0"/>
+    <w:lsdException w:name="Colorful Shading Accent 1" w:semiHidden="0" w:uiPriority="71" w:unhideWhenUsed="0"/>
+    <w:lsdException w:name="Colorful List Accent 1" w:semiHidden="0" w:uiPriority="72" w:unhideWhenUsed="0"/>
+    <w:lsdException w:name="Colorful Grid Accent 1" w:semiHidden="0" w:uiPriority="73" w:unhideWhenUsed="0"/>
+    <w:lsdException w:name="Light Shading Accent 2" w:semiHidden="0" w:uiPriority="60" w:unhideWhenUsed="0"/>
+    <w:lsdException w:name="Light List Accent 2" w:semiHidden="0" w:uiPriority="61" w:unhideWhenUsed="0"/>
+    <w:lsdException w:name="Light Grid Accent 2" w:semiHidden="0" w:uiPriority="62" w:unhideWhenUsed="0"/>
+    <w:lsdException w:name="Medium Shading 1 Accent 2" w:semiHidden="0" w:uiPriority="63" w:unhideWhenUsed="0"/>
+    <w:lsdException w:name="Medium Shading 2 Accent 2" w:semiHidden="0" w:uiPriority="64" w:unhideWhenUsed="0"/>
+    <w:lsdException w:name="Medium List 1 Accent 2" w:semiHidden="0" w:uiPriority="65" w:unhideWhenUsed="0"/>
+    <w:lsdException w:name="Medium List 2 Accent 2" w:semiHidden="0" w:uiPriority="66" w:unhideWhenUsed="0"/>
+    <w:lsdException w:name="Medium Grid 1 Accent 2" w:semiHidden="0" w:uiPriority="67" w:unhideWhenUsed="0"/>
+    <w:lsdException w:name="Medium Grid 2 Accent 2" w:semiHidden="0" w:uiPriority="68" w:unhideWhenUsed="0"/>
+    <w:lsdException w:name="Medium Grid 3 Accent 2" w:semiHidden="0" w:uiPriority="69" w:unhideWhenUsed="0"/>
+    <w:lsdException w:name="Dark List Accent 2" w:semiHidden="0" w:uiPriority="70" w:unhideWhenUsed="0"/>
+    <w:lsdException w:name="Colorful Shading Accent 2" w:semiHidden="0" w:uiPriority="71" w:unhideWhenUsed="0"/>
+    <w:lsdException w:name="Colorful List Accent 2" w:semiHidden="0" w:uiPriority="72" w:unhideWhenUsed="0"/>
+    <w:lsdException w:name="Colorful Grid Accent 2" w:semiHidden="0" w:uiPriority="73" w:unhideWhenUsed="0"/>
+    <w:lsdException w:name="Light Shading Accent 3" w:semiHidden="0" w:uiPriority="60" w:unhideWhenUsed="0"/>
+    <w:lsdException w:name="Light List Accent 3" w:semiHidden="0" w:uiPriority="61" w:unhideWhenUsed="0"/>
+    <w:lsdException w:name="Light Grid Accent 3" w:semiHidden="0" w:uiPriority="62" w:unhideWhenUsed="0"/>
+    <w:lsdException w:name="Medium Shading 1 Accent 3" w:semiHidden="0" w:uiPriority="63" w:unhideWhenUsed="0"/>
+    <w:lsdException w:name="Medium Shading 2 Accent 3" w:semiHidden="0" w:uiPriority="64" w:unhideWhenUsed="0"/>
+    <w:lsdException w:name="Medium List 1 Accent 3" w:semiHidden="0" w:uiPriority="65" w:unhideWhenUsed="0"/>
+    <w:lsdException w:name="Medium List 2 Accent 3" w:semiHidden="0" w:uiPriority="66" w:unhideWhenUsed="0"/>
+    <w:lsdException w:name="Medium Grid 1 Accent 3" w:semiHidden="0" w:uiPriority="67" w:unhideWhenUsed="0"/>
+    <w:lsdException w:name="Medium Grid 2 Accent 3" w:semiHidden="0" w:uiPriority="68" w:unhideWhenUsed="0"/>
+    <w:lsdException w:name="Medium Grid 3 Accent 3" w:semiHidden="0" w:uiPriority="69" w:unhideWhenUsed="0"/>
+    <w:lsdException w:name="Dark List Accent 3" w:semiHidden="0" w:uiPriority="70" w:unhideWhenUsed="0"/>
+    <w:lsdException w:name="Colorful Shading Accent 3" w:semiHidden="0" w:uiPriority="71" w:unhideWhenUsed="0"/>
+    <w:lsdException w:name="Colorful List Accent 3" w:semiHidden="0" w:uiPriority="72" w:unhideWhenUsed="0"/>
+    <w:lsdException w:name="Colorful Grid Accent 3" w:semiHidden="0" w:uiPriority="73" w:unhideWhenUsed="0"/>
+    <w:lsdException w:name="Light Shading Accent 4" w:semiHidden="0" w:uiPriority="60" w:unhideWhenUsed="0"/>
+    <w:lsdException w:name="Light List Accent 4" w:semiHidden="0" w:uiPriority="61" w:unhideWhenUsed="0"/>
+    <w:lsdException w:name="Light Grid Accent 4" w:semiHidden="0" w:uiPriority="62" w:unhideWhenUsed="0"/>
+    <w:lsdException w:name="Medium Shading 1 Accent 4" w:semiHidden="0" w:uiPriority="63" w:unhideWhenUsed="0"/>
+    <w:lsdException w:name="Medium Shading 2 Accent 4" w:semiHidden="0" w:uiPriority="64" w:unhideWhenUsed="0"/>
+    <w:lsdException w:name="Medium List 1 Accent 4" w:semiHidden="0" w:uiPriority="65" w:unhideWhenUsed="0"/>
+    <w:lsdException w:name="Medium List 2 Accent 4" w:semiHidden="0" w:uiPriority="66" w:unhideWhenUsed="0"/>
+    <w:lsdException w:name="Medium Grid 1 Accent 4" w:semiHidden="0" w:uiPriority="67" w:unhideWhenUsed="0"/>
+    <w:lsdException w:name="Medium Grid 2 Accent 4" w:semiHidden="0" w:uiPriority="68" w:unhideWhenUsed="0"/>
+    <w:lsdException w:name="Medium Grid 3 Accent 4" w:semiHidden="0" w:uiPriority="69" w:unhideWhenUsed="0"/>
+    <w:lsdException w:name="Dark List Accent 4" w:semiHidden="0" w:uiPriority="70" w:unhideWhenUsed="0"/>
+    <w:lsdException w:name="Colorful Shading Accent 4" w:semiHidden="0" w:uiPriority="71" w:unhideWhenUsed="0"/>
+    <w:lsdException w:name="Colorful List Accent 4" w:semiHidden="0" w:uiPriority="72" w:unhideWhenUsed="0"/>
+    <w:lsdException w:name="Colorful Grid Accent 4" w:semiHidden="0" w:uiPriority="73" w:unhideWhenUsed="0"/>
+    <w:lsdException w:name="Light Shading Accent 5" w:semiHidden="0" w:uiPriority="60" w:unhideWhenUsed="0"/>
+    <w:lsdException w:name="Light List Accent 5" w:semiHidden="0" w:uiPriority="61" w:unhideWhenUsed="0"/>
+    <w:lsdException w:name="Light Grid Accent 5" w:semiHidden="0" w:uiPriority="62" w:unhideWhenUsed="0"/>
+    <w:lsdException w:name="Medium Shading 1 Accent 5" w:semiHidden="0" w:uiPriority="63" w:unhideWhenUsed="0"/>
+    <w:lsdException w:name="Medium Shading 2 Accent 5" w:semiHidden="0" w:uiPriority="64" w:unhideWhenUsed="0"/>
+    <w:lsdException w:name="Medium List 1 Accent 5" w:semiHidden="0" w:uiPriority="65" w:unhideWhenUsed="0"/>
+    <w:lsdException w:name="Medium List 2 Accent 5" w:semiHidden="0" w:uiPriority="66" w:unhideWhenUsed="0"/>
+    <w:lsdException w:name="Medium Grid 1 Accent 5" w:semiHidden="0" w:uiPriority="67" w:unhideWhenUsed="0"/>
+    <w:lsdException w:name="Medium Grid 2 Accent 5" w:semiHidden="0" w:uiPriority="68" w:unhideWhenUsed="0"/>
+    <w:lsdException w:name="Medium Grid 3 Accent 5" w:semiHidden="0" w:uiPriority="69" w:unhideWhenUsed="0"/>
+    <w:lsdException w:name="Dark List Accent 5" w:semiHidden="0" w:uiPriority="70" w:unhideWhenUsed="0"/>
+    <w:lsdException w:name="Colorful Shading Accent 5" w:semiHidden="0" w:uiPriority="71" w:unhideWhenUsed="0"/>
+    <w:lsdException w:name="Colorful List Accent 5" w:semiHidden="0" w:uiPriority="72" w:unhideWhenUsed="0"/>
+    <w:lsdException w:name="Colorful Grid Accent 5" w:semiHidden="0" w:uiPriority="73" w:unhideWhenUsed="0"/>
+    <w:lsdException w:name="Light Shading Accent 6" w:semiHidden="0" w:uiPriority="60" w:unhideWhenUsed="0"/>
+    <w:lsdException w:name="Light List Accent 6" w:semiHidden="0" w:uiPriority="61" w:unhideWhenUsed="0"/>
+    <w:lsdException w:name="Light Grid Accent 6" w:semiHidden="0" w:uiPriority="62" w:unhideWhenUsed="0"/>
+    <w:lsdException w:name="Medium Shading 1 Accent 6" w:semiHidden="0" w:uiPriority="63" w:unhideWhenUsed="0"/>
+    <w:lsdException w:name="Medium Shading 2 Accent 6" w:semiHidden="0" w:uiPriority="64" w:unhideWhenUsed="0"/>
+    <w:lsdException w:name="Medium List 1 Accent 6" w:semiHidden="0" w:uiPriority="65" w:unhideWhenUsed="0"/>
+    <w:lsdException w:name="Medium List 2 Accent 6" w:semiHidden="0" w:uiPriority="66" w:unhideWhenUsed="0"/>
+    <w:lsdException w:name="Medium Grid 1 Accent 6" w:semiHidden="0" w:uiPriority="67" w:unhideWhenUsed="0"/>
+    <w:lsdException w:name="Medium Grid 2 Accent 6" w:semiHidden="0" w:uiPriority="68" w:unhideWhenUsed="0"/>
+    <w:lsdException w:name="Medium Grid 3 Accent 6" w:semiHidden="0" w:uiPriority="69" w:unhideWhenUsed="0"/>
+    <w:lsdException w:name="Dark List Accent 6" w:semiHidden="0" w:uiPriority="70" w:unhideWhenUsed="0"/>
+    <w:lsdException w:name="Colorful Shading Accent 6" w:semiHidden="0" w:uiPriority="71" w:unhideWhenUsed="0"/>
+    <w:lsdException w:name="Colorful List Accent 6" w:semiHidden="0" w:uiPriority="72" w:unhideWhenUsed="0"/>
+    <w:lsdException w:name="Colorful Grid Accent 6" w:semiHidden="0" w:uiPriority="73" w:unhideWhenUsed="0"/>
+    <w:lsdException w:name="Subtle Emphasis" w:semiHidden="0" w:uiPriority="19" w:unhideWhenUsed="0" w:qFormat="1"/>
+    <w:lsdException w:name="Intense Emphasis" w:semiHidden="0" w:uiPriority="21" w:unhideWhenUsed="0" w:qFormat="1"/>
+    <w:lsdException w:name="Subtle Reference" w:semiHidden="0" w:uiPriority="31" w:unhideWhenUsed="0" w:qFormat="1"/>
+    <w:lsdException w:name="Intense Reference" w:semiHidden="0" w:uiPriority="32" w:unhideWhenUsed="0" w:qFormat="1"/>
+    <w:lsdException w:name="Book Title" w:semiHidden="0" w:uiPriority="33" w:unhideWhenUsed="0" w:qFormat="1"/>
+    <w:lsdException w:name="Bibliography" w:uiPriority="37"/>
+    <w:lsdException w:name="TOC Heading" w:uiPriority="39" w:qFormat="1"/>
   </w:latentStyles>
   <w:style w:type="paragraph" w:default="1" w:styleId="Normal">
     <w:name w:val="Normal"/>
     <w:qFormat/>
-    <w:rsid w:val="00701D95"/>
+    <w:rsid w:val="003D0D15"/>
     <w:pPr>
       <w:spacing w:line="255" w:lineRule="atLeast"/>
       <w:jc w:val="both"/>
@@ -33432,7 +33521,7 @@
     <w:basedOn w:val="Normal"/>
     <w:next w:val="Normal"/>
     <w:qFormat/>
-    <w:rsid w:val="00701D95"/>
+    <w:rsid w:val="003D0D15"/>
     <w:pPr>
       <w:keepNext/>
       <w:keepLines/>
@@ -33455,7 +33544,7 @@
     <w:basedOn w:val="Heading1"/>
     <w:next w:val="Normal"/>
     <w:qFormat/>
-    <w:rsid w:val="00701D95"/>
+    <w:rsid w:val="003D0D15"/>
     <w:pPr>
       <w:numPr>
         <w:ilvl w:val="1"/>
@@ -33476,7 +33565,7 @@
     <w:next w:val="Normal"/>
     <w:link w:val="Heading3Char"/>
     <w:qFormat/>
-    <w:rsid w:val="00701D95"/>
+    <w:rsid w:val="003D0D15"/>
     <w:pPr>
       <w:numPr>
         <w:ilvl w:val="2"/>
@@ -33494,7 +33583,7 @@
     <w:basedOn w:val="Heading3"/>
     <w:next w:val="Normal"/>
     <w:qFormat/>
-    <w:rsid w:val="00701D95"/>
+    <w:rsid w:val="003D0D15"/>
     <w:pPr>
       <w:numPr>
         <w:ilvl w:val="3"/>
@@ -33512,7 +33601,7 @@
     <w:basedOn w:val="Heading4"/>
     <w:next w:val="Normal"/>
     <w:qFormat/>
-    <w:rsid w:val="00701D95"/>
+    <w:rsid w:val="003D0D15"/>
     <w:pPr>
       <w:numPr>
         <w:ilvl w:val="4"/>
@@ -33530,7 +33619,7 @@
     <w:basedOn w:val="Heading1"/>
     <w:next w:val="Normal"/>
     <w:qFormat/>
-    <w:rsid w:val="00701D95"/>
+    <w:rsid w:val="003D0D15"/>
     <w:pPr>
       <w:numPr>
         <w:ilvl w:val="5"/>
@@ -33547,7 +33636,7 @@
     <w:basedOn w:val="Heading2"/>
     <w:next w:val="Normal"/>
     <w:qFormat/>
-    <w:rsid w:val="00701D95"/>
+    <w:rsid w:val="003D0D15"/>
     <w:pPr>
       <w:numPr>
         <w:ilvl w:val="6"/>
@@ -33560,7 +33649,7 @@
     <w:basedOn w:val="Heading3"/>
     <w:next w:val="Normal"/>
     <w:qFormat/>
-    <w:rsid w:val="00701D95"/>
+    <w:rsid w:val="003D0D15"/>
     <w:pPr>
       <w:numPr>
         <w:ilvl w:val="7"/>
@@ -33576,7 +33665,7 @@
     <w:basedOn w:val="Heading4"/>
     <w:next w:val="Normal"/>
     <w:qFormat/>
-    <w:rsid w:val="00701D95"/>
+    <w:rsid w:val="003D0D15"/>
     <w:pPr>
       <w:numPr>
         <w:ilvl w:val="8"/>
@@ -33592,7 +33681,7 @@
     <w:uiPriority w:val="1"/>
     <w:semiHidden/>
     <w:unhideWhenUsed/>
-    <w:rsid w:val="00701D95"/>
+    <w:rsid w:val="003D0D15"/>
   </w:style>
   <w:style w:type="table" w:default="1" w:styleId="TableNormal">
     <w:name w:val="Normal Table"/>
@@ -33614,12 +33703,12 @@
     <w:uiPriority w:val="99"/>
     <w:semiHidden/>
     <w:unhideWhenUsed/>
-    <w:rsid w:val="00701D95"/>
+    <w:rsid w:val="003D0D15"/>
   </w:style>
   <w:style w:type="paragraph" w:styleId="Header">
     <w:name w:val="header"/>
     <w:basedOn w:val="Normal"/>
-    <w:rsid w:val="00701D95"/>
+    <w:rsid w:val="003D0D15"/>
     <w:pPr>
       <w:tabs>
         <w:tab w:val="center" w:pos="4153"/>
@@ -33631,7 +33720,7 @@
     <w:name w:val="footer"/>
     <w:basedOn w:val="Normal"/>
     <w:link w:val="FooterChar"/>
-    <w:rsid w:val="00701D95"/>
+    <w:rsid w:val="003D0D15"/>
     <w:pPr>
       <w:tabs>
         <w:tab w:val="center" w:pos="4153"/>
@@ -33642,7 +33731,7 @@
   <w:style w:type="paragraph" w:customStyle="1" w:styleId="Huisstijl-Sjabloonnaam">
     <w:name w:val="Huisstijl-Sjabloonnaam"/>
     <w:basedOn w:val="Huisstijl-Naw"/>
-    <w:rsid w:val="00701D95"/>
+    <w:rsid w:val="003D0D15"/>
     <w:pPr>
       <w:spacing w:before="255" w:after="255" w:line="255" w:lineRule="exact"/>
       <w:jc w:val="left"/>
@@ -33655,12 +33744,12 @@
   <w:style w:type="paragraph" w:customStyle="1" w:styleId="Huisstijl-Adres">
     <w:name w:val="Huisstijl-Adres"/>
     <w:basedOn w:val="Huisstijl-Naw"/>
-    <w:rsid w:val="00701D95"/>
+    <w:rsid w:val="003D0D15"/>
   </w:style>
   <w:style w:type="paragraph" w:styleId="ListBullet">
     <w:name w:val="List Bullet"/>
     <w:basedOn w:val="Normal"/>
-    <w:rsid w:val="00701D95"/>
+    <w:rsid w:val="003D0D15"/>
     <w:pPr>
       <w:numPr>
         <w:numId w:val="13"/>
@@ -33670,7 +33759,7 @@
   <w:style w:type="paragraph" w:customStyle="1" w:styleId="Huisstijl-Naw">
     <w:name w:val="Huisstijl-Naw"/>
     <w:basedOn w:val="Normal"/>
-    <w:rsid w:val="00701D95"/>
+    <w:rsid w:val="003D0D15"/>
     <w:rPr>
       <w:noProof/>
     </w:rPr>
@@ -33678,7 +33767,7 @@
   <w:style w:type="paragraph" w:customStyle="1" w:styleId="Huisstijl-Kopje">
     <w:name w:val="Huisstijl-Kopje"/>
     <w:basedOn w:val="Huisstijl-Naw"/>
-    <w:rsid w:val="00701D95"/>
+    <w:rsid w:val="003D0D15"/>
     <w:rPr>
       <w:b/>
       <w:sz w:val="17"/>
@@ -33687,7 +33776,7 @@
   <w:style w:type="paragraph" w:customStyle="1" w:styleId="Huisstijl-Gegeven">
     <w:name w:val="Huisstijl-Gegeven"/>
     <w:basedOn w:val="Huisstijl-Naw"/>
-    <w:rsid w:val="00701D95"/>
+    <w:rsid w:val="003D0D15"/>
     <w:pPr>
       <w:jc w:val="left"/>
     </w:pPr>
@@ -33695,7 +33784,7 @@
   <w:style w:type="paragraph" w:styleId="ListBullet2">
     <w:name w:val="List Bullet 2"/>
     <w:basedOn w:val="ListBullet"/>
-    <w:rsid w:val="00701D95"/>
+    <w:rsid w:val="003D0D15"/>
     <w:pPr>
       <w:numPr>
         <w:ilvl w:val="1"/>
@@ -33705,7 +33794,7 @@
   <w:style w:type="paragraph" w:customStyle="1" w:styleId="Huisstijl-Voettekst">
     <w:name w:val="Huisstijl-Voettekst"/>
     <w:basedOn w:val="Huisstijl-Naw"/>
-    <w:rsid w:val="00701D95"/>
+    <w:rsid w:val="003D0D15"/>
     <w:rPr>
       <w:sz w:val="17"/>
     </w:rPr>
@@ -33714,7 +33803,7 @@
     <w:name w:val="Kop 1 zonder nummer"/>
     <w:basedOn w:val="Heading1"/>
     <w:next w:val="Normal"/>
-    <w:rsid w:val="00701D95"/>
+    <w:rsid w:val="003D0D15"/>
     <w:pPr>
       <w:numPr>
         <w:numId w:val="0"/>
@@ -33725,7 +33814,7 @@
     <w:name w:val="Kop 2 zonder nummer"/>
     <w:basedOn w:val="Heading2"/>
     <w:next w:val="Normal"/>
-    <w:rsid w:val="00701D95"/>
+    <w:rsid w:val="003D0D15"/>
     <w:pPr>
       <w:numPr>
         <w:ilvl w:val="0"/>
@@ -33737,7 +33826,7 @@
     <w:name w:val="Kop 3 zonder nummer"/>
     <w:basedOn w:val="Heading3"/>
     <w:next w:val="Normal"/>
-    <w:rsid w:val="00701D95"/>
+    <w:rsid w:val="003D0D15"/>
     <w:pPr>
       <w:numPr>
         <w:ilvl w:val="0"/>
@@ -33748,7 +33837,7 @@
   <w:style w:type="paragraph" w:customStyle="1" w:styleId="Huisstijl-Titel">
     <w:name w:val="Huisstijl-Titel"/>
     <w:basedOn w:val="Huisstijl-Naw"/>
-    <w:rsid w:val="00701D95"/>
+    <w:rsid w:val="003D0D15"/>
     <w:pPr>
       <w:spacing w:line="510" w:lineRule="atLeast"/>
       <w:jc w:val="left"/>
@@ -33762,7 +33851,7 @@
     <w:name w:val="Kop 4 zonder nummer"/>
     <w:basedOn w:val="Heading4"/>
     <w:next w:val="Normal"/>
-    <w:rsid w:val="00701D95"/>
+    <w:rsid w:val="003D0D15"/>
     <w:pPr>
       <w:numPr>
         <w:ilvl w:val="0"/>
@@ -33774,7 +33863,7 @@
     <w:name w:val="toc 1"/>
     <w:basedOn w:val="Normal"/>
     <w:next w:val="Normal"/>
-    <w:rsid w:val="00701D95"/>
+    <w:rsid w:val="003D0D15"/>
     <w:pPr>
       <w:tabs>
         <w:tab w:val="right" w:pos="8419"/>
@@ -33791,7 +33880,7 @@
     <w:name w:val="toc 2"/>
     <w:basedOn w:val="Normal"/>
     <w:next w:val="Normal"/>
-    <w:rsid w:val="00701D95"/>
+    <w:rsid w:val="003D0D15"/>
     <w:pPr>
       <w:tabs>
         <w:tab w:val="right" w:pos="8419"/>
@@ -33804,7 +33893,7 @@
     <w:name w:val="toc 3"/>
     <w:basedOn w:val="Normal"/>
     <w:next w:val="Normal"/>
-    <w:rsid w:val="00701D95"/>
+    <w:rsid w:val="003D0D15"/>
     <w:pPr>
       <w:tabs>
         <w:tab w:val="right" w:pos="8419"/>
@@ -33816,7 +33905,7 @@
   <w:style w:type="paragraph" w:customStyle="1" w:styleId="Huisstijl-Koptekst">
     <w:name w:val="Huisstijl-Koptekst"/>
     <w:basedOn w:val="Huisstijl-Naw"/>
-    <w:rsid w:val="00701D95"/>
+    <w:rsid w:val="003D0D15"/>
     <w:rPr>
       <w:i/>
       <w:sz w:val="17"/>
@@ -33825,7 +33914,7 @@
   <w:style w:type="paragraph" w:customStyle="1" w:styleId="Huisstijl-Pagina">
     <w:name w:val="Huisstijl-Pagina"/>
     <w:basedOn w:val="Huisstijl-Gegeven"/>
-    <w:rsid w:val="00701D95"/>
+    <w:rsid w:val="003D0D15"/>
     <w:pPr>
       <w:jc w:val="right"/>
     </w:pPr>
@@ -33836,12 +33925,12 @@
   <w:style w:type="character" w:styleId="PageNumber">
     <w:name w:val="page number"/>
     <w:basedOn w:val="DefaultParagraphFont"/>
-    <w:rsid w:val="00701D95"/>
+    <w:rsid w:val="003D0D15"/>
   </w:style>
   <w:style w:type="paragraph" w:customStyle="1" w:styleId="Huisstijl-Subtitel">
     <w:name w:val="Huisstijl-Subtitel"/>
     <w:basedOn w:val="Huisstijl-Naw"/>
-    <w:rsid w:val="00701D95"/>
+    <w:rsid w:val="003D0D15"/>
     <w:pPr>
       <w:jc w:val="left"/>
     </w:pPr>
@@ -33852,7 +33941,7 @@
   <w:style w:type="table" w:customStyle="1" w:styleId="dTable">
     <w:name w:val="d_Table"/>
     <w:basedOn w:val="TableGrid"/>
-    <w:rsid w:val="00701D95"/>
+    <w:rsid w:val="003D0D15"/>
     <w:rPr>
       <w:rFonts w:ascii="Arial" w:hAnsi="Arial"/>
       <w:sz w:val="18"/>
@@ -33890,7 +33979,7 @@
   <w:style w:type="table" w:styleId="TableGrid">
     <w:name w:val="Table Grid"/>
     <w:basedOn w:val="TableNormal"/>
-    <w:rsid w:val="00701D95"/>
+    <w:rsid w:val="003D0D15"/>
     <w:pPr>
       <w:spacing w:line="255" w:lineRule="atLeast"/>
     </w:pPr>
@@ -33916,7 +34005,7 @@
     <w:name w:val="toc 6"/>
     <w:basedOn w:val="Normal"/>
     <w:next w:val="Normal"/>
-    <w:rsid w:val="00701D95"/>
+    <w:rsid w:val="003D0D15"/>
     <w:pPr>
       <w:tabs>
         <w:tab w:val="right" w:pos="8419"/>
@@ -33934,7 +34023,7 @@
     <w:basedOn w:val="Normal"/>
     <w:next w:val="Normal"/>
     <w:semiHidden/>
-    <w:rsid w:val="00701D95"/>
+    <w:rsid w:val="003D0D15"/>
     <w:pPr>
       <w:tabs>
         <w:tab w:val="right" w:pos="8419"/>
@@ -33948,7 +34037,7 @@
     <w:basedOn w:val="Normal"/>
     <w:next w:val="Normal"/>
     <w:semiHidden/>
-    <w:rsid w:val="00701D95"/>
+    <w:rsid w:val="003D0D15"/>
     <w:pPr>
       <w:tabs>
         <w:tab w:val="right" w:pos="8419"/>
@@ -33962,7 +34051,7 @@
     <w:basedOn w:val="Normal"/>
     <w:next w:val="Normal"/>
     <w:qFormat/>
-    <w:rsid w:val="00701D95"/>
+    <w:rsid w:val="003D0D15"/>
     <w:pPr>
       <w:tabs>
         <w:tab w:val="left" w:pos="907"/>
@@ -33981,7 +34070,7 @@
     <w:name w:val="footnote text"/>
     <w:basedOn w:val="Normal"/>
     <w:next w:val="FootnoteTextnormal"/>
-    <w:rsid w:val="00701D95"/>
+    <w:rsid w:val="003D0D15"/>
     <w:pPr>
       <w:ind w:hanging="340"/>
       <w:jc w:val="left"/>
@@ -33996,7 +34085,7 @@
     <w:name w:val="HeadNoTOC"/>
     <w:basedOn w:val="Normal"/>
     <w:next w:val="Normal"/>
-    <w:rsid w:val="00701D95"/>
+    <w:rsid w:val="003D0D15"/>
     <w:pPr>
       <w:spacing w:before="255" w:after="510"/>
       <w:jc w:val="left"/>
@@ -34010,7 +34099,7 @@
     <w:name w:val="List of References"/>
     <w:basedOn w:val="Normal"/>
     <w:next w:val="Normal"/>
-    <w:rsid w:val="00701D95"/>
+    <w:rsid w:val="003D0D15"/>
     <w:pPr>
       <w:spacing w:after="255"/>
       <w:ind w:left="765" w:hanging="765"/>
@@ -34020,7 +34109,7 @@
     <w:name w:val="Heading 10"/>
     <w:basedOn w:val="Heading6"/>
     <w:next w:val="Normal"/>
-    <w:rsid w:val="00701D95"/>
+    <w:rsid w:val="003D0D15"/>
     <w:pPr>
       <w:numPr>
         <w:ilvl w:val="0"/>
@@ -34031,7 +34120,7 @@
   <w:style w:type="paragraph" w:customStyle="1" w:styleId="FootnoteTextnormal">
     <w:name w:val="Footnote Text normal"/>
     <w:basedOn w:val="FootnoteText"/>
-    <w:rsid w:val="00701D95"/>
+    <w:rsid w:val="003D0D15"/>
     <w:pPr>
       <w:ind w:firstLine="0"/>
     </w:pPr>
@@ -34039,7 +34128,7 @@
   <w:style w:type="paragraph" w:styleId="ListBullet3">
     <w:name w:val="List Bullet 3"/>
     <w:basedOn w:val="ListNumber2"/>
-    <w:rsid w:val="00701D95"/>
+    <w:rsid w:val="003D0D15"/>
     <w:pPr>
       <w:numPr>
         <w:ilvl w:val="2"/>
@@ -34050,7 +34139,7 @@
   <w:style w:type="paragraph" w:styleId="ListBullet4">
     <w:name w:val="List Bullet 4"/>
     <w:basedOn w:val="Normal"/>
-    <w:rsid w:val="00701D95"/>
+    <w:rsid w:val="003D0D15"/>
     <w:pPr>
       <w:numPr>
         <w:ilvl w:val="3"/>
@@ -34061,7 +34150,7 @@
   <w:style w:type="paragraph" w:styleId="ListBullet5">
     <w:name w:val="List Bullet 5"/>
     <w:basedOn w:val="Normal"/>
-    <w:rsid w:val="00701D95"/>
+    <w:rsid w:val="003D0D15"/>
     <w:pPr>
       <w:numPr>
         <w:ilvl w:val="4"/>
@@ -34073,7 +34162,7 @@
     <w:name w:val="d_Table_Body_text"/>
     <w:basedOn w:val="BodyText"/>
     <w:next w:val="BodyText"/>
-    <w:rsid w:val="00701D95"/>
+    <w:rsid w:val="003D0D15"/>
     <w:pPr>
       <w:spacing w:after="0"/>
       <w:jc w:val="left"/>
@@ -34085,7 +34174,7 @@
   <w:style w:type="paragraph" w:styleId="ListNumber2">
     <w:name w:val="List Number 2"/>
     <w:basedOn w:val="Normal"/>
-    <w:rsid w:val="00701D95"/>
+    <w:rsid w:val="003D0D15"/>
     <w:pPr>
       <w:numPr>
         <w:ilvl w:val="1"/>
@@ -34097,7 +34186,7 @@
     <w:name w:val="table of figures"/>
     <w:basedOn w:val="Normal"/>
     <w:next w:val="Normal"/>
-    <w:rsid w:val="00701D95"/>
+    <w:rsid w:val="003D0D15"/>
     <w:pPr>
       <w:spacing w:after="120"/>
       <w:ind w:left="1276" w:hanging="1276"/>
@@ -34106,7 +34195,7 @@
   <w:style w:type="paragraph" w:styleId="BodyText">
     <w:name w:val="Body Text"/>
     <w:basedOn w:val="Normal"/>
-    <w:rsid w:val="00701D95"/>
+    <w:rsid w:val="003D0D15"/>
     <w:pPr>
       <w:spacing w:after="120"/>
     </w:pPr>
@@ -34114,7 +34203,7 @@
   <w:style w:type="paragraph" w:styleId="ListNumber">
     <w:name w:val="List Number"/>
     <w:basedOn w:val="Normal"/>
-    <w:rsid w:val="00701D95"/>
+    <w:rsid w:val="003D0D15"/>
     <w:pPr>
       <w:numPr>
         <w:numId w:val="17"/>
@@ -34124,7 +34213,7 @@
   <w:style w:type="paragraph" w:styleId="ListNumber3">
     <w:name w:val="List Number 3"/>
     <w:basedOn w:val="Normal"/>
-    <w:rsid w:val="00701D95"/>
+    <w:rsid w:val="003D0D15"/>
     <w:pPr>
       <w:numPr>
         <w:ilvl w:val="2"/>
@@ -34135,7 +34224,7 @@
   <w:style w:type="paragraph" w:styleId="ListNumber4">
     <w:name w:val="List Number 4"/>
     <w:basedOn w:val="Normal"/>
-    <w:rsid w:val="00701D95"/>
+    <w:rsid w:val="003D0D15"/>
     <w:pPr>
       <w:numPr>
         <w:ilvl w:val="3"/>
@@ -34146,7 +34235,7 @@
   <w:style w:type="paragraph" w:styleId="ListNumber5">
     <w:name w:val="List Number 5"/>
     <w:basedOn w:val="Normal"/>
-    <w:rsid w:val="00701D95"/>
+    <w:rsid w:val="003D0D15"/>
     <w:pPr>
       <w:numPr>
         <w:ilvl w:val="4"/>
@@ -34157,7 +34246,7 @@
   <w:style w:type="character" w:customStyle="1" w:styleId="FooterChar">
     <w:name w:val="Footer Char"/>
     <w:link w:val="Footer"/>
-    <w:rsid w:val="00701D95"/>
+    <w:rsid w:val="003D0D15"/>
     <w:rPr>
       <w:rFonts w:ascii="Arial" w:hAnsi="Arial" w:cs="Arial"/>
       <w:sz w:val="21"/>
@@ -34168,7 +34257,7 @@
   <w:style w:type="numbering" w:customStyle="1" w:styleId="Huisstijl-LijstOpsomming">
     <w:name w:val="Huisstijl-LijstOpsomming"/>
     <w:uiPriority w:val="99"/>
-    <w:rsid w:val="00701D95"/>
+    <w:rsid w:val="003D0D15"/>
     <w:pPr>
       <w:numPr>
         <w:numId w:val="13"/>
@@ -34178,7 +34267,7 @@
   <w:style w:type="numbering" w:customStyle="1" w:styleId="Huisstijl-LijstNummering">
     <w:name w:val="Huisstijl-LijstNummering"/>
     <w:uiPriority w:val="99"/>
-    <w:rsid w:val="00701D95"/>
+    <w:rsid w:val="003D0D15"/>
     <w:pPr>
       <w:numPr>
         <w:numId w:val="17"/>
@@ -34720,7 +34809,7 @@
 </file>
 
 <file path=customXml/itemProps1.xml><?xml version="1.0" encoding="utf-8"?>
-<ds:datastoreItem xmlns:ds="http://schemas.openxmlformats.org/officeDocument/2006/customXml" ds:itemID="{3DE09071-2041-4095-8D17-47C27EC52856}">
+<ds:datastoreItem xmlns:ds="http://schemas.openxmlformats.org/officeDocument/2006/customXml" ds:itemID="{DF9EBE75-DBC5-47FE-8CD9-76F276612BF1}">
   <ds:schemaRefs>
     <ds:schemaRef ds:uri="http://schemas.openxmlformats.org/officeDocument/2006/bibliography"/>
   </ds:schemaRefs>

</xml_diff>

<commit_message>
Test report updated: review comments processed (still with track changes)
</commit_message>
<xml_diff>
--- a/doc/Wave overtopping at dikes - Kernel - Test report.docx
+++ b/doc/Wave overtopping at dikes - Kernel - Test report.docx
@@ -52,7 +52,6 @@
         <w:rPr>
           <w:noProof w:val="0"/>
         </w:rPr>
-        <w:lastRenderedPageBreak/>
         <w:t>Keywords</w:t>
       </w:r>
     </w:p>
@@ -1058,7 +1057,6 @@
       <w:bookmarkStart w:id="26" w:name="bmTOC"/>
       <w:bookmarkEnd w:id="26"/>
       <w:r>
-        <w:lastRenderedPageBreak/>
         <w:t>Contents</w:t>
       </w:r>
     </w:p>
@@ -1363,12 +1361,22 @@
         </w:rPr>
         <w:fldChar w:fldCharType="separate"/>
       </w:r>
-      <w:r>
-        <w:rPr>
-          <w:noProof/>
-        </w:rPr>
-        <w:t>2</w:t>
-      </w:r>
+      <w:ins w:id="28" w:author="Hans de Waal" w:date="2017-10-27T16:46:00Z">
+        <w:r>
+          <w:rPr>
+            <w:noProof/>
+          </w:rPr>
+          <w:t>6</w:t>
+        </w:r>
+      </w:ins>
+      <w:del w:id="29" w:author="Hans de Waal" w:date="2017-10-27T16:46:00Z">
+        <w:r>
+          <w:rPr>
+            <w:noProof/>
+          </w:rPr>
+          <w:delText>2</w:delText>
+        </w:r>
+      </w:del>
       <w:r>
         <w:rPr>
           <w:noProof/>
@@ -1441,12 +1449,22 @@
         </w:rPr>
         <w:fldChar w:fldCharType="separate"/>
       </w:r>
-      <w:r>
-        <w:rPr>
-          <w:noProof/>
-        </w:rPr>
-        <w:t>2</w:t>
-      </w:r>
+      <w:ins w:id="30" w:author="Hans de Waal" w:date="2017-10-27T16:46:00Z">
+        <w:r>
+          <w:rPr>
+            <w:noProof/>
+          </w:rPr>
+          <w:t>6</w:t>
+        </w:r>
+      </w:ins>
+      <w:del w:id="31" w:author="Hans de Waal" w:date="2017-10-27T16:46:00Z">
+        <w:r>
+          <w:rPr>
+            <w:noProof/>
+          </w:rPr>
+          <w:delText>2</w:delText>
+        </w:r>
+      </w:del>
       <w:r>
         <w:rPr>
           <w:noProof/>
@@ -1519,12 +1537,22 @@
         </w:rPr>
         <w:fldChar w:fldCharType="separate"/>
       </w:r>
-      <w:r>
-        <w:rPr>
-          <w:noProof/>
-        </w:rPr>
-        <w:t>2</w:t>
-      </w:r>
+      <w:ins w:id="32" w:author="Hans de Waal" w:date="2017-10-27T16:46:00Z">
+        <w:r>
+          <w:rPr>
+            <w:noProof/>
+          </w:rPr>
+          <w:t>6</w:t>
+        </w:r>
+      </w:ins>
+      <w:del w:id="33" w:author="Hans de Waal" w:date="2017-10-27T16:46:00Z">
+        <w:r>
+          <w:rPr>
+            <w:noProof/>
+          </w:rPr>
+          <w:delText>2</w:delText>
+        </w:r>
+      </w:del>
       <w:r>
         <w:rPr>
           <w:noProof/>
@@ -1597,12 +1625,22 @@
         </w:rPr>
         <w:fldChar w:fldCharType="separate"/>
       </w:r>
-      <w:r>
-        <w:rPr>
-          <w:noProof/>
-        </w:rPr>
-        <w:t>2</w:t>
-      </w:r>
+      <w:ins w:id="34" w:author="Hans de Waal" w:date="2017-10-27T16:46:00Z">
+        <w:r>
+          <w:rPr>
+            <w:noProof/>
+          </w:rPr>
+          <w:t>7</w:t>
+        </w:r>
+      </w:ins>
+      <w:del w:id="35" w:author="Hans de Waal" w:date="2017-10-27T16:46:00Z">
+        <w:r>
+          <w:rPr>
+            <w:noProof/>
+          </w:rPr>
+          <w:delText>2</w:delText>
+        </w:r>
+      </w:del>
       <w:r>
         <w:rPr>
           <w:noProof/>
@@ -1675,12 +1713,22 @@
         </w:rPr>
         <w:fldChar w:fldCharType="separate"/>
       </w:r>
-      <w:r>
-        <w:rPr>
-          <w:noProof/>
-        </w:rPr>
-        <w:t>2</w:t>
-      </w:r>
+      <w:ins w:id="36" w:author="Hans de Waal" w:date="2017-10-27T16:46:00Z">
+        <w:r>
+          <w:rPr>
+            <w:noProof/>
+          </w:rPr>
+          <w:t>8</w:t>
+        </w:r>
+      </w:ins>
+      <w:del w:id="37" w:author="Hans de Waal" w:date="2017-10-27T16:46:00Z">
+        <w:r>
+          <w:rPr>
+            <w:noProof/>
+          </w:rPr>
+          <w:delText>2</w:delText>
+        </w:r>
+      </w:del>
       <w:r>
         <w:rPr>
           <w:noProof/>
@@ -1753,12 +1801,22 @@
         </w:rPr>
         <w:fldChar w:fldCharType="separate"/>
       </w:r>
-      <w:r>
-        <w:rPr>
-          <w:noProof/>
-        </w:rPr>
-        <w:t>2</w:t>
-      </w:r>
+      <w:ins w:id="38" w:author="Hans de Waal" w:date="2017-10-27T16:46:00Z">
+        <w:r>
+          <w:rPr>
+            <w:noProof/>
+          </w:rPr>
+          <w:t>8</w:t>
+        </w:r>
+      </w:ins>
+      <w:del w:id="39" w:author="Hans de Waal" w:date="2017-10-27T16:46:00Z">
+        <w:r>
+          <w:rPr>
+            <w:noProof/>
+          </w:rPr>
+          <w:delText>2</w:delText>
+        </w:r>
+      </w:del>
       <w:r>
         <w:rPr>
           <w:noProof/>
@@ -1831,12 +1889,22 @@
         </w:rPr>
         <w:fldChar w:fldCharType="separate"/>
       </w:r>
-      <w:r>
-        <w:rPr>
-          <w:noProof/>
-        </w:rPr>
-        <w:t>2</w:t>
-      </w:r>
+      <w:ins w:id="40" w:author="Hans de Waal" w:date="2017-10-27T16:46:00Z">
+        <w:r>
+          <w:rPr>
+            <w:noProof/>
+          </w:rPr>
+          <w:t>10</w:t>
+        </w:r>
+      </w:ins>
+      <w:del w:id="41" w:author="Hans de Waal" w:date="2017-10-27T16:46:00Z">
+        <w:r>
+          <w:rPr>
+            <w:noProof/>
+          </w:rPr>
+          <w:delText>2</w:delText>
+        </w:r>
+      </w:del>
       <w:r>
         <w:rPr>
           <w:noProof/>
@@ -1909,12 +1977,22 @@
         </w:rPr>
         <w:fldChar w:fldCharType="separate"/>
       </w:r>
-      <w:r>
-        <w:rPr>
-          <w:noProof/>
-        </w:rPr>
-        <w:t>2</w:t>
-      </w:r>
+      <w:ins w:id="42" w:author="Hans de Waal" w:date="2017-10-27T16:46:00Z">
+        <w:r>
+          <w:rPr>
+            <w:noProof/>
+          </w:rPr>
+          <w:t>10</w:t>
+        </w:r>
+      </w:ins>
+      <w:del w:id="43" w:author="Hans de Waal" w:date="2017-10-27T16:46:00Z">
+        <w:r>
+          <w:rPr>
+            <w:noProof/>
+          </w:rPr>
+          <w:delText>2</w:delText>
+        </w:r>
+      </w:del>
       <w:r>
         <w:rPr>
           <w:noProof/>
@@ -1987,12 +2065,22 @@
         </w:rPr>
         <w:fldChar w:fldCharType="separate"/>
       </w:r>
-      <w:r>
-        <w:rPr>
-          <w:noProof/>
-        </w:rPr>
-        <w:t>2</w:t>
-      </w:r>
+      <w:ins w:id="44" w:author="Hans de Waal" w:date="2017-10-27T16:46:00Z">
+        <w:r>
+          <w:rPr>
+            <w:noProof/>
+          </w:rPr>
+          <w:t>11</w:t>
+        </w:r>
+      </w:ins>
+      <w:del w:id="45" w:author="Hans de Waal" w:date="2017-10-27T16:46:00Z">
+        <w:r>
+          <w:rPr>
+            <w:noProof/>
+          </w:rPr>
+          <w:delText>2</w:delText>
+        </w:r>
+      </w:del>
       <w:r>
         <w:rPr>
           <w:noProof/>
@@ -2064,12 +2152,22 @@
         </w:rPr>
         <w:fldChar w:fldCharType="separate"/>
       </w:r>
-      <w:r>
-        <w:rPr>
-          <w:noProof/>
-        </w:rPr>
-        <w:t>2</w:t>
-      </w:r>
+      <w:ins w:id="46" w:author="Hans de Waal" w:date="2017-10-27T16:46:00Z">
+        <w:r>
+          <w:rPr>
+            <w:noProof/>
+          </w:rPr>
+          <w:t>1</w:t>
+        </w:r>
+      </w:ins>
+      <w:del w:id="47" w:author="Hans de Waal" w:date="2017-10-27T16:46:00Z">
+        <w:r>
+          <w:rPr>
+            <w:noProof/>
+          </w:rPr>
+          <w:delText>2</w:delText>
+        </w:r>
+      </w:del>
       <w:r>
         <w:rPr>
           <w:noProof/>
@@ -2141,12 +2239,22 @@
         </w:rPr>
         <w:fldChar w:fldCharType="separate"/>
       </w:r>
-      <w:r>
-        <w:rPr>
-          <w:noProof/>
-        </w:rPr>
-        <w:t>A-2</w:t>
-      </w:r>
+      <w:ins w:id="48" w:author="Hans de Waal" w:date="2017-10-27T16:46:00Z">
+        <w:r>
+          <w:rPr>
+            <w:noProof/>
+          </w:rPr>
+          <w:t>A-1</w:t>
+        </w:r>
+      </w:ins>
+      <w:del w:id="49" w:author="Hans de Waal" w:date="2017-10-27T16:46:00Z">
+        <w:r>
+          <w:rPr>
+            <w:noProof/>
+          </w:rPr>
+          <w:delText>A-2</w:delText>
+        </w:r>
+      </w:del>
       <w:r>
         <w:rPr>
           <w:noProof/>
@@ -2158,8 +2266,8 @@
       <w:r>
         <w:fldChar w:fldCharType="end"/>
       </w:r>
-      <w:bookmarkStart w:id="28" w:name="bmAppTOC"/>
-      <w:bookmarkEnd w:id="28"/>
+      <w:bookmarkStart w:id="50" w:name="bmAppTOC"/>
+      <w:bookmarkEnd w:id="50"/>
       <w:commentRangeEnd w:id="27"/>
       <w:r>
         <w:rPr>
@@ -2186,8 +2294,8 @@
         </w:sectPr>
       </w:pPr>
     </w:p>
-    <w:bookmarkStart w:id="40" w:name="bmChap1"/>
-    <w:bookmarkEnd w:id="40"/>
+    <w:bookmarkStart w:id="62" w:name="bmChap1"/>
+    <w:bookmarkEnd w:id="62"/>
     <w:p>
       <w:pPr>
         <w:pStyle w:val="Heading1"/>
@@ -2197,7 +2305,6 @@
         <w:rPr>
           <w:rStyle w:val="Hidden"/>
         </w:rPr>
-        <w:lastRenderedPageBreak/>
         <w:fldChar w:fldCharType="begin"/>
       </w:r>
       <w:r>
@@ -2218,6 +2325,14 @@
         </w:rPr>
         <w:instrText xml:space="preserve"> SEQ MTEqn \r \h \* MERGEFORMAT </w:instrText>
       </w:r>
+      <w:del w:id="63" w:author="Hans de Waal" w:date="2017-10-27T16:46:00Z">
+        <w:r>
+          <w:rPr>
+            <w:rStyle w:val="Hidden"/>
+          </w:rPr>
+          <w:fldChar w:fldCharType="separate"/>
+        </w:r>
+      </w:del>
       <w:r>
         <w:rPr>
           <w:rStyle w:val="Hidden"/>
@@ -2236,6 +2351,14 @@
         </w:rPr>
         <w:instrText xml:space="preserve"> SEQ MTSec \r 1 \h \* MERGEFORMAT </w:instrText>
       </w:r>
+      <w:del w:id="64" w:author="Hans de Waal" w:date="2017-10-27T16:46:00Z">
+        <w:r>
+          <w:rPr>
+            <w:rStyle w:val="Hidden"/>
+          </w:rPr>
+          <w:fldChar w:fldCharType="separate"/>
+        </w:r>
+      </w:del>
       <w:r>
         <w:rPr>
           <w:rStyle w:val="Hidden"/>
@@ -2248,11 +2371,11 @@
         </w:rPr>
         <w:fldChar w:fldCharType="end"/>
       </w:r>
-      <w:bookmarkStart w:id="41" w:name="_Toc496599528"/>
+      <w:bookmarkStart w:id="65" w:name="_Toc496599528"/>
       <w:r>
         <w:t>Introduction</w:t>
       </w:r>
-      <w:bookmarkEnd w:id="41"/>
+      <w:bookmarkEnd w:id="65"/>
     </w:p>
     <w:p>
       <w:r>
@@ -2310,7 +2433,68 @@
         <w:t xml:space="preserve">new </w:t>
       </w:r>
       <w:r>
-        <w:t>tests:</w:t>
+        <w:t>tests</w:t>
+      </w:r>
+      <w:ins w:id="66" w:author="Hans de Waal" w:date="2017-10-27T16:40:00Z">
+        <w:r>
+          <w:t xml:space="preserve"> (issue numbers refer to issues</w:t>
+        </w:r>
+      </w:ins>
+      <w:ins w:id="67" w:author="Hans de Waal" w:date="2017-10-27T16:41:00Z">
+        <w:r>
+          <w:t xml:space="preserve"> </w:t>
+        </w:r>
+      </w:ins>
+      <w:ins w:id="68" w:author="Hans de Waal" w:date="2017-10-27T16:42:00Z">
+        <w:r>
+          <w:t xml:space="preserve">registered </w:t>
+        </w:r>
+      </w:ins>
+      <w:ins w:id="69" w:author="Hans de Waal" w:date="2017-10-27T16:41:00Z">
+        <w:r>
+          <w:t xml:space="preserve">in the JIRA project </w:t>
+        </w:r>
+      </w:ins>
+      <w:ins w:id="70" w:author="Hans de Waal" w:date="2017-10-27T16:44:00Z">
+        <w:r>
+          <w:t xml:space="preserve">for this kernel: </w:t>
+        </w:r>
+      </w:ins>
+      <w:ins w:id="71" w:author="Hans de Waal" w:date="2017-10-27T16:41:00Z">
+        <w:r>
+          <w:t>'</w:t>
+        </w:r>
+      </w:ins>
+      <w:ins w:id="72" w:author="Hans de Waal" w:date="2017-10-27T16:43:00Z">
+        <w:r>
+          <w:t xml:space="preserve">WTI </w:t>
+        </w:r>
+        <w:proofErr w:type="spellStart"/>
+        <w:r>
+          <w:t>Overslag</w:t>
+        </w:r>
+        <w:proofErr w:type="spellEnd"/>
+        <w:r>
+          <w:t xml:space="preserve"> (</w:t>
+        </w:r>
+      </w:ins>
+      <w:ins w:id="73" w:author="Hans de Waal" w:date="2017-10-27T16:41:00Z">
+        <w:r>
+          <w:t>OVERS</w:t>
+        </w:r>
+      </w:ins>
+      <w:ins w:id="74" w:author="Hans de Waal" w:date="2017-10-27T16:43:00Z">
+        <w:r>
+          <w:t>)</w:t>
+        </w:r>
+      </w:ins>
+      <w:ins w:id="75" w:author="Hans de Waal" w:date="2017-10-27T16:41:00Z">
+        <w:r>
+          <w:t>')</w:t>
+        </w:r>
+      </w:ins>
+      <w:r>
+        <w:t>:</w:t>
       </w:r>
     </w:p>
     <w:p/>
@@ -2438,16 +2622,16 @@
       <w:r>
         <w:t xml:space="preserve">; ISSUE; test C related to issue </w:t>
       </w:r>
-      <w:commentRangeStart w:id="42"/>
+      <w:commentRangeStart w:id="76"/>
       <w:r>
         <w:t>34</w:t>
       </w:r>
-      <w:commentRangeEnd w:id="42"/>
+      <w:commentRangeEnd w:id="76"/>
       <w:r>
         <w:rPr>
           <w:rStyle w:val="CommentReference"/>
         </w:rPr>
-        <w:commentReference w:id="42"/>
+        <w:commentReference w:id="76"/>
       </w:r>
       <w:r>
         <w:t xml:space="preserve"> </w:t>
@@ -2682,7 +2866,6 @@
         <w:rPr>
           <w:rStyle w:val="Hidden"/>
         </w:rPr>
-        <w:lastRenderedPageBreak/>
         <w:fldChar w:fldCharType="begin"/>
       </w:r>
       <w:r>
@@ -2703,6 +2886,14 @@
         </w:rPr>
         <w:instrText xml:space="preserve"> SEQ MTEqn \r \h \* MERGEFORMAT </w:instrText>
       </w:r>
+      <w:del w:id="92" w:author="Hans de Waal" w:date="2017-10-27T16:46:00Z">
+        <w:r>
+          <w:rPr>
+            <w:rStyle w:val="Hidden"/>
+          </w:rPr>
+          <w:fldChar w:fldCharType="separate"/>
+        </w:r>
+      </w:del>
       <w:r>
         <w:rPr>
           <w:rStyle w:val="Hidden"/>
@@ -2721,6 +2912,14 @@
         </w:rPr>
         <w:instrText xml:space="preserve"> SEQ MTSec \h \* MERGEFORMAT </w:instrText>
       </w:r>
+      <w:del w:id="93" w:author="Hans de Waal" w:date="2017-10-27T16:46:00Z">
+        <w:r>
+          <w:rPr>
+            <w:rStyle w:val="Hidden"/>
+          </w:rPr>
+          <w:fldChar w:fldCharType="separate"/>
+        </w:r>
+      </w:del>
       <w:r>
         <w:rPr>
           <w:rStyle w:val="Hidden"/>
@@ -2733,9 +2932,9 @@
         </w:rPr>
         <w:fldChar w:fldCharType="end"/>
       </w:r>
-      <w:bookmarkStart w:id="58" w:name="_Toc496599529"/>
-      <w:bookmarkStart w:id="59" w:name="_Ref430614466"/>
-      <w:bookmarkStart w:id="60" w:name="_Ref431289055"/>
+      <w:bookmarkStart w:id="94" w:name="_Toc496599529"/>
+      <w:bookmarkStart w:id="95" w:name="_Ref430614466"/>
+      <w:bookmarkStart w:id="96" w:name="_Ref431289055"/>
       <w:r>
         <w:t>T</w:t>
       </w:r>
@@ -2745,18 +2944,18 @@
       <w:r>
         <w:t>results</w:t>
       </w:r>
-      <w:bookmarkEnd w:id="58"/>
+      <w:bookmarkEnd w:id="94"/>
       <w:r>
         <w:t xml:space="preserve"> </w:t>
       </w:r>
-      <w:bookmarkEnd w:id="59"/>
-      <w:bookmarkEnd w:id="60"/>
+      <w:bookmarkEnd w:id="95"/>
+      <w:bookmarkEnd w:id="96"/>
     </w:p>
     <w:p>
       <w:pPr>
         <w:pStyle w:val="Heading2"/>
       </w:pPr>
-      <w:bookmarkStart w:id="61" w:name="_Toc496599530"/>
+      <w:bookmarkStart w:id="97" w:name="_Toc496599530"/>
       <w:r>
         <w:t xml:space="preserve">Results from </w:t>
       </w:r>
@@ -2764,7 +2963,7 @@
       <w:r>
         <w:t>TeamCity</w:t>
       </w:r>
-      <w:bookmarkEnd w:id="61"/>
+      <w:bookmarkEnd w:id="97"/>
       <w:proofErr w:type="spellEnd"/>
     </w:p>
     <w:p/>
@@ -2806,14 +3005,28 @@
       </w:r>
     </w:p>
     <w:p>
-      <w:hyperlink r:id="rId28" w:history="1">
-        <w:r>
-          <w:rPr>
-            <w:rStyle w:val="Hyperlink"/>
-          </w:rPr>
-          <w:t>https://build.deltares.nl/viewType.html?buildTypeId=VtvInstrumentarium_DikesOvertopping</w:t>
-        </w:r>
-      </w:hyperlink>
+      <w:r>
+        <w:fldChar w:fldCharType="begin"/>
+      </w:r>
+      <w:r>
+        <w:instrText xml:space="preserve"> HYPERLINK "https://build.deltares.nl/viewType.html?buildTypeId=VtvInstrumentarium_DikesOvertopping" </w:instrText>
+      </w:r>
+      <w:ins w:id="98" w:author="Hans de Waal" w:date="2017-10-27T16:46:00Z"/>
+      <w:r>
+        <w:fldChar w:fldCharType="separate"/>
+      </w:r>
+      <w:r>
+        <w:rPr>
+          <w:rStyle w:val="Hyperlink"/>
+        </w:rPr>
+        <w:t>https://build.deltares.nl/viewType.html?buildTypeId=VtvInstrumentarium_DikesOvertopping</w:t>
+      </w:r>
+      <w:r>
+        <w:rPr>
+          <w:rStyle w:val="Hyperlink"/>
+        </w:rPr>
+        <w:fldChar w:fldCharType="end"/>
+      </w:r>
     </w:p>
     <w:p/>
     <w:p>
@@ -5141,7 +5354,6 @@
                 <w:szCs w:val="22"/>
                 <w:lang w:eastAsia="zh-CN"/>
               </w:rPr>
-              <w:lastRenderedPageBreak/>
               <w:t>OmkeerVariant</w:t>
             </w:r>
             <w:proofErr w:type="spellEnd"/>
@@ -8727,7 +8939,6 @@
                 <w:szCs w:val="22"/>
                 <w:lang w:eastAsia="zh-CN"/>
               </w:rPr>
-              <w:lastRenderedPageBreak/>
               <w:t xml:space="preserve">Trends; Series of varying load with the </w:t>
             </w:r>
             <w:proofErr w:type="spellStart"/>
@@ -12340,7 +12551,6 @@
                 <w:szCs w:val="22"/>
                 <w:lang w:eastAsia="zh-CN"/>
               </w:rPr>
-              <w:lastRenderedPageBreak/>
               <w:t xml:space="preserve">Trends; Series (A) of varying geometry with the </w:t>
             </w:r>
             <w:proofErr w:type="spellStart"/>
@@ -15953,7 +16163,6 @@
                 <w:szCs w:val="22"/>
                 <w:lang w:eastAsia="zh-CN"/>
               </w:rPr>
-              <w:lastRenderedPageBreak/>
               <w:t xml:space="preserve">Trends; Series of varying roughness with the </w:t>
             </w:r>
             <w:proofErr w:type="spellStart"/>
@@ -18320,24 +18529,23 @@
       <w:pPr>
         <w:pStyle w:val="Heading2"/>
       </w:pPr>
-      <w:bookmarkStart w:id="62" w:name="_Toc430690864"/>
-      <w:bookmarkStart w:id="63" w:name="_Toc496599531"/>
-      <w:r>
-        <w:lastRenderedPageBreak/>
+      <w:bookmarkStart w:id="99" w:name="_Toc430690864"/>
+      <w:bookmarkStart w:id="100" w:name="_Toc496599531"/>
+      <w:r>
         <w:t>Results from trends tests</w:t>
       </w:r>
-      <w:bookmarkEnd w:id="62"/>
-      <w:bookmarkEnd w:id="63"/>
+      <w:bookmarkEnd w:id="99"/>
+      <w:bookmarkEnd w:id="100"/>
     </w:p>
     <w:p>
       <w:pPr>
         <w:pStyle w:val="Heading3"/>
       </w:pPr>
-      <w:bookmarkStart w:id="64" w:name="_Toc496599532"/>
+      <w:bookmarkStart w:id="101" w:name="_Toc496599532"/>
       <w:r>
         <w:t>Overview</w:t>
       </w:r>
-      <w:bookmarkEnd w:id="64"/>
+      <w:bookmarkEnd w:id="101"/>
     </w:p>
     <w:p>
       <w:pPr>
@@ -20931,7 +21139,7 @@
       <w:pPr>
         <w:pStyle w:val="Caption"/>
       </w:pPr>
-      <w:bookmarkStart w:id="65" w:name="_Ref431149860"/>
+      <w:bookmarkStart w:id="102" w:name="_Ref431149860"/>
       <w:r>
         <w:t xml:space="preserve">Table </w:t>
       </w:r>
@@ -20974,7 +21182,7 @@
       <w:r>
         <w:fldChar w:fldCharType="end"/>
       </w:r>
-      <w:bookmarkEnd w:id="65"/>
+      <w:bookmarkEnd w:id="102"/>
       <w:r>
         <w:tab/>
       </w:r>
@@ -21011,25 +21219,25 @@
       <w:pPr>
         <w:pStyle w:val="Heading3"/>
       </w:pPr>
-      <w:bookmarkStart w:id="66" w:name="_Ref496537767"/>
-      <w:bookmarkStart w:id="67" w:name="_Toc496599533"/>
+      <w:bookmarkStart w:id="103" w:name="_Ref496537767"/>
+      <w:bookmarkStart w:id="104" w:name="_Toc496599533"/>
       <w:r>
         <w:t>Cross section 2, test series 18-</w:t>
       </w:r>
-      <w:commentRangeStart w:id="68"/>
+      <w:commentRangeStart w:id="105"/>
       <w:r>
         <w:t>19</w:t>
       </w:r>
-      <w:bookmarkEnd w:id="66"/>
-      <w:bookmarkEnd w:id="67"/>
-      <w:commentRangeEnd w:id="68"/>
+      <w:bookmarkEnd w:id="103"/>
+      <w:bookmarkEnd w:id="104"/>
+      <w:commentRangeEnd w:id="105"/>
       <w:r>
         <w:rPr>
           <w:rStyle w:val="CommentReference"/>
           <w:bCs w:val="0"/>
           <w:iCs w:val="0"/>
         </w:rPr>
-        <w:commentReference w:id="68"/>
+        <w:commentReference w:id="105"/>
       </w:r>
     </w:p>
     <w:p>
@@ -21051,11 +21259,7 @@
         <w:t>lower</w:t>
       </w:r>
       <w:r>
-        <w:t xml:space="preserve"> segment is used (due the combination of the still </w:t>
-      </w:r>
-      <w:r>
-        <w:lastRenderedPageBreak/>
-        <w:t>water level and the wave run-up itself), and since the roughness of this segment is not varied in th</w:t>
+        <w:t xml:space="preserve"> segment is used (due the combination of the still water level and the wave run-up itself), and since the roughness of this segment is not varied in th</w:t>
       </w:r>
       <w:r>
         <w:t>is</w:t>
@@ -21075,16 +21279,16 @@
       <w:pPr>
         <w:pStyle w:val="Heading3"/>
       </w:pPr>
-      <w:bookmarkStart w:id="69" w:name="_Ref496537789"/>
-      <w:bookmarkStart w:id="70" w:name="_Toc496599534"/>
+      <w:bookmarkStart w:id="106" w:name="_Ref496537789"/>
+      <w:bookmarkStart w:id="107" w:name="_Toc496599534"/>
       <w:r>
         <w:t>C</w:t>
       </w:r>
       <w:r>
         <w:t>ross section 3, test series 1 (and 2)</w:t>
       </w:r>
-      <w:bookmarkEnd w:id="69"/>
-      <w:bookmarkEnd w:id="70"/>
+      <w:bookmarkEnd w:id="106"/>
+      <w:bookmarkEnd w:id="107"/>
     </w:p>
     <w:p>
       <w:pPr>
@@ -21181,7 +21385,7 @@
                     <pic:cNvPicPr/>
                   </pic:nvPicPr>
                   <pic:blipFill>
-                    <a:blip r:embed="rId29" cstate="print">
+                    <a:blip r:embed="rId28" cstate="print">
                       <a:extLst>
                         <a:ext uri="{28A0092B-C50C-407E-A947-70E740481C1C}">
                           <a14:useLocalDpi xmlns:a14="http://schemas.microsoft.com/office/drawing/2010/main" val="0"/>
@@ -21212,7 +21416,7 @@
       <w:pPr>
         <w:pStyle w:val="Caption"/>
       </w:pPr>
-      <w:bookmarkStart w:id="71" w:name="_Ref431196528"/>
+      <w:bookmarkStart w:id="108" w:name="_Ref431196528"/>
       <w:r>
         <w:t xml:space="preserve">Figure </w:t>
       </w:r>
@@ -21255,7 +21459,7 @@
       <w:r>
         <w:fldChar w:fldCharType="end"/>
       </w:r>
-      <w:bookmarkEnd w:id="71"/>
+      <w:bookmarkEnd w:id="108"/>
       <w:r>
         <w:tab/>
         <w:t>Dimensionless overtopping discharge for breaking (</w:t>
@@ -21294,14 +21498,13 @@
       <w:pPr>
         <w:pStyle w:val="Heading3"/>
       </w:pPr>
-      <w:bookmarkStart w:id="72" w:name="_Ref496537826"/>
-      <w:bookmarkStart w:id="73" w:name="_Toc496599535"/>
-      <w:r>
-        <w:lastRenderedPageBreak/>
+      <w:bookmarkStart w:id="109" w:name="_Ref496537826"/>
+      <w:bookmarkStart w:id="110" w:name="_Toc496599535"/>
+      <w:r>
         <w:t>Cross section 3, test series 19</w:t>
       </w:r>
-      <w:bookmarkEnd w:id="72"/>
-      <w:bookmarkEnd w:id="73"/>
+      <w:bookmarkEnd w:id="109"/>
+      <w:bookmarkEnd w:id="110"/>
     </w:p>
     <w:p>
       <w:pPr>
@@ -21323,17 +21526,30 @@
       <w:r>
         <w:t xml:space="preserve"> see </w:t>
       </w:r>
-      <w:fldSimple w:instr=" REF _Ref431196706  \* MERGEFORMAT ">
-        <w:r>
-          <w:t xml:space="preserve">Figure </w:t>
-        </w:r>
-        <w:r>
-          <w:rPr>
-            <w:noProof/>
-          </w:rPr>
-          <w:t>2.2</w:t>
-        </w:r>
-      </w:fldSimple>
+      <w:r>
+        <w:fldChar w:fldCharType="begin"/>
+      </w:r>
+      <w:r>
+        <w:instrText xml:space="preserve"> REF _Ref431196706  \* MERGEFORMAT </w:instrText>
+      </w:r>
+      <w:r>
+        <w:fldChar w:fldCharType="separate"/>
+      </w:r>
+      <w:r>
+        <w:t xml:space="preserve">Figure </w:t>
+      </w:r>
+      <w:r>
+        <w:rPr>
+          <w:noProof/>
+        </w:rPr>
+        <w:t>2.2</w:t>
+      </w:r>
+      <w:r>
+        <w:rPr>
+          <w:noProof/>
+        </w:rPr>
+        <w:fldChar w:fldCharType="end"/>
+      </w:r>
       <w:r>
         <w:t>. For small roughness coefficients, the increasing breaker parameter has a larger effect than the decreasing value of the roughness coefficient itself, which leads to larger overtopping discharges. The increasing breaker parameter is a side-effect of the decreasing roughness coefficient, since the wave run-up decreases and therefore the representative slope angle is more and more influenced by the steeper lower segment from cross section 3.</w:t>
       </w:r>
@@ -21365,6 +21581,320 @@
                 <pic:pic xmlns:pic="http://schemas.openxmlformats.org/drawingml/2006/picture">
                   <pic:nvPicPr>
                     <pic:cNvPr id="0" name="3-3.png"/>
+                    <pic:cNvPicPr/>
+                  </pic:nvPicPr>
+                  <pic:blipFill>
+                    <a:blip r:embed="rId29" cstate="print">
+                      <a:extLst>
+                        <a:ext uri="{28A0092B-C50C-407E-A947-70E740481C1C}">
+                          <a14:useLocalDpi xmlns:a14="http://schemas.microsoft.com/office/drawing/2010/main" val="0"/>
+                        </a:ext>
+                      </a:extLst>
+                    </a:blip>
+                    <a:stretch>
+                      <a:fillRect/>
+                    </a:stretch>
+                  </pic:blipFill>
+                  <pic:spPr>
+                    <a:xfrm>
+                      <a:off x="0" y="0"/>
+                      <a:ext cx="5533390" cy="3613150"/>
+                    </a:xfrm>
+                    <a:prstGeom prst="rect">
+                      <a:avLst/>
+                    </a:prstGeom>
+                  </pic:spPr>
+                </pic:pic>
+              </a:graphicData>
+            </a:graphic>
+          </wp:inline>
+        </w:drawing>
+      </w:r>
+    </w:p>
+    <w:p>
+      <w:pPr>
+        <w:pStyle w:val="Caption"/>
+      </w:pPr>
+      <w:bookmarkStart w:id="111" w:name="_Ref431196706"/>
+      <w:r>
+        <w:t xml:space="preserve">Figure </w:t>
+      </w:r>
+      <w:r>
+        <w:fldChar w:fldCharType="begin"/>
+      </w:r>
+      <w:r>
+        <w:instrText xml:space="preserve"> STYLEREF 1 \s </w:instrText>
+      </w:r>
+      <w:r>
+        <w:fldChar w:fldCharType="separate"/>
+      </w:r>
+      <w:r>
+        <w:rPr>
+          <w:noProof/>
+        </w:rPr>
+        <w:t>2</w:t>
+      </w:r>
+      <w:r>
+        <w:fldChar w:fldCharType="end"/>
+      </w:r>
+      <w:r>
+        <w:t>.</w:t>
+      </w:r>
+      <w:r>
+        <w:fldChar w:fldCharType="begin"/>
+      </w:r>
+      <w:r>
+        <w:instrText xml:space="preserve"> SEQ Figure \* ARABIC \s 1 </w:instrText>
+      </w:r>
+      <w:r>
+        <w:fldChar w:fldCharType="separate"/>
+      </w:r>
+      <w:r>
+        <w:rPr>
+          <w:noProof/>
+        </w:rPr>
+        <w:t>2</w:t>
+      </w:r>
+      <w:r>
+        <w:fldChar w:fldCharType="end"/>
+      </w:r>
+      <w:bookmarkEnd w:id="111"/>
+      <w:r>
+        <w:tab/>
+        <w:t>Representative slope (</w:t>
+      </w:r>
+      <w:proofErr w:type="spellStart"/>
+      <w:r>
+        <w:t>tanAlpha</w:t>
+      </w:r>
+      <w:proofErr w:type="spellEnd"/>
+      <w:r>
+        <w:t>), breaker parameter (ksi0) and influence factor roughness (</w:t>
+      </w:r>
+      <w:proofErr w:type="spellStart"/>
+      <w:r>
+        <w:t>gammaF</w:t>
+      </w:r>
+      <w:proofErr w:type="spellEnd"/>
+      <w:r>
+        <w:t>), cross section 3, test series 19, based on old test data</w:t>
+      </w:r>
+    </w:p>
+    <w:p/>
+    <w:p/>
+    <w:p>
+      <w:pPr>
+        <w:pStyle w:val="Heading3"/>
+      </w:pPr>
+      <w:bookmarkStart w:id="112" w:name="_Ref496537838"/>
+      <w:bookmarkStart w:id="113" w:name="_Toc496599536"/>
+      <w:r>
+        <w:t>Cross section 6, test series 12-17</w:t>
+      </w:r>
+      <w:bookmarkEnd w:id="112"/>
+      <w:bookmarkEnd w:id="113"/>
+    </w:p>
+    <w:p>
+      <w:pPr>
+        <w:keepNext/>
+      </w:pPr>
+    </w:p>
+    <w:p>
+      <w:r>
+        <w:t>The wave run-up and/or overtopping discharge in these test series are constant for varying roughness. For the test series 12, 14, and 16, with wave direction 0º (w.r.t. the dike normal) only the overtopping discharge is constant. For the test series 13, 15 and 17, with wave direction 85º (w.r.t. the dike normal) both the wave run-up and overtopping discharge are constant.</w:t>
+      </w:r>
+    </w:p>
+    <w:p/>
+    <w:p>
+      <w:r>
+        <w:t xml:space="preserve">In the latter cases, the explanation is </w:t>
+      </w:r>
+      <w:r>
+        <w:t>as follows</w:t>
+      </w:r>
+      <w:r>
+        <w:t>: in the calculation of the influence factor for roughness only the roughness of the upper segment is used (due the combination of the still water level and the wave run-up itself), and since the roughness of this segment is not varied in the test series, the results are the same for all roughness coefficients.</w:t>
+      </w:r>
+    </w:p>
+    <w:p/>
+    <w:p>
+      <w:r>
+        <w:t xml:space="preserve">For the test series 12, 14 and 16 the situation is more complex: the wave run-up changes, but the overtopping discharge is constant for varying roughness coefficients. This </w:t>
+      </w:r>
+      <w:r>
+        <w:t xml:space="preserve">most likely </w:t>
+      </w:r>
+      <w:r>
+        <w:t>has to do with the iteration procedure in the calculation of the wave run-up</w:t>
+      </w:r>
+      <w:r>
+        <w:t xml:space="preserve">: probably </w:t>
+      </w:r>
+      <w:r>
+        <w:rPr>
+          <w:lang w:eastAsia="zh-CN"/>
+        </w:rPr>
+        <w:t>z</w:t>
+      </w:r>
+      <w:r>
+        <w:rPr>
+          <w:sz w:val="14"/>
+          <w:szCs w:val="14"/>
+          <w:lang w:eastAsia="zh-CN"/>
+        </w:rPr>
+        <w:t xml:space="preserve">2% </w:t>
+      </w:r>
+      <w:r>
+        <w:t>shows flop behaviour between two values.</w:t>
+      </w:r>
+      <w:r>
+        <w:t xml:space="preserve"> </w:t>
+      </w:r>
+    </w:p>
+    <w:p/>
+    <w:p>
+      <w:r>
+        <w:t>For the calculation of the overtopping discharge, the influence factor for roughness is based on the final value of the wave run-up</w:t>
+      </w:r>
+      <w:r>
+        <w:t>. Thereby only the upper segment is used in the calculation of the influence factor for roughness, and since the roughness of this segment is not varied in the test series, the overtopping discharge is the same for all roughness coefficients.</w:t>
+      </w:r>
+    </w:p>
+    <w:p/>
+    <w:p>
+      <w:r>
+        <w:t>T</w:t>
+      </w:r>
+      <w:r>
+        <w:t xml:space="preserve">he final value of the wave run-up is </w:t>
+      </w:r>
+      <w:r>
+        <w:t xml:space="preserve">assessed using the influence factor for roughness that was based on </w:t>
+      </w:r>
+      <w:r>
+        <w:t>the pre</w:t>
+      </w:r>
+      <w:r>
+        <w:t>ceding</w:t>
+      </w:r>
+      <w:r>
+        <w:t xml:space="preserve"> </w:t>
+      </w:r>
+      <w:r>
+        <w:t>value of the wave run-up</w:t>
+      </w:r>
+      <w:r>
+        <w:t xml:space="preserve">. </w:t>
+      </w:r>
+      <w:r>
+        <w:t xml:space="preserve">As a consequence of flip flop behaviour, the run-up values from two succeeding iteration steps can differ significantly, leading to different values for the influence factor for roughness. </w:t>
+      </w:r>
+      <w:r>
+        <w:t xml:space="preserve">Most likely the run-up value in the last but one iteration step was larger, so that in the final step the varying roughness of segment (1 and/or) 2 and/or 3 was taken into account. Some further analysis is recommended in order to confirm this explanation. </w:t>
+      </w:r>
+    </w:p>
+    <w:p/>
+    <w:p/>
+    <w:p>
+      <w:pPr>
+        <w:pStyle w:val="Heading3"/>
+      </w:pPr>
+      <w:bookmarkStart w:id="114" w:name="_Ref496537893"/>
+      <w:bookmarkStart w:id="115" w:name="_Toc496599537"/>
+      <w:r>
+        <w:t>C</w:t>
+      </w:r>
+      <w:r>
+        <w:t>ross section 7 (and 8), test series 3 (and 4)</w:t>
+      </w:r>
+      <w:bookmarkEnd w:id="114"/>
+      <w:bookmarkEnd w:id="115"/>
+    </w:p>
+    <w:p>
+      <w:pPr>
+        <w:keepNext/>
+      </w:pPr>
+    </w:p>
+    <w:p>
+      <w:pPr>
+        <w:keepNext/>
+      </w:pPr>
+      <w:r>
+        <w:t>The test series for cross section 7 and cross section 8 show a remarkable jump in the run-up level and overtopping discharge when the wave height increases (test series 3 and 4). This jump occurs for wave height (H</w:t>
+      </w:r>
+      <w:r>
+        <w:rPr>
+          <w:vertAlign w:val="subscript"/>
+        </w:rPr>
+        <w:t>m0</w:t>
+      </w:r>
+      <w:r>
+        <w:t xml:space="preserve">) equal to 2 m, and is a direct consequence of a jump in the reduction factor for berms, as shown in </w:t>
+      </w:r>
+      <w:r>
+        <w:fldChar w:fldCharType="begin"/>
+      </w:r>
+      <w:r>
+        <w:instrText xml:space="preserve"> REF _Ref431196679 </w:instrText>
+      </w:r>
+      <w:r>
+        <w:instrText xml:space="preserve"> \* MERGEFORMAT </w:instrText>
+      </w:r>
+      <w:r>
+        <w:fldChar w:fldCharType="separate"/>
+      </w:r>
+      <w:r>
+        <w:t xml:space="preserve">Figure </w:t>
+      </w:r>
+      <w:r>
+        <w:rPr>
+          <w:noProof/>
+        </w:rPr>
+        <w:t>2.3</w:t>
+      </w:r>
+      <w:r>
+        <w:fldChar w:fldCharType="end"/>
+      </w:r>
+      <w:r>
+        <w:t>. The calculation of the reduction factor for berms uses the influence width of each berm, which (for each berm separately) is defined as the horizontal distance between cross section point at the berm height minus one wave height and the berm height plus one wave height. For the berms in cross section 7 there is a jump in the influence width of each berm at H</w:t>
+      </w:r>
+      <w:r>
+        <w:rPr>
+          <w:vertAlign w:val="subscript"/>
+        </w:rPr>
+        <w:t>m0</w:t>
+      </w:r>
+      <w:r>
+        <w:t xml:space="preserve"> = 2 m, because that is exactly the point at which the width of the other berm is added to the influence width. So, in short: the jump in run-up level occurs at a wave height of 2 m, since that is exactly the vertical distance between the two berms in this cross section. </w:t>
+      </w:r>
+    </w:p>
+    <w:p>
+      <w:pPr>
+        <w:keepNext/>
+      </w:pPr>
+    </w:p>
+    <w:p>
+      <w:pPr>
+        <w:keepNext/>
+      </w:pPr>
+      <w:r>
+        <w:rPr>
+          <w:noProof/>
+          <w:lang w:eastAsia="zh-CN"/>
+        </w:rPr>
+        <w:drawing>
+          <wp:inline distT="0" distB="0" distL="0" distR="0" wp14:anchorId="11EFF353" wp14:editId="3D566DA0">
+            <wp:extent cx="5533390" cy="3613150"/>
+            <wp:effectExtent l="0" t="0" r="0" b="6350"/>
+            <wp:docPr id="128" name="Picture 128"/>
+            <wp:cNvGraphicFramePr>
+              <a:graphicFrameLocks xmlns:a="http://schemas.openxmlformats.org/drawingml/2006/main" noChangeAspect="1"/>
+            </wp:cNvGraphicFramePr>
+            <a:graphic xmlns:a="http://schemas.openxmlformats.org/drawingml/2006/main">
+              <a:graphicData uri="http://schemas.openxmlformats.org/drawingml/2006/picture">
+                <pic:pic xmlns:pic="http://schemas.openxmlformats.org/drawingml/2006/picture">
+                  <pic:nvPicPr>
+                    <pic:cNvPr id="0" name="3-2.png"/>
                     <pic:cNvPicPr/>
                   </pic:nvPicPr>
                   <pic:blipFill>
@@ -21399,7 +21929,7 @@
       <w:pPr>
         <w:pStyle w:val="Caption"/>
       </w:pPr>
-      <w:bookmarkStart w:id="74" w:name="_Ref431196706"/>
+      <w:bookmarkStart w:id="116" w:name="_Ref431196679"/>
       <w:r>
         <w:t xml:space="preserve">Figure </w:t>
       </w:r>
@@ -21437,31 +21967,15 @@
         <w:rPr>
           <w:noProof/>
         </w:rPr>
-        <w:t>2</w:t>
+        <w:t>3</w:t>
       </w:r>
       <w:r>
         <w:fldChar w:fldCharType="end"/>
       </w:r>
-      <w:bookmarkEnd w:id="74"/>
+      <w:bookmarkEnd w:id="116"/>
       <w:r>
         <w:tab/>
-        <w:t>Representative slope (</w:t>
-      </w:r>
-      <w:proofErr w:type="spellStart"/>
-      <w:r>
-        <w:t>tanAlpha</w:t>
-      </w:r>
-      <w:proofErr w:type="spellEnd"/>
-      <w:r>
-        <w:t>), breaker parameter (ksi0) and influence factor roughness (</w:t>
-      </w:r>
-      <w:proofErr w:type="spellStart"/>
-      <w:r>
-        <w:t>gammaF</w:t>
-      </w:r>
-      <w:proofErr w:type="spellEnd"/>
-      <w:r>
-        <w:t>), cross section 3, test series 19, based on old test data</w:t>
+        <w:t>Reduction factor berms, cross section 7, test series 3, based on old test data</w:t>
       </w:r>
     </w:p>
     <w:p/>
@@ -21470,134 +21984,16 @@
       <w:pPr>
         <w:pStyle w:val="Heading3"/>
       </w:pPr>
-      <w:bookmarkStart w:id="75" w:name="_Ref496537838"/>
-      <w:bookmarkStart w:id="76" w:name="_Toc496599536"/>
-      <w:r>
-        <w:t>Cross section 6, test series 12-17</w:t>
-      </w:r>
-      <w:bookmarkEnd w:id="75"/>
-      <w:bookmarkEnd w:id="76"/>
-    </w:p>
-    <w:p>
-      <w:pPr>
-        <w:keepNext/>
-      </w:pPr>
-    </w:p>
-    <w:p>
-      <w:r>
-        <w:t>The wave run-up and/or overtopping discharge in these test series are constant for varying roughness. For the test series 12, 14, and 16, with wave direction 0º (w.r.t. the dike normal) only the overtopping discharge is constant. For the test series 13, 15 and 17, with wave direction 85º (w.r.t. the dike normal) both the wave run-up and overtopping discharge are constant.</w:t>
-      </w:r>
-    </w:p>
-    <w:p/>
-    <w:p>
-      <w:r>
-        <w:t xml:space="preserve">In the latter cases, the explanation is </w:t>
-      </w:r>
-      <w:r>
-        <w:t>as follows</w:t>
-      </w:r>
-      <w:r>
-        <w:t xml:space="preserve">: in the calculation of the influence factor for roughness only the roughness of the upper segment is used (due the combination of the still </w:t>
-      </w:r>
-      <w:r>
-        <w:lastRenderedPageBreak/>
-        <w:t>water level and the wave run-up itself), and since the roughness of this segment is not varied in the test series, the results are the same for all roughness coefficients.</w:t>
-      </w:r>
-    </w:p>
-    <w:p/>
-    <w:p>
-      <w:r>
-        <w:t xml:space="preserve">For the test series 12, 14 and 16 the situation is more complex: the wave run-up changes, but the overtopping discharge is constant for varying roughness coefficients. This </w:t>
-      </w:r>
-      <w:r>
-        <w:t xml:space="preserve">most likely </w:t>
-      </w:r>
-      <w:r>
-        <w:t>has to do with the iteration procedure in the calculation of the wave run-up</w:t>
-      </w:r>
-      <w:r>
-        <w:t xml:space="preserve">: probably </w:t>
-      </w:r>
-      <w:r>
-        <w:rPr>
-          <w:lang w:eastAsia="zh-CN"/>
-        </w:rPr>
-        <w:t>z</w:t>
-      </w:r>
-      <w:r>
-        <w:rPr>
-          <w:sz w:val="14"/>
-          <w:szCs w:val="14"/>
-          <w:lang w:eastAsia="zh-CN"/>
-        </w:rPr>
-        <w:t xml:space="preserve">2% </w:t>
-      </w:r>
-      <w:r>
-        <w:t>shows flop behaviour between two values.</w:t>
-      </w:r>
-      <w:r>
-        <w:t xml:space="preserve"> </w:t>
-      </w:r>
-    </w:p>
-    <w:p/>
-    <w:p>
-      <w:r>
-        <w:t>For the calculation of the overtopping discharge, the influence factor for roughness is based on the final value of the wave run-up</w:t>
-      </w:r>
-      <w:r>
-        <w:t>. Thereby only the upper segment is used in the calculation of the influence factor for roughness, and since the roughness of this segment is not varied in the test series, the overtopping discharge is the same for all roughness coefficients.</w:t>
-      </w:r>
-    </w:p>
-    <w:p/>
-    <w:p>
-      <w:r>
-        <w:t>T</w:t>
-      </w:r>
-      <w:r>
-        <w:t xml:space="preserve">he final value of the wave run-up is </w:t>
-      </w:r>
-      <w:r>
-        <w:t xml:space="preserve">assessed using the influence factor for roughness that was based on </w:t>
-      </w:r>
-      <w:r>
-        <w:t>the pre</w:t>
-      </w:r>
-      <w:r>
-        <w:t>ceding</w:t>
-      </w:r>
-      <w:r>
-        <w:t xml:space="preserve"> </w:t>
-      </w:r>
-      <w:r>
-        <w:t>value of the wave run-up</w:t>
-      </w:r>
-      <w:r>
-        <w:t xml:space="preserve">. </w:t>
-      </w:r>
-      <w:r>
-        <w:t xml:space="preserve">As a consequence of flip flop behaviour, the run-up values from two succeeding iteration steps can differ significantly, leading to different values for the influence factor for roughness. </w:t>
-      </w:r>
-      <w:r>
-        <w:t xml:space="preserve">Most likely the run-up value in the last but one iteration step was larger, so that in the final step the varying roughness of segment (1 and/or) 2 and/or 3 was taken into account. Some further analysis is recommended in order to confirm this explanation. </w:t>
-      </w:r>
-    </w:p>
-    <w:p/>
-    <w:p/>
-    <w:p>
-      <w:pPr>
-        <w:pStyle w:val="Heading3"/>
-      </w:pPr>
-      <w:bookmarkStart w:id="77" w:name="_Ref496537893"/>
-      <w:bookmarkStart w:id="78" w:name="_Toc496599537"/>
-      <w:r>
-        <w:lastRenderedPageBreak/>
+      <w:bookmarkStart w:id="117" w:name="_Ref496537964"/>
+      <w:bookmarkStart w:id="118" w:name="_Toc496599538"/>
+      <w:r>
         <w:t>C</w:t>
       </w:r>
       <w:r>
-        <w:t>ross section 7 (and 8), test series 3 (and 4)</w:t>
-      </w:r>
-      <w:bookmarkEnd w:id="77"/>
-      <w:bookmarkEnd w:id="78"/>
+        <w:t>ross section 7, test series 11</w:t>
+      </w:r>
+      <w:bookmarkEnd w:id="117"/>
+      <w:bookmarkEnd w:id="118"/>
     </w:p>
     <w:p>
       <w:pPr>
@@ -21609,52 +22005,7 @@
         <w:keepNext/>
       </w:pPr>
       <w:r>
-        <w:t>The test series for cross section 7 and cross section 8 show a remarkable jump in the run-up level and overtopping discharge when the wave height increases (test series 3 and 4). This jump occurs for wave height (H</w:t>
-      </w:r>
-      <w:r>
-        <w:rPr>
-          <w:vertAlign w:val="subscript"/>
-        </w:rPr>
-        <w:t>m0</w:t>
-      </w:r>
-      <w:r>
-        <w:t xml:space="preserve">) equal to 2 m, and is a direct consequence of a jump in the reduction factor for berms, as shown in </w:t>
-      </w:r>
-      <w:r>
-        <w:fldChar w:fldCharType="begin"/>
-      </w:r>
-      <w:r>
-        <w:instrText xml:space="preserve"> REF _Ref431196679 </w:instrText>
-      </w:r>
-      <w:r>
-        <w:instrText xml:space="preserve"> \* MERGEFORMAT </w:instrText>
-      </w:r>
-      <w:r>
-        <w:fldChar w:fldCharType="separate"/>
-      </w:r>
-      <w:r>
-        <w:t xml:space="preserve">Figure </w:t>
-      </w:r>
-      <w:r>
-        <w:rPr>
-          <w:noProof/>
-        </w:rPr>
-        <w:t>2.3</w:t>
-      </w:r>
-      <w:r>
-        <w:fldChar w:fldCharType="end"/>
-      </w:r>
-      <w:r>
-        <w:t>. The calculation of the reduction factor for berms uses the influence width of each berm, which (for each berm separately) is defined as the horizontal distance between cross section point at the berm height minus one wave height and the berm height plus one wave height. For the berms in cross section 7 there is a jump in the influence width of each berm at H</w:t>
-      </w:r>
-      <w:r>
-        <w:rPr>
-          <w:vertAlign w:val="subscript"/>
-        </w:rPr>
-        <w:t>m0</w:t>
-      </w:r>
-      <w:r>
-        <w:t xml:space="preserve"> = 2 m, because that is exactly the point at which the width of the other berm is added to the influence width. So, in short: the jump in run-up level occurs at a wave height of 2 m, since that is exactly the vertical distance between the two berms in this cross section. </w:t>
+        <w:t>For cross section 7, test series 11 there is a remarkable jump in the overtopping discharge from roughness coefficient 0.52 to roughness coefficient 0.53. For this test series the roughness coefficient in question is the roughness coefficient of the berms.</w:t>
       </w:r>
     </w:p>
     <w:p>
@@ -21667,15 +22018,83 @@
         <w:keepNext/>
       </w:pPr>
       <w:r>
+        <w:t xml:space="preserve">Further analysis shows that the same jump occurs in the influence factor for roughness (see Figure </w:t>
+      </w:r>
+      <w:r>
+        <w:t>A</w:t>
+      </w:r>
+      <w:r>
+        <w:t>.</w:t>
+      </w:r>
+      <w:r>
+        <w:t>3</w:t>
+      </w:r>
+      <w:r>
+        <w:t>.</w:t>
+      </w:r>
+      <w:r>
+        <w:t xml:space="preserve">4). This is due to the fact that in for roughness coefficient 0.52 the wave run-up equals a little less than 2 m and therefore the influence factor for roughness is calculated based on the cross section between about 2.5 </w:t>
+      </w:r>
+      <w:proofErr w:type="spellStart"/>
+      <w:r>
+        <w:t>m+NAP</w:t>
+      </w:r>
+      <w:proofErr w:type="spellEnd"/>
+      <w:r>
+        <w:t xml:space="preserve"> and a little less than 4 </w:t>
+      </w:r>
+      <w:proofErr w:type="spellStart"/>
+      <w:r>
+        <w:t>m+NAP</w:t>
+      </w:r>
+      <w:proofErr w:type="spellEnd"/>
+      <w:r>
+        <w:t xml:space="preserve">. For roughness coefficient 0.53 the wave run up equals a little more than 2 m and therefore the influence factor for roughness is calculated based on the cross section between about 2.5 </w:t>
+      </w:r>
+      <w:proofErr w:type="spellStart"/>
+      <w:r>
+        <w:t>m+NAP</w:t>
+      </w:r>
+      <w:proofErr w:type="spellEnd"/>
+      <w:r>
+        <w:t xml:space="preserve"> and a little more than 4 </w:t>
+      </w:r>
+      <w:proofErr w:type="spellStart"/>
+      <w:r>
+        <w:t>m+NAP</w:t>
+      </w:r>
+      <w:proofErr w:type="spellEnd"/>
+      <w:r>
+        <w:t xml:space="preserve">. In the latter case the roughness coefficient on the second berm (at exactly 4 </w:t>
+      </w:r>
+      <w:proofErr w:type="spellStart"/>
+      <w:r>
+        <w:t>m+NAP</w:t>
+      </w:r>
+      <w:proofErr w:type="spellEnd"/>
+      <w:r>
+        <w:t>) is also taken into account, in the first case not. The jump occurs because the berms in this cross section are horizontal, so the roughness on the berm is immediately taken into account for the complete berm width. This is exactly the reason why horizontal berms won’t be permitted in a real application of the overtopping module, but only for test purposes.</w:t>
+      </w:r>
+    </w:p>
+    <w:p>
+      <w:pPr>
+        <w:keepNext/>
+      </w:pPr>
+    </w:p>
+    <w:p>
+      <w:pPr>
+        <w:keepNext/>
+      </w:pPr>
+      <w:r>
         <w:rPr>
           <w:noProof/>
           <w:lang w:eastAsia="zh-CN"/>
         </w:rPr>
         <w:drawing>
-          <wp:inline distT="0" distB="0" distL="0" distR="0" wp14:anchorId="11EFF353" wp14:editId="3D566DA0">
+          <wp:inline distT="0" distB="0" distL="0" distR="0" wp14:anchorId="37B86EFD" wp14:editId="3986ADE9">
             <wp:extent cx="5533390" cy="3613150"/>
             <wp:effectExtent l="0" t="0" r="0" b="6350"/>
-            <wp:docPr id="128" name="Picture 128"/>
+            <wp:docPr id="130" name="Picture 130"/>
             <wp:cNvGraphicFramePr>
               <a:graphicFrameLocks xmlns:a="http://schemas.openxmlformats.org/drawingml/2006/main" noChangeAspect="1"/>
             </wp:cNvGraphicFramePr>
@@ -21683,7 +22102,7 @@
               <a:graphicData uri="http://schemas.openxmlformats.org/drawingml/2006/picture">
                 <pic:pic xmlns:pic="http://schemas.openxmlformats.org/drawingml/2006/picture">
                   <pic:nvPicPr>
-                    <pic:cNvPr id="0" name="3-2.png"/>
+                    <pic:cNvPr id="0" name="3-4.png"/>
                     <pic:cNvPicPr/>
                   </pic:nvPicPr>
                   <pic:blipFill>
@@ -21718,7 +22137,6 @@
       <w:pPr>
         <w:pStyle w:val="Caption"/>
       </w:pPr>
-      <w:bookmarkStart w:id="79" w:name="_Ref431196679"/>
       <w:r>
         <w:t xml:space="preserve">Figure </w:t>
       </w:r>
@@ -21756,33 +22174,31 @@
         <w:rPr>
           <w:noProof/>
         </w:rPr>
-        <w:t>3</w:t>
+        <w:t>4</w:t>
       </w:r>
       <w:r>
         <w:fldChar w:fldCharType="end"/>
       </w:r>
-      <w:bookmarkEnd w:id="79"/>
       <w:r>
         <w:tab/>
-        <w:t>Reduction factor berms, cross section 7, test series 3, based on old test data</w:t>
+        <w:t>Influence factor roughness, cross section 7, test series 11, based on old test data</w:t>
       </w:r>
     </w:p>
-    <w:p/>
     <w:p/>
     <w:p>
       <w:pPr>
         <w:pStyle w:val="Heading3"/>
       </w:pPr>
-      <w:bookmarkStart w:id="80" w:name="_Ref496537964"/>
-      <w:bookmarkStart w:id="81" w:name="_Toc496599538"/>
+      <w:bookmarkStart w:id="119" w:name="_Ref496537969"/>
+      <w:bookmarkStart w:id="120" w:name="_Toc496599539"/>
       <w:r>
         <w:t>C</w:t>
       </w:r>
       <w:r>
-        <w:t>ross section 7, test series 11</w:t>
-      </w:r>
-      <w:bookmarkEnd w:id="80"/>
-      <w:bookmarkEnd w:id="81"/>
+        <w:t>ross section 7, test series 12</w:t>
+      </w:r>
+      <w:bookmarkEnd w:id="119"/>
+      <w:bookmarkEnd w:id="120"/>
     </w:p>
     <w:p>
       <w:pPr>
@@ -21790,215 +22206,6 @@
       </w:pPr>
     </w:p>
     <w:p>
-      <w:pPr>
-        <w:keepNext/>
-      </w:pPr>
-      <w:r>
-        <w:t>For cross section 7, test series 11 there is a remarkable jump in the overtopping discharge from roughness coefficient 0.52 to roughness coefficient 0.53. For this test series the roughness coefficient in question is the roughness coefficient of the berms.</w:t>
-      </w:r>
-    </w:p>
-    <w:p>
-      <w:pPr>
-        <w:keepNext/>
-      </w:pPr>
-    </w:p>
-    <w:p>
-      <w:pPr>
-        <w:keepNext/>
-      </w:pPr>
-      <w:r>
-        <w:t xml:space="preserve">Further analysis shows that the same jump occurs in the influence factor for roughness (see Figure </w:t>
-      </w:r>
-      <w:r>
-        <w:t>A</w:t>
-      </w:r>
-      <w:r>
-        <w:t>.</w:t>
-      </w:r>
-      <w:r>
-        <w:t>3</w:t>
-      </w:r>
-      <w:r>
-        <w:t>.</w:t>
-      </w:r>
-      <w:r>
-        <w:t xml:space="preserve">4). This is due to the fact that in for roughness coefficient 0.52 the wave run-up equals a little less than 2 m and therefore the influence factor for roughness is calculated based on the cross section between about 2.5 </w:t>
-      </w:r>
-      <w:proofErr w:type="spellStart"/>
-      <w:r>
-        <w:t>m+NAP</w:t>
-      </w:r>
-      <w:proofErr w:type="spellEnd"/>
-      <w:r>
-        <w:t xml:space="preserve"> and a little less than 4 </w:t>
-      </w:r>
-      <w:proofErr w:type="spellStart"/>
-      <w:r>
-        <w:t>m+NAP</w:t>
-      </w:r>
-      <w:proofErr w:type="spellEnd"/>
-      <w:r>
-        <w:t xml:space="preserve">. For roughness coefficient 0.53 the wave run up equals a little more than 2 m and therefore the </w:t>
-      </w:r>
-      <w:r>
-        <w:lastRenderedPageBreak/>
-        <w:t xml:space="preserve">influence factor for roughness is calculated based on the cross section between about 2.5 </w:t>
-      </w:r>
-      <w:proofErr w:type="spellStart"/>
-      <w:r>
-        <w:t>m+NAP</w:t>
-      </w:r>
-      <w:proofErr w:type="spellEnd"/>
-      <w:r>
-        <w:t xml:space="preserve"> and a little more than 4 </w:t>
-      </w:r>
-      <w:proofErr w:type="spellStart"/>
-      <w:r>
-        <w:t>m+NAP</w:t>
-      </w:r>
-      <w:proofErr w:type="spellEnd"/>
-      <w:r>
-        <w:t xml:space="preserve">. In the latter case the roughness coefficient on the second berm (at exactly 4 </w:t>
-      </w:r>
-      <w:proofErr w:type="spellStart"/>
-      <w:r>
-        <w:t>m+NAP</w:t>
-      </w:r>
-      <w:proofErr w:type="spellEnd"/>
-      <w:r>
-        <w:t>) is also taken into account, in the first case not. The jump occurs because the berms in this cross section are horizontal, so the roughness on the berm is immediately taken into account for the complete berm width. This is exactly the reason why horizontal berms won’t be permitted in a real application of the overtopping module, but only for test purposes.</w:t>
-      </w:r>
-    </w:p>
-    <w:p>
-      <w:pPr>
-        <w:keepNext/>
-      </w:pPr>
-    </w:p>
-    <w:p>
-      <w:pPr>
-        <w:keepNext/>
-      </w:pPr>
-      <w:r>
-        <w:rPr>
-          <w:noProof/>
-          <w:lang w:eastAsia="zh-CN"/>
-        </w:rPr>
-        <w:drawing>
-          <wp:inline distT="0" distB="0" distL="0" distR="0" wp14:anchorId="37B86EFD" wp14:editId="3986ADE9">
-            <wp:extent cx="5533390" cy="3613150"/>
-            <wp:effectExtent l="0" t="0" r="0" b="6350"/>
-            <wp:docPr id="130" name="Picture 130"/>
-            <wp:cNvGraphicFramePr>
-              <a:graphicFrameLocks xmlns:a="http://schemas.openxmlformats.org/drawingml/2006/main" noChangeAspect="1"/>
-            </wp:cNvGraphicFramePr>
-            <a:graphic xmlns:a="http://schemas.openxmlformats.org/drawingml/2006/main">
-              <a:graphicData uri="http://schemas.openxmlformats.org/drawingml/2006/picture">
-                <pic:pic xmlns:pic="http://schemas.openxmlformats.org/drawingml/2006/picture">
-                  <pic:nvPicPr>
-                    <pic:cNvPr id="0" name="3-4.png"/>
-                    <pic:cNvPicPr/>
-                  </pic:nvPicPr>
-                  <pic:blipFill>
-                    <a:blip r:embed="rId32" cstate="print">
-                      <a:extLst>
-                        <a:ext uri="{28A0092B-C50C-407E-A947-70E740481C1C}">
-                          <a14:useLocalDpi xmlns:a14="http://schemas.microsoft.com/office/drawing/2010/main" val="0"/>
-                        </a:ext>
-                      </a:extLst>
-                    </a:blip>
-                    <a:stretch>
-                      <a:fillRect/>
-                    </a:stretch>
-                  </pic:blipFill>
-                  <pic:spPr>
-                    <a:xfrm>
-                      <a:off x="0" y="0"/>
-                      <a:ext cx="5533390" cy="3613150"/>
-                    </a:xfrm>
-                    <a:prstGeom prst="rect">
-                      <a:avLst/>
-                    </a:prstGeom>
-                  </pic:spPr>
-                </pic:pic>
-              </a:graphicData>
-            </a:graphic>
-          </wp:inline>
-        </w:drawing>
-      </w:r>
-    </w:p>
-    <w:p>
-      <w:pPr>
-        <w:pStyle w:val="Caption"/>
-      </w:pPr>
-      <w:r>
-        <w:t xml:space="preserve">Figure </w:t>
-      </w:r>
-      <w:r>
-        <w:fldChar w:fldCharType="begin"/>
-      </w:r>
-      <w:r>
-        <w:instrText xml:space="preserve"> STYLEREF 1 \s </w:instrText>
-      </w:r>
-      <w:r>
-        <w:fldChar w:fldCharType="separate"/>
-      </w:r>
-      <w:r>
-        <w:rPr>
-          <w:noProof/>
-        </w:rPr>
-        <w:t>2</w:t>
-      </w:r>
-      <w:r>
-        <w:fldChar w:fldCharType="end"/>
-      </w:r>
-      <w:r>
-        <w:t>.</w:t>
-      </w:r>
-      <w:r>
-        <w:fldChar w:fldCharType="begin"/>
-      </w:r>
-      <w:r>
-        <w:instrText xml:space="preserve"> SEQ Figure \* ARABIC \s 1 </w:instrText>
-      </w:r>
-      <w:r>
-        <w:fldChar w:fldCharType="separate"/>
-      </w:r>
-      <w:r>
-        <w:rPr>
-          <w:noProof/>
-        </w:rPr>
-        <w:t>4</w:t>
-      </w:r>
-      <w:r>
-        <w:fldChar w:fldCharType="end"/>
-      </w:r>
-      <w:r>
-        <w:tab/>
-        <w:t>Influence factor roughness, cross section 7, test series 11, based on old test data</w:t>
-      </w:r>
-    </w:p>
-    <w:p/>
-    <w:p>
-      <w:pPr>
-        <w:pStyle w:val="Heading3"/>
-      </w:pPr>
-      <w:bookmarkStart w:id="82" w:name="_Ref496537969"/>
-      <w:bookmarkStart w:id="83" w:name="_Toc496599539"/>
-      <w:r>
-        <w:t>C</w:t>
-      </w:r>
-      <w:r>
-        <w:t>ross section 7, test series 12</w:t>
-      </w:r>
-      <w:bookmarkEnd w:id="82"/>
-      <w:bookmarkEnd w:id="83"/>
-    </w:p>
-    <w:p>
-      <w:pPr>
-        <w:keepNext/>
-      </w:pPr>
-    </w:p>
-    <w:p>
       <w:r>
         <w:t>For this test series a minor jump in the overtopping discharge occurs due to a larger jump in the wave run-up. The latter occurs because at this point the roughness coefficient of the lower berm is taken into account in the calculation of the influence factor for roughness. In this test series the roughness coefficient of the berms is 1 and the roughness coefficient of the other segments is varied. Therefore, the influence factor for the roughness becomes much closer to 1 when the roughness of the lower berm segment is taken into account, and as a result of that the wave run-up takes a higher value.</w:t>
       </w:r>
@@ -22010,10 +22217,10 @@
     <w:p>
       <w:pPr>
         <w:sectPr>
-          <w:headerReference w:type="even" r:id="rId33"/>
-          <w:headerReference w:type="default" r:id="rId34"/>
-          <w:footerReference w:type="even" r:id="rId35"/>
-          <w:footerReference w:type="default" r:id="rId36"/>
+          <w:headerReference w:type="even" r:id="rId32"/>
+          <w:headerReference w:type="default" r:id="rId33"/>
+          <w:footerReference w:type="even" r:id="rId34"/>
+          <w:footerReference w:type="default" r:id="rId35"/>
           <w:type w:val="oddPage"/>
           <w:pgSz w:w="11906" w:h="16838" w:code="9"/>
           <w:pgMar w:top="2552" w:right="1094" w:bottom="1077" w:left="2098" w:header="822" w:footer="199" w:gutter="0"/>
@@ -22028,12 +22235,11 @@
       <w:pPr>
         <w:pStyle w:val="Heading1"/>
       </w:pPr>
-      <w:bookmarkStart w:id="84" w:name="_Toc496599540"/>
-      <w:r>
-        <w:lastRenderedPageBreak/>
+      <w:bookmarkStart w:id="121" w:name="_Toc496599540"/>
+      <w:r>
         <w:t>Conclusions and recommendations</w:t>
       </w:r>
-      <w:bookmarkEnd w:id="84"/>
+      <w:bookmarkEnd w:id="121"/>
     </w:p>
     <w:p>
       <w:r>
@@ -22122,10 +22328,10 @@
     <w:p>
       <w:pPr>
         <w:sectPr>
-          <w:headerReference w:type="even" r:id="rId37"/>
-          <w:headerReference w:type="default" r:id="rId38"/>
-          <w:footerReference w:type="even" r:id="rId39"/>
-          <w:footerReference w:type="default" r:id="rId40"/>
+          <w:headerReference w:type="even" r:id="rId36"/>
+          <w:headerReference w:type="default" r:id="rId37"/>
+          <w:footerReference w:type="even" r:id="rId38"/>
+          <w:footerReference w:type="default" r:id="rId39"/>
           <w:type w:val="oddPage"/>
           <w:pgSz w:w="11906" w:h="16838" w:code="9"/>
           <w:pgMar w:top="2552" w:right="1094" w:bottom="1077" w:left="2098" w:header="822" w:footer="199" w:gutter="0"/>
@@ -22140,12 +22346,11 @@
       <w:pPr>
         <w:pStyle w:val="Heading1"/>
       </w:pPr>
-      <w:bookmarkStart w:id="85" w:name="_Toc496599541"/>
-      <w:r>
-        <w:lastRenderedPageBreak/>
+      <w:bookmarkStart w:id="122" w:name="_Toc496599541"/>
+      <w:r>
         <w:t>References</w:t>
       </w:r>
-      <w:bookmarkEnd w:id="85"/>
+      <w:bookmarkEnd w:id="122"/>
     </w:p>
     <w:p>
       <w:pPr>
@@ -22237,65 +22442,69 @@
       <w:pPr>
         <w:ind w:left="709" w:hanging="709"/>
       </w:pPr>
+      <w:proofErr w:type="gramStart"/>
       <w:r>
         <w:rPr>
-          <w:lang w:val="nl-NL"/>
+          <w:rPrChange w:id="123" w:author="Hans de Waal" w:date="2017-10-27T16:40:00Z">
+            <w:rPr>
+              <w:lang w:val="nl-NL"/>
+            </w:rPr>
+          </w:rPrChange>
         </w:rPr>
         <w:t>Waal, J.P. de, 2017</w:t>
       </w:r>
       <w:r>
         <w:rPr>
-          <w:lang w:val="nl-NL"/>
+          <w:rPrChange w:id="124" w:author="Hans de Waal" w:date="2017-10-27T16:40:00Z">
+            <w:rPr>
+              <w:lang w:val="nl-NL"/>
+            </w:rPr>
+          </w:rPrChange>
         </w:rPr>
         <w:t>b</w:t>
       </w:r>
       <w:r>
         <w:rPr>
-          <w:lang w:val="nl-NL"/>
+          <w:rPrChange w:id="125" w:author="Hans de Waal" w:date="2017-10-27T16:40:00Z">
+            <w:rPr>
+              <w:lang w:val="nl-NL"/>
+            </w:rPr>
+          </w:rPrChange>
         </w:rPr>
-        <w:t xml:space="preserve">. Wave </w:t>
-      </w:r>
-      <w:proofErr w:type="spellStart"/>
+        <w:t>.</w:t>
+      </w:r>
+      <w:proofErr w:type="gramEnd"/>
       <w:r>
         <w:rPr>
-          <w:lang w:val="nl-NL"/>
-        </w:rPr>
-        <w:t>overtopping</w:t>
-      </w:r>
-      <w:proofErr w:type="spellEnd"/>
-      <w:r>
-        <w:rPr>
-          <w:lang w:val="nl-NL"/>
-        </w:rPr>
-        <w:t xml:space="preserve"> at </w:t>
-      </w:r>
-      <w:proofErr w:type="spellStart"/>
-      <w:r>
-        <w:rPr>
-          <w:lang w:val="nl-NL"/>
-        </w:rPr>
-        <w:t>dikes</w:t>
-      </w:r>
-      <w:proofErr w:type="spellEnd"/>
-      <w:r>
-        <w:rPr>
-          <w:lang w:val="nl-NL"/>
+          <w:rPrChange w:id="126" w:author="Hans de Waal" w:date="2017-10-27T16:40:00Z">
+            <w:rPr>
+              <w:lang w:val="nl-NL"/>
+            </w:rPr>
+          </w:rPrChange>
         </w:rPr>
         <w:t xml:space="preserve"> </w:t>
       </w:r>
-      <w:proofErr w:type="spellStart"/>
+      <w:proofErr w:type="gramStart"/>
       <w:r>
         <w:rPr>
-          <w:lang w:val="nl-NL"/>
+          <w:rPrChange w:id="127" w:author="Hans de Waal" w:date="2017-10-27T16:40:00Z">
+            <w:rPr>
+              <w:lang w:val="nl-NL"/>
+            </w:rPr>
+          </w:rPrChange>
         </w:rPr>
-        <w:t>kernel</w:t>
-      </w:r>
-      <w:proofErr w:type="spellEnd"/>
+        <w:t>Wave overtopping at dikes kernel.</w:t>
+      </w:r>
+      <w:proofErr w:type="gramEnd"/>
       <w:r>
         <w:rPr>
-          <w:lang w:val="nl-NL"/>
+          <w:rPrChange w:id="128" w:author="Hans de Waal" w:date="2017-10-27T16:40:00Z">
+            <w:rPr>
+              <w:lang w:val="nl-NL"/>
+            </w:rPr>
+          </w:rPrChange>
         </w:rPr>
-        <w:t xml:space="preserve">. </w:t>
+        <w:t xml:space="preserve"> </w:t>
       </w:r>
       <w:r>
         <w:t>Test Plan. Deltares report, October 2017.</w:t>
@@ -22305,8 +22514,8 @@
       <w:pPr>
         <w:ind w:left="709" w:hanging="709"/>
         <w:sectPr>
-          <w:footerReference w:type="even" r:id="rId41"/>
-          <w:footerReference w:type="default" r:id="rId42"/>
+          <w:footerReference w:type="even" r:id="rId40"/>
+          <w:footerReference w:type="default" r:id="rId41"/>
           <w:type w:val="oddPage"/>
           <w:pgSz w:w="11906" w:h="16838" w:code="9"/>
           <w:pgMar w:top="2552" w:right="1094" w:bottom="1077" w:left="2098" w:header="822" w:footer="199" w:gutter="0"/>
@@ -22317,8 +22526,8 @@
         </w:sectPr>
       </w:pPr>
     </w:p>
-    <w:bookmarkStart w:id="87" w:name="bmApp1"/>
-    <w:bookmarkEnd w:id="87"/>
+    <w:bookmarkStart w:id="130" w:name="bmApp1"/>
+    <w:bookmarkEnd w:id="130"/>
     <w:p>
       <w:pPr>
         <w:pStyle w:val="Heading6"/>
@@ -22327,7 +22536,6 @@
         <w:rPr>
           <w:rStyle w:val="Hidden"/>
         </w:rPr>
-        <w:lastRenderedPageBreak/>
         <w:fldChar w:fldCharType="begin"/>
       </w:r>
       <w:r>
@@ -22348,6 +22556,14 @@
         </w:rPr>
         <w:instrText xml:space="preserve"> SEQ MTEqn \r \h \* MERGEFORMAT </w:instrText>
       </w:r>
+      <w:del w:id="131" w:author="Hans de Waal" w:date="2017-10-27T16:46:00Z">
+        <w:r>
+          <w:rPr>
+            <w:rStyle w:val="Hidden"/>
+          </w:rPr>
+          <w:fldChar w:fldCharType="separate"/>
+        </w:r>
+      </w:del>
       <w:r>
         <w:rPr>
           <w:rStyle w:val="Hidden"/>
@@ -22366,6 +22582,14 @@
         </w:rPr>
         <w:instrText xml:space="preserve"> SEQ MTSec \r 1 \h \* MERGEFORMAT </w:instrText>
       </w:r>
+      <w:del w:id="132" w:author="Hans de Waal" w:date="2017-10-27T16:46:00Z">
+        <w:r>
+          <w:rPr>
+            <w:rStyle w:val="Hidden"/>
+          </w:rPr>
+          <w:fldChar w:fldCharType="separate"/>
+        </w:r>
+      </w:del>
       <w:r>
         <w:rPr>
           <w:rStyle w:val="Hidden"/>
@@ -22425,7 +22649,7 @@
 
 <file path=word/comments.xml><?xml version="1.0" encoding="utf-8"?>
 <w:comments xmlns:wpc="http://schemas.microsoft.com/office/word/2010/wordprocessingCanvas" xmlns:mc="http://schemas.openxmlformats.org/markup-compatibility/2006" xmlns:o="urn:schemas-microsoft-com:office:office" xmlns:r="http://schemas.openxmlformats.org/officeDocument/2006/relationships" xmlns:m="http://schemas.openxmlformats.org/officeDocument/2006/math" xmlns:v="urn:schemas-microsoft-com:vml" xmlns:wp14="http://schemas.microsoft.com/office/word/2010/wordprocessingDrawing" xmlns:wp="http://schemas.openxmlformats.org/drawingml/2006/wordprocessingDrawing" xmlns:w10="urn:schemas-microsoft-com:office:word" xmlns:w="http://schemas.openxmlformats.org/wordprocessingml/2006/main" xmlns:w14="http://schemas.microsoft.com/office/word/2010/wordml" xmlns:wpg="http://schemas.microsoft.com/office/word/2010/wordprocessingGroup" xmlns:wpi="http://schemas.microsoft.com/office/word/2010/wordprocessingInk" xmlns:wne="http://schemas.microsoft.com/office/word/2006/wordml" xmlns:wps="http://schemas.microsoft.com/office/word/2010/wordprocessingShape" mc:Ignorable="w14 wp14">
-  <w:comment w:id="27" w:author="Hans van Putten" w:date="2017-10-25T18:00:00Z" w:initials="HvP">
+  <w:comment w:id="27" w:author="Hans van Putten" w:date="2017-10-27T16:46:00Z" w:initials="HvP">
     <w:p>
       <w:pPr>
         <w:pStyle w:val="CommentText"/>
@@ -22446,8 +22670,6 @@
         <w:t>Inhoudsopgave bijwerken</w:t>
       </w:r>
     </w:p>
-  </w:comment>
-  <w:comment w:id="42" w:author="Hans van Putten" w:date="2017-10-25T18:01:00Z" w:initials="HvP">
     <w:p>
       <w:pPr>
         <w:pStyle w:val="CommentText"/>
@@ -22455,21 +22677,7 @@
           <w:lang w:val="nl-NL"/>
         </w:rPr>
       </w:pPr>
-      <w:r>
-        <w:rPr>
-          <w:rStyle w:val="CommentReference"/>
-        </w:rPr>
-        <w:annotationRef/>
-      </w:r>
-      <w:r>
-        <w:rPr>
-          <w:lang w:val="nl-NL"/>
-        </w:rPr>
-        <w:t>Wordt hier verwezen naar JIRA issues?</w:t>
-      </w:r>
     </w:p>
-  </w:comment>
-  <w:comment w:id="68" w:author="Hans van Putten" w:date="2017-10-25T18:04:00Z" w:initials="HvP">
     <w:p>
       <w:pPr>
         <w:pStyle w:val="CommentText"/>
@@ -22477,6 +22685,30 @@
           <w:lang w:val="nl-NL"/>
         </w:rPr>
       </w:pPr>
+      <w:proofErr w:type="spellStart"/>
+      <w:r>
+        <w:rPr>
+          <w:lang w:val="nl-NL"/>
+        </w:rPr>
+        <w:t>HdW</w:t>
+      </w:r>
+      <w:proofErr w:type="spellEnd"/>
+      <w:r>
+        <w:rPr>
+          <w:lang w:val="nl-NL"/>
+        </w:rPr>
+        <w:t>: OK</w:t>
+      </w:r>
+    </w:p>
+  </w:comment>
+  <w:comment w:id="76" w:author="Hans van Putten" w:date="2017-10-27T16:44:00Z" w:initials="HvP">
+    <w:p>
+      <w:pPr>
+        <w:pStyle w:val="CommentText"/>
+        <w:rPr>
+          <w:lang w:val="nl-NL"/>
+        </w:rPr>
+      </w:pPr>
       <w:r>
         <w:rPr>
           <w:rStyle w:val="CommentReference"/>
@@ -22487,7 +22719,103 @@
         <w:rPr>
           <w:lang w:val="nl-NL"/>
         </w:rPr>
+        <w:t xml:space="preserve">Wordt hier verwezen naar JIRA </w:t>
+      </w:r>
+      <w:proofErr w:type="gramStart"/>
+      <w:r>
+        <w:rPr>
+          <w:lang w:val="nl-NL"/>
+        </w:rPr>
+        <w:t>issues</w:t>
+      </w:r>
+      <w:proofErr w:type="gramEnd"/>
+      <w:r>
+        <w:rPr>
+          <w:lang w:val="nl-NL"/>
+        </w:rPr>
+        <w:t>?</w:t>
+      </w:r>
+    </w:p>
+    <w:p>
+      <w:pPr>
+        <w:pStyle w:val="CommentText"/>
+        <w:rPr>
+          <w:lang w:val="nl-NL"/>
+        </w:rPr>
+      </w:pPr>
+    </w:p>
+    <w:p>
+      <w:pPr>
+        <w:pStyle w:val="CommentText"/>
+        <w:rPr>
+          <w:lang w:val="nl-NL"/>
+        </w:rPr>
+      </w:pPr>
+      <w:proofErr w:type="spellStart"/>
+      <w:r>
+        <w:rPr>
+          <w:lang w:val="nl-NL"/>
+        </w:rPr>
+        <w:t>HdW</w:t>
+      </w:r>
+      <w:proofErr w:type="spellEnd"/>
+      <w:r>
+        <w:rPr>
+          <w:lang w:val="nl-NL"/>
+        </w:rPr>
+        <w:t>: Ja. Nu toegelicht in voorafgaande zin</w:t>
+      </w:r>
+    </w:p>
+  </w:comment>
+  <w:comment w:id="105" w:author="Hans van Putten" w:date="2017-10-27T16:46:00Z" w:initials="HvP">
+    <w:p>
+      <w:pPr>
+        <w:pStyle w:val="CommentText"/>
+        <w:rPr>
+          <w:lang w:val="nl-NL"/>
+        </w:rPr>
+      </w:pPr>
+      <w:r>
+        <w:rPr>
+          <w:rStyle w:val="CommentReference"/>
+        </w:rPr>
+        <w:annotationRef/>
+      </w:r>
+      <w:r>
+        <w:rPr>
+          <w:lang w:val="nl-NL"/>
+        </w:rPr>
         <w:t>Waarom begin je niet met de uitleg voor cross section 1 uit de tabel?</w:t>
+      </w:r>
+    </w:p>
+    <w:p>
+      <w:pPr>
+        <w:pStyle w:val="CommentText"/>
+        <w:rPr>
+          <w:lang w:val="nl-NL"/>
+        </w:rPr>
+      </w:pPr>
+    </w:p>
+    <w:p>
+      <w:pPr>
+        <w:pStyle w:val="CommentText"/>
+        <w:rPr>
+          <w:lang w:val="nl-NL"/>
+        </w:rPr>
+      </w:pPr>
+      <w:proofErr w:type="spellStart"/>
+      <w:r>
+        <w:rPr>
+          <w:lang w:val="nl-NL"/>
+        </w:rPr>
+        <w:t>HdW</w:t>
+      </w:r>
+      <w:proofErr w:type="spellEnd"/>
+      <w:r>
+        <w:rPr>
+          <w:lang w:val="nl-NL"/>
+        </w:rPr>
+        <w:t>: omdat die uitleg er nog niet is (zoals in de tabel ook is aangegeven).</w:t>
       </w:r>
     </w:p>
   </w:comment>
@@ -22785,11 +23113,21 @@
                                 <w:r>
                                   <w:t xml:space="preserve"> of </w:t>
                                 </w:r>
-                                <w:fldSimple w:instr=" DOCVARIABLE  TotAantalPag \* MERGEFORMAT ">
-                                  <w:r>
-                                    <w:t>19</w:t>
-                                  </w:r>
-                                </w:fldSimple>
+                                <w:r>
+                                  <w:fldChar w:fldCharType="begin"/>
+                                </w:r>
+                                <w:r>
+                                  <w:instrText xml:space="preserve"> DOCVARIABLE  TotAantalPag \* MERGEFORMAT </w:instrText>
+                                </w:r>
+                                <w:r>
+                                  <w:fldChar w:fldCharType="separate"/>
+                                </w:r>
+                                <w:r>
+                                  <w:t>19</w:t>
+                                </w:r>
+                                <w:r>
+                                  <w:fldChar w:fldCharType="end"/>
+                                </w:r>
                               </w:p>
                             </w:tc>
                           </w:tr>
@@ -22863,11 +23201,21 @@
                           <w:r>
                             <w:t xml:space="preserve"> of </w:t>
                           </w:r>
-                          <w:fldSimple w:instr=" DOCVARIABLE  TotAantalPag \* MERGEFORMAT ">
-                            <w:r>
-                              <w:t>19</w:t>
-                            </w:r>
-                          </w:fldSimple>
+                          <w:r>
+                            <w:fldChar w:fldCharType="begin"/>
+                          </w:r>
+                          <w:r>
+                            <w:instrText xml:space="preserve"> DOCVARIABLE  TotAantalPag \* MERGEFORMAT </w:instrText>
+                          </w:r>
+                          <w:r>
+                            <w:fldChar w:fldCharType="separate"/>
+                          </w:r>
+                          <w:r>
+                            <w:t>19</w:t>
+                          </w:r>
+                          <w:r>
+                            <w:fldChar w:fldCharType="end"/>
+                          </w:r>
                         </w:p>
                       </w:tc>
                     </w:tr>
@@ -23045,11 +23393,21 @@
                                 <w:r>
                                   <w:t xml:space="preserve"> of </w:t>
                                 </w:r>
-                                <w:fldSimple w:instr=" DOCVARIABLE  TotAantalPag \* MERGEFORMAT ">
-                                  <w:r>
-                                    <w:t>19</w:t>
-                                  </w:r>
-                                </w:fldSimple>
+                                <w:r>
+                                  <w:fldChar w:fldCharType="begin"/>
+                                </w:r>
+                                <w:r>
+                                  <w:instrText xml:space="preserve"> DOCVARIABLE  TotAantalPag \* MERGEFORMAT </w:instrText>
+                                </w:r>
+                                <w:r>
+                                  <w:fldChar w:fldCharType="separate"/>
+                                </w:r>
+                                <w:r>
+                                  <w:t>19</w:t>
+                                </w:r>
+                                <w:r>
+                                  <w:fldChar w:fldCharType="end"/>
+                                </w:r>
                               </w:p>
                             </w:tc>
                           </w:tr>
@@ -23129,11 +23487,21 @@
                           <w:r>
                             <w:t xml:space="preserve"> of </w:t>
                           </w:r>
-                          <w:fldSimple w:instr=" DOCVARIABLE  TotAantalPag \* MERGEFORMAT ">
-                            <w:r>
-                              <w:t>19</w:t>
-                            </w:r>
-                          </w:fldSimple>
+                          <w:r>
+                            <w:fldChar w:fldCharType="begin"/>
+                          </w:r>
+                          <w:r>
+                            <w:instrText xml:space="preserve"> DOCVARIABLE  TotAantalPag \* MERGEFORMAT </w:instrText>
+                          </w:r>
+                          <w:r>
+                            <w:fldChar w:fldCharType="separate"/>
+                          </w:r>
+                          <w:r>
+                            <w:t>19</w:t>
+                          </w:r>
+                          <w:r>
+                            <w:fldChar w:fldCharType="end"/>
+                          </w:r>
                         </w:p>
                       </w:tc>
                     </w:tr>
@@ -23297,11 +23665,21 @@
                                 <w:r>
                                   <w:t xml:space="preserve"> of </w:t>
                                 </w:r>
-                                <w:fldSimple w:instr=" DOCVARIABLE  TotAantalPag \* MERGEFORMAT ">
-                                  <w:r>
-                                    <w:t>19</w:t>
-                                  </w:r>
-                                </w:fldSimple>
+                                <w:r>
+                                  <w:fldChar w:fldCharType="begin"/>
+                                </w:r>
+                                <w:r>
+                                  <w:instrText xml:space="preserve"> DOCVARIABLE  TotAantalPag \* MERGEFORMAT </w:instrText>
+                                </w:r>
+                                <w:r>
+                                  <w:fldChar w:fldCharType="separate"/>
+                                </w:r>
+                                <w:r>
+                                  <w:t>19</w:t>
+                                </w:r>
+                                <w:r>
+                                  <w:fldChar w:fldCharType="end"/>
+                                </w:r>
                               </w:p>
                             </w:tc>
                           </w:tr>
@@ -23375,11 +23753,21 @@
                           <w:r>
                             <w:t xml:space="preserve"> of </w:t>
                           </w:r>
-                          <w:fldSimple w:instr=" DOCVARIABLE  TotAantalPag \* MERGEFORMAT ">
-                            <w:r>
-                              <w:t>19</w:t>
-                            </w:r>
-                          </w:fldSimple>
+                          <w:r>
+                            <w:fldChar w:fldCharType="begin"/>
+                          </w:r>
+                          <w:r>
+                            <w:instrText xml:space="preserve"> DOCVARIABLE  TotAantalPag \* MERGEFORMAT </w:instrText>
+                          </w:r>
+                          <w:r>
+                            <w:fldChar w:fldCharType="separate"/>
+                          </w:r>
+                          <w:r>
+                            <w:t>19</w:t>
+                          </w:r>
+                          <w:r>
+                            <w:fldChar w:fldCharType="end"/>
+                          </w:r>
                         </w:p>
                       </w:tc>
                     </w:tr>
@@ -23557,11 +23945,21 @@
                                 <w:r>
                                   <w:t xml:space="preserve"> of </w:t>
                                 </w:r>
-                                <w:fldSimple w:instr=" DOCVARIABLE  TotAantalPag \* MERGEFORMAT ">
-                                  <w:r>
-                                    <w:t>19</w:t>
-                                  </w:r>
-                                </w:fldSimple>
+                                <w:r>
+                                  <w:fldChar w:fldCharType="begin"/>
+                                </w:r>
+                                <w:r>
+                                  <w:instrText xml:space="preserve"> DOCVARIABLE  TotAantalPag \* MERGEFORMAT </w:instrText>
+                                </w:r>
+                                <w:r>
+                                  <w:fldChar w:fldCharType="separate"/>
+                                </w:r>
+                                <w:r>
+                                  <w:t>19</w:t>
+                                </w:r>
+                                <w:r>
+                                  <w:fldChar w:fldCharType="end"/>
+                                </w:r>
                               </w:p>
                             </w:tc>
                           </w:tr>
@@ -23641,11 +24039,21 @@
                           <w:r>
                             <w:t xml:space="preserve"> of </w:t>
                           </w:r>
-                          <w:fldSimple w:instr=" DOCVARIABLE  TotAantalPag \* MERGEFORMAT ">
-                            <w:r>
-                              <w:t>19</w:t>
-                            </w:r>
-                          </w:fldSimple>
+                          <w:r>
+                            <w:fldChar w:fldCharType="begin"/>
+                          </w:r>
+                          <w:r>
+                            <w:instrText xml:space="preserve"> DOCVARIABLE  TotAantalPag \* MERGEFORMAT </w:instrText>
+                          </w:r>
+                          <w:r>
+                            <w:fldChar w:fldCharType="separate"/>
+                          </w:r>
+                          <w:r>
+                            <w:t>19</w:t>
+                          </w:r>
+                          <w:r>
+                            <w:fldChar w:fldCharType="end"/>
+                          </w:r>
                         </w:p>
                       </w:tc>
                     </w:tr>
@@ -23907,11 +24315,21 @@
             <w:pStyle w:val="Huisstijl-Koptekst"/>
             <w:jc w:val="right"/>
           </w:pPr>
-          <w:fldSimple w:instr=" DOCVARIABLE VoettekstBijlage \* MERGEFORMAT ">
-            <w:r>
-              <w:t>Wave overtopping at dikes kernel - Test report 16.2</w:t>
-            </w:r>
-          </w:fldSimple>
+          <w:r>
+            <w:fldChar w:fldCharType="begin"/>
+          </w:r>
+          <w:r>
+            <w:instrText xml:space="preserve"> DOCVARIABLE VoettekstBijlage \* MERGEFORMAT </w:instrText>
+          </w:r>
+          <w:r>
+            <w:fldChar w:fldCharType="separate"/>
+          </w:r>
+          <w:r>
+            <w:t>Wave overtopping at dikes kernel - Test report 16.2</w:t>
+          </w:r>
+          <w:r>
+            <w:fldChar w:fldCharType="end"/>
+          </w:r>
         </w:p>
       </w:tc>
     </w:tr>
@@ -24121,7 +24539,7 @@
           <w:tcW w:w="7371" w:type="dxa"/>
           <w:shd w:val="clear" w:color="auto" w:fill="auto"/>
         </w:tcPr>
-        <w:bookmarkStart w:id="86" w:name="bmVoettekstBijlage" w:colFirst="0" w:colLast="0"/>
+        <w:bookmarkStart w:id="129" w:name="bmVoettekstBijlage" w:colFirst="0" w:colLast="0"/>
         <w:p>
           <w:pPr>
             <w:pStyle w:val="Huisstijl-Koptekst"/>
@@ -24144,7 +24562,7 @@
         </w:p>
       </w:tc>
     </w:tr>
-    <w:bookmarkEnd w:id="86"/>
+    <w:bookmarkEnd w:id="129"/>
   </w:tbl>
   <w:p>
     <w:pPr>
@@ -24500,14 +24918,14 @@
                                   <w:pStyle w:val="Huisstijl-Koptekst"/>
                                   <w:jc w:val="right"/>
                                 </w:pPr>
-                                <w:bookmarkStart w:id="36" w:name="bmVoettekstSectie3_2" w:colFirst="0" w:colLast="0"/>
+                                <w:bookmarkStart w:id="58" w:name="bmVoettekstSectie3_2" w:colFirst="0" w:colLast="0"/>
                                 <w:r>
                                   <w:t>Wave overtopping at dikes kernel - Test report 16.2</w:t>
                                 </w:r>
                               </w:p>
                             </w:tc>
                           </w:tr>
-                          <w:bookmarkEnd w:id="36"/>
+                          <w:bookmarkEnd w:id="58"/>
                         </w:tbl>
                         <w:p/>
                       </w:txbxContent>
@@ -24561,14 +24979,14 @@
                             <w:pStyle w:val="Huisstijl-Koptekst"/>
                             <w:jc w:val="right"/>
                           </w:pPr>
-                          <w:bookmarkStart w:id="37" w:name="bmVoettekstSectie3_2" w:colFirst="0" w:colLast="0"/>
+                          <w:bookmarkStart w:id="59" w:name="bmVoettekstSectie3_2" w:colFirst="0" w:colLast="0"/>
                           <w:r>
                             <w:t>Wave overtopping at dikes kernel - Test report 16.2</w:t>
                           </w:r>
                         </w:p>
                       </w:tc>
                     </w:tr>
-                    <w:bookmarkEnd w:id="37"/>
+                    <w:bookmarkEnd w:id="59"/>
                   </w:tbl>
                   <w:p/>
                 </w:txbxContent>
@@ -24853,7 +25271,7 @@
           <w:pPr>
             <w:pStyle w:val="Huisstijl-Koptekst"/>
           </w:pPr>
-          <w:bookmarkStart w:id="38" w:name="bmVoettekstSectie3_1" w:colFirst="0" w:colLast="0"/>
+          <w:bookmarkStart w:id="60" w:name="bmVoettekstSectie3_1" w:colFirst="0" w:colLast="0"/>
           <w:r>
             <w:t>Wave overtopping at dikes kernel - Test report 16.2</w:t>
           </w:r>
@@ -24861,7 +25279,7 @@
       </w:tc>
     </w:tr>
   </w:tbl>
-  <w:bookmarkEnd w:id="38"/>
+  <w:bookmarkEnd w:id="60"/>
   <w:p>
     <w:pPr>
       <w:pStyle w:val="Footer"/>
@@ -24905,14 +25323,14 @@
     <w:r>
       <w:fldChar w:fldCharType="separate"/>
     </w:r>
-    <w:bookmarkStart w:id="39" w:name="Seq3"/>
+    <w:bookmarkStart w:id="61" w:name="Seq3"/>
     <w:r>
       <w:rPr>
         <w:noProof/>
       </w:rPr>
       <w:t>1</w:t>
     </w:r>
-    <w:bookmarkEnd w:id="39"/>
+    <w:bookmarkEnd w:id="61"/>
     <w:r>
       <w:fldChar w:fldCharType="end"/>
     </w:r>
@@ -25008,7 +25426,7 @@
                               <w:tcPr>
                                 <w:tcW w:w="1176" w:type="dxa"/>
                               </w:tcPr>
-                              <w:bookmarkStart w:id="50" w:name="bmPagina2" w:colFirst="0" w:colLast="0"/>
+                              <w:bookmarkStart w:id="84" w:name="bmPagina2" w:colFirst="0" w:colLast="0"/>
                               <w:p>
                                 <w:pPr>
                                   <w:pStyle w:val="Huisstijl-Pagina"/>
@@ -25032,15 +25450,25 @@
                                 <w:r>
                                   <w:t xml:space="preserve"> of </w:t>
                                 </w:r>
-                                <w:fldSimple w:instr=" DOCVARIABLE  TotAantalPag \* MERGEFORMAT ">
-                                  <w:r>
-                                    <w:t>19</w:t>
-                                  </w:r>
-                                </w:fldSimple>
+                                <w:r>
+                                  <w:fldChar w:fldCharType="begin"/>
+                                </w:r>
+                                <w:r>
+                                  <w:instrText xml:space="preserve"> DOCVARIABLE  TotAantalPag \* MERGEFORMAT </w:instrText>
+                                </w:r>
+                                <w:r>
+                                  <w:fldChar w:fldCharType="separate"/>
+                                </w:r>
+                                <w:r>
+                                  <w:t>19</w:t>
+                                </w:r>
+                                <w:r>
+                                  <w:fldChar w:fldCharType="end"/>
+                                </w:r>
                               </w:p>
                             </w:tc>
                           </w:tr>
-                          <w:bookmarkEnd w:id="50"/>
+                          <w:bookmarkEnd w:id="84"/>
                         </w:tbl>
                         <w:p/>
                       </w:txbxContent>
@@ -25088,7 +25516,7 @@
                         <w:tcPr>
                           <w:tcW w:w="1176" w:type="dxa"/>
                         </w:tcPr>
-                        <w:bookmarkStart w:id="51" w:name="bmPagina2" w:colFirst="0" w:colLast="0"/>
+                        <w:bookmarkStart w:id="85" w:name="bmPagina2" w:colFirst="0" w:colLast="0"/>
                         <w:p>
                           <w:pPr>
                             <w:pStyle w:val="Huisstijl-Pagina"/>
@@ -25112,15 +25540,25 @@
                           <w:r>
                             <w:t xml:space="preserve"> of </w:t>
                           </w:r>
-                          <w:fldSimple w:instr=" DOCVARIABLE  TotAantalPag \* MERGEFORMAT ">
-                            <w:r>
-                              <w:t>19</w:t>
-                            </w:r>
-                          </w:fldSimple>
+                          <w:r>
+                            <w:fldChar w:fldCharType="begin"/>
+                          </w:r>
+                          <w:r>
+                            <w:instrText xml:space="preserve"> DOCVARIABLE  TotAantalPag \* MERGEFORMAT </w:instrText>
+                          </w:r>
+                          <w:r>
+                            <w:fldChar w:fldCharType="separate"/>
+                          </w:r>
+                          <w:r>
+                            <w:t>19</w:t>
+                          </w:r>
+                          <w:r>
+                            <w:fldChar w:fldCharType="end"/>
+                          </w:r>
                         </w:p>
                       </w:tc>
                     </w:tr>
-                    <w:bookmarkEnd w:id="51"/>
+                    <w:bookmarkEnd w:id="85"/>
                   </w:tbl>
                   <w:p/>
                 </w:txbxContent>
@@ -25163,14 +25601,14 @@
             <w:pStyle w:val="Huisstijl-Koptekst"/>
             <w:jc w:val="right"/>
           </w:pPr>
-          <w:bookmarkStart w:id="52" w:name="bmVoettekstSectie4_2" w:colFirst="0" w:colLast="0"/>
+          <w:bookmarkStart w:id="86" w:name="bmVoettekstSectie4_2" w:colFirst="0" w:colLast="0"/>
           <w:r>
             <w:t>Wave overtopping at dikes kernel - Test report 16.2</w:t>
           </w:r>
         </w:p>
       </w:tc>
     </w:tr>
-    <w:bookmarkEnd w:id="52"/>
+    <w:bookmarkEnd w:id="86"/>
   </w:tbl>
   <w:p>
     <w:pPr>
@@ -25275,8 +25713,8 @@
                                   <w:right w:w="85" w:type="dxa"/>
                                 </w:tcMar>
                               </w:tcPr>
-                              <w:bookmarkStart w:id="53" w:name="bmPagina1" w:colFirst="0" w:colLast="0"/>
-                              <w:bookmarkStart w:id="54" w:name="bmTotPag" w:colFirst="0" w:colLast="0"/>
+                              <w:bookmarkStart w:id="87" w:name="bmPagina1" w:colFirst="0" w:colLast="0"/>
+                              <w:bookmarkStart w:id="88" w:name="bmTotPag" w:colFirst="0" w:colLast="0"/>
                               <w:p>
                                 <w:pPr>
                                   <w:pStyle w:val="Huisstijl-Pagina"/>
@@ -25299,16 +25737,26 @@
                                 <w:r>
                                   <w:t xml:space="preserve"> of </w:t>
                                 </w:r>
-                                <w:fldSimple w:instr=" DOCVARIABLE  TotAantalPag \* MERGEFORMAT ">
-                                  <w:r>
-                                    <w:t>19</w:t>
-                                  </w:r>
-                                </w:fldSimple>
+                                <w:r>
+                                  <w:fldChar w:fldCharType="begin"/>
+                                </w:r>
+                                <w:r>
+                                  <w:instrText xml:space="preserve"> DOCVARIABLE  TotAantalPag \* MERGEFORMAT </w:instrText>
+                                </w:r>
+                                <w:r>
+                                  <w:fldChar w:fldCharType="separate"/>
+                                </w:r>
+                                <w:r>
+                                  <w:t>19</w:t>
+                                </w:r>
+                                <w:r>
+                                  <w:fldChar w:fldCharType="end"/>
+                                </w:r>
                               </w:p>
                             </w:tc>
                           </w:tr>
-                          <w:bookmarkEnd w:id="53"/>
-                          <w:bookmarkEnd w:id="54"/>
+                          <w:bookmarkEnd w:id="87"/>
+                          <w:bookmarkEnd w:id="88"/>
                         </w:tbl>
                         <w:p/>
                       </w:txbxContent>
@@ -25363,8 +25811,8 @@
                             <w:right w:w="85" w:type="dxa"/>
                           </w:tcMar>
                         </w:tcPr>
-                        <w:bookmarkStart w:id="55" w:name="bmPagina1" w:colFirst="0" w:colLast="0"/>
-                        <w:bookmarkStart w:id="56" w:name="bmTotPag" w:colFirst="0" w:colLast="0"/>
+                        <w:bookmarkStart w:id="89" w:name="bmPagina1" w:colFirst="0" w:colLast="0"/>
+                        <w:bookmarkStart w:id="90" w:name="bmTotPag" w:colFirst="0" w:colLast="0"/>
                         <w:p>
                           <w:pPr>
                             <w:pStyle w:val="Huisstijl-Pagina"/>
@@ -25387,16 +25835,26 @@
                           <w:r>
                             <w:t xml:space="preserve"> of </w:t>
                           </w:r>
-                          <w:fldSimple w:instr=" DOCVARIABLE  TotAantalPag \* MERGEFORMAT ">
-                            <w:r>
-                              <w:t>19</w:t>
-                            </w:r>
-                          </w:fldSimple>
+                          <w:r>
+                            <w:fldChar w:fldCharType="begin"/>
+                          </w:r>
+                          <w:r>
+                            <w:instrText xml:space="preserve"> DOCVARIABLE  TotAantalPag \* MERGEFORMAT </w:instrText>
+                          </w:r>
+                          <w:r>
+                            <w:fldChar w:fldCharType="separate"/>
+                          </w:r>
+                          <w:r>
+                            <w:t>19</w:t>
+                          </w:r>
+                          <w:r>
+                            <w:fldChar w:fldCharType="end"/>
+                          </w:r>
                         </w:p>
                       </w:tc>
                     </w:tr>
-                    <w:bookmarkEnd w:id="55"/>
-                    <w:bookmarkEnd w:id="56"/>
+                    <w:bookmarkEnd w:id="89"/>
+                    <w:bookmarkEnd w:id="90"/>
                   </w:tbl>
                   <w:p/>
                 </w:txbxContent>
@@ -25431,14 +25889,14 @@
           <w:pPr>
             <w:pStyle w:val="Huisstijl-Koptekst"/>
           </w:pPr>
-          <w:bookmarkStart w:id="57" w:name="bmVoettekstSectie4_1" w:colFirst="0" w:colLast="0"/>
+          <w:bookmarkStart w:id="91" w:name="bmVoettekstSectie4_1" w:colFirst="0" w:colLast="0"/>
           <w:r>
             <w:t>Wave overtopping at dikes kernel - Test report 16.2</w:t>
           </w:r>
         </w:p>
       </w:tc>
     </w:tr>
-    <w:bookmarkEnd w:id="57"/>
+    <w:bookmarkEnd w:id="91"/>
   </w:tbl>
   <w:p>
     <w:pPr>
@@ -27872,11 +28330,21 @@
           <w:pPr>
             <w:pStyle w:val="Huisstijl-Gegeven"/>
           </w:pPr>
-          <w:fldSimple w:instr=" DOCVARIABLE  TotAantalPag  \* MERGEFORMAT ">
-            <w:r>
-              <w:t>19</w:t>
-            </w:r>
-          </w:fldSimple>
+          <w:r>
+            <w:fldChar w:fldCharType="begin"/>
+          </w:r>
+          <w:r>
+            <w:instrText xml:space="preserve"> DOCVARIABLE  TotAantalPag  \* MERGEFORMAT </w:instrText>
+          </w:r>
+          <w:r>
+            <w:fldChar w:fldCharType="separate"/>
+          </w:r>
+          <w:r>
+            <w:t>19</w:t>
+          </w:r>
+          <w:r>
+            <w:fldChar w:fldCharType="end"/>
+          </w:r>
         </w:p>
       </w:tc>
       <w:tc>
@@ -28545,11 +29013,21 @@
           <w:pPr>
             <w:pStyle w:val="Huisstijl-Gegeven"/>
           </w:pPr>
-          <w:fldSimple w:instr=" DOCVARIABLE  TotAantalPag  \* MERGEFORMAT ">
-            <w:r>
-              <w:t>19</w:t>
-            </w:r>
-          </w:fldSimple>
+          <w:r>
+            <w:fldChar w:fldCharType="begin"/>
+          </w:r>
+          <w:r>
+            <w:instrText xml:space="preserve"> DOCVARIABLE  TotAantalPag  \* MERGEFORMAT </w:instrText>
+          </w:r>
+          <w:r>
+            <w:fldChar w:fldCharType="separate"/>
+          </w:r>
+          <w:r>
+            <w:t>19</w:t>
+          </w:r>
+          <w:r>
+            <w:fldChar w:fldCharType="end"/>
+          </w:r>
         </w:p>
       </w:tc>
       <w:tc>
@@ -28980,14 +29458,14 @@
                                   <w:pStyle w:val="Huisstijl-Koptekst"/>
                                   <w:jc w:val="right"/>
                                 </w:pPr>
-                                <w:bookmarkStart w:id="29" w:name="bmKoptekstSectie3_2" w:colFirst="0" w:colLast="0"/>
+                                <w:bookmarkStart w:id="51" w:name="bmKoptekstSectie3_2" w:colFirst="0" w:colLast="0"/>
                                 <w:r>
                                   <w:t>24 October 2017, final</w:t>
                                 </w:r>
                               </w:p>
                             </w:tc>
                           </w:tr>
-                          <w:bookmarkEnd w:id="29"/>
+                          <w:bookmarkEnd w:id="51"/>
                         </w:tbl>
                         <w:p/>
                       </w:txbxContent>
@@ -29041,14 +29519,14 @@
                             <w:pStyle w:val="Huisstijl-Koptekst"/>
                             <w:jc w:val="right"/>
                           </w:pPr>
-                          <w:bookmarkStart w:id="30" w:name="bmKoptekstSectie3_2" w:colFirst="0" w:colLast="0"/>
+                          <w:bookmarkStart w:id="52" w:name="bmKoptekstSectie3_2" w:colFirst="0" w:colLast="0"/>
                           <w:r>
                             <w:t>24 October 2017, final</w:t>
                           </w:r>
                         </w:p>
                       </w:tc>
                     </w:tr>
-                    <w:bookmarkEnd w:id="30"/>
+                    <w:bookmarkEnd w:id="52"/>
                   </w:tbl>
                   <w:p/>
                 </w:txbxContent>
@@ -29150,7 +29628,7 @@
                                 <w:shd w:val="clear" w:color="auto" w:fill="auto"/>
                               </w:tcPr>
                               <w:p>
-                                <w:bookmarkStart w:id="31" w:name="bmLogoSectie3_2" w:colFirst="0" w:colLast="0"/>
+                                <w:bookmarkStart w:id="53" w:name="bmLogoSectie3_2" w:colFirst="0" w:colLast="0"/>
                                 <w:r>
                                   <w:rPr>
                                     <w:noProof/>
@@ -29193,7 +29671,7 @@
                               </w:p>
                             </w:tc>
                           </w:tr>
-                          <w:bookmarkEnd w:id="31"/>
+                          <w:bookmarkEnd w:id="53"/>
                         </w:tbl>
                         <w:p/>
                       </w:txbxContent>
@@ -29241,7 +29719,7 @@
                           <w:shd w:val="clear" w:color="auto" w:fill="auto"/>
                         </w:tcPr>
                         <w:p>
-                          <w:bookmarkStart w:id="32" w:name="bmLogoSectie3_2" w:colFirst="0" w:colLast="0"/>
+                          <w:bookmarkStart w:id="54" w:name="bmLogoSectie3_2" w:colFirst="0" w:colLast="0"/>
                           <w:r>
                             <w:rPr>
                               <w:noProof/>
@@ -29284,7 +29762,7 @@
                         </w:p>
                       </w:tc>
                     </w:tr>
-                    <w:bookmarkEnd w:id="32"/>
+                    <w:bookmarkEnd w:id="54"/>
                   </w:tbl>
                   <w:p/>
                 </w:txbxContent>
@@ -29340,7 +29818,7 @@
           <w:pPr>
             <w:pStyle w:val="Huisstijl-Koptekst"/>
           </w:pPr>
-          <w:bookmarkStart w:id="33" w:name="bmKoptekstSectie3_1" w:colFirst="0" w:colLast="0"/>
+          <w:bookmarkStart w:id="55" w:name="bmKoptekstSectie3_1" w:colFirst="0" w:colLast="0"/>
           <w:r>
             <w:t>24 October 2017, final</w:t>
           </w:r>
@@ -29348,7 +29826,7 @@
       </w:tc>
     </w:tr>
   </w:tbl>
-  <w:bookmarkEnd w:id="33"/>
+  <w:bookmarkEnd w:id="55"/>
   <w:p>
     <w:pPr>
       <w:pStyle w:val="Header"/>
@@ -29442,7 +29920,7 @@
                                 <w:pPr>
                                   <w:jc w:val="right"/>
                                 </w:pPr>
-                                <w:bookmarkStart w:id="34" w:name="bmLogoSectie3_1" w:colFirst="0" w:colLast="0"/>
+                                <w:bookmarkStart w:id="56" w:name="bmLogoSectie3_1" w:colFirst="0" w:colLast="0"/>
                                 <w:r>
                                   <w:rPr>
                                     <w:noProof/>
@@ -29485,7 +29963,7 @@
                               </w:p>
                             </w:tc>
                           </w:tr>
-                          <w:bookmarkEnd w:id="34"/>
+                          <w:bookmarkEnd w:id="56"/>
                         </w:tbl>
                         <w:p/>
                       </w:txbxContent>
@@ -29540,7 +30018,7 @@
                           <w:pPr>
                             <w:jc w:val="right"/>
                           </w:pPr>
-                          <w:bookmarkStart w:id="35" w:name="bmLogoSectie3_1" w:colFirst="0" w:colLast="0"/>
+                          <w:bookmarkStart w:id="57" w:name="bmLogoSectie3_1" w:colFirst="0" w:colLast="0"/>
                           <w:r>
                             <w:rPr>
                               <w:noProof/>
@@ -29583,7 +30061,7 @@
                         </w:p>
                       </w:tc>
                     </w:tr>
-                    <w:bookmarkEnd w:id="35"/>
+                    <w:bookmarkEnd w:id="57"/>
                   </w:tbl>
                   <w:p/>
                 </w:txbxContent>
@@ -29696,14 +30174,14 @@
                                   <w:pStyle w:val="Huisstijl-Koptekst"/>
                                   <w:jc w:val="right"/>
                                 </w:pPr>
-                                <w:bookmarkStart w:id="43" w:name="bmKoptekstSectie4_2" w:colFirst="0" w:colLast="0"/>
+                                <w:bookmarkStart w:id="77" w:name="bmKoptekstSectie4_2" w:colFirst="0" w:colLast="0"/>
                                 <w:r>
                                   <w:t>24 October 2017, final</w:t>
                                 </w:r>
                               </w:p>
                             </w:tc>
                           </w:tr>
-                          <w:bookmarkEnd w:id="43"/>
+                          <w:bookmarkEnd w:id="77"/>
                         </w:tbl>
                         <w:p/>
                       </w:txbxContent>
@@ -29760,14 +30238,14 @@
                             <w:pStyle w:val="Huisstijl-Koptekst"/>
                             <w:jc w:val="right"/>
                           </w:pPr>
-                          <w:bookmarkStart w:id="44" w:name="bmKoptekstSectie4_2" w:colFirst="0" w:colLast="0"/>
+                          <w:bookmarkStart w:id="78" w:name="bmKoptekstSectie4_2" w:colFirst="0" w:colLast="0"/>
                           <w:r>
                             <w:t>24 October 2017, final</w:t>
                           </w:r>
                         </w:p>
                       </w:tc>
                     </w:tr>
-                    <w:bookmarkEnd w:id="44"/>
+                    <w:bookmarkEnd w:id="78"/>
                   </w:tbl>
                   <w:p/>
                 </w:txbxContent>
@@ -29869,7 +30347,7 @@
                                 <w:shd w:val="clear" w:color="auto" w:fill="auto"/>
                               </w:tcPr>
                               <w:p>
-                                <w:bookmarkStart w:id="45" w:name="bmLogoSectie4_2" w:colFirst="0" w:colLast="0"/>
+                                <w:bookmarkStart w:id="79" w:name="bmLogoSectie4_2" w:colFirst="0" w:colLast="0"/>
                                 <w:r>
                                   <w:rPr>
                                     <w:noProof/>
@@ -29912,7 +30390,7 @@
                               </w:p>
                             </w:tc>
                           </w:tr>
-                          <w:bookmarkEnd w:id="45"/>
+                          <w:bookmarkEnd w:id="79"/>
                         </w:tbl>
                         <w:p/>
                       </w:txbxContent>
@@ -29960,7 +30438,7 @@
                           <w:shd w:val="clear" w:color="auto" w:fill="auto"/>
                         </w:tcPr>
                         <w:p>
-                          <w:bookmarkStart w:id="46" w:name="bmLogoSectie4_2" w:colFirst="0" w:colLast="0"/>
+                          <w:bookmarkStart w:id="80" w:name="bmLogoSectie4_2" w:colFirst="0" w:colLast="0"/>
                           <w:r>
                             <w:rPr>
                               <w:noProof/>
@@ -30003,7 +30481,7 @@
                         </w:p>
                       </w:tc>
                     </w:tr>
-                    <w:bookmarkEnd w:id="46"/>
+                    <w:bookmarkEnd w:id="80"/>
                   </w:tbl>
                   <w:p/>
                 </w:txbxContent>
@@ -30129,7 +30607,7 @@
                                 <w:pPr>
                                   <w:jc w:val="right"/>
                                 </w:pPr>
-                                <w:bookmarkStart w:id="47" w:name="bmLogoSectie4_1" w:colFirst="0" w:colLast="0"/>
+                                <w:bookmarkStart w:id="81" w:name="bmLogoSectie4_1" w:colFirst="0" w:colLast="0"/>
                                 <w:r>
                                   <w:rPr>
                                     <w:noProof/>
@@ -30172,7 +30650,7 @@
                               </w:p>
                             </w:tc>
                           </w:tr>
-                          <w:bookmarkEnd w:id="47"/>
+                          <w:bookmarkEnd w:id="81"/>
                         </w:tbl>
                         <w:p/>
                       </w:txbxContent>
@@ -30227,7 +30705,7 @@
                           <w:pPr>
                             <w:jc w:val="right"/>
                           </w:pPr>
-                          <w:bookmarkStart w:id="48" w:name="bmLogoSectie4_1" w:colFirst="0" w:colLast="0"/>
+                          <w:bookmarkStart w:id="82" w:name="bmLogoSectie4_1" w:colFirst="0" w:colLast="0"/>
                           <w:r>
                             <w:rPr>
                               <w:noProof/>
@@ -30270,7 +30748,7 @@
                         </w:p>
                       </w:tc>
                     </w:tr>
-                    <w:bookmarkEnd w:id="48"/>
+                    <w:bookmarkEnd w:id="82"/>
                   </w:tbl>
                   <w:p/>
                 </w:txbxContent>
@@ -30306,14 +30784,14 @@
           <w:pPr>
             <w:pStyle w:val="Huisstijl-Koptekst"/>
           </w:pPr>
-          <w:bookmarkStart w:id="49" w:name="bmKoptekstSectie4_1" w:colFirst="0" w:colLast="0"/>
+          <w:bookmarkStart w:id="83" w:name="bmKoptekstSectie4_1" w:colFirst="0" w:colLast="0"/>
           <w:r>
             <w:t>24 October 2017, final</w:t>
           </w:r>
         </w:p>
       </w:tc>
     </w:tr>
-    <w:bookmarkEnd w:id="49"/>
+    <w:bookmarkEnd w:id="83"/>
   </w:tbl>
   <w:p>
     <w:pPr>
@@ -32334,7 +32812,7 @@
   <w:style w:type="paragraph" w:default="1" w:styleId="Normal">
     <w:name w:val="Normal"/>
     <w:qFormat/>
-    <w:rsid w:val="003D0D15"/>
+    <w:rsid w:val="00035C97"/>
     <w:pPr>
       <w:spacing w:line="255" w:lineRule="atLeast"/>
       <w:jc w:val="both"/>
@@ -32351,7 +32829,7 @@
     <w:basedOn w:val="Normal"/>
     <w:next w:val="Normal"/>
     <w:qFormat/>
-    <w:rsid w:val="003D0D15"/>
+    <w:rsid w:val="00035C97"/>
     <w:pPr>
       <w:keepNext/>
       <w:keepLines/>
@@ -32374,7 +32852,7 @@
     <w:basedOn w:val="Heading1"/>
     <w:next w:val="Normal"/>
     <w:qFormat/>
-    <w:rsid w:val="003D0D15"/>
+    <w:rsid w:val="00035C97"/>
     <w:pPr>
       <w:numPr>
         <w:ilvl w:val="1"/>
@@ -32395,7 +32873,7 @@
     <w:next w:val="Normal"/>
     <w:link w:val="Heading3Char"/>
     <w:qFormat/>
-    <w:rsid w:val="003D0D15"/>
+    <w:rsid w:val="00035C97"/>
     <w:pPr>
       <w:numPr>
         <w:ilvl w:val="2"/>
@@ -32413,7 +32891,7 @@
     <w:basedOn w:val="Heading3"/>
     <w:next w:val="Normal"/>
     <w:qFormat/>
-    <w:rsid w:val="003D0D15"/>
+    <w:rsid w:val="00035C97"/>
     <w:pPr>
       <w:numPr>
         <w:ilvl w:val="3"/>
@@ -32431,7 +32909,7 @@
     <w:basedOn w:val="Heading4"/>
     <w:next w:val="Normal"/>
     <w:qFormat/>
-    <w:rsid w:val="003D0D15"/>
+    <w:rsid w:val="00035C97"/>
     <w:pPr>
       <w:numPr>
         <w:ilvl w:val="4"/>
@@ -32449,7 +32927,7 @@
     <w:basedOn w:val="Heading1"/>
     <w:next w:val="Normal"/>
     <w:qFormat/>
-    <w:rsid w:val="003D0D15"/>
+    <w:rsid w:val="00035C97"/>
     <w:pPr>
       <w:numPr>
         <w:ilvl w:val="5"/>
@@ -32466,7 +32944,7 @@
     <w:basedOn w:val="Heading2"/>
     <w:next w:val="Normal"/>
     <w:qFormat/>
-    <w:rsid w:val="003D0D15"/>
+    <w:rsid w:val="00035C97"/>
     <w:pPr>
       <w:numPr>
         <w:ilvl w:val="6"/>
@@ -32479,7 +32957,7 @@
     <w:basedOn w:val="Heading3"/>
     <w:next w:val="Normal"/>
     <w:qFormat/>
-    <w:rsid w:val="003D0D15"/>
+    <w:rsid w:val="00035C97"/>
     <w:pPr>
       <w:numPr>
         <w:ilvl w:val="7"/>
@@ -32495,7 +32973,7 @@
     <w:basedOn w:val="Heading4"/>
     <w:next w:val="Normal"/>
     <w:qFormat/>
-    <w:rsid w:val="003D0D15"/>
+    <w:rsid w:val="00035C97"/>
     <w:pPr>
       <w:numPr>
         <w:ilvl w:val="8"/>
@@ -32511,7 +32989,7 @@
     <w:uiPriority w:val="1"/>
     <w:semiHidden/>
     <w:unhideWhenUsed/>
-    <w:rsid w:val="003D0D15"/>
+    <w:rsid w:val="00035C97"/>
   </w:style>
   <w:style w:type="table" w:default="1" w:styleId="TableNormal">
     <w:name w:val="Normal Table"/>
@@ -32533,12 +33011,12 @@
     <w:uiPriority w:val="99"/>
     <w:semiHidden/>
     <w:unhideWhenUsed/>
-    <w:rsid w:val="003D0D15"/>
+    <w:rsid w:val="00035C97"/>
   </w:style>
   <w:style w:type="paragraph" w:styleId="Header">
     <w:name w:val="header"/>
     <w:basedOn w:val="Normal"/>
-    <w:rsid w:val="003D0D15"/>
+    <w:rsid w:val="00035C97"/>
     <w:pPr>
       <w:tabs>
         <w:tab w:val="center" w:pos="4153"/>
@@ -32550,7 +33028,7 @@
     <w:name w:val="footer"/>
     <w:basedOn w:val="Normal"/>
     <w:link w:val="FooterChar"/>
-    <w:rsid w:val="003D0D15"/>
+    <w:rsid w:val="00035C97"/>
     <w:pPr>
       <w:tabs>
         <w:tab w:val="center" w:pos="4153"/>
@@ -32561,7 +33039,7 @@
   <w:style w:type="paragraph" w:customStyle="1" w:styleId="Huisstijl-Sjabloonnaam">
     <w:name w:val="Huisstijl-Sjabloonnaam"/>
     <w:basedOn w:val="Huisstijl-Naw"/>
-    <w:rsid w:val="003D0D15"/>
+    <w:rsid w:val="00035C97"/>
     <w:pPr>
       <w:spacing w:before="255" w:after="255" w:line="255" w:lineRule="exact"/>
       <w:jc w:val="left"/>
@@ -32574,12 +33052,12 @@
   <w:style w:type="paragraph" w:customStyle="1" w:styleId="Huisstijl-Adres">
     <w:name w:val="Huisstijl-Adres"/>
     <w:basedOn w:val="Huisstijl-Naw"/>
-    <w:rsid w:val="003D0D15"/>
+    <w:rsid w:val="00035C97"/>
   </w:style>
   <w:style w:type="paragraph" w:styleId="ListBullet">
     <w:name w:val="List Bullet"/>
     <w:basedOn w:val="Normal"/>
-    <w:rsid w:val="003D0D15"/>
+    <w:rsid w:val="00035C97"/>
     <w:pPr>
       <w:numPr>
         <w:numId w:val="13"/>
@@ -32589,7 +33067,7 @@
   <w:style w:type="paragraph" w:customStyle="1" w:styleId="Huisstijl-Naw">
     <w:name w:val="Huisstijl-Naw"/>
     <w:basedOn w:val="Normal"/>
-    <w:rsid w:val="003D0D15"/>
+    <w:rsid w:val="00035C97"/>
     <w:rPr>
       <w:noProof/>
     </w:rPr>
@@ -32597,7 +33075,7 @@
   <w:style w:type="paragraph" w:customStyle="1" w:styleId="Huisstijl-Kopje">
     <w:name w:val="Huisstijl-Kopje"/>
     <w:basedOn w:val="Huisstijl-Naw"/>
-    <w:rsid w:val="003D0D15"/>
+    <w:rsid w:val="00035C97"/>
     <w:rPr>
       <w:b/>
       <w:sz w:val="17"/>
@@ -32606,7 +33084,7 @@
   <w:style w:type="paragraph" w:customStyle="1" w:styleId="Huisstijl-Gegeven">
     <w:name w:val="Huisstijl-Gegeven"/>
     <w:basedOn w:val="Huisstijl-Naw"/>
-    <w:rsid w:val="003D0D15"/>
+    <w:rsid w:val="00035C97"/>
     <w:pPr>
       <w:jc w:val="left"/>
     </w:pPr>
@@ -32614,7 +33092,7 @@
   <w:style w:type="paragraph" w:styleId="ListBullet2">
     <w:name w:val="List Bullet 2"/>
     <w:basedOn w:val="ListBullet"/>
-    <w:rsid w:val="003D0D15"/>
+    <w:rsid w:val="00035C97"/>
     <w:pPr>
       <w:numPr>
         <w:ilvl w:val="1"/>
@@ -32624,7 +33102,7 @@
   <w:style w:type="paragraph" w:customStyle="1" w:styleId="Huisstijl-Voettekst">
     <w:name w:val="Huisstijl-Voettekst"/>
     <w:basedOn w:val="Huisstijl-Naw"/>
-    <w:rsid w:val="003D0D15"/>
+    <w:rsid w:val="00035C97"/>
     <w:rPr>
       <w:sz w:val="17"/>
     </w:rPr>
@@ -32633,7 +33111,7 @@
     <w:name w:val="Kop 1 zonder nummer"/>
     <w:basedOn w:val="Heading1"/>
     <w:next w:val="Normal"/>
-    <w:rsid w:val="003D0D15"/>
+    <w:rsid w:val="00035C97"/>
     <w:pPr>
       <w:numPr>
         <w:numId w:val="0"/>
@@ -32644,7 +33122,7 @@
     <w:name w:val="Kop 2 zonder nummer"/>
     <w:basedOn w:val="Heading2"/>
     <w:next w:val="Normal"/>
-    <w:rsid w:val="003D0D15"/>
+    <w:rsid w:val="00035C97"/>
     <w:pPr>
       <w:numPr>
         <w:ilvl w:val="0"/>
@@ -32656,7 +33134,7 @@
     <w:name w:val="Kop 3 zonder nummer"/>
     <w:basedOn w:val="Heading3"/>
     <w:next w:val="Normal"/>
-    <w:rsid w:val="003D0D15"/>
+    <w:rsid w:val="00035C97"/>
     <w:pPr>
       <w:numPr>
         <w:ilvl w:val="0"/>
@@ -32667,7 +33145,7 @@
   <w:style w:type="paragraph" w:customStyle="1" w:styleId="Huisstijl-Titel">
     <w:name w:val="Huisstijl-Titel"/>
     <w:basedOn w:val="Huisstijl-Naw"/>
-    <w:rsid w:val="003D0D15"/>
+    <w:rsid w:val="00035C97"/>
     <w:pPr>
       <w:spacing w:line="510" w:lineRule="atLeast"/>
       <w:jc w:val="left"/>
@@ -32681,7 +33159,7 @@
     <w:name w:val="Kop 4 zonder nummer"/>
     <w:basedOn w:val="Heading4"/>
     <w:next w:val="Normal"/>
-    <w:rsid w:val="003D0D15"/>
+    <w:rsid w:val="00035C97"/>
     <w:pPr>
       <w:numPr>
         <w:ilvl w:val="0"/>
@@ -32693,7 +33171,7 @@
     <w:name w:val="toc 1"/>
     <w:basedOn w:val="Normal"/>
     <w:next w:val="Normal"/>
-    <w:rsid w:val="003D0D15"/>
+    <w:rsid w:val="00035C97"/>
     <w:pPr>
       <w:tabs>
         <w:tab w:val="right" w:pos="8419"/>
@@ -32710,7 +33188,7 @@
     <w:name w:val="toc 2"/>
     <w:basedOn w:val="Normal"/>
     <w:next w:val="Normal"/>
-    <w:rsid w:val="003D0D15"/>
+    <w:rsid w:val="00035C97"/>
     <w:pPr>
       <w:tabs>
         <w:tab w:val="right" w:pos="8419"/>
@@ -32723,7 +33201,7 @@
     <w:name w:val="toc 3"/>
     <w:basedOn w:val="Normal"/>
     <w:next w:val="Normal"/>
-    <w:rsid w:val="003D0D15"/>
+    <w:rsid w:val="00035C97"/>
     <w:pPr>
       <w:tabs>
         <w:tab w:val="right" w:pos="8419"/>
@@ -32735,7 +33213,7 @@
   <w:style w:type="paragraph" w:customStyle="1" w:styleId="Huisstijl-Koptekst">
     <w:name w:val="Huisstijl-Koptekst"/>
     <w:basedOn w:val="Huisstijl-Naw"/>
-    <w:rsid w:val="003D0D15"/>
+    <w:rsid w:val="00035C97"/>
     <w:rPr>
       <w:i/>
       <w:sz w:val="17"/>
@@ -32744,7 +33222,7 @@
   <w:style w:type="paragraph" w:customStyle="1" w:styleId="Huisstijl-Pagina">
     <w:name w:val="Huisstijl-Pagina"/>
     <w:basedOn w:val="Huisstijl-Gegeven"/>
-    <w:rsid w:val="003D0D15"/>
+    <w:rsid w:val="00035C97"/>
     <w:pPr>
       <w:jc w:val="right"/>
     </w:pPr>
@@ -32755,12 +33233,12 @@
   <w:style w:type="character" w:styleId="PageNumber">
     <w:name w:val="page number"/>
     <w:basedOn w:val="DefaultParagraphFont"/>
-    <w:rsid w:val="003D0D15"/>
+    <w:rsid w:val="00035C97"/>
   </w:style>
   <w:style w:type="paragraph" w:customStyle="1" w:styleId="Huisstijl-Subtitel">
     <w:name w:val="Huisstijl-Subtitel"/>
     <w:basedOn w:val="Huisstijl-Naw"/>
-    <w:rsid w:val="003D0D15"/>
+    <w:rsid w:val="00035C97"/>
     <w:pPr>
       <w:jc w:val="left"/>
     </w:pPr>
@@ -32771,7 +33249,7 @@
   <w:style w:type="table" w:customStyle="1" w:styleId="dTable">
     <w:name w:val="d_Table"/>
     <w:basedOn w:val="TableGrid"/>
-    <w:rsid w:val="003D0D15"/>
+    <w:rsid w:val="00035C97"/>
     <w:rPr>
       <w:rFonts w:ascii="Arial" w:hAnsi="Arial"/>
       <w:sz w:val="18"/>
@@ -32809,7 +33287,7 @@
   <w:style w:type="table" w:styleId="TableGrid">
     <w:name w:val="Table Grid"/>
     <w:basedOn w:val="TableNormal"/>
-    <w:rsid w:val="003D0D15"/>
+    <w:rsid w:val="00035C97"/>
     <w:pPr>
       <w:spacing w:line="255" w:lineRule="atLeast"/>
     </w:pPr>
@@ -32835,7 +33313,7 @@
     <w:name w:val="toc 6"/>
     <w:basedOn w:val="Normal"/>
     <w:next w:val="Normal"/>
-    <w:rsid w:val="003D0D15"/>
+    <w:rsid w:val="00035C97"/>
     <w:pPr>
       <w:tabs>
         <w:tab w:val="right" w:pos="8419"/>
@@ -32853,7 +33331,7 @@
     <w:basedOn w:val="Normal"/>
     <w:next w:val="Normal"/>
     <w:semiHidden/>
-    <w:rsid w:val="003D0D15"/>
+    <w:rsid w:val="00035C97"/>
     <w:pPr>
       <w:tabs>
         <w:tab w:val="right" w:pos="8419"/>
@@ -32867,7 +33345,7 @@
     <w:basedOn w:val="Normal"/>
     <w:next w:val="Normal"/>
     <w:semiHidden/>
-    <w:rsid w:val="003D0D15"/>
+    <w:rsid w:val="00035C97"/>
     <w:pPr>
       <w:tabs>
         <w:tab w:val="right" w:pos="8419"/>
@@ -32881,7 +33359,7 @@
     <w:basedOn w:val="Normal"/>
     <w:next w:val="Normal"/>
     <w:qFormat/>
-    <w:rsid w:val="003D0D15"/>
+    <w:rsid w:val="00035C97"/>
     <w:pPr>
       <w:tabs>
         <w:tab w:val="left" w:pos="907"/>
@@ -32900,7 +33378,7 @@
     <w:name w:val="footnote text"/>
     <w:basedOn w:val="Normal"/>
     <w:next w:val="FootnoteTextnormal"/>
-    <w:rsid w:val="003D0D15"/>
+    <w:rsid w:val="00035C97"/>
     <w:pPr>
       <w:ind w:hanging="340"/>
       <w:jc w:val="left"/>
@@ -32915,7 +33393,7 @@
     <w:name w:val="HeadNoTOC"/>
     <w:basedOn w:val="Normal"/>
     <w:next w:val="Normal"/>
-    <w:rsid w:val="003D0D15"/>
+    <w:rsid w:val="00035C97"/>
     <w:pPr>
       <w:spacing w:before="255" w:after="510"/>
       <w:jc w:val="left"/>
@@ -32929,7 +33407,7 @@
     <w:name w:val="List of References"/>
     <w:basedOn w:val="Normal"/>
     <w:next w:val="Normal"/>
-    <w:rsid w:val="003D0D15"/>
+    <w:rsid w:val="00035C97"/>
     <w:pPr>
       <w:spacing w:after="255"/>
       <w:ind w:left="765" w:hanging="765"/>
@@ -32939,7 +33417,7 @@
     <w:name w:val="Heading 10"/>
     <w:basedOn w:val="Heading6"/>
     <w:next w:val="Normal"/>
-    <w:rsid w:val="003D0D15"/>
+    <w:rsid w:val="00035C97"/>
     <w:pPr>
       <w:numPr>
         <w:ilvl w:val="0"/>
@@ -32950,7 +33428,7 @@
   <w:style w:type="paragraph" w:customStyle="1" w:styleId="FootnoteTextnormal">
     <w:name w:val="Footnote Text normal"/>
     <w:basedOn w:val="FootnoteText"/>
-    <w:rsid w:val="003D0D15"/>
+    <w:rsid w:val="00035C97"/>
     <w:pPr>
       <w:ind w:firstLine="0"/>
     </w:pPr>
@@ -32958,7 +33436,7 @@
   <w:style w:type="paragraph" w:styleId="ListBullet3">
     <w:name w:val="List Bullet 3"/>
     <w:basedOn w:val="ListNumber2"/>
-    <w:rsid w:val="003D0D15"/>
+    <w:rsid w:val="00035C97"/>
     <w:pPr>
       <w:numPr>
         <w:ilvl w:val="2"/>
@@ -32969,7 +33447,7 @@
   <w:style w:type="paragraph" w:styleId="ListBullet4">
     <w:name w:val="List Bullet 4"/>
     <w:basedOn w:val="Normal"/>
-    <w:rsid w:val="003D0D15"/>
+    <w:rsid w:val="00035C97"/>
     <w:pPr>
       <w:numPr>
         <w:ilvl w:val="3"/>
@@ -32980,7 +33458,7 @@
   <w:style w:type="paragraph" w:styleId="ListBullet5">
     <w:name w:val="List Bullet 5"/>
     <w:basedOn w:val="Normal"/>
-    <w:rsid w:val="003D0D15"/>
+    <w:rsid w:val="00035C97"/>
     <w:pPr>
       <w:numPr>
         <w:ilvl w:val="4"/>
@@ -32992,7 +33470,7 @@
     <w:name w:val="d_Table_Body_text"/>
     <w:basedOn w:val="BodyText"/>
     <w:next w:val="BodyText"/>
-    <w:rsid w:val="003D0D15"/>
+    <w:rsid w:val="00035C97"/>
     <w:pPr>
       <w:spacing w:after="0"/>
       <w:jc w:val="left"/>
@@ -33004,7 +33482,7 @@
   <w:style w:type="paragraph" w:styleId="ListNumber2">
     <w:name w:val="List Number 2"/>
     <w:basedOn w:val="Normal"/>
-    <w:rsid w:val="003D0D15"/>
+    <w:rsid w:val="00035C97"/>
     <w:pPr>
       <w:numPr>
         <w:ilvl w:val="1"/>
@@ -33016,7 +33494,7 @@
     <w:name w:val="table of figures"/>
     <w:basedOn w:val="Normal"/>
     <w:next w:val="Normal"/>
-    <w:rsid w:val="003D0D15"/>
+    <w:rsid w:val="00035C97"/>
     <w:pPr>
       <w:spacing w:after="120"/>
       <w:ind w:left="1276" w:hanging="1276"/>
@@ -33025,7 +33503,7 @@
   <w:style w:type="paragraph" w:styleId="BodyText">
     <w:name w:val="Body Text"/>
     <w:basedOn w:val="Normal"/>
-    <w:rsid w:val="003D0D15"/>
+    <w:rsid w:val="00035C97"/>
     <w:pPr>
       <w:spacing w:after="120"/>
     </w:pPr>
@@ -33033,7 +33511,7 @@
   <w:style w:type="paragraph" w:styleId="ListNumber">
     <w:name w:val="List Number"/>
     <w:basedOn w:val="Normal"/>
-    <w:rsid w:val="003D0D15"/>
+    <w:rsid w:val="00035C97"/>
     <w:pPr>
       <w:numPr>
         <w:numId w:val="17"/>
@@ -33043,7 +33521,7 @@
   <w:style w:type="paragraph" w:styleId="ListNumber3">
     <w:name w:val="List Number 3"/>
     <w:basedOn w:val="Normal"/>
-    <w:rsid w:val="003D0D15"/>
+    <w:rsid w:val="00035C97"/>
     <w:pPr>
       <w:numPr>
         <w:ilvl w:val="2"/>
@@ -33054,7 +33532,7 @@
   <w:style w:type="paragraph" w:styleId="ListNumber4">
     <w:name w:val="List Number 4"/>
     <w:basedOn w:val="Normal"/>
-    <w:rsid w:val="003D0D15"/>
+    <w:rsid w:val="00035C97"/>
     <w:pPr>
       <w:numPr>
         <w:ilvl w:val="3"/>
@@ -33065,7 +33543,7 @@
   <w:style w:type="paragraph" w:styleId="ListNumber5">
     <w:name w:val="List Number 5"/>
     <w:basedOn w:val="Normal"/>
-    <w:rsid w:val="003D0D15"/>
+    <w:rsid w:val="00035C97"/>
     <w:pPr>
       <w:numPr>
         <w:ilvl w:val="4"/>
@@ -33076,7 +33554,7 @@
   <w:style w:type="character" w:customStyle="1" w:styleId="FooterChar">
     <w:name w:val="Footer Char"/>
     <w:link w:val="Footer"/>
-    <w:rsid w:val="003D0D15"/>
+    <w:rsid w:val="00035C97"/>
     <w:rPr>
       <w:rFonts w:ascii="Arial" w:hAnsi="Arial" w:cs="Arial"/>
       <w:sz w:val="21"/>
@@ -33087,7 +33565,7 @@
   <w:style w:type="numbering" w:customStyle="1" w:styleId="Huisstijl-LijstOpsomming">
     <w:name w:val="Huisstijl-LijstOpsomming"/>
     <w:uiPriority w:val="99"/>
-    <w:rsid w:val="003D0D15"/>
+    <w:rsid w:val="00035C97"/>
     <w:pPr>
       <w:numPr>
         <w:numId w:val="13"/>
@@ -33097,7 +33575,7 @@
   <w:style w:type="numbering" w:customStyle="1" w:styleId="Huisstijl-LijstNummering">
     <w:name w:val="Huisstijl-LijstNummering"/>
     <w:uiPriority w:val="99"/>
-    <w:rsid w:val="003D0D15"/>
+    <w:rsid w:val="00035C97"/>
     <w:pPr>
       <w:numPr>
         <w:numId w:val="17"/>
@@ -33504,7 +33982,7 @@
   <w:style w:type="paragraph" w:default="1" w:styleId="Normal">
     <w:name w:val="Normal"/>
     <w:qFormat/>
-    <w:rsid w:val="003D0D15"/>
+    <w:rsid w:val="00035C97"/>
     <w:pPr>
       <w:spacing w:line="255" w:lineRule="atLeast"/>
       <w:jc w:val="both"/>
@@ -33521,7 +33999,7 @@
     <w:basedOn w:val="Normal"/>
     <w:next w:val="Normal"/>
     <w:qFormat/>
-    <w:rsid w:val="003D0D15"/>
+    <w:rsid w:val="00035C97"/>
     <w:pPr>
       <w:keepNext/>
       <w:keepLines/>
@@ -33544,7 +34022,7 @@
     <w:basedOn w:val="Heading1"/>
     <w:next w:val="Normal"/>
     <w:qFormat/>
-    <w:rsid w:val="003D0D15"/>
+    <w:rsid w:val="00035C97"/>
     <w:pPr>
       <w:numPr>
         <w:ilvl w:val="1"/>
@@ -33565,7 +34043,7 @@
     <w:next w:val="Normal"/>
     <w:link w:val="Heading3Char"/>
     <w:qFormat/>
-    <w:rsid w:val="003D0D15"/>
+    <w:rsid w:val="00035C97"/>
     <w:pPr>
       <w:numPr>
         <w:ilvl w:val="2"/>
@@ -33583,7 +34061,7 @@
     <w:basedOn w:val="Heading3"/>
     <w:next w:val="Normal"/>
     <w:qFormat/>
-    <w:rsid w:val="003D0D15"/>
+    <w:rsid w:val="00035C97"/>
     <w:pPr>
       <w:numPr>
         <w:ilvl w:val="3"/>
@@ -33601,7 +34079,7 @@
     <w:basedOn w:val="Heading4"/>
     <w:next w:val="Normal"/>
     <w:qFormat/>
-    <w:rsid w:val="003D0D15"/>
+    <w:rsid w:val="00035C97"/>
     <w:pPr>
       <w:numPr>
         <w:ilvl w:val="4"/>
@@ -33619,7 +34097,7 @@
     <w:basedOn w:val="Heading1"/>
     <w:next w:val="Normal"/>
     <w:qFormat/>
-    <w:rsid w:val="003D0D15"/>
+    <w:rsid w:val="00035C97"/>
     <w:pPr>
       <w:numPr>
         <w:ilvl w:val="5"/>
@@ -33636,7 +34114,7 @@
     <w:basedOn w:val="Heading2"/>
     <w:next w:val="Normal"/>
     <w:qFormat/>
-    <w:rsid w:val="003D0D15"/>
+    <w:rsid w:val="00035C97"/>
     <w:pPr>
       <w:numPr>
         <w:ilvl w:val="6"/>
@@ -33649,7 +34127,7 @@
     <w:basedOn w:val="Heading3"/>
     <w:next w:val="Normal"/>
     <w:qFormat/>
-    <w:rsid w:val="003D0D15"/>
+    <w:rsid w:val="00035C97"/>
     <w:pPr>
       <w:numPr>
         <w:ilvl w:val="7"/>
@@ -33665,7 +34143,7 @@
     <w:basedOn w:val="Heading4"/>
     <w:next w:val="Normal"/>
     <w:qFormat/>
-    <w:rsid w:val="003D0D15"/>
+    <w:rsid w:val="00035C97"/>
     <w:pPr>
       <w:numPr>
         <w:ilvl w:val="8"/>
@@ -33681,7 +34159,7 @@
     <w:uiPriority w:val="1"/>
     <w:semiHidden/>
     <w:unhideWhenUsed/>
-    <w:rsid w:val="003D0D15"/>
+    <w:rsid w:val="00035C97"/>
   </w:style>
   <w:style w:type="table" w:default="1" w:styleId="TableNormal">
     <w:name w:val="Normal Table"/>
@@ -33703,12 +34181,12 @@
     <w:uiPriority w:val="99"/>
     <w:semiHidden/>
     <w:unhideWhenUsed/>
-    <w:rsid w:val="003D0D15"/>
+    <w:rsid w:val="00035C97"/>
   </w:style>
   <w:style w:type="paragraph" w:styleId="Header">
     <w:name w:val="header"/>
     <w:basedOn w:val="Normal"/>
-    <w:rsid w:val="003D0D15"/>
+    <w:rsid w:val="00035C97"/>
     <w:pPr>
       <w:tabs>
         <w:tab w:val="center" w:pos="4153"/>
@@ -33720,7 +34198,7 @@
     <w:name w:val="footer"/>
     <w:basedOn w:val="Normal"/>
     <w:link w:val="FooterChar"/>
-    <w:rsid w:val="003D0D15"/>
+    <w:rsid w:val="00035C97"/>
     <w:pPr>
       <w:tabs>
         <w:tab w:val="center" w:pos="4153"/>
@@ -33731,7 +34209,7 @@
   <w:style w:type="paragraph" w:customStyle="1" w:styleId="Huisstijl-Sjabloonnaam">
     <w:name w:val="Huisstijl-Sjabloonnaam"/>
     <w:basedOn w:val="Huisstijl-Naw"/>
-    <w:rsid w:val="003D0D15"/>
+    <w:rsid w:val="00035C97"/>
     <w:pPr>
       <w:spacing w:before="255" w:after="255" w:line="255" w:lineRule="exact"/>
       <w:jc w:val="left"/>
@@ -33744,12 +34222,12 @@
   <w:style w:type="paragraph" w:customStyle="1" w:styleId="Huisstijl-Adres">
     <w:name w:val="Huisstijl-Adres"/>
     <w:basedOn w:val="Huisstijl-Naw"/>
-    <w:rsid w:val="003D0D15"/>
+    <w:rsid w:val="00035C97"/>
   </w:style>
   <w:style w:type="paragraph" w:styleId="ListBullet">
     <w:name w:val="List Bullet"/>
     <w:basedOn w:val="Normal"/>
-    <w:rsid w:val="003D0D15"/>
+    <w:rsid w:val="00035C97"/>
     <w:pPr>
       <w:numPr>
         <w:numId w:val="13"/>
@@ -33759,7 +34237,7 @@
   <w:style w:type="paragraph" w:customStyle="1" w:styleId="Huisstijl-Naw">
     <w:name w:val="Huisstijl-Naw"/>
     <w:basedOn w:val="Normal"/>
-    <w:rsid w:val="003D0D15"/>
+    <w:rsid w:val="00035C97"/>
     <w:rPr>
       <w:noProof/>
     </w:rPr>
@@ -33767,7 +34245,7 @@
   <w:style w:type="paragraph" w:customStyle="1" w:styleId="Huisstijl-Kopje">
     <w:name w:val="Huisstijl-Kopje"/>
     <w:basedOn w:val="Huisstijl-Naw"/>
-    <w:rsid w:val="003D0D15"/>
+    <w:rsid w:val="00035C97"/>
     <w:rPr>
       <w:b/>
       <w:sz w:val="17"/>
@@ -33776,7 +34254,7 @@
   <w:style w:type="paragraph" w:customStyle="1" w:styleId="Huisstijl-Gegeven">
     <w:name w:val="Huisstijl-Gegeven"/>
     <w:basedOn w:val="Huisstijl-Naw"/>
-    <w:rsid w:val="003D0D15"/>
+    <w:rsid w:val="00035C97"/>
     <w:pPr>
       <w:jc w:val="left"/>
     </w:pPr>
@@ -33784,7 +34262,7 @@
   <w:style w:type="paragraph" w:styleId="ListBullet2">
     <w:name w:val="List Bullet 2"/>
     <w:basedOn w:val="ListBullet"/>
-    <w:rsid w:val="003D0D15"/>
+    <w:rsid w:val="00035C97"/>
     <w:pPr>
       <w:numPr>
         <w:ilvl w:val="1"/>
@@ -33794,7 +34272,7 @@
   <w:style w:type="paragraph" w:customStyle="1" w:styleId="Huisstijl-Voettekst">
     <w:name w:val="Huisstijl-Voettekst"/>
     <w:basedOn w:val="Huisstijl-Naw"/>
-    <w:rsid w:val="003D0D15"/>
+    <w:rsid w:val="00035C97"/>
     <w:rPr>
       <w:sz w:val="17"/>
     </w:rPr>
@@ -33803,7 +34281,7 @@
     <w:name w:val="Kop 1 zonder nummer"/>
     <w:basedOn w:val="Heading1"/>
     <w:next w:val="Normal"/>
-    <w:rsid w:val="003D0D15"/>
+    <w:rsid w:val="00035C97"/>
     <w:pPr>
       <w:numPr>
         <w:numId w:val="0"/>
@@ -33814,7 +34292,7 @@
     <w:name w:val="Kop 2 zonder nummer"/>
     <w:basedOn w:val="Heading2"/>
     <w:next w:val="Normal"/>
-    <w:rsid w:val="003D0D15"/>
+    <w:rsid w:val="00035C97"/>
     <w:pPr>
       <w:numPr>
         <w:ilvl w:val="0"/>
@@ -33826,7 +34304,7 @@
     <w:name w:val="Kop 3 zonder nummer"/>
     <w:basedOn w:val="Heading3"/>
     <w:next w:val="Normal"/>
-    <w:rsid w:val="003D0D15"/>
+    <w:rsid w:val="00035C97"/>
     <w:pPr>
       <w:numPr>
         <w:ilvl w:val="0"/>
@@ -33837,7 +34315,7 @@
   <w:style w:type="paragraph" w:customStyle="1" w:styleId="Huisstijl-Titel">
     <w:name w:val="Huisstijl-Titel"/>
     <w:basedOn w:val="Huisstijl-Naw"/>
-    <w:rsid w:val="003D0D15"/>
+    <w:rsid w:val="00035C97"/>
     <w:pPr>
       <w:spacing w:line="510" w:lineRule="atLeast"/>
       <w:jc w:val="left"/>
@@ -33851,7 +34329,7 @@
     <w:name w:val="Kop 4 zonder nummer"/>
     <w:basedOn w:val="Heading4"/>
     <w:next w:val="Normal"/>
-    <w:rsid w:val="003D0D15"/>
+    <w:rsid w:val="00035C97"/>
     <w:pPr>
       <w:numPr>
         <w:ilvl w:val="0"/>
@@ -33863,7 +34341,7 @@
     <w:name w:val="toc 1"/>
     <w:basedOn w:val="Normal"/>
     <w:next w:val="Normal"/>
-    <w:rsid w:val="003D0D15"/>
+    <w:rsid w:val="00035C97"/>
     <w:pPr>
       <w:tabs>
         <w:tab w:val="right" w:pos="8419"/>
@@ -33880,7 +34358,7 @@
     <w:name w:val="toc 2"/>
     <w:basedOn w:val="Normal"/>
     <w:next w:val="Normal"/>
-    <w:rsid w:val="003D0D15"/>
+    <w:rsid w:val="00035C97"/>
     <w:pPr>
       <w:tabs>
         <w:tab w:val="right" w:pos="8419"/>
@@ -33893,7 +34371,7 @@
     <w:name w:val="toc 3"/>
     <w:basedOn w:val="Normal"/>
     <w:next w:val="Normal"/>
-    <w:rsid w:val="003D0D15"/>
+    <w:rsid w:val="00035C97"/>
     <w:pPr>
       <w:tabs>
         <w:tab w:val="right" w:pos="8419"/>
@@ -33905,7 +34383,7 @@
   <w:style w:type="paragraph" w:customStyle="1" w:styleId="Huisstijl-Koptekst">
     <w:name w:val="Huisstijl-Koptekst"/>
     <w:basedOn w:val="Huisstijl-Naw"/>
-    <w:rsid w:val="003D0D15"/>
+    <w:rsid w:val="00035C97"/>
     <w:rPr>
       <w:i/>
       <w:sz w:val="17"/>
@@ -33914,7 +34392,7 @@
   <w:style w:type="paragraph" w:customStyle="1" w:styleId="Huisstijl-Pagina">
     <w:name w:val="Huisstijl-Pagina"/>
     <w:basedOn w:val="Huisstijl-Gegeven"/>
-    <w:rsid w:val="003D0D15"/>
+    <w:rsid w:val="00035C97"/>
     <w:pPr>
       <w:jc w:val="right"/>
     </w:pPr>
@@ -33925,12 +34403,12 @@
   <w:style w:type="character" w:styleId="PageNumber">
     <w:name w:val="page number"/>
     <w:basedOn w:val="DefaultParagraphFont"/>
-    <w:rsid w:val="003D0D15"/>
+    <w:rsid w:val="00035C97"/>
   </w:style>
   <w:style w:type="paragraph" w:customStyle="1" w:styleId="Huisstijl-Subtitel">
     <w:name w:val="Huisstijl-Subtitel"/>
     <w:basedOn w:val="Huisstijl-Naw"/>
-    <w:rsid w:val="003D0D15"/>
+    <w:rsid w:val="00035C97"/>
     <w:pPr>
       <w:jc w:val="left"/>
     </w:pPr>
@@ -33941,7 +34419,7 @@
   <w:style w:type="table" w:customStyle="1" w:styleId="dTable">
     <w:name w:val="d_Table"/>
     <w:basedOn w:val="TableGrid"/>
-    <w:rsid w:val="003D0D15"/>
+    <w:rsid w:val="00035C97"/>
     <w:rPr>
       <w:rFonts w:ascii="Arial" w:hAnsi="Arial"/>
       <w:sz w:val="18"/>
@@ -33979,7 +34457,7 @@
   <w:style w:type="table" w:styleId="TableGrid">
     <w:name w:val="Table Grid"/>
     <w:basedOn w:val="TableNormal"/>
-    <w:rsid w:val="003D0D15"/>
+    <w:rsid w:val="00035C97"/>
     <w:pPr>
       <w:spacing w:line="255" w:lineRule="atLeast"/>
     </w:pPr>
@@ -34005,7 +34483,7 @@
     <w:name w:val="toc 6"/>
     <w:basedOn w:val="Normal"/>
     <w:next w:val="Normal"/>
-    <w:rsid w:val="003D0D15"/>
+    <w:rsid w:val="00035C97"/>
     <w:pPr>
       <w:tabs>
         <w:tab w:val="right" w:pos="8419"/>
@@ -34023,7 +34501,7 @@
     <w:basedOn w:val="Normal"/>
     <w:next w:val="Normal"/>
     <w:semiHidden/>
-    <w:rsid w:val="003D0D15"/>
+    <w:rsid w:val="00035C97"/>
     <w:pPr>
       <w:tabs>
         <w:tab w:val="right" w:pos="8419"/>
@@ -34037,7 +34515,7 @@
     <w:basedOn w:val="Normal"/>
     <w:next w:val="Normal"/>
     <w:semiHidden/>
-    <w:rsid w:val="003D0D15"/>
+    <w:rsid w:val="00035C97"/>
     <w:pPr>
       <w:tabs>
         <w:tab w:val="right" w:pos="8419"/>
@@ -34051,7 +34529,7 @@
     <w:basedOn w:val="Normal"/>
     <w:next w:val="Normal"/>
     <w:qFormat/>
-    <w:rsid w:val="003D0D15"/>
+    <w:rsid w:val="00035C97"/>
     <w:pPr>
       <w:tabs>
         <w:tab w:val="left" w:pos="907"/>
@@ -34070,7 +34548,7 @@
     <w:name w:val="footnote text"/>
     <w:basedOn w:val="Normal"/>
     <w:next w:val="FootnoteTextnormal"/>
-    <w:rsid w:val="003D0D15"/>
+    <w:rsid w:val="00035C97"/>
     <w:pPr>
       <w:ind w:hanging="340"/>
       <w:jc w:val="left"/>
@@ -34085,7 +34563,7 @@
     <w:name w:val="HeadNoTOC"/>
     <w:basedOn w:val="Normal"/>
     <w:next w:val="Normal"/>
-    <w:rsid w:val="003D0D15"/>
+    <w:rsid w:val="00035C97"/>
     <w:pPr>
       <w:spacing w:before="255" w:after="510"/>
       <w:jc w:val="left"/>
@@ -34099,7 +34577,7 @@
     <w:name w:val="List of References"/>
     <w:basedOn w:val="Normal"/>
     <w:next w:val="Normal"/>
-    <w:rsid w:val="003D0D15"/>
+    <w:rsid w:val="00035C97"/>
     <w:pPr>
       <w:spacing w:after="255"/>
       <w:ind w:left="765" w:hanging="765"/>
@@ -34109,7 +34587,7 @@
     <w:name w:val="Heading 10"/>
     <w:basedOn w:val="Heading6"/>
     <w:next w:val="Normal"/>
-    <w:rsid w:val="003D0D15"/>
+    <w:rsid w:val="00035C97"/>
     <w:pPr>
       <w:numPr>
         <w:ilvl w:val="0"/>
@@ -34120,7 +34598,7 @@
   <w:style w:type="paragraph" w:customStyle="1" w:styleId="FootnoteTextnormal">
     <w:name w:val="Footnote Text normal"/>
     <w:basedOn w:val="FootnoteText"/>
-    <w:rsid w:val="003D0D15"/>
+    <w:rsid w:val="00035C97"/>
     <w:pPr>
       <w:ind w:firstLine="0"/>
     </w:pPr>
@@ -34128,7 +34606,7 @@
   <w:style w:type="paragraph" w:styleId="ListBullet3">
     <w:name w:val="List Bullet 3"/>
     <w:basedOn w:val="ListNumber2"/>
-    <w:rsid w:val="003D0D15"/>
+    <w:rsid w:val="00035C97"/>
     <w:pPr>
       <w:numPr>
         <w:ilvl w:val="2"/>
@@ -34139,7 +34617,7 @@
   <w:style w:type="paragraph" w:styleId="ListBullet4">
     <w:name w:val="List Bullet 4"/>
     <w:basedOn w:val="Normal"/>
-    <w:rsid w:val="003D0D15"/>
+    <w:rsid w:val="00035C97"/>
     <w:pPr>
       <w:numPr>
         <w:ilvl w:val="3"/>
@@ -34150,7 +34628,7 @@
   <w:style w:type="paragraph" w:styleId="ListBullet5">
     <w:name w:val="List Bullet 5"/>
     <w:basedOn w:val="Normal"/>
-    <w:rsid w:val="003D0D15"/>
+    <w:rsid w:val="00035C97"/>
     <w:pPr>
       <w:numPr>
         <w:ilvl w:val="4"/>
@@ -34162,7 +34640,7 @@
     <w:name w:val="d_Table_Body_text"/>
     <w:basedOn w:val="BodyText"/>
     <w:next w:val="BodyText"/>
-    <w:rsid w:val="003D0D15"/>
+    <w:rsid w:val="00035C97"/>
     <w:pPr>
       <w:spacing w:after="0"/>
       <w:jc w:val="left"/>
@@ -34174,7 +34652,7 @@
   <w:style w:type="paragraph" w:styleId="ListNumber2">
     <w:name w:val="List Number 2"/>
     <w:basedOn w:val="Normal"/>
-    <w:rsid w:val="003D0D15"/>
+    <w:rsid w:val="00035C97"/>
     <w:pPr>
       <w:numPr>
         <w:ilvl w:val="1"/>
@@ -34186,7 +34664,7 @@
     <w:name w:val="table of figures"/>
     <w:basedOn w:val="Normal"/>
     <w:next w:val="Normal"/>
-    <w:rsid w:val="003D0D15"/>
+    <w:rsid w:val="00035C97"/>
     <w:pPr>
       <w:spacing w:after="120"/>
       <w:ind w:left="1276" w:hanging="1276"/>
@@ -34195,7 +34673,7 @@
   <w:style w:type="paragraph" w:styleId="BodyText">
     <w:name w:val="Body Text"/>
     <w:basedOn w:val="Normal"/>
-    <w:rsid w:val="003D0D15"/>
+    <w:rsid w:val="00035C97"/>
     <w:pPr>
       <w:spacing w:after="120"/>
     </w:pPr>
@@ -34203,7 +34681,7 @@
   <w:style w:type="paragraph" w:styleId="ListNumber">
     <w:name w:val="List Number"/>
     <w:basedOn w:val="Normal"/>
-    <w:rsid w:val="003D0D15"/>
+    <w:rsid w:val="00035C97"/>
     <w:pPr>
       <w:numPr>
         <w:numId w:val="17"/>
@@ -34213,7 +34691,7 @@
   <w:style w:type="paragraph" w:styleId="ListNumber3">
     <w:name w:val="List Number 3"/>
     <w:basedOn w:val="Normal"/>
-    <w:rsid w:val="003D0D15"/>
+    <w:rsid w:val="00035C97"/>
     <w:pPr>
       <w:numPr>
         <w:ilvl w:val="2"/>
@@ -34224,7 +34702,7 @@
   <w:style w:type="paragraph" w:styleId="ListNumber4">
     <w:name w:val="List Number 4"/>
     <w:basedOn w:val="Normal"/>
-    <w:rsid w:val="003D0D15"/>
+    <w:rsid w:val="00035C97"/>
     <w:pPr>
       <w:numPr>
         <w:ilvl w:val="3"/>
@@ -34235,7 +34713,7 @@
   <w:style w:type="paragraph" w:styleId="ListNumber5">
     <w:name w:val="List Number 5"/>
     <w:basedOn w:val="Normal"/>
-    <w:rsid w:val="003D0D15"/>
+    <w:rsid w:val="00035C97"/>
     <w:pPr>
       <w:numPr>
         <w:ilvl w:val="4"/>
@@ -34246,7 +34724,7 @@
   <w:style w:type="character" w:customStyle="1" w:styleId="FooterChar">
     <w:name w:val="Footer Char"/>
     <w:link w:val="Footer"/>
-    <w:rsid w:val="003D0D15"/>
+    <w:rsid w:val="00035C97"/>
     <w:rPr>
       <w:rFonts w:ascii="Arial" w:hAnsi="Arial" w:cs="Arial"/>
       <w:sz w:val="21"/>
@@ -34257,7 +34735,7 @@
   <w:style w:type="numbering" w:customStyle="1" w:styleId="Huisstijl-LijstOpsomming">
     <w:name w:val="Huisstijl-LijstOpsomming"/>
     <w:uiPriority w:val="99"/>
-    <w:rsid w:val="003D0D15"/>
+    <w:rsid w:val="00035C97"/>
     <w:pPr>
       <w:numPr>
         <w:numId w:val="13"/>
@@ -34267,7 +34745,7 @@
   <w:style w:type="numbering" w:customStyle="1" w:styleId="Huisstijl-LijstNummering">
     <w:name w:val="Huisstijl-LijstNummering"/>
     <w:uiPriority w:val="99"/>
-    <w:rsid w:val="003D0D15"/>
+    <w:rsid w:val="00035C97"/>
     <w:pPr>
       <w:numPr>
         <w:numId w:val="17"/>
@@ -34809,7 +35287,7 @@
 </file>
 
 <file path=customXml/itemProps1.xml><?xml version="1.0" encoding="utf-8"?>
-<ds:datastoreItem xmlns:ds="http://schemas.openxmlformats.org/officeDocument/2006/customXml" ds:itemID="{DF9EBE75-DBC5-47FE-8CD9-76F276612BF1}">
+<ds:datastoreItem xmlns:ds="http://schemas.openxmlformats.org/officeDocument/2006/customXml" ds:itemID="{5C78C52F-A1B7-41FC-96F4-A2D2F621AF7C}">
   <ds:schemaRefs>
     <ds:schemaRef ds:uri="http://schemas.openxmlformats.org/officeDocument/2006/bibliography"/>
   </ds:schemaRefs>

</xml_diff>